<commit_message>
Save to XML added
</commit_message>
<xml_diff>
--- a/Docs/Workers Rights SW 2019 - Work Notes.docx
+++ b/Docs/Workers Rights SW 2019 - Work Notes.docx
@@ -58,73 +58,76 @@
         <w:rPr>
           <w:lang w:val="en-US"/>
         </w:rPr>
-        <w:t xml:space="preserve">Resume work </w:t>
-      </w:r>
-      <w:r>
-        <w:rPr>
-          <w:lang w:val="en-US"/>
-        </w:rPr>
-        <w:t>with Adam</w:t>
-      </w:r>
-      <w:r>
-        <w:rPr>
-          <w:lang w:val="en-US"/>
-        </w:rPr>
-        <w:t xml:space="preserve"> – </w:t>
-      </w:r>
-      <w:r>
-        <w:rPr>
-          <w:lang w:val="en-US"/>
-        </w:rPr>
-        <w:t>3/7</w:t>
-      </w:r>
-      <w:r>
-        <w:rPr>
-          <w:lang w:val="en-US"/>
-        </w:rPr>
-        <w:t>/2019</w:t>
-      </w:r>
-    </w:p>
-    <w:p>
-      <w:pPr>
-        <w:rPr>
-          <w:lang w:val="en-US"/>
-        </w:rPr>
-      </w:pPr>
-      <w:r>
-        <w:rPr>
-          <w:lang w:val="en-US"/>
-        </w:rPr>
-        <w:t>Merge from stage2 branch to master.</w:t>
-      </w:r>
-    </w:p>
-    <w:p>
-      <w:pPr>
-        <w:rPr>
-          <w:lang w:val="en-US"/>
-        </w:rPr>
-      </w:pPr>
-      <w:r>
-        <w:rPr>
-          <w:lang w:val="en-US"/>
-        </w:rPr>
-        <w:t>Start new branch “Work with Adam”.</w:t>
-      </w:r>
-    </w:p>
-    <w:p>
-      <w:pPr>
-        <w:rPr>
-          <w:lang w:val="en-US"/>
-        </w:rPr>
-      </w:pPr>
-      <w:r>
-        <w:rPr>
-          <w:lang w:val="en-US"/>
-        </w:rPr>
-        <w:t>Really work with Github &amp; Version Control – put this doc in Git!</w:t>
+        <w:t>Work on Final Letter – 3/7/2019</w:t>
+      </w:r>
+    </w:p>
+    <w:p>
+      <w:pPr>
+        <w:rPr>
+          <w:lang w:val="en-US"/>
+        </w:rPr>
+      </w:pPr>
+      <w:r>
+        <w:rPr>
+          <w:lang w:val="en-US"/>
+        </w:rPr>
+        <w:t>Should add pension to final letter</w:t>
       </w:r>
       <w:bookmarkStart w:id="0" w:name="_GoBack"/>
       <w:bookmarkEnd w:id="0"/>
+    </w:p>
+    <w:p>
+      <w:pPr>
+        <w:pStyle w:val="Heading2"/>
+        <w:rPr>
+          <w:lang w:val="en-US"/>
+        </w:rPr>
+      </w:pPr>
+      <w:r>
+        <w:rPr>
+          <w:lang w:val="en-US"/>
+        </w:rPr>
+        <w:t>Resume work with Adam – 3/7/2019</w:t>
+      </w:r>
+    </w:p>
+    <w:p>
+      <w:pPr>
+        <w:rPr>
+          <w:lang w:val="en-US"/>
+        </w:rPr>
+      </w:pPr>
+      <w:r>
+        <w:rPr>
+          <w:lang w:val="en-US"/>
+        </w:rPr>
+        <w:t>Merge from stage2 branch to master.</w:t>
+      </w:r>
+    </w:p>
+    <w:p>
+      <w:pPr>
+        <w:rPr>
+          <w:lang w:val="en-US"/>
+        </w:rPr>
+      </w:pPr>
+      <w:r>
+        <w:rPr>
+          <w:lang w:val="en-US"/>
+        </w:rPr>
+        <w:t>Start new branch “Work with Adam”.</w:t>
+      </w:r>
+    </w:p>
+    <w:p>
+      <w:pPr>
+        <w:rPr>
+          <w:lang w:val="en-US"/>
+        </w:rPr>
+      </w:pPr>
+      <w:r>
+        <w:rPr>
+          <w:lang w:val="en-US"/>
+        </w:rPr>
+        <w:t>Really work with Github &amp; Version Control – put this doc in Git!</w:t>
+      </w:r>
     </w:p>
     <w:p>
       <w:pPr>

</xml_diff>

<commit_message>
Start working on HTML letter driven by template
</commit_message>
<xml_diff>
--- a/Docs/Workers Rights SW 2019 - Work Notes.docx
+++ b/Docs/Workers Rights SW 2019 - Work Notes.docx
@@ -73,6 +73,38 @@
         </w:rPr>
         <w:t>Should add pension to final letter</w:t>
       </w:r>
+      <w:r>
+        <w:rPr>
+          <w:lang w:val="en-US"/>
+        </w:rPr>
+        <w:t xml:space="preserve"> – as a short table</w:t>
+      </w:r>
+    </w:p>
+    <w:p>
+      <w:pPr>
+        <w:rPr>
+          <w:lang w:val="en-US"/>
+        </w:rPr>
+      </w:pPr>
+      <w:r>
+        <w:rPr>
+          <w:lang w:val="en-US"/>
+        </w:rPr>
+        <w:t>Should add reference to family part</w:t>
+      </w:r>
+    </w:p>
+    <w:p>
+      <w:pPr>
+        <w:rPr>
+          <w:lang w:val="en-US"/>
+        </w:rPr>
+      </w:pPr>
+      <w:r>
+        <w:rPr>
+          <w:lang w:val="en-US"/>
+        </w:rPr>
+        <w:t>Should write passport OR “ID”</w:t>
+      </w:r>
       <w:bookmarkStart w:id="0" w:name="_GoBack"/>
       <w:bookmarkEnd w:id="0"/>
     </w:p>
@@ -126,7 +158,21 @@
         <w:rPr>
           <w:lang w:val="en-US"/>
         </w:rPr>
-        <w:t>Really work with Github &amp; Version Control – put this doc in Git!</w:t>
+        <w:t xml:space="preserve">Really work with </w:t>
+      </w:r>
+      <w:proofErr w:type="spellStart"/>
+      <w:r>
+        <w:rPr>
+          <w:lang w:val="en-US"/>
+        </w:rPr>
+        <w:t>Github</w:t>
+      </w:r>
+      <w:proofErr w:type="spellEnd"/>
+      <w:r>
+        <w:rPr>
+          <w:lang w:val="en-US"/>
+        </w:rPr>
+        <w:t xml:space="preserve"> &amp; Version Control – put this doc in Git!</w:t>
       </w:r>
     </w:p>
     <w:p>

</xml_diff>

<commit_message>
Print table with pension computations
</commit_message>
<xml_diff>
--- a/Docs/Workers Rights SW 2019 - Work Notes.docx
+++ b/Docs/Workers Rights SW 2019 - Work Notes.docx
@@ -58,55 +58,296 @@
         <w:rPr>
           <w:lang w:val="en-US"/>
         </w:rPr>
-        <w:t>Work on Final Letter – 3/7/2019</w:t>
-      </w:r>
-    </w:p>
-    <w:p>
-      <w:pPr>
-        <w:rPr>
-          <w:lang w:val="en-US"/>
-        </w:rPr>
-      </w:pPr>
-      <w:r>
-        <w:rPr>
-          <w:lang w:val="en-US"/>
-        </w:rPr>
-        <w:t>Should add pension to final letter</w:t>
-      </w:r>
-      <w:r>
-        <w:rPr>
-          <w:lang w:val="en-US"/>
-        </w:rPr>
-        <w:t xml:space="preserve"> – as a short table</w:t>
-      </w:r>
-    </w:p>
-    <w:p>
-      <w:pPr>
-        <w:rPr>
-          <w:lang w:val="en-US"/>
-        </w:rPr>
-      </w:pPr>
-      <w:r>
-        <w:rPr>
-          <w:lang w:val="en-US"/>
-        </w:rPr>
-        <w:t>Should add reference to family part</w:t>
-      </w:r>
-    </w:p>
-    <w:p>
-      <w:pPr>
-        <w:rPr>
-          <w:lang w:val="en-US"/>
-        </w:rPr>
-      </w:pPr>
-      <w:r>
-        <w:rPr>
-          <w:lang w:val="en-US"/>
-        </w:rPr>
-        <w:t>Should write passport OR “ID”</w:t>
-      </w:r>
+        <w:t>More on final letter – 12/7/2019</w:t>
+      </w:r>
+    </w:p>
+    <w:p>
+      <w:pPr>
+        <w:rPr>
+          <w:lang w:val="en-US"/>
+        </w:rPr>
+      </w:pPr>
+      <w:r>
+        <w:rPr>
+          <w:lang w:val="en-US"/>
+        </w:rPr>
+        <w:t>Order of rights:</w:t>
+      </w:r>
+    </w:p>
+    <w:p>
+      <w:pPr>
+        <w:pStyle w:val="ListParagraph"/>
+        <w:numPr>
+          <w:ilvl w:val="0"/>
+          <w:numId w:val="3"/>
+        </w:numPr>
+        <w:rPr>
+          <w:lang w:val="en-US"/>
+        </w:rPr>
+      </w:pPr>
+      <w:r>
+        <w:rPr>
+          <w:lang w:val="en-US"/>
+        </w:rPr>
+        <w:t>Pension</w:t>
+      </w:r>
+    </w:p>
+    <w:p>
+      <w:pPr>
+        <w:pStyle w:val="ListParagraph"/>
+        <w:numPr>
+          <w:ilvl w:val="0"/>
+          <w:numId w:val="3"/>
+        </w:numPr>
+        <w:rPr>
+          <w:lang w:val="en-US"/>
+        </w:rPr>
+      </w:pPr>
+      <w:r>
+        <w:rPr>
+          <w:lang w:val="en-US"/>
+        </w:rPr>
+        <w:t>Severance</w:t>
+      </w:r>
+    </w:p>
+    <w:p>
+      <w:pPr>
+        <w:pStyle w:val="ListParagraph"/>
+        <w:numPr>
+          <w:ilvl w:val="0"/>
+          <w:numId w:val="3"/>
+        </w:numPr>
+        <w:rPr>
+          <w:lang w:val="en-US"/>
+        </w:rPr>
+      </w:pPr>
+      <w:r>
+        <w:rPr>
+          <w:lang w:val="en-US"/>
+        </w:rPr>
+        <w:t>Vacations</w:t>
+      </w:r>
+    </w:p>
+    <w:p>
+      <w:pPr>
+        <w:pStyle w:val="ListParagraph"/>
+        <w:numPr>
+          <w:ilvl w:val="0"/>
+          <w:numId w:val="3"/>
+        </w:numPr>
+        <w:rPr>
+          <w:lang w:val="en-US"/>
+        </w:rPr>
+      </w:pPr>
+      <w:r>
+        <w:rPr>
+          <w:lang w:val="en-US"/>
+        </w:rPr>
+        <w:t>Recuperation</w:t>
+      </w:r>
+    </w:p>
+    <w:p>
+      <w:pPr>
+        <w:pStyle w:val="ListParagraph"/>
+        <w:numPr>
+          <w:ilvl w:val="0"/>
+          <w:numId w:val="3"/>
+        </w:numPr>
+        <w:rPr>
+          <w:lang w:val="en-US"/>
+        </w:rPr>
+      </w:pPr>
+      <w:r>
+        <w:rPr>
+          <w:lang w:val="en-US"/>
+        </w:rPr>
+        <w:t>Holidays</w:t>
+      </w:r>
+    </w:p>
+    <w:p>
+      <w:pPr>
+        <w:pStyle w:val="ListParagraph"/>
+        <w:numPr>
+          <w:ilvl w:val="0"/>
+          <w:numId w:val="3"/>
+        </w:numPr>
+        <w:rPr>
+          <w:lang w:val="en-US"/>
+        </w:rPr>
+      </w:pPr>
+      <w:r>
+        <w:rPr>
+          <w:lang w:val="en-US"/>
+        </w:rPr>
+        <w:t>Notice</w:t>
+      </w:r>
+    </w:p>
+    <w:p>
+      <w:pPr>
+        <w:rPr>
+          <w:lang w:val="en-US"/>
+        </w:rPr>
+      </w:pPr>
+      <w:r>
+        <w:rPr>
+          <w:lang w:val="en-US"/>
+        </w:rPr>
+        <w:t>Family part is relevant to:</w:t>
+      </w:r>
+    </w:p>
+    <w:p>
+      <w:pPr>
+        <w:pStyle w:val="ListParagraph"/>
+        <w:numPr>
+          <w:ilvl w:val="0"/>
+          <w:numId w:val="4"/>
+        </w:numPr>
+        <w:rPr>
+          <w:lang w:val="en-US"/>
+        </w:rPr>
+      </w:pPr>
+      <w:r>
+        <w:rPr>
+          <w:lang w:val="en-US"/>
+        </w:rPr>
+        <w:t>Pension</w:t>
+      </w:r>
+    </w:p>
+    <w:p>
+      <w:pPr>
+        <w:pStyle w:val="ListParagraph"/>
+        <w:numPr>
+          <w:ilvl w:val="0"/>
+          <w:numId w:val="4"/>
+        </w:numPr>
+        <w:rPr>
+          <w:lang w:val="en-US"/>
+        </w:rPr>
+      </w:pPr>
+      <w:r>
+        <w:rPr>
+          <w:lang w:val="en-US"/>
+        </w:rPr>
+        <w:t>Recuperation</w:t>
+      </w:r>
+    </w:p>
+    <w:p>
+      <w:pPr>
+        <w:pStyle w:val="ListParagraph"/>
+        <w:numPr>
+          <w:ilvl w:val="0"/>
+          <w:numId w:val="4"/>
+        </w:numPr>
+        <w:rPr>
+          <w:lang w:val="en-US"/>
+        </w:rPr>
+      </w:pPr>
+      <w:r>
+        <w:rPr>
+          <w:lang w:val="en-US"/>
+        </w:rPr>
+        <w:t>Notice</w:t>
+      </w:r>
+    </w:p>
+    <w:p>
+      <w:pPr>
+        <w:rPr>
+          <w:lang w:val="en-US"/>
+        </w:rPr>
+      </w:pPr>
+      <w:r>
+        <w:rPr>
+          <w:lang w:val="en-US"/>
+        </w:rPr>
+        <w:t>Pension computations should be in a table</w:t>
+      </w:r>
+    </w:p>
+    <w:p>
+      <w:pPr>
+        <w:rPr>
+          <w:lang w:val="en-US"/>
+        </w:rPr>
+      </w:pPr>
+      <w:r>
+        <w:rPr>
+          <w:lang w:val="en-US"/>
+        </w:rPr>
+        <w:t xml:space="preserve">Save to XML – </w:t>
+      </w:r>
+    </w:p>
+    <w:p>
+      <w:pPr>
+        <w:rPr>
+          <w:lang w:val="en-US"/>
+        </w:rPr>
+      </w:pPr>
       <w:bookmarkStart w:id="0" w:name="_GoBack"/>
       <w:bookmarkEnd w:id="0"/>
+      <w:r>
+        <w:rPr>
+          <w:lang w:val="en-US"/>
+        </w:rPr>
+        <w:t>Restore from XML</w:t>
+      </w:r>
+    </w:p>
+    <w:p>
+      <w:pPr>
+        <w:pStyle w:val="Heading2"/>
+        <w:rPr>
+          <w:lang w:val="en-US"/>
+        </w:rPr>
+      </w:pPr>
+      <w:r>
+        <w:rPr>
+          <w:lang w:val="en-US"/>
+        </w:rPr>
+        <w:t>Work on Final Letter – 3/7/2019</w:t>
+      </w:r>
+    </w:p>
+    <w:p>
+      <w:pPr>
+        <w:rPr>
+          <w:lang w:val="en-US"/>
+        </w:rPr>
+      </w:pPr>
+      <w:r>
+        <w:rPr>
+          <w:lang w:val="en-US"/>
+        </w:rPr>
+        <w:t>Should add pension to final letter</w:t>
+      </w:r>
+      <w:r>
+        <w:rPr>
+          <w:lang w:val="en-US"/>
+        </w:rPr>
+        <w:t xml:space="preserve"> – as a short table</w:t>
+      </w:r>
+    </w:p>
+    <w:p>
+      <w:pPr>
+        <w:rPr>
+          <w:lang w:val="en-US"/>
+        </w:rPr>
+      </w:pPr>
+      <w:r>
+        <w:rPr>
+          <w:lang w:val="en-US"/>
+        </w:rPr>
+        <w:t>Should add reference to family part</w:t>
+      </w:r>
+    </w:p>
+    <w:p>
+      <w:pPr>
+        <w:rPr>
+          <w:lang w:val="en-US"/>
+        </w:rPr>
+      </w:pPr>
+      <w:r>
+        <w:rPr>
+          <w:lang w:val="en-US"/>
+        </w:rPr>
+        <w:t>Should write passport OR “ID”</w:t>
+      </w:r>
     </w:p>
     <w:p>
       <w:pPr>
@@ -335,6 +576,7 @@
         <w:rPr>
           <w:lang w:val="en-US"/>
         </w:rPr>
+        <w:lastRenderedPageBreak/>
         <w:t>Put general purpose utilities in a different project (DLL)</w:t>
       </w:r>
     </w:p>
@@ -546,6 +788,178 @@
 <file path=word/numbering.xml><?xml version="1.0" encoding="utf-8"?>
 <w:numbering xmlns:wpc="http://schemas.microsoft.com/office/word/2010/wordprocessingCanvas" xmlns:cx="http://schemas.microsoft.com/office/drawing/2014/chartex" xmlns:cx1="http://schemas.microsoft.com/office/drawing/2015/9/8/chartex" xmlns:cx2="http://schemas.microsoft.com/office/drawing/2015/10/21/chartex" xmlns:cx3="http://schemas.microsoft.com/office/drawing/2016/5/9/chartex" xmlns:cx4="http://schemas.microsoft.com/office/drawing/2016/5/10/chartex" xmlns:cx5="http://schemas.microsoft.com/office/drawing/2016/5/11/chartex" xmlns:cx6="http://schemas.microsoft.com/office/drawing/2016/5/12/chartex" xmlns:cx7="http://schemas.microsoft.com/office/drawing/2016/5/13/chartex" xmlns:cx8="http://schemas.microsoft.com/office/drawing/2016/5/14/chartex" xmlns:mc="http://schemas.openxmlformats.org/markup-compatibility/2006" xmlns:aink="http://schemas.microsoft.com/office/drawing/2016/ink" xmlns:am3d="http://schemas.microsoft.com/office/drawing/2017/model3d" xmlns:o="urn:schemas-microsoft-com:office:office" xmlns:r="http://schemas.openxmlformats.org/officeDocument/2006/relationships" xmlns:m="http://schemas.openxmlformats.org/officeDocument/2006/math" xmlns:v="urn:schemas-microsoft-com:vml" xmlns:wp14="http://schemas.microsoft.com/office/word/2010/wordprocessingDrawing" xmlns:wp="http://schemas.openxmlformats.org/drawingml/2006/wordprocessingDrawing" xmlns:w10="urn:schemas-microsoft-com:office:word" xmlns:w="http://schemas.openxmlformats.org/wordprocessingml/2006/main" xmlns:w14="http://schemas.microsoft.com/office/word/2010/wordml" xmlns:w15="http://schemas.microsoft.com/office/word/2012/wordml" xmlns:w16cid="http://schemas.microsoft.com/office/word/2016/wordml/cid" xmlns:w16se="http://schemas.microsoft.com/office/word/2015/wordml/symex" xmlns:wpg="http://schemas.microsoft.com/office/word/2010/wordprocessingGroup" xmlns:wpi="http://schemas.microsoft.com/office/word/2010/wordprocessingInk" xmlns:wne="http://schemas.microsoft.com/office/word/2006/wordml" xmlns:wps="http://schemas.microsoft.com/office/word/2010/wordprocessingShape" mc:Ignorable="w14 w15 w16se w16cid wp14">
   <w:abstractNum w:abstractNumId="0" w15:restartNumberingAfterBreak="0">
+    <w:nsid w:val="0E632E03"/>
+    <w:multiLevelType w:val="hybridMultilevel"/>
+    <w:tmpl w:val="D53276CC"/>
+    <w:lvl w:ilvl="0" w:tplc="2000000F">
+      <w:start w:val="1"/>
+      <w:numFmt w:val="decimal"/>
+      <w:lvlText w:val="%1."/>
+      <w:lvlJc w:val="left"/>
+      <w:pPr>
+        <w:ind w:left="720" w:hanging="360"/>
+      </w:pPr>
+    </w:lvl>
+    <w:lvl w:ilvl="1" w:tplc="20000019" w:tentative="1">
+      <w:start w:val="1"/>
+      <w:numFmt w:val="lowerLetter"/>
+      <w:lvlText w:val="%2."/>
+      <w:lvlJc w:val="left"/>
+      <w:pPr>
+        <w:ind w:left="1440" w:hanging="360"/>
+      </w:pPr>
+    </w:lvl>
+    <w:lvl w:ilvl="2" w:tplc="2000001B" w:tentative="1">
+      <w:start w:val="1"/>
+      <w:numFmt w:val="lowerRoman"/>
+      <w:lvlText w:val="%3."/>
+      <w:lvlJc w:val="right"/>
+      <w:pPr>
+        <w:ind w:left="2160" w:hanging="180"/>
+      </w:pPr>
+    </w:lvl>
+    <w:lvl w:ilvl="3" w:tplc="2000000F" w:tentative="1">
+      <w:start w:val="1"/>
+      <w:numFmt w:val="decimal"/>
+      <w:lvlText w:val="%4."/>
+      <w:lvlJc w:val="left"/>
+      <w:pPr>
+        <w:ind w:left="2880" w:hanging="360"/>
+      </w:pPr>
+    </w:lvl>
+    <w:lvl w:ilvl="4" w:tplc="20000019" w:tentative="1">
+      <w:start w:val="1"/>
+      <w:numFmt w:val="lowerLetter"/>
+      <w:lvlText w:val="%5."/>
+      <w:lvlJc w:val="left"/>
+      <w:pPr>
+        <w:ind w:left="3600" w:hanging="360"/>
+      </w:pPr>
+    </w:lvl>
+    <w:lvl w:ilvl="5" w:tplc="2000001B" w:tentative="1">
+      <w:start w:val="1"/>
+      <w:numFmt w:val="lowerRoman"/>
+      <w:lvlText w:val="%6."/>
+      <w:lvlJc w:val="right"/>
+      <w:pPr>
+        <w:ind w:left="4320" w:hanging="180"/>
+      </w:pPr>
+    </w:lvl>
+    <w:lvl w:ilvl="6" w:tplc="2000000F" w:tentative="1">
+      <w:start w:val="1"/>
+      <w:numFmt w:val="decimal"/>
+      <w:lvlText w:val="%7."/>
+      <w:lvlJc w:val="left"/>
+      <w:pPr>
+        <w:ind w:left="5040" w:hanging="360"/>
+      </w:pPr>
+    </w:lvl>
+    <w:lvl w:ilvl="7" w:tplc="20000019" w:tentative="1">
+      <w:start w:val="1"/>
+      <w:numFmt w:val="lowerLetter"/>
+      <w:lvlText w:val="%8."/>
+      <w:lvlJc w:val="left"/>
+      <w:pPr>
+        <w:ind w:left="5760" w:hanging="360"/>
+      </w:pPr>
+    </w:lvl>
+    <w:lvl w:ilvl="8" w:tplc="2000001B" w:tentative="1">
+      <w:start w:val="1"/>
+      <w:numFmt w:val="lowerRoman"/>
+      <w:lvlText w:val="%9."/>
+      <w:lvlJc w:val="right"/>
+      <w:pPr>
+        <w:ind w:left="6480" w:hanging="180"/>
+      </w:pPr>
+    </w:lvl>
+  </w:abstractNum>
+  <w:abstractNum w:abstractNumId="1" w15:restartNumberingAfterBreak="0">
+    <w:nsid w:val="16142F0D"/>
+    <w:multiLevelType w:val="hybridMultilevel"/>
+    <w:tmpl w:val="6A28FC2C"/>
+    <w:lvl w:ilvl="0" w:tplc="2000000F">
+      <w:start w:val="1"/>
+      <w:numFmt w:val="decimal"/>
+      <w:lvlText w:val="%1."/>
+      <w:lvlJc w:val="left"/>
+      <w:pPr>
+        <w:ind w:left="720" w:hanging="360"/>
+      </w:pPr>
+    </w:lvl>
+    <w:lvl w:ilvl="1" w:tplc="20000019" w:tentative="1">
+      <w:start w:val="1"/>
+      <w:numFmt w:val="lowerLetter"/>
+      <w:lvlText w:val="%2."/>
+      <w:lvlJc w:val="left"/>
+      <w:pPr>
+        <w:ind w:left="1440" w:hanging="360"/>
+      </w:pPr>
+    </w:lvl>
+    <w:lvl w:ilvl="2" w:tplc="2000001B" w:tentative="1">
+      <w:start w:val="1"/>
+      <w:numFmt w:val="lowerRoman"/>
+      <w:lvlText w:val="%3."/>
+      <w:lvlJc w:val="right"/>
+      <w:pPr>
+        <w:ind w:left="2160" w:hanging="180"/>
+      </w:pPr>
+    </w:lvl>
+    <w:lvl w:ilvl="3" w:tplc="2000000F" w:tentative="1">
+      <w:start w:val="1"/>
+      <w:numFmt w:val="decimal"/>
+      <w:lvlText w:val="%4."/>
+      <w:lvlJc w:val="left"/>
+      <w:pPr>
+        <w:ind w:left="2880" w:hanging="360"/>
+      </w:pPr>
+    </w:lvl>
+    <w:lvl w:ilvl="4" w:tplc="20000019" w:tentative="1">
+      <w:start w:val="1"/>
+      <w:numFmt w:val="lowerLetter"/>
+      <w:lvlText w:val="%5."/>
+      <w:lvlJc w:val="left"/>
+      <w:pPr>
+        <w:ind w:left="3600" w:hanging="360"/>
+      </w:pPr>
+    </w:lvl>
+    <w:lvl w:ilvl="5" w:tplc="2000001B" w:tentative="1">
+      <w:start w:val="1"/>
+      <w:numFmt w:val="lowerRoman"/>
+      <w:lvlText w:val="%6."/>
+      <w:lvlJc w:val="right"/>
+      <w:pPr>
+        <w:ind w:left="4320" w:hanging="180"/>
+      </w:pPr>
+    </w:lvl>
+    <w:lvl w:ilvl="6" w:tplc="2000000F" w:tentative="1">
+      <w:start w:val="1"/>
+      <w:numFmt w:val="decimal"/>
+      <w:lvlText w:val="%7."/>
+      <w:lvlJc w:val="left"/>
+      <w:pPr>
+        <w:ind w:left="5040" w:hanging="360"/>
+      </w:pPr>
+    </w:lvl>
+    <w:lvl w:ilvl="7" w:tplc="20000019" w:tentative="1">
+      <w:start w:val="1"/>
+      <w:numFmt w:val="lowerLetter"/>
+      <w:lvlText w:val="%8."/>
+      <w:lvlJc w:val="left"/>
+      <w:pPr>
+        <w:ind w:left="5760" w:hanging="360"/>
+      </w:pPr>
+    </w:lvl>
+    <w:lvl w:ilvl="8" w:tplc="2000001B" w:tentative="1">
+      <w:start w:val="1"/>
+      <w:numFmt w:val="lowerRoman"/>
+      <w:lvlText w:val="%9."/>
+      <w:lvlJc w:val="right"/>
+      <w:pPr>
+        <w:ind w:left="6480" w:hanging="180"/>
+      </w:pPr>
+    </w:lvl>
+  </w:abstractNum>
+  <w:abstractNum w:abstractNumId="2" w15:restartNumberingAfterBreak="0">
     <w:nsid w:val="55D504B4"/>
     <w:multiLevelType w:val="hybridMultilevel"/>
     <w:tmpl w:val="2C9A969C"/>
@@ -631,7 +1045,7 @@
       </w:pPr>
     </w:lvl>
   </w:abstractNum>
-  <w:abstractNum w:abstractNumId="1" w15:restartNumberingAfterBreak="0">
+  <w:abstractNum w:abstractNumId="3" w15:restartNumberingAfterBreak="0">
     <w:nsid w:val="76CB1147"/>
     <w:multiLevelType w:val="hybridMultilevel"/>
     <w:tmpl w:val="112AC450"/>
@@ -718,9 +1132,15 @@
     </w:lvl>
   </w:abstractNum>
   <w:num w:numId="1">
+    <w:abstractNumId w:val="2"/>
+  </w:num>
+  <w:num w:numId="2">
+    <w:abstractNumId w:val="3"/>
+  </w:num>
+  <w:num w:numId="3">
     <w:abstractNumId w:val="0"/>
   </w:num>
-  <w:num w:numId="2">
+  <w:num w:numId="4">
     <w:abstractNumId w:val="1"/>
   </w:num>
 </w:numbering>

</xml_diff>

<commit_message>
Start working on save/restore by XML
</commit_message>
<xml_diff>
--- a/Docs/Workers Rights SW 2019 - Work Notes.docx
+++ b/Docs/Workers Rights SW 2019 - Work Notes.docx
@@ -42,6 +42,692 @@
     <w:p>
       <w:pPr>
         <w:pStyle w:val="Heading2"/>
+        <w:rPr>
+          <w:lang w:val="en-US"/>
+        </w:rPr>
+      </w:pPr>
+    </w:p>
+    <w:p>
+      <w:pPr>
+        <w:pStyle w:val="Heading2"/>
+        <w:rPr>
+          <w:lang w:val="en-US"/>
+        </w:rPr>
+      </w:pPr>
+      <w:r>
+        <w:rPr>
+          <w:lang w:val="en-US"/>
+        </w:rPr>
+        <w:t>Resume work – 2/8/2019</w:t>
+      </w:r>
+    </w:p>
+    <w:p>
+      <w:pPr>
+        <w:rPr>
+          <w:lang w:val="en-US"/>
+        </w:rPr>
+      </w:pPr>
+      <w:r>
+        <w:rPr>
+          <w:lang w:val="en-US"/>
+        </w:rPr>
+        <w:t>First make sure all is saved (in XML!) and restored (from XML)</w:t>
+      </w:r>
+    </w:p>
+    <w:p>
+      <w:pPr>
+        <w:rPr>
+          <w:lang w:val="en-US"/>
+        </w:rPr>
+      </w:pPr>
+      <w:r>
+        <w:rPr>
+          <w:lang w:val="en-US"/>
+        </w:rPr>
+        <w:t>Add XML config file with:</w:t>
+      </w:r>
+    </w:p>
+    <w:p>
+      <w:pPr>
+        <w:pStyle w:val="ListParagraph"/>
+        <w:numPr>
+          <w:ilvl w:val="0"/>
+          <w:numId w:val="5"/>
+        </w:numPr>
+        <w:rPr>
+          <w:lang w:val="en-US"/>
+        </w:rPr>
+      </w:pPr>
+      <w:r>
+        <w:rPr>
+          <w:lang w:val="en-US"/>
+        </w:rPr>
+        <w:t>Where to keep results?</w:t>
+      </w:r>
+    </w:p>
+    <w:p>
+      <w:pPr>
+        <w:rPr>
+          <w:lang w:val="en-US"/>
+        </w:rPr>
+      </w:pPr>
+      <w:r>
+        <w:rPr>
+          <w:lang w:val="en-US"/>
+        </w:rPr>
+        <w:t>In main result directory save:</w:t>
+      </w:r>
+    </w:p>
+    <w:p>
+      <w:pPr>
+        <w:pStyle w:val="ListParagraph"/>
+        <w:numPr>
+          <w:ilvl w:val="0"/>
+          <w:numId w:val="5"/>
+        </w:numPr>
+        <w:rPr>
+          <w:lang w:val="en-US"/>
+        </w:rPr>
+      </w:pPr>
+      <w:r>
+        <w:rPr>
+          <w:lang w:val="en-US"/>
+        </w:rPr>
+        <w:t>XML file for resume</w:t>
+      </w:r>
+    </w:p>
+    <w:p>
+      <w:pPr>
+        <w:pStyle w:val="ListParagraph"/>
+        <w:numPr>
+          <w:ilvl w:val="0"/>
+          <w:numId w:val="5"/>
+        </w:numPr>
+        <w:rPr>
+          <w:lang w:val="en-US"/>
+        </w:rPr>
+      </w:pPr>
+      <w:r>
+        <w:rPr>
+          <w:lang w:val="en-US"/>
+        </w:rPr>
+        <w:t>Letter in English</w:t>
+      </w:r>
+    </w:p>
+    <w:p>
+      <w:pPr>
+        <w:pStyle w:val="ListParagraph"/>
+        <w:numPr>
+          <w:ilvl w:val="0"/>
+          <w:numId w:val="5"/>
+        </w:numPr>
+        <w:rPr>
+          <w:lang w:val="en-US"/>
+        </w:rPr>
+      </w:pPr>
+      <w:r>
+        <w:rPr>
+          <w:lang w:val="en-US"/>
+        </w:rPr>
+        <w:t>Letter in Hebrew</w:t>
+      </w:r>
+    </w:p>
+    <w:p>
+      <w:pPr>
+        <w:pStyle w:val="ListParagraph"/>
+        <w:numPr>
+          <w:ilvl w:val="0"/>
+          <w:numId w:val="5"/>
+        </w:numPr>
+        <w:rPr>
+          <w:lang w:val="en-US"/>
+        </w:rPr>
+      </w:pPr>
+      <w:r>
+        <w:rPr>
+          <w:lang w:val="en-US"/>
+        </w:rPr>
+        <w:t>Directory with all logs</w:t>
+      </w:r>
+      <w:bookmarkStart w:id="0" w:name="_GoBack"/>
+      <w:bookmarkEnd w:id="0"/>
+    </w:p>
+    <w:p>
+      <w:pPr>
+        <w:pStyle w:val="Heading2"/>
+        <w:rPr>
+          <w:lang w:val="en-US"/>
+        </w:rPr>
+      </w:pPr>
+      <w:r>
+        <w:rPr>
+          <w:lang w:val="en-US"/>
+        </w:rPr>
+        <w:t xml:space="preserve">Email from Iris – </w:t>
+      </w:r>
+      <w:r>
+        <w:rPr>
+          <w:lang w:val="en-US"/>
+        </w:rPr>
+        <w:t>29/7/2019</w:t>
+      </w:r>
+    </w:p>
+    <w:p>
+      <w:pPr>
+        <w:pStyle w:val="m-6643335182223843515gmail-msolistparagraph"/>
+        <w:shd w:val="clear" w:color="auto" w:fill="FFFFFF"/>
+        <w:bidi/>
+        <w:spacing w:before="0" w:beforeAutospacing="0" w:after="200" w:afterAutospacing="0" w:line="253" w:lineRule="atLeast"/>
+        <w:ind w:left="720"/>
+        <w:rPr>
+          <w:rFonts w:ascii="Calibri" w:hAnsi="Calibri" w:cs="Calibri"/>
+          <w:color w:val="222222"/>
+          <w:sz w:val="22"/>
+          <w:szCs w:val="22"/>
+        </w:rPr>
+      </w:pPr>
+      <w:r>
+        <w:rPr>
+          <w:rFonts w:ascii="Calibri" w:hAnsi="Calibri" w:cs="Calibri"/>
+          <w:color w:val="222222"/>
+          <w:sz w:val="22"/>
+          <w:szCs w:val="22"/>
+          <w:rtl/>
+        </w:rPr>
+        <w:t>1.</w:t>
+      </w:r>
+      <w:r>
+        <w:rPr>
+          <w:color w:val="222222"/>
+          <w:sz w:val="14"/>
+          <w:szCs w:val="14"/>
+          <w:rtl/>
+        </w:rPr>
+        <w:t>      </w:t>
+      </w:r>
+      <w:r>
+        <w:rPr>
+          <w:rFonts w:ascii="Arial" w:hAnsi="Arial" w:cs="Arial"/>
+          <w:color w:val="222222"/>
+          <w:sz w:val="22"/>
+          <w:szCs w:val="22"/>
+          <w:rtl/>
+          <w:lang w:bidi="he-IL"/>
+        </w:rPr>
+        <w:t>התכנה נכשלה לייצר ספריית </w:t>
+      </w:r>
+      <w:r>
+        <w:rPr>
+          <w:rFonts w:ascii="Calibri" w:hAnsi="Calibri" w:cs="Calibri"/>
+          <w:color w:val="222222"/>
+          <w:sz w:val="22"/>
+          <w:szCs w:val="22"/>
+          <w:lang w:val="es-AR"/>
+        </w:rPr>
+        <w:t>workersrights</w:t>
+      </w:r>
+      <w:r>
+        <w:rPr>
+          <w:rFonts w:ascii="Calibri" w:hAnsi="Calibri" w:cs="Calibri"/>
+          <w:color w:val="222222"/>
+          <w:sz w:val="22"/>
+          <w:szCs w:val="22"/>
+        </w:rPr>
+        <w:t>/save</w:t>
+      </w:r>
+      <w:r>
+        <w:rPr>
+          <w:rFonts w:ascii="Arial" w:hAnsi="Arial" w:cs="Arial"/>
+          <w:color w:val="222222"/>
+          <w:sz w:val="22"/>
+          <w:szCs w:val="22"/>
+          <w:rtl/>
+          <w:lang w:bidi="he-IL"/>
+        </w:rPr>
+        <w:t>  בכונן </w:t>
+      </w:r>
+      <w:r>
+        <w:rPr>
+          <w:rFonts w:ascii="Calibri" w:hAnsi="Calibri" w:cs="Calibri"/>
+          <w:color w:val="222222"/>
+          <w:sz w:val="22"/>
+          <w:szCs w:val="22"/>
+        </w:rPr>
+        <w:t>C</w:t>
+      </w:r>
+      <w:r>
+        <w:rPr>
+          <w:rFonts w:ascii="Arial" w:hAnsi="Arial" w:cs="Arial"/>
+          <w:color w:val="222222"/>
+          <w:sz w:val="22"/>
+          <w:szCs w:val="22"/>
+          <w:rtl/>
+          <w:lang w:bidi="he-IL"/>
+        </w:rPr>
+        <w:t>.</w:t>
+      </w:r>
+    </w:p>
+    <w:p>
+      <w:pPr>
+        <w:pStyle w:val="m-6643335182223843515gmail-msolistparagraph"/>
+        <w:shd w:val="clear" w:color="auto" w:fill="FFFFFF"/>
+        <w:bidi/>
+        <w:spacing w:before="0" w:beforeAutospacing="0" w:after="200" w:afterAutospacing="0" w:line="253" w:lineRule="atLeast"/>
+        <w:ind w:left="720"/>
+        <w:rPr>
+          <w:rFonts w:ascii="Calibri" w:hAnsi="Calibri" w:cs="Calibri"/>
+          <w:color w:val="222222"/>
+          <w:sz w:val="22"/>
+          <w:szCs w:val="22"/>
+          <w:rtl/>
+        </w:rPr>
+      </w:pPr>
+      <w:r>
+        <w:rPr>
+          <w:rFonts w:ascii="Calibri" w:hAnsi="Calibri" w:cs="Calibri"/>
+          <w:color w:val="222222"/>
+          <w:sz w:val="22"/>
+          <w:szCs w:val="22"/>
+          <w:rtl/>
+        </w:rPr>
+        <w:t>2.</w:t>
+      </w:r>
+      <w:r>
+        <w:rPr>
+          <w:color w:val="222222"/>
+          <w:sz w:val="14"/>
+          <w:szCs w:val="14"/>
+          <w:rtl/>
+        </w:rPr>
+        <w:t>      </w:t>
+      </w:r>
+      <w:r>
+        <w:rPr>
+          <w:rFonts w:ascii="Arial" w:hAnsi="Arial" w:cs="Arial"/>
+          <w:color w:val="222222"/>
+          <w:sz w:val="22"/>
+          <w:szCs w:val="22"/>
+          <w:rtl/>
+          <w:lang w:bidi="he-IL"/>
+        </w:rPr>
+        <w:t>ואחרי שייצרתי ספריות </w:t>
+      </w:r>
+      <w:r>
+        <w:rPr>
+          <w:rFonts w:ascii="Arial" w:hAnsi="Arial" w:cs="Arial"/>
+          <w:color w:val="222222"/>
+          <w:sz w:val="22"/>
+          <w:szCs w:val="22"/>
+          <w:u w:val="single"/>
+          <w:rtl/>
+          <w:lang w:bidi="he-IL"/>
+        </w:rPr>
+        <w:t>ידנית </w:t>
+      </w:r>
+      <w:r>
+        <w:rPr>
+          <w:rFonts w:ascii="Arial" w:hAnsi="Arial" w:cs="Arial"/>
+          <w:color w:val="222222"/>
+          <w:sz w:val="22"/>
+          <w:szCs w:val="22"/>
+          <w:rtl/>
+          <w:lang w:bidi="he-IL"/>
+        </w:rPr>
+        <w:t> אמר שחסר קובץ </w:t>
+      </w:r>
+      <w:r>
+        <w:rPr>
+          <w:rFonts w:ascii="Calibri" w:hAnsi="Calibri" w:cs="Calibri"/>
+          <w:color w:val="222222"/>
+          <w:sz w:val="22"/>
+          <w:szCs w:val="22"/>
+        </w:rPr>
+        <w:t>HTML</w:t>
+      </w:r>
+    </w:p>
+    <w:p>
+      <w:pPr>
+        <w:pStyle w:val="m-6643335182223843515gmail-msolistparagraph"/>
+        <w:shd w:val="clear" w:color="auto" w:fill="FFFFFF"/>
+        <w:bidi/>
+        <w:spacing w:before="0" w:beforeAutospacing="0" w:after="200" w:afterAutospacing="0" w:line="253" w:lineRule="atLeast"/>
+        <w:ind w:left="720"/>
+        <w:rPr>
+          <w:rFonts w:ascii="Calibri" w:hAnsi="Calibri" w:cs="Calibri"/>
+          <w:color w:val="222222"/>
+          <w:sz w:val="22"/>
+          <w:szCs w:val="22"/>
+          <w:rtl/>
+        </w:rPr>
+      </w:pPr>
+      <w:r>
+        <w:rPr>
+          <w:rFonts w:ascii="Calibri" w:hAnsi="Calibri" w:cs="Calibri"/>
+          <w:color w:val="222222"/>
+          <w:sz w:val="22"/>
+          <w:szCs w:val="22"/>
+          <w:rtl/>
+        </w:rPr>
+        <w:t>3.</w:t>
+      </w:r>
+      <w:r>
+        <w:rPr>
+          <w:color w:val="222222"/>
+          <w:sz w:val="14"/>
+          <w:szCs w:val="14"/>
+          <w:rtl/>
+        </w:rPr>
+        <w:t>      </w:t>
+      </w:r>
+      <w:r>
+        <w:rPr>
+          <w:rFonts w:ascii="Arial" w:hAnsi="Arial" w:cs="Arial"/>
+          <w:color w:val="222222"/>
+          <w:sz w:val="22"/>
+          <w:szCs w:val="22"/>
+          <w:rtl/>
+          <w:lang w:bidi="he-IL"/>
+        </w:rPr>
+        <w:t>מעדיפה שהתכנה לא תייצר ספרייה ב</w:t>
+      </w:r>
+      <w:r>
+        <w:rPr>
+          <w:rFonts w:ascii="Calibri" w:hAnsi="Calibri" w:cs="Calibri"/>
+          <w:color w:val="222222"/>
+          <w:sz w:val="22"/>
+          <w:szCs w:val="22"/>
+        </w:rPr>
+        <w:t>C </w:t>
+      </w:r>
+      <w:r>
+        <w:rPr>
+          <w:rFonts w:ascii="Arial" w:hAnsi="Arial" w:cs="Arial"/>
+          <w:color w:val="222222"/>
+          <w:sz w:val="22"/>
+          <w:szCs w:val="22"/>
+          <w:rtl/>
+        </w:rPr>
+        <w:t> </w:t>
+      </w:r>
+      <w:r>
+        <w:rPr>
+          <w:rFonts w:ascii="Arial" w:hAnsi="Arial" w:cs="Arial"/>
+          <w:color w:val="222222"/>
+          <w:sz w:val="22"/>
+          <w:szCs w:val="22"/>
+          <w:rtl/>
+          <w:lang w:bidi="he-IL"/>
+        </w:rPr>
+        <w:t>אלא בדיירקטורי על הדסקטופ</w:t>
+      </w:r>
+    </w:p>
+    <w:p>
+      <w:pPr>
+        <w:pStyle w:val="m-6643335182223843515gmail-msolistparagraph"/>
+        <w:shd w:val="clear" w:color="auto" w:fill="FFFFFF"/>
+        <w:bidi/>
+        <w:spacing w:before="0" w:beforeAutospacing="0" w:after="200" w:afterAutospacing="0" w:line="253" w:lineRule="atLeast"/>
+        <w:ind w:left="720"/>
+        <w:rPr>
+          <w:rFonts w:ascii="Calibri" w:hAnsi="Calibri" w:cs="Calibri"/>
+          <w:color w:val="222222"/>
+          <w:sz w:val="22"/>
+          <w:szCs w:val="22"/>
+          <w:rtl/>
+        </w:rPr>
+      </w:pPr>
+      <w:r>
+        <w:rPr>
+          <w:rFonts w:ascii="Calibri" w:hAnsi="Calibri" w:cs="Calibri"/>
+          <w:color w:val="222222"/>
+          <w:sz w:val="22"/>
+          <w:szCs w:val="22"/>
+          <w:rtl/>
+        </w:rPr>
+        <w:t>4.</w:t>
+      </w:r>
+      <w:r>
+        <w:rPr>
+          <w:color w:val="222222"/>
+          <w:sz w:val="14"/>
+          <w:szCs w:val="14"/>
+          <w:rtl/>
+        </w:rPr>
+        <w:t>      </w:t>
+      </w:r>
+      <w:r>
+        <w:rPr>
+          <w:rFonts w:ascii="Arial" w:hAnsi="Arial" w:cs="Arial"/>
+          <w:color w:val="222222"/>
+          <w:sz w:val="22"/>
+          <w:szCs w:val="22"/>
+          <w:rtl/>
+          <w:lang w:bidi="he-IL"/>
+        </w:rPr>
+        <w:t>כאשר המחשב מחשב חופשות ללא תשלום הוא מקזז את ימי החל"ת מהפנסיה ההבראה והחגים אך לא מהחופש והפיצויים.  יש לקזז גם שם.</w:t>
+      </w:r>
+    </w:p>
+    <w:p>
+      <w:pPr>
+        <w:pStyle w:val="m-6643335182223843515gmail-msolistparagraph"/>
+        <w:shd w:val="clear" w:color="auto" w:fill="FFFFFF"/>
+        <w:bidi/>
+        <w:spacing w:before="0" w:beforeAutospacing="0" w:after="200" w:afterAutospacing="0" w:line="253" w:lineRule="atLeast"/>
+        <w:ind w:left="720"/>
+        <w:rPr>
+          <w:rFonts w:ascii="Calibri" w:hAnsi="Calibri" w:cs="Calibri"/>
+          <w:color w:val="222222"/>
+          <w:sz w:val="22"/>
+          <w:szCs w:val="22"/>
+          <w:rtl/>
+        </w:rPr>
+      </w:pPr>
+      <w:r>
+        <w:rPr>
+          <w:rFonts w:ascii="Calibri" w:hAnsi="Calibri" w:cs="Calibri"/>
+          <w:color w:val="222222"/>
+          <w:sz w:val="22"/>
+          <w:szCs w:val="22"/>
+          <w:rtl/>
+        </w:rPr>
+        <w:t>5.</w:t>
+      </w:r>
+      <w:r>
+        <w:rPr>
+          <w:color w:val="222222"/>
+          <w:sz w:val="14"/>
+          <w:szCs w:val="14"/>
+          <w:rtl/>
+        </w:rPr>
+        <w:t>      </w:t>
+      </w:r>
+      <w:r>
+        <w:rPr>
+          <w:rFonts w:ascii="Arial" w:hAnsi="Arial" w:cs="Arial"/>
+          <w:color w:val="222222"/>
+          <w:sz w:val="22"/>
+          <w:szCs w:val="22"/>
+          <w:rtl/>
+          <w:lang w:bidi="he-IL"/>
+        </w:rPr>
+        <w:t>לגבי חישוב ימי חופשה:-</w:t>
+      </w:r>
+      <w:r>
+        <w:rPr>
+          <w:rFonts w:ascii="Arial" w:hAnsi="Arial" w:cs="Arial"/>
+          <w:color w:val="222222"/>
+          <w:sz w:val="22"/>
+          <w:szCs w:val="22"/>
+          <w:rtl/>
+          <w:lang w:bidi="he-IL"/>
+        </w:rPr>
+        <w:br/>
+        <w:t>במידה ועובד עבד 200 יום בשנה קלנדרית (מה-1 לינואר עד ה-31 לדצמבר) </w:t>
+      </w:r>
+      <w:r>
+        <w:rPr>
+          <w:rFonts w:ascii="Arial" w:hAnsi="Arial" w:cs="Arial"/>
+          <w:color w:val="222222"/>
+          <w:sz w:val="22"/>
+          <w:szCs w:val="22"/>
+          <w:u w:val="single"/>
+          <w:rtl/>
+          <w:lang w:bidi="he-IL"/>
+        </w:rPr>
+        <w:t>מלאה</w:t>
+      </w:r>
+      <w:r>
+        <w:rPr>
+          <w:rFonts w:ascii="Arial" w:hAnsi="Arial" w:cs="Arial"/>
+          <w:color w:val="222222"/>
+          <w:sz w:val="22"/>
+          <w:szCs w:val="22"/>
+          <w:rtl/>
+          <w:lang w:bidi="he-IL"/>
+        </w:rPr>
+        <w:t> או 240 יום בשנה קלנדרית חלקית (שנה שעבד בה מה-1 לינואר אך הפסיק לעבוד לפני ה-31 לדצמבר) הוא זכאי למלוא הצבירה השנתית.  במידה ועבד פחות מ-200 יום בשנה קלנדרית מלאה / 240 יום בשנה קלנדרית חלקית, זכאי לצבירה בהתאם לחישוב החדשי (1.17 ימים לחודש לעובד המועסק 6 ימים בשבוע ב-5 שנות העבודה הראשונות וכו').</w:t>
+      </w:r>
+    </w:p>
+    <w:p>
+      <w:pPr>
+        <w:pStyle w:val="m-6643335182223843515gmail-msolistparagraph"/>
+        <w:shd w:val="clear" w:color="auto" w:fill="FFFFFF"/>
+        <w:bidi/>
+        <w:spacing w:before="0" w:beforeAutospacing="0" w:after="200" w:afterAutospacing="0" w:line="253" w:lineRule="atLeast"/>
+        <w:ind w:left="720"/>
+        <w:rPr>
+          <w:rFonts w:ascii="Calibri" w:hAnsi="Calibri" w:cs="Calibri"/>
+          <w:color w:val="222222"/>
+          <w:sz w:val="22"/>
+          <w:szCs w:val="22"/>
+          <w:rtl/>
+        </w:rPr>
+      </w:pPr>
+      <w:r>
+        <w:rPr>
+          <w:rFonts w:ascii="Calibri" w:hAnsi="Calibri" w:cs="Calibri"/>
+          <w:color w:val="222222"/>
+          <w:sz w:val="22"/>
+          <w:szCs w:val="22"/>
+          <w:rtl/>
+        </w:rPr>
+        <w:t>6.</w:t>
+      </w:r>
+      <w:r>
+        <w:rPr>
+          <w:color w:val="222222"/>
+          <w:sz w:val="14"/>
+          <w:szCs w:val="14"/>
+          <w:rtl/>
+        </w:rPr>
+        <w:t>      </w:t>
+      </w:r>
+      <w:r>
+        <w:rPr>
+          <w:rFonts w:ascii="Arial" w:hAnsi="Arial" w:cs="Arial"/>
+          <w:color w:val="222222"/>
+          <w:sz w:val="22"/>
+          <w:szCs w:val="22"/>
+          <w:rtl/>
+          <w:lang w:bidi="he-IL"/>
+        </w:rPr>
+        <w:t>חסר חישוב בעברית</w:t>
+      </w:r>
+    </w:p>
+    <w:p>
+      <w:pPr>
+        <w:pStyle w:val="m-6643335182223843515gmail-msolistparagraph"/>
+        <w:shd w:val="clear" w:color="auto" w:fill="FFFFFF"/>
+        <w:bidi/>
+        <w:spacing w:before="0" w:beforeAutospacing="0" w:after="200" w:afterAutospacing="0" w:line="253" w:lineRule="atLeast"/>
+        <w:ind w:left="720"/>
+        <w:rPr>
+          <w:rFonts w:ascii="Calibri" w:hAnsi="Calibri" w:cs="Calibri"/>
+          <w:color w:val="222222"/>
+          <w:sz w:val="22"/>
+          <w:szCs w:val="22"/>
+          <w:rtl/>
+        </w:rPr>
+      </w:pPr>
+      <w:r>
+        <w:rPr>
+          <w:rFonts w:ascii="Calibri" w:hAnsi="Calibri" w:cs="Calibri"/>
+          <w:color w:val="222222"/>
+          <w:sz w:val="22"/>
+          <w:szCs w:val="22"/>
+          <w:rtl/>
+        </w:rPr>
+        <w:t>7.</w:t>
+      </w:r>
+      <w:r>
+        <w:rPr>
+          <w:color w:val="222222"/>
+          <w:sz w:val="14"/>
+          <w:szCs w:val="14"/>
+          <w:rtl/>
+        </w:rPr>
+        <w:t>      </w:t>
+      </w:r>
+      <w:r>
+        <w:rPr>
+          <w:rFonts w:ascii="Arial" w:hAnsi="Arial" w:cs="Arial"/>
+          <w:color w:val="222222"/>
+          <w:sz w:val="22"/>
+          <w:szCs w:val="22"/>
+          <w:rtl/>
+          <w:lang w:bidi="he-IL"/>
+        </w:rPr>
+        <w:t>חסרים הסברים מובנים.</w:t>
+      </w:r>
+    </w:p>
+    <w:p>
+      <w:pPr>
+        <w:pStyle w:val="m-6643335182223843515gmail-msolistparagraph"/>
+        <w:shd w:val="clear" w:color="auto" w:fill="FFFFFF"/>
+        <w:bidi/>
+        <w:spacing w:before="0" w:beforeAutospacing="0" w:after="200" w:afterAutospacing="0" w:line="253" w:lineRule="atLeast"/>
+        <w:ind w:left="720"/>
+        <w:rPr>
+          <w:rFonts w:ascii="Calibri" w:hAnsi="Calibri" w:cs="Calibri"/>
+          <w:color w:val="222222"/>
+          <w:sz w:val="22"/>
+          <w:szCs w:val="22"/>
+          <w:rtl/>
+        </w:rPr>
+      </w:pPr>
+      <w:r>
+        <w:rPr>
+          <w:rFonts w:ascii="Calibri" w:hAnsi="Calibri" w:cs="Calibri"/>
+          <w:color w:val="222222"/>
+          <w:sz w:val="22"/>
+          <w:szCs w:val="22"/>
+          <w:rtl/>
+        </w:rPr>
+        <w:t>8.</w:t>
+      </w:r>
+      <w:r>
+        <w:rPr>
+          <w:color w:val="222222"/>
+          <w:sz w:val="14"/>
+          <w:szCs w:val="14"/>
+          <w:rtl/>
+        </w:rPr>
+        <w:t>      </w:t>
+      </w:r>
+      <w:r>
+        <w:rPr>
+          <w:rFonts w:ascii="Arial" w:hAnsi="Arial" w:cs="Arial"/>
+          <w:color w:val="222222"/>
+          <w:sz w:val="22"/>
+          <w:szCs w:val="22"/>
+          <w:rtl/>
+          <w:lang w:bidi="he-IL"/>
+        </w:rPr>
+        <w:t>לגבי החלוקה בין משפחה וחברה – התכנה לא מוכנה לקבל תאריכים</w:t>
+      </w:r>
+    </w:p>
+    <w:p>
+      <w:pPr>
         <w:rPr>
           <w:lang w:val="en-US"/>
         </w:rPr>
@@ -192,6 +878,7 @@
         <w:rPr>
           <w:lang w:val="en-US"/>
         </w:rPr>
+        <w:lastRenderedPageBreak/>
         <w:t>Family part is relevant to:</w:t>
       </w:r>
     </w:p>
@@ -281,8 +968,6 @@
           <w:lang w:val="en-US"/>
         </w:rPr>
       </w:pPr>
-      <w:bookmarkStart w:id="0" w:name="_GoBack"/>
-      <w:bookmarkEnd w:id="0"/>
       <w:r>
         <w:rPr>
           <w:lang w:val="en-US"/>
@@ -399,21 +1084,7 @@
         <w:rPr>
           <w:lang w:val="en-US"/>
         </w:rPr>
-        <w:t xml:space="preserve">Really work with </w:t>
-      </w:r>
-      <w:proofErr w:type="spellStart"/>
-      <w:r>
-        <w:rPr>
-          <w:lang w:val="en-US"/>
-        </w:rPr>
-        <w:t>Github</w:t>
-      </w:r>
-      <w:proofErr w:type="spellEnd"/>
-      <w:r>
-        <w:rPr>
-          <w:lang w:val="en-US"/>
-        </w:rPr>
-        <w:t xml:space="preserve"> &amp; Version Control – put this doc in Git!</w:t>
+        <w:t>Really work with Github &amp; Version Control – put this doc in Git!</w:t>
       </w:r>
     </w:p>
     <w:p>
@@ -576,7 +1247,6 @@
         <w:rPr>
           <w:lang w:val="en-US"/>
         </w:rPr>
-        <w:lastRenderedPageBreak/>
         <w:t>Put general purpose utilities in a different project (DLL)</w:t>
       </w:r>
     </w:p>
@@ -1046,6 +1716,92 @@
     </w:lvl>
   </w:abstractNum>
   <w:abstractNum w:abstractNumId="3" w15:restartNumberingAfterBreak="0">
+    <w:nsid w:val="736F41D9"/>
+    <w:multiLevelType w:val="hybridMultilevel"/>
+    <w:tmpl w:val="E9C27B16"/>
+    <w:lvl w:ilvl="0" w:tplc="2000000F">
+      <w:start w:val="1"/>
+      <w:numFmt w:val="decimal"/>
+      <w:lvlText w:val="%1."/>
+      <w:lvlJc w:val="left"/>
+      <w:pPr>
+        <w:ind w:left="720" w:hanging="360"/>
+      </w:pPr>
+    </w:lvl>
+    <w:lvl w:ilvl="1" w:tplc="20000019" w:tentative="1">
+      <w:start w:val="1"/>
+      <w:numFmt w:val="lowerLetter"/>
+      <w:lvlText w:val="%2."/>
+      <w:lvlJc w:val="left"/>
+      <w:pPr>
+        <w:ind w:left="1440" w:hanging="360"/>
+      </w:pPr>
+    </w:lvl>
+    <w:lvl w:ilvl="2" w:tplc="2000001B" w:tentative="1">
+      <w:start w:val="1"/>
+      <w:numFmt w:val="lowerRoman"/>
+      <w:lvlText w:val="%3."/>
+      <w:lvlJc w:val="right"/>
+      <w:pPr>
+        <w:ind w:left="2160" w:hanging="180"/>
+      </w:pPr>
+    </w:lvl>
+    <w:lvl w:ilvl="3" w:tplc="2000000F" w:tentative="1">
+      <w:start w:val="1"/>
+      <w:numFmt w:val="decimal"/>
+      <w:lvlText w:val="%4."/>
+      <w:lvlJc w:val="left"/>
+      <w:pPr>
+        <w:ind w:left="2880" w:hanging="360"/>
+      </w:pPr>
+    </w:lvl>
+    <w:lvl w:ilvl="4" w:tplc="20000019" w:tentative="1">
+      <w:start w:val="1"/>
+      <w:numFmt w:val="lowerLetter"/>
+      <w:lvlText w:val="%5."/>
+      <w:lvlJc w:val="left"/>
+      <w:pPr>
+        <w:ind w:left="3600" w:hanging="360"/>
+      </w:pPr>
+    </w:lvl>
+    <w:lvl w:ilvl="5" w:tplc="2000001B" w:tentative="1">
+      <w:start w:val="1"/>
+      <w:numFmt w:val="lowerRoman"/>
+      <w:lvlText w:val="%6."/>
+      <w:lvlJc w:val="right"/>
+      <w:pPr>
+        <w:ind w:left="4320" w:hanging="180"/>
+      </w:pPr>
+    </w:lvl>
+    <w:lvl w:ilvl="6" w:tplc="2000000F" w:tentative="1">
+      <w:start w:val="1"/>
+      <w:numFmt w:val="decimal"/>
+      <w:lvlText w:val="%7."/>
+      <w:lvlJc w:val="left"/>
+      <w:pPr>
+        <w:ind w:left="5040" w:hanging="360"/>
+      </w:pPr>
+    </w:lvl>
+    <w:lvl w:ilvl="7" w:tplc="20000019" w:tentative="1">
+      <w:start w:val="1"/>
+      <w:numFmt w:val="lowerLetter"/>
+      <w:lvlText w:val="%8."/>
+      <w:lvlJc w:val="left"/>
+      <w:pPr>
+        <w:ind w:left="5760" w:hanging="360"/>
+      </w:pPr>
+    </w:lvl>
+    <w:lvl w:ilvl="8" w:tplc="2000001B" w:tentative="1">
+      <w:start w:val="1"/>
+      <w:numFmt w:val="lowerRoman"/>
+      <w:lvlText w:val="%9."/>
+      <w:lvlJc w:val="right"/>
+      <w:pPr>
+        <w:ind w:left="6480" w:hanging="180"/>
+      </w:pPr>
+    </w:lvl>
+  </w:abstractNum>
+  <w:abstractNum w:abstractNumId="4" w15:restartNumberingAfterBreak="0">
     <w:nsid w:val="76CB1147"/>
     <w:multiLevelType w:val="hybridMultilevel"/>
     <w:tmpl w:val="112AC450"/>
@@ -1135,13 +1891,16 @@
     <w:abstractNumId w:val="2"/>
   </w:num>
   <w:num w:numId="2">
-    <w:abstractNumId w:val="3"/>
+    <w:abstractNumId w:val="4"/>
   </w:num>
   <w:num w:numId="3">
     <w:abstractNumId w:val="0"/>
   </w:num>
   <w:num w:numId="4">
     <w:abstractNumId w:val="1"/>
+  </w:num>
+  <w:num w:numId="5">
+    <w:abstractNumId w:val="3"/>
   </w:num>
 </w:numbering>
 </file>
@@ -1652,6 +2411,20 @@
       <w:contextualSpacing/>
     </w:pPr>
   </w:style>
+  <w:style w:type="paragraph" w:customStyle="1" w:styleId="m-6643335182223843515gmail-msolistparagraph">
+    <w:name w:val="m_-6643335182223843515gmail-msolistparagraph"/>
+    <w:basedOn w:val="Normal"/>
+    <w:rsid w:val="005322C1"/>
+    <w:pPr>
+      <w:spacing w:before="100" w:beforeAutospacing="1" w:after="100" w:afterAutospacing="1" w:line="240" w:lineRule="auto"/>
+    </w:pPr>
+    <w:rPr>
+      <w:rFonts w:ascii="Times New Roman" w:eastAsia="Times New Roman" w:hAnsi="Times New Roman" w:cs="Times New Roman"/>
+      <w:sz w:val="24"/>
+      <w:szCs w:val="24"/>
+      <w:lang w:eastAsia="en-IL"/>
+    </w:rPr>
+  </w:style>
 </w:styles>
 </file>
 

</xml_diff>

<commit_message>
Work in progress on hebrew letter
</commit_message>
<xml_diff>
--- a/Docs/Workers Rights SW 2019 - Work Notes.docx
+++ b/Docs/Workers Rights SW 2019 - Work Notes.docx
@@ -46,6 +46,55 @@
           <w:lang w:val="en-US"/>
         </w:rPr>
       </w:pPr>
+    </w:p>
+    <w:p>
+      <w:pPr>
+        <w:pStyle w:val="Heading2"/>
+        <w:rPr>
+          <w:lang w:val="en-US"/>
+        </w:rPr>
+      </w:pPr>
+      <w:r>
+        <w:rPr>
+          <w:lang w:val="en-US"/>
+        </w:rPr>
+        <w:t>More work on save/restore by XML – 3/8/2019</w:t>
+      </w:r>
+    </w:p>
+    <w:p>
+      <w:pPr>
+        <w:rPr>
+          <w:lang w:val="en-US"/>
+        </w:rPr>
+      </w:pPr>
+      <w:r>
+        <w:rPr>
+          <w:lang w:val="en-US"/>
+        </w:rPr>
+        <w:t>Nominal save should be XML</w:t>
+      </w:r>
+    </w:p>
+    <w:p>
+      <w:pPr>
+        <w:rPr>
+          <w:lang w:val="en-US"/>
+        </w:rPr>
+      </w:pPr>
+      <w:r>
+        <w:rPr>
+          <w:lang w:val="en-US"/>
+        </w:rPr>
+        <w:t>Make sure all inputs are saved and restored</w:t>
+      </w:r>
+    </w:p>
+    <w:p>
+      <w:pPr>
+        <w:rPr>
+          <w:lang w:val="en-US"/>
+        </w:rPr>
+      </w:pPr>
+      <w:bookmarkStart w:id="0" w:name="_GoBack"/>
+      <w:bookmarkEnd w:id="0"/>
     </w:p>
     <w:p>
       <w:pPr>
@@ -189,8 +238,6 @@
         </w:rPr>
         <w:t>Directory with all logs</w:t>
       </w:r>
-      <w:bookmarkStart w:id="0" w:name="_GoBack"/>
-      <w:bookmarkEnd w:id="0"/>
     </w:p>
     <w:p>
       <w:pPr>
@@ -256,6 +303,7 @@
         </w:rPr>
         <w:t>התכנה נכשלה לייצר ספריית </w:t>
       </w:r>
+      <w:proofErr w:type="spellStart"/>
       <w:r>
         <w:rPr>
           <w:rFonts w:ascii="Calibri" w:hAnsi="Calibri" w:cs="Calibri"/>
@@ -266,6 +314,7 @@
         </w:rPr>
         <w:t>workersrights</w:t>
       </w:r>
+      <w:proofErr w:type="spellEnd"/>
       <w:r>
         <w:rPr>
           <w:rFonts w:ascii="Calibri" w:hAnsi="Calibri" w:cs="Calibri"/>
@@ -775,6 +824,7 @@
         <w:rPr>
           <w:lang w:val="en-US"/>
         </w:rPr>
+        <w:lastRenderedPageBreak/>
         <w:t>Pension</w:t>
       </w:r>
     </w:p>
@@ -878,7 +928,6 @@
         <w:rPr>
           <w:lang w:val="en-US"/>
         </w:rPr>
-        <w:lastRenderedPageBreak/>
         <w:t>Family part is relevant to:</w:t>
       </w:r>
     </w:p>
@@ -1084,7 +1133,21 @@
         <w:rPr>
           <w:lang w:val="en-US"/>
         </w:rPr>
-        <w:t>Really work with Github &amp; Version Control – put this doc in Git!</w:t>
+        <w:t xml:space="preserve">Really work with </w:t>
+      </w:r>
+      <w:proofErr w:type="spellStart"/>
+      <w:r>
+        <w:rPr>
+          <w:lang w:val="en-US"/>
+        </w:rPr>
+        <w:t>Github</w:t>
+      </w:r>
+      <w:proofErr w:type="spellEnd"/>
+      <w:r>
+        <w:rPr>
+          <w:lang w:val="en-US"/>
+        </w:rPr>
+        <w:t xml:space="preserve"> &amp; Version Control – put this doc in Git!</w:t>
       </w:r>
     </w:p>
     <w:p>
@@ -1364,6 +1427,7 @@
         <w:rPr>
           <w:lang w:val="en-US" w:bidi="ar-JO"/>
         </w:rPr>
+        <w:lastRenderedPageBreak/>
         <w:t>Severance</w:t>
       </w:r>
     </w:p>

</xml_diff>

<commit_message>
Hebrew HTML letter seems to be OK
</commit_message>
<xml_diff>
--- a/Docs/Workers Rights SW 2019 - Work Notes.docx
+++ b/Docs/Workers Rights SW 2019 - Work Notes.docx
@@ -58,33 +58,414 @@
         <w:rPr>
           <w:lang w:val="en-US"/>
         </w:rPr>
-        <w:t>More work on save/restore by XML – 3/8/2019</w:t>
-      </w:r>
-    </w:p>
-    <w:p>
-      <w:pPr>
-        <w:rPr>
-          <w:lang w:val="en-US"/>
-        </w:rPr>
-      </w:pPr>
-      <w:r>
-        <w:rPr>
-          <w:lang w:val="en-US"/>
-        </w:rPr>
-        <w:t>Nominal save should be XML</w:t>
-      </w:r>
-    </w:p>
-    <w:p>
-      <w:pPr>
-        <w:rPr>
-          <w:lang w:val="en-US"/>
-        </w:rPr>
-      </w:pPr>
-      <w:r>
-        <w:rPr>
-          <w:lang w:val="en-US"/>
-        </w:rPr>
-        <w:t>Make sure all inputs are saved and restored</w:t>
+        <w:t>Email from Iris – 3/8/2019</w:t>
+      </w:r>
+    </w:p>
+    <w:p>
+      <w:pPr>
+        <w:shd w:val="clear" w:color="auto" w:fill="FFFFFF"/>
+        <w:bidi/>
+        <w:spacing w:after="200" w:line="253" w:lineRule="atLeast"/>
+        <w:ind w:left="720"/>
+        <w:rPr>
+          <w:rFonts w:ascii="Calibri" w:eastAsia="Times New Roman" w:hAnsi="Calibri" w:cs="Calibri"/>
+          <w:color w:val="222222"/>
+          <w:lang w:eastAsia="en-IL"/>
+        </w:rPr>
+      </w:pPr>
+      <w:r>
+        <w:rPr>
+          <w:rFonts w:ascii="Calibri" w:eastAsia="Times New Roman" w:hAnsi="Calibri" w:cs="Calibri"/>
+          <w:color w:val="222222"/>
+          <w:sz w:val="24"/>
+          <w:szCs w:val="24"/>
+          <w:rtl/>
+          <w:lang w:val="es-ES_tradnl" w:eastAsia="en-IL"/>
+        </w:rPr>
+        <w:t>1.</w:t>
+      </w:r>
+      <w:r>
+        <w:rPr>
+          <w:rFonts w:ascii="Times New Roman" w:eastAsia="Times New Roman" w:hAnsi="Times New Roman" w:cs="Times New Roman"/>
+          <w:color w:val="222222"/>
+          <w:sz w:val="14"/>
+          <w:szCs w:val="14"/>
+          <w:rtl/>
+          <w:lang w:val="es-ES_tradnl" w:eastAsia="en-IL"/>
+        </w:rPr>
+        <w:t>      </w:t>
+      </w:r>
+      <w:r>
+        <w:rPr>
+          <w:rFonts w:ascii="Arial" w:eastAsia="Times New Roman" w:hAnsi="Arial" w:cs="Arial"/>
+          <w:color w:val="222222"/>
+          <w:sz w:val="24"/>
+          <w:szCs w:val="24"/>
+          <w:rtl/>
+          <w:lang w:eastAsia="en-IL" w:bidi="he-IL"/>
+        </w:rPr>
+        <w:t xml:space="preserve"> יש להוסיף (בעברית ובאנגלית) את </w:t>
+      </w:r>
+      <w:proofErr w:type="gramStart"/>
+      <w:r>
+        <w:rPr>
+          <w:rFonts w:ascii="Arial" w:eastAsia="Times New Roman" w:hAnsi="Arial" w:cs="Arial"/>
+          <w:color w:val="222222"/>
+          <w:sz w:val="24"/>
+          <w:szCs w:val="24"/>
+          <w:rtl/>
+          <w:lang w:eastAsia="en-IL" w:bidi="he-IL"/>
+        </w:rPr>
+        <w:t>המשפט:-</w:t>
+      </w:r>
+      <w:proofErr w:type="gramEnd"/>
+    </w:p>
+    <w:p>
+      <w:pPr>
+        <w:shd w:val="clear" w:color="auto" w:fill="FFFFFF"/>
+        <w:bidi/>
+        <w:spacing w:after="200" w:line="253" w:lineRule="atLeast"/>
+        <w:ind w:left="720"/>
+        <w:rPr>
+          <w:rFonts w:ascii="Calibri" w:eastAsia="Times New Roman" w:hAnsi="Calibri" w:cs="Calibri"/>
+          <w:color w:val="222222"/>
+          <w:rtl/>
+          <w:lang w:eastAsia="en-IL"/>
+        </w:rPr>
+      </w:pPr>
+      <w:r>
+        <w:rPr>
+          <w:rFonts w:ascii="Arial" w:eastAsia="Times New Roman" w:hAnsi="Arial" w:cs="Arial"/>
+          <w:color w:val="222222"/>
+          <w:sz w:val="24"/>
+          <w:szCs w:val="24"/>
+          <w:rtl/>
+          <w:lang w:eastAsia="en-IL" w:bidi="he-IL"/>
+        </w:rPr>
+        <w:br/>
+        <w:t>חישוב זה אינו כולל שכר אחרון עד תאריך (ואז אמור להופיע תאריך יום עבודה אחרון).</w:t>
+      </w:r>
+    </w:p>
+    <w:p>
+      <w:pPr>
+        <w:shd w:val="clear" w:color="auto" w:fill="FFFFFF"/>
+        <w:bidi/>
+        <w:spacing w:after="200" w:line="253" w:lineRule="atLeast"/>
+        <w:ind w:left="720"/>
+        <w:rPr>
+          <w:rFonts w:ascii="Calibri" w:eastAsia="Times New Roman" w:hAnsi="Calibri" w:cs="Calibri"/>
+          <w:color w:val="222222"/>
+          <w:rtl/>
+          <w:lang w:eastAsia="en-IL"/>
+        </w:rPr>
+      </w:pPr>
+      <w:r>
+        <w:rPr>
+          <w:rFonts w:ascii="Arial" w:eastAsia="Times New Roman" w:hAnsi="Arial" w:cs="Arial"/>
+          <w:color w:val="222222"/>
+          <w:sz w:val="24"/>
+          <w:szCs w:val="24"/>
+          <w:rtl/>
+          <w:lang w:eastAsia="en-IL" w:bidi="he-IL"/>
+        </w:rPr>
+        <w:t>משפט זה אמור להופיע בין ההודעה לגבי החל"תים לבין ההסבר לגבי הפנסיה.</w:t>
+      </w:r>
+    </w:p>
+    <w:p>
+      <w:pPr>
+        <w:shd w:val="clear" w:color="auto" w:fill="FFFFFF"/>
+        <w:bidi/>
+        <w:spacing w:after="200" w:line="253" w:lineRule="atLeast"/>
+        <w:ind w:left="720"/>
+        <w:rPr>
+          <w:rFonts w:ascii="Calibri" w:eastAsia="Times New Roman" w:hAnsi="Calibri" w:cs="Calibri"/>
+          <w:color w:val="222222"/>
+          <w:rtl/>
+          <w:lang w:eastAsia="en-IL"/>
+        </w:rPr>
+      </w:pPr>
+      <w:r>
+        <w:rPr>
+          <w:rFonts w:ascii="Arial" w:eastAsia="Times New Roman" w:hAnsi="Arial" w:cs="Arial"/>
+          <w:color w:val="222222"/>
+          <w:sz w:val="24"/>
+          <w:szCs w:val="24"/>
+          <w:rtl/>
+          <w:lang w:eastAsia="en-IL" w:bidi="he-IL"/>
+        </w:rPr>
+        <w:t> </w:t>
+      </w:r>
+    </w:p>
+    <w:p>
+      <w:pPr>
+        <w:shd w:val="clear" w:color="auto" w:fill="FFFFFF"/>
+        <w:bidi/>
+        <w:spacing w:after="200" w:line="253" w:lineRule="atLeast"/>
+        <w:ind w:left="720"/>
+        <w:rPr>
+          <w:rFonts w:ascii="Calibri" w:eastAsia="Times New Roman" w:hAnsi="Calibri" w:cs="Calibri"/>
+          <w:color w:val="222222"/>
+          <w:rtl/>
+          <w:lang w:eastAsia="en-IL"/>
+        </w:rPr>
+      </w:pPr>
+      <w:r>
+        <w:rPr>
+          <w:rFonts w:ascii="Calibri" w:eastAsia="Times New Roman" w:hAnsi="Calibri" w:cs="Calibri"/>
+          <w:color w:val="222222"/>
+          <w:sz w:val="24"/>
+          <w:szCs w:val="24"/>
+          <w:rtl/>
+          <w:lang w:val="es-ES_tradnl" w:eastAsia="en-IL"/>
+        </w:rPr>
+        <w:t>2.</w:t>
+      </w:r>
+      <w:r>
+        <w:rPr>
+          <w:rFonts w:ascii="Times New Roman" w:eastAsia="Times New Roman" w:hAnsi="Times New Roman" w:cs="Times New Roman"/>
+          <w:color w:val="222222"/>
+          <w:sz w:val="14"/>
+          <w:szCs w:val="14"/>
+          <w:rtl/>
+          <w:lang w:val="es-ES_tradnl" w:eastAsia="en-IL"/>
+        </w:rPr>
+        <w:t>      </w:t>
+      </w:r>
+      <w:r>
+        <w:rPr>
+          <w:rFonts w:ascii="Arial" w:eastAsia="Times New Roman" w:hAnsi="Arial" w:cs="Arial"/>
+          <w:color w:val="222222"/>
+          <w:sz w:val="24"/>
+          <w:szCs w:val="24"/>
+          <w:rtl/>
+          <w:lang w:eastAsia="en-IL" w:bidi="he-IL"/>
+        </w:rPr>
+        <w:t>בעברית – האם אפשר לקבוע את התור </w:t>
+      </w:r>
+      <w:r>
+        <w:rPr>
+          <w:rFonts w:ascii="Calibri" w:eastAsia="Times New Roman" w:hAnsi="Calibri" w:cs="Calibri"/>
+          <w:color w:val="222222"/>
+          <w:sz w:val="24"/>
+          <w:szCs w:val="24"/>
+          <w:lang w:eastAsia="en-IL"/>
+        </w:rPr>
+        <w:t>times new roman</w:t>
+      </w:r>
+      <w:r>
+        <w:rPr>
+          <w:rFonts w:ascii="Arial" w:eastAsia="Times New Roman" w:hAnsi="Arial" w:cs="Arial"/>
+          <w:color w:val="222222"/>
+          <w:sz w:val="24"/>
+          <w:szCs w:val="24"/>
+          <w:rtl/>
+          <w:lang w:eastAsia="en-IL"/>
+        </w:rPr>
+        <w:t> </w:t>
+      </w:r>
+      <w:r>
+        <w:rPr>
+          <w:rFonts w:ascii="Arial" w:eastAsia="Times New Roman" w:hAnsi="Arial" w:cs="Arial"/>
+          <w:color w:val="222222"/>
+          <w:sz w:val="24"/>
+          <w:szCs w:val="24"/>
+          <w:rtl/>
+          <w:lang w:eastAsia="en-IL" w:bidi="he-IL"/>
+        </w:rPr>
+        <w:t>גודל 12.</w:t>
+      </w:r>
+    </w:p>
+    <w:p>
+      <w:pPr>
+        <w:shd w:val="clear" w:color="auto" w:fill="FFFFFF"/>
+        <w:bidi/>
+        <w:spacing w:after="200" w:line="253" w:lineRule="atLeast"/>
+        <w:ind w:left="720"/>
+        <w:rPr>
+          <w:rFonts w:ascii="Calibri" w:eastAsia="Times New Roman" w:hAnsi="Calibri" w:cs="Calibri"/>
+          <w:color w:val="222222"/>
+          <w:rtl/>
+          <w:lang w:eastAsia="en-IL"/>
+        </w:rPr>
+      </w:pPr>
+      <w:r>
+        <w:rPr>
+          <w:rFonts w:ascii="Calibri" w:eastAsia="Times New Roman" w:hAnsi="Calibri" w:cs="Calibri"/>
+          <w:color w:val="222222"/>
+          <w:sz w:val="24"/>
+          <w:szCs w:val="24"/>
+          <w:rtl/>
+          <w:lang w:val="es-ES_tradnl" w:eastAsia="en-IL"/>
+        </w:rPr>
+        <w:t>3.</w:t>
+      </w:r>
+      <w:r>
+        <w:rPr>
+          <w:rFonts w:ascii="Times New Roman" w:eastAsia="Times New Roman" w:hAnsi="Times New Roman" w:cs="Times New Roman"/>
+          <w:color w:val="222222"/>
+          <w:sz w:val="14"/>
+          <w:szCs w:val="14"/>
+          <w:rtl/>
+          <w:lang w:val="es-ES_tradnl" w:eastAsia="en-IL"/>
+        </w:rPr>
+        <w:t>      </w:t>
+      </w:r>
+      <w:r>
+        <w:rPr>
+          <w:rFonts w:ascii="Arial" w:eastAsia="Times New Roman" w:hAnsi="Arial" w:cs="Arial"/>
+          <w:color w:val="222222"/>
+          <w:sz w:val="24"/>
+          <w:szCs w:val="24"/>
+          <w:rtl/>
+          <w:lang w:eastAsia="en-IL" w:bidi="he-IL"/>
+        </w:rPr>
+        <w:t>לגבי החופשה השנתית:</w:t>
+      </w:r>
+    </w:p>
+    <w:p>
+      <w:pPr>
+        <w:shd w:val="clear" w:color="auto" w:fill="FFFFFF"/>
+        <w:bidi/>
+        <w:spacing w:after="200" w:line="253" w:lineRule="atLeast"/>
+        <w:ind w:left="720"/>
+        <w:rPr>
+          <w:rFonts w:ascii="Calibri" w:eastAsia="Times New Roman" w:hAnsi="Calibri" w:cs="Calibri"/>
+          <w:color w:val="222222"/>
+          <w:rtl/>
+          <w:lang w:eastAsia="en-IL"/>
+        </w:rPr>
+      </w:pPr>
+      <w:r>
+        <w:rPr>
+          <w:rFonts w:ascii="Arial" w:eastAsia="Times New Roman" w:hAnsi="Arial" w:cs="Arial"/>
+          <w:color w:val="222222"/>
+          <w:sz w:val="24"/>
+          <w:szCs w:val="24"/>
+          <w:rtl/>
+          <w:lang w:eastAsia="en-IL" w:bidi="he-IL"/>
+        </w:rPr>
+        <w:t>האם אפשר להוסיף לגבי כל חופשה כמה ימים חופשה בתשלום וכמה ימי חל"ת?</w:t>
+      </w:r>
+    </w:p>
+    <w:p>
+      <w:pPr>
+        <w:shd w:val="clear" w:color="auto" w:fill="FFFFFF"/>
+        <w:bidi/>
+        <w:spacing w:after="200" w:line="253" w:lineRule="atLeast"/>
+        <w:ind w:left="720"/>
+        <w:rPr>
+          <w:rFonts w:ascii="Calibri" w:eastAsia="Times New Roman" w:hAnsi="Calibri" w:cs="Calibri"/>
+          <w:color w:val="222222"/>
+          <w:rtl/>
+          <w:lang w:eastAsia="en-IL"/>
+        </w:rPr>
+      </w:pPr>
+      <w:r>
+        <w:rPr>
+          <w:rFonts w:ascii="Arial" w:eastAsia="Times New Roman" w:hAnsi="Arial" w:cs="Arial"/>
+          <w:color w:val="222222"/>
+          <w:sz w:val="24"/>
+          <w:szCs w:val="24"/>
+          <w:rtl/>
+          <w:lang w:eastAsia="en-IL" w:bidi="he-IL"/>
+        </w:rPr>
+        <w:t>וגם משפט הסבר האומר:  לפי חוק חופשה שנתית, ימי חופשה בתשלום באים בחשבון לצורך חישוב זכויות סוציאליות כגון פיצויי פיטורים והפרשות לפנסיה.  בחישוב זה הוכללו _____ ימי חופשה בתשלום וקוזזו ________ ימי חל"ת.</w:t>
+      </w:r>
+    </w:p>
+    <w:p>
+      <w:pPr>
+        <w:shd w:val="clear" w:color="auto" w:fill="FFFFFF"/>
+        <w:bidi/>
+        <w:spacing w:after="200" w:line="253" w:lineRule="atLeast"/>
+        <w:ind w:left="720"/>
+        <w:rPr>
+          <w:rFonts w:ascii="Calibri" w:eastAsia="Times New Roman" w:hAnsi="Calibri" w:cs="Calibri"/>
+          <w:color w:val="222222"/>
+          <w:rtl/>
+          <w:lang w:eastAsia="en-IL"/>
+        </w:rPr>
+      </w:pPr>
+      <w:r>
+        <w:rPr>
+          <w:rFonts w:ascii="Arial" w:eastAsia="Times New Roman" w:hAnsi="Arial" w:cs="Arial"/>
+          <w:color w:val="222222"/>
+          <w:sz w:val="24"/>
+          <w:szCs w:val="24"/>
+          <w:rtl/>
+          <w:lang w:eastAsia="en-IL" w:bidi="he-IL"/>
+        </w:rPr>
+        <w:t> </w:t>
+      </w:r>
+    </w:p>
+    <w:p>
+      <w:pPr>
+        <w:shd w:val="clear" w:color="auto" w:fill="FFFFFF"/>
+        <w:bidi/>
+        <w:spacing w:after="200" w:line="253" w:lineRule="atLeast"/>
+        <w:ind w:left="720"/>
+        <w:rPr>
+          <w:rFonts w:ascii="Calibri" w:eastAsia="Times New Roman" w:hAnsi="Calibri" w:cs="Calibri"/>
+          <w:color w:val="222222"/>
+          <w:rtl/>
+          <w:lang w:eastAsia="en-IL"/>
+        </w:rPr>
+      </w:pPr>
+      <w:r>
+        <w:rPr>
+          <w:rFonts w:ascii="Calibri" w:eastAsia="Times New Roman" w:hAnsi="Calibri" w:cs="Calibri"/>
+          <w:color w:val="222222"/>
+          <w:sz w:val="24"/>
+          <w:szCs w:val="24"/>
+          <w:rtl/>
+          <w:lang w:val="es-ES_tradnl" w:eastAsia="en-IL"/>
+        </w:rPr>
+        <w:t>4.</w:t>
+      </w:r>
+      <w:r>
+        <w:rPr>
+          <w:rFonts w:ascii="Times New Roman" w:eastAsia="Times New Roman" w:hAnsi="Times New Roman" w:cs="Times New Roman"/>
+          <w:color w:val="222222"/>
+          <w:sz w:val="14"/>
+          <w:szCs w:val="14"/>
+          <w:rtl/>
+          <w:lang w:val="es-ES_tradnl" w:eastAsia="en-IL"/>
+        </w:rPr>
+        <w:t>      </w:t>
+      </w:r>
+      <w:r>
+        <w:rPr>
+          <w:rFonts w:ascii="Arial" w:eastAsia="Times New Roman" w:hAnsi="Arial" w:cs="Arial"/>
+          <w:color w:val="222222"/>
+          <w:sz w:val="24"/>
+          <w:szCs w:val="24"/>
+          <w:rtl/>
+          <w:lang w:eastAsia="en-IL" w:bidi="he-IL"/>
+        </w:rPr>
+        <w:t>יש להוסיף משפט הסבר לגבי חלק המשפחה – יש לי משפט מנוסח הייטב בעבודה אשלח אותו מחר.</w:t>
+      </w:r>
+    </w:p>
+    <w:p>
+      <w:pPr>
+        <w:shd w:val="clear" w:color="auto" w:fill="FFFFFF"/>
+        <w:bidi/>
+        <w:spacing w:after="200" w:line="253" w:lineRule="atLeast"/>
+        <w:rPr>
+          <w:rFonts w:ascii="Calibri" w:eastAsia="Times New Roman" w:hAnsi="Calibri" w:cs="Calibri"/>
+          <w:color w:val="222222"/>
+          <w:rtl/>
+          <w:lang w:eastAsia="en-IL"/>
+        </w:rPr>
+      </w:pPr>
+      <w:r>
+        <w:rPr>
+          <w:rFonts w:ascii="Arial" w:eastAsia="Times New Roman" w:hAnsi="Arial" w:cs="Arial"/>
+          <w:color w:val="222222"/>
+          <w:sz w:val="24"/>
+          <w:szCs w:val="24"/>
+          <w:rtl/>
+          <w:lang w:eastAsia="en-IL" w:bidi="he-IL"/>
+        </w:rPr>
+        <w:t> </w:t>
       </w:r>
     </w:p>
     <w:p>
@@ -95,6 +476,55 @@
       </w:pPr>
       <w:bookmarkStart w:id="0" w:name="_GoBack"/>
       <w:bookmarkEnd w:id="0"/>
+    </w:p>
+    <w:p>
+      <w:pPr>
+        <w:pStyle w:val="Heading2"/>
+        <w:rPr>
+          <w:lang w:val="en-US"/>
+        </w:rPr>
+      </w:pPr>
+      <w:r>
+        <w:rPr>
+          <w:lang w:val="en-US"/>
+        </w:rPr>
+        <w:t>More work on save/restore by XML – 3/8/2019</w:t>
+      </w:r>
+    </w:p>
+    <w:p>
+      <w:pPr>
+        <w:rPr>
+          <w:lang w:val="en-US"/>
+        </w:rPr>
+      </w:pPr>
+      <w:r>
+        <w:rPr>
+          <w:lang w:val="en-US"/>
+        </w:rPr>
+        <w:t>Nominal save should be XML</w:t>
+      </w:r>
+    </w:p>
+    <w:p>
+      <w:pPr>
+        <w:rPr>
+          <w:lang w:val="en-US"/>
+        </w:rPr>
+      </w:pPr>
+      <w:r>
+        <w:rPr>
+          <w:lang w:val="en-US"/>
+        </w:rPr>
+        <w:t>Make sure all inputs are saved and restored</w:t>
+      </w:r>
+    </w:p>
+    <w:p>
+      <w:pPr>
+        <w:rPr>
+          <w:rFonts w:hint="cs"/>
+          <w:rtl/>
+          <w:lang w:val="en-US" w:bidi="he-IL"/>
+        </w:rPr>
+      </w:pPr>
     </w:p>
     <w:p>
       <w:pPr>
@@ -236,6 +666,7 @@
         <w:rPr>
           <w:lang w:val="en-US"/>
         </w:rPr>
+        <w:lastRenderedPageBreak/>
         <w:t>Directory with all logs</w:t>
       </w:r>
     </w:p>
@@ -322,7 +753,17 @@
           <w:sz w:val="22"/>
           <w:szCs w:val="22"/>
         </w:rPr>
-        <w:t>/save</w:t>
+        <w:t>/</w:t>
+      </w:r>
+      <w:proofErr w:type="gramStart"/>
+      <w:r>
+        <w:rPr>
+          <w:rFonts w:ascii="Calibri" w:hAnsi="Calibri" w:cs="Calibri"/>
+          <w:color w:val="222222"/>
+          <w:sz w:val="22"/>
+          <w:szCs w:val="22"/>
+        </w:rPr>
+        <w:t>save</w:t>
       </w:r>
       <w:r>
         <w:rPr>
@@ -333,7 +774,19 @@
           <w:rtl/>
           <w:lang w:bidi="he-IL"/>
         </w:rPr>
-        <w:t>  בכונן </w:t>
+        <w:t>  בכונן</w:t>
+      </w:r>
+      <w:proofErr w:type="gramEnd"/>
+      <w:r>
+        <w:rPr>
+          <w:rFonts w:ascii="Arial" w:hAnsi="Arial" w:cs="Arial"/>
+          <w:color w:val="222222"/>
+          <w:sz w:val="22"/>
+          <w:szCs w:val="22"/>
+          <w:rtl/>
+          <w:lang w:bidi="he-IL"/>
+        </w:rPr>
+        <w:t> </w:t>
       </w:r>
       <w:r>
         <w:rPr>
@@ -401,6 +854,7 @@
         </w:rPr>
         <w:t>ואחרי שייצרתי ספריות </w:t>
       </w:r>
+      <w:proofErr w:type="gramStart"/>
       <w:r>
         <w:rPr>
           <w:rFonts w:ascii="Arial" w:hAnsi="Arial" w:cs="Arial"/>
@@ -422,7 +876,19 @@
           <w:rtl/>
           <w:lang w:bidi="he-IL"/>
         </w:rPr>
-        <w:t> אמר שחסר קובץ </w:t>
+        <w:t> אמר</w:t>
+      </w:r>
+      <w:proofErr w:type="gramEnd"/>
+      <w:r>
+        <w:rPr>
+          <w:rFonts w:ascii="Arial" w:hAnsi="Arial" w:cs="Arial"/>
+          <w:color w:val="222222"/>
+          <w:sz w:val="22"/>
+          <w:szCs w:val="22"/>
+          <w:rtl/>
+          <w:lang w:bidi="he-IL"/>
+        </w:rPr>
+        <w:t xml:space="preserve"> שחסר קובץ </w:t>
       </w:r>
       <w:r>
         <w:rPr>
@@ -479,6 +945,7 @@
         </w:rPr>
         <w:t>מעדיפה שהתכנה לא תייצר ספרייה ב</w:t>
       </w:r>
+      <w:proofErr w:type="gramStart"/>
       <w:r>
         <w:rPr>
           <w:rFonts w:ascii="Calibri" w:hAnsi="Calibri" w:cs="Calibri"/>
@@ -507,7 +974,19 @@
           <w:rtl/>
           <w:lang w:bidi="he-IL"/>
         </w:rPr>
-        <w:t>אלא בדיירקטורי על הדסקטופ</w:t>
+        <w:t>אלא</w:t>
+      </w:r>
+      <w:proofErr w:type="gramEnd"/>
+      <w:r>
+        <w:rPr>
+          <w:rFonts w:ascii="Arial" w:hAnsi="Arial" w:cs="Arial"/>
+          <w:color w:val="222222"/>
+          <w:sz w:val="22"/>
+          <w:szCs w:val="22"/>
+          <w:rtl/>
+          <w:lang w:bidi="he-IL"/>
+        </w:rPr>
+        <w:t xml:space="preserve"> בדיירקטורי על הדסקטופ</w:t>
       </w:r>
     </w:p>
     <w:p>
@@ -599,8 +1078,21 @@
           <w:rtl/>
           <w:lang w:bidi="he-IL"/>
         </w:rPr>
-        <w:t>לגבי חישוב ימי חופשה:-</w:t>
-      </w:r>
+        <w:t xml:space="preserve">לגבי חישוב ימי </w:t>
+      </w:r>
+      <w:proofErr w:type="gramStart"/>
+      <w:r>
+        <w:rPr>
+          <w:rFonts w:ascii="Arial" w:hAnsi="Arial" w:cs="Arial"/>
+          <w:color w:val="222222"/>
+          <w:sz w:val="22"/>
+          <w:szCs w:val="22"/>
+          <w:rtl/>
+          <w:lang w:bidi="he-IL"/>
+        </w:rPr>
+        <w:t>חופשה:-</w:t>
+      </w:r>
+      <w:proofErr w:type="gramEnd"/>
       <w:r>
         <w:rPr>
           <w:rFonts w:ascii="Arial" w:hAnsi="Arial" w:cs="Arial"/>
@@ -824,7 +1316,6 @@
         <w:rPr>
           <w:lang w:val="en-US"/>
         </w:rPr>
-        <w:lastRenderedPageBreak/>
         <w:t>Pension</w:t>
       </w:r>
     </w:p>
@@ -1094,6 +1585,7 @@
         <w:rPr>
           <w:lang w:val="en-US"/>
         </w:rPr>
+        <w:lastRenderedPageBreak/>
         <w:t>Resume work with Adam – 3/7/2019</w:t>
       </w:r>
     </w:p>
@@ -1427,7 +1919,6 @@
         <w:rPr>
           <w:lang w:val="en-US" w:bidi="ar-JO"/>
         </w:rPr>
-        <w:lastRenderedPageBreak/>
         <w:t>Severance</w:t>
       </w:r>
     </w:p>
@@ -2489,6 +2980,20 @@
       <w:lang w:eastAsia="en-IL"/>
     </w:rPr>
   </w:style>
+  <w:style w:type="paragraph" w:customStyle="1" w:styleId="m-6211362471816209914gmail-msolistparagraph">
+    <w:name w:val="m_-6211362471816209914gmail-msolistparagraph"/>
+    <w:basedOn w:val="Normal"/>
+    <w:rsid w:val="004720C8"/>
+    <w:pPr>
+      <w:spacing w:before="100" w:beforeAutospacing="1" w:after="100" w:afterAutospacing="1" w:line="240" w:lineRule="auto"/>
+    </w:pPr>
+    <w:rPr>
+      <w:rFonts w:ascii="Times New Roman" w:eastAsia="Times New Roman" w:hAnsi="Times New Roman" w:cs="Times New Roman"/>
+      <w:sz w:val="24"/>
+      <w:szCs w:val="24"/>
+      <w:lang w:eastAsia="en-IL"/>
+    </w:rPr>
+  </w:style>
 </w:styles>
 </file>
 

</xml_diff>

<commit_message>
Family Part: Improved GUI + computations
</commit_message>
<xml_diff>
--- a/Docs/Workers Rights SW 2019 - Work Notes.docx
+++ b/Docs/Workers Rights SW 2019 - Work Notes.docx
@@ -58,6 +58,243 @@
         <w:rPr>
           <w:lang w:val="en-US"/>
         </w:rPr>
+        <w:t xml:space="preserve">Email from Iris – </w:t>
+      </w:r>
+      <w:r>
+        <w:rPr>
+          <w:lang w:val="en-US"/>
+        </w:rPr>
+        <w:t>6</w:t>
+      </w:r>
+      <w:r>
+        <w:rPr>
+          <w:lang w:val="en-US"/>
+        </w:rPr>
+        <w:t>/8/2019</w:t>
+      </w:r>
+    </w:p>
+    <w:p>
+      <w:pPr>
+        <w:bidi/>
+        <w:rPr>
+          <w:lang w:val="en-US"/>
+        </w:rPr>
+      </w:pPr>
+      <w:r>
+        <w:br/>
+      </w:r>
+      <w:r>
+        <w:rPr>
+          <w:rFonts w:ascii="Arial" w:hAnsi="Arial" w:cs="Arial" w:hint="cs"/>
+          <w:color w:val="222222"/>
+          <w:shd w:val="clear" w:color="auto" w:fill="FFFFFF"/>
+          <w:rtl/>
+          <w:lang w:val="en-US" w:bidi="he-IL"/>
+        </w:rPr>
+        <w:t>1)</w:t>
+      </w:r>
+      <w:r>
+        <w:rPr>
+          <w:rFonts w:ascii="Arial" w:hAnsi="Arial" w:cs="Arial"/>
+          <w:color w:val="222222"/>
+          <w:shd w:val="clear" w:color="auto" w:fill="FFFFFF"/>
+        </w:rPr>
+        <w:t xml:space="preserve"> </w:t>
+      </w:r>
+      <w:r>
+        <w:rPr>
+          <w:rFonts w:ascii="Arial" w:hAnsi="Arial" w:cs="Arial"/>
+          <w:color w:val="222222"/>
+          <w:shd w:val="clear" w:color="auto" w:fill="FFFFFF"/>
+          <w:rtl/>
+          <w:lang w:bidi="he-IL"/>
+        </w:rPr>
+        <w:t>יש לשים לב שהשעות שאנו מכניסים הן</w:t>
+      </w:r>
+      <w:r>
+        <w:rPr>
+          <w:rFonts w:ascii="Arial" w:hAnsi="Arial" w:cs="Arial"/>
+          <w:color w:val="222222"/>
+          <w:shd w:val="clear" w:color="auto" w:fill="FFFFFF"/>
+          <w:rtl/>
+        </w:rPr>
+        <w:t> </w:t>
+      </w:r>
+      <w:r>
+        <w:rPr>
+          <w:rFonts w:ascii="Arial" w:hAnsi="Arial" w:cs="Arial"/>
+          <w:color w:val="222222"/>
+          <w:u w:val="single"/>
+          <w:shd w:val="clear" w:color="auto" w:fill="FFFFFF"/>
+          <w:rtl/>
+          <w:lang w:bidi="he-IL"/>
+        </w:rPr>
+        <w:t>השעות של החברה</w:t>
+      </w:r>
+      <w:r>
+        <w:rPr>
+          <w:rFonts w:ascii="Arial" w:hAnsi="Arial" w:cs="Arial"/>
+          <w:color w:val="222222"/>
+          <w:shd w:val="clear" w:color="auto" w:fill="FFFFFF"/>
+          <w:rtl/>
+        </w:rPr>
+        <w:t> </w:t>
+      </w:r>
+      <w:r>
+        <w:rPr>
+          <w:rFonts w:ascii="Arial" w:hAnsi="Arial" w:cs="Arial"/>
+          <w:color w:val="222222"/>
+          <w:shd w:val="clear" w:color="auto" w:fill="FFFFFF"/>
+          <w:rtl/>
+          <w:lang w:bidi="he-IL"/>
+        </w:rPr>
+        <w:t>ולא השעות של המשפחה, אז האחוז שאנו מקבלים הוא האחוז של החברה ואנו צריכים</w:t>
+      </w:r>
+      <w:r>
+        <w:rPr>
+          <w:rFonts w:ascii="Arial" w:hAnsi="Arial" w:cs="Arial"/>
+          <w:color w:val="222222"/>
+          <w:shd w:val="clear" w:color="auto" w:fill="FFFFFF"/>
+          <w:rtl/>
+        </w:rPr>
+        <w:t> </w:t>
+      </w:r>
+      <w:r>
+        <w:rPr>
+          <w:rFonts w:ascii="Arial" w:hAnsi="Arial" w:cs="Arial"/>
+          <w:color w:val="222222"/>
+          <w:u w:val="single"/>
+          <w:shd w:val="clear" w:color="auto" w:fill="FFFFFF"/>
+          <w:rtl/>
+          <w:lang w:bidi="he-IL"/>
+        </w:rPr>
+        <w:t>את האחוז של המשפחה</w:t>
+      </w:r>
+      <w:r>
+        <w:rPr>
+          <w:rFonts w:ascii="Arial" w:hAnsi="Arial" w:cs="Arial"/>
+          <w:b/>
+          <w:bCs/>
+          <w:color w:val="222222"/>
+          <w:shd w:val="clear" w:color="auto" w:fill="FFFFFF"/>
+        </w:rPr>
+        <w:t>, </w:t>
+      </w:r>
+      <w:r>
+        <w:rPr>
+          <w:rFonts w:ascii="Arial" w:hAnsi="Arial" w:cs="Arial"/>
+          <w:color w:val="222222"/>
+          <w:u w:val="single"/>
+          <w:shd w:val="clear" w:color="auto" w:fill="FFFFFF"/>
+        </w:rPr>
+        <w:t> </w:t>
+      </w:r>
+      <w:r>
+        <w:rPr>
+          <w:rFonts w:ascii="Arial" w:hAnsi="Arial" w:cs="Arial"/>
+          <w:color w:val="222222"/>
+          <w:shd w:val="clear" w:color="auto" w:fill="FFFFFF"/>
+          <w:rtl/>
+          <w:lang w:bidi="he-IL"/>
+        </w:rPr>
+        <w:t>כלומר 100%- האחוז של החברה</w:t>
+      </w:r>
+      <w:r>
+        <w:rPr>
+          <w:rFonts w:ascii="Arial" w:hAnsi="Arial" w:cs="Arial"/>
+          <w:color w:val="222222"/>
+          <w:shd w:val="clear" w:color="auto" w:fill="FFFFFF"/>
+        </w:rPr>
+        <w:t>.</w:t>
+      </w:r>
+      <w:r>
+        <w:rPr>
+          <w:rFonts w:ascii="Arial" w:hAnsi="Arial" w:cs="Arial"/>
+          <w:color w:val="222222"/>
+        </w:rPr>
+        <w:br/>
+      </w:r>
+      <w:r>
+        <w:rPr>
+          <w:rFonts w:ascii="Arial" w:hAnsi="Arial" w:cs="Arial" w:hint="cs"/>
+          <w:color w:val="222222"/>
+          <w:shd w:val="clear" w:color="auto" w:fill="FFFFFF"/>
+          <w:rtl/>
+          <w:lang w:bidi="he-IL"/>
+        </w:rPr>
+        <w:t xml:space="preserve">2) </w:t>
+      </w:r>
+      <w:bookmarkStart w:id="0" w:name="_GoBack"/>
+      <w:bookmarkEnd w:id="0"/>
+      <w:r>
+        <w:rPr>
+          <w:rFonts w:ascii="Arial" w:hAnsi="Arial" w:cs="Arial"/>
+          <w:color w:val="222222"/>
+          <w:shd w:val="clear" w:color="auto" w:fill="FFFFFF"/>
+          <w:rtl/>
+          <w:lang w:bidi="he-IL"/>
+        </w:rPr>
+        <w:t>יש צורך גם לתת אופציה לבדוק מה החלק הל המשפחה ע"י זה שאנו מכניסים את האחוז של החברה</w:t>
+      </w:r>
+      <w:r>
+        <w:rPr>
+          <w:rFonts w:ascii="Arial" w:hAnsi="Arial" w:cs="Arial"/>
+          <w:color w:val="222222"/>
+          <w:shd w:val="clear" w:color="auto" w:fill="FFFFFF"/>
+          <w:rtl/>
+        </w:rPr>
+        <w:t> </w:t>
+      </w:r>
+      <w:r>
+        <w:rPr>
+          <w:rFonts w:ascii="Arial" w:hAnsi="Arial" w:cs="Arial"/>
+          <w:color w:val="222222"/>
+          <w:u w:val="single"/>
+          <w:shd w:val="clear" w:color="auto" w:fill="FFFFFF"/>
+          <w:rtl/>
+          <w:lang w:bidi="he-IL"/>
+        </w:rPr>
+        <w:t>במידה ואנו יודעים אותו</w:t>
+      </w:r>
+      <w:r>
+        <w:rPr>
+          <w:rFonts w:ascii="Arial" w:hAnsi="Arial" w:cs="Arial"/>
+          <w:color w:val="222222"/>
+          <w:shd w:val="clear" w:color="auto" w:fill="FFFFFF"/>
+          <w:rtl/>
+        </w:rPr>
+        <w:t> </w:t>
+      </w:r>
+      <w:r>
+        <w:rPr>
+          <w:rFonts w:ascii="Arial" w:hAnsi="Arial" w:cs="Arial"/>
+          <w:color w:val="222222"/>
+          <w:shd w:val="clear" w:color="auto" w:fill="FFFFFF"/>
+          <w:rtl/>
+          <w:lang w:bidi="he-IL"/>
+        </w:rPr>
+        <w:t>ולא את השעות</w:t>
+      </w:r>
+      <w:r>
+        <w:rPr>
+          <w:rFonts w:ascii="Arial" w:hAnsi="Arial" w:cs="Arial"/>
+          <w:color w:val="222222"/>
+          <w:shd w:val="clear" w:color="auto" w:fill="FFFFFF"/>
+        </w:rPr>
+        <w:t>.</w:t>
+      </w:r>
+    </w:p>
+    <w:p>
+      <w:pPr>
+        <w:pStyle w:val="Heading2"/>
+        <w:rPr>
+          <w:lang w:val="en-US"/>
+        </w:rPr>
+      </w:pPr>
+      <w:r>
+        <w:rPr>
+          <w:lang w:val="en-US"/>
+        </w:rPr>
         <w:t>Email from Iris – 3/8/2019</w:t>
       </w:r>
     </w:p>
@@ -104,21 +341,8 @@
           <w:rtl/>
           <w:lang w:eastAsia="en-IL" w:bidi="he-IL"/>
         </w:rPr>
-        <w:t xml:space="preserve"> יש להוסיף (בעברית ובאנגלית) את </w:t>
-      </w:r>
-      <w:proofErr w:type="gramStart"/>
-      <w:r>
-        <w:rPr>
-          <w:rFonts w:ascii="Arial" w:eastAsia="Times New Roman" w:hAnsi="Arial" w:cs="Arial"/>
-          <w:color w:val="222222"/>
-          <w:sz w:val="24"/>
-          <w:szCs w:val="24"/>
-          <w:rtl/>
-          <w:lang w:eastAsia="en-IL" w:bidi="he-IL"/>
-        </w:rPr>
-        <w:t>המשפט:-</w:t>
-      </w:r>
-      <w:proofErr w:type="gramEnd"/>
+        <w:t> יש להוסיף (בעברית ובאנגלית) את המשפט:-</w:t>
+      </w:r>
     </w:p>
     <w:p>
       <w:pPr>
@@ -474,8 +698,6 @@
           <w:lang w:val="en-US"/>
         </w:rPr>
       </w:pPr>
-      <w:bookmarkStart w:id="0" w:name="_GoBack"/>
-      <w:bookmarkEnd w:id="0"/>
     </w:p>
     <w:p>
       <w:pPr>
@@ -520,7 +742,6 @@
     <w:p>
       <w:pPr>
         <w:rPr>
-          <w:rFonts w:hint="cs"/>
           <w:rtl/>
           <w:lang w:val="en-US" w:bidi="he-IL"/>
         </w:rPr>
@@ -581,6 +802,7 @@
         <w:rPr>
           <w:lang w:val="en-US"/>
         </w:rPr>
+        <w:lastRenderedPageBreak/>
         <w:t>Where to keep results?</w:t>
       </w:r>
     </w:p>
@@ -666,7 +888,6 @@
         <w:rPr>
           <w:lang w:val="en-US"/>
         </w:rPr>
-        <w:lastRenderedPageBreak/>
         <w:t>Directory with all logs</w:t>
       </w:r>
     </w:p>
@@ -734,7 +955,6 @@
         </w:rPr>
         <w:t>התכנה נכשלה לייצר ספריית </w:t>
       </w:r>
-      <w:proofErr w:type="spellStart"/>
       <w:r>
         <w:rPr>
           <w:rFonts w:ascii="Calibri" w:hAnsi="Calibri" w:cs="Calibri"/>
@@ -745,7 +965,6 @@
         </w:rPr>
         <w:t>workersrights</w:t>
       </w:r>
-      <w:proofErr w:type="spellEnd"/>
       <w:r>
         <w:rPr>
           <w:rFonts w:ascii="Calibri" w:hAnsi="Calibri" w:cs="Calibri"/>
@@ -753,17 +972,7 @@
           <w:sz w:val="22"/>
           <w:szCs w:val="22"/>
         </w:rPr>
-        <w:t>/</w:t>
-      </w:r>
-      <w:proofErr w:type="gramStart"/>
-      <w:r>
-        <w:rPr>
-          <w:rFonts w:ascii="Calibri" w:hAnsi="Calibri" w:cs="Calibri"/>
-          <w:color w:val="222222"/>
-          <w:sz w:val="22"/>
-          <w:szCs w:val="22"/>
-        </w:rPr>
-        <w:t>save</w:t>
+        <w:t>/save</w:t>
       </w:r>
       <w:r>
         <w:rPr>
@@ -774,19 +983,7 @@
           <w:rtl/>
           <w:lang w:bidi="he-IL"/>
         </w:rPr>
-        <w:t>  בכונן</w:t>
-      </w:r>
-      <w:proofErr w:type="gramEnd"/>
-      <w:r>
-        <w:rPr>
-          <w:rFonts w:ascii="Arial" w:hAnsi="Arial" w:cs="Arial"/>
-          <w:color w:val="222222"/>
-          <w:sz w:val="22"/>
-          <w:szCs w:val="22"/>
-          <w:rtl/>
-          <w:lang w:bidi="he-IL"/>
-        </w:rPr>
-        <w:t> </w:t>
+        <w:t>  בכונן </w:t>
       </w:r>
       <w:r>
         <w:rPr>
@@ -854,7 +1051,6 @@
         </w:rPr>
         <w:t>ואחרי שייצרתי ספריות </w:t>
       </w:r>
-      <w:proofErr w:type="gramStart"/>
       <w:r>
         <w:rPr>
           <w:rFonts w:ascii="Arial" w:hAnsi="Arial" w:cs="Arial"/>
@@ -876,19 +1072,7 @@
           <w:rtl/>
           <w:lang w:bidi="he-IL"/>
         </w:rPr>
-        <w:t> אמר</w:t>
-      </w:r>
-      <w:proofErr w:type="gramEnd"/>
-      <w:r>
-        <w:rPr>
-          <w:rFonts w:ascii="Arial" w:hAnsi="Arial" w:cs="Arial"/>
-          <w:color w:val="222222"/>
-          <w:sz w:val="22"/>
-          <w:szCs w:val="22"/>
-          <w:rtl/>
-          <w:lang w:bidi="he-IL"/>
-        </w:rPr>
-        <w:t xml:space="preserve"> שחסר קובץ </w:t>
+        <w:t> אמר שחסר קובץ </w:t>
       </w:r>
       <w:r>
         <w:rPr>
@@ -945,7 +1129,6 @@
         </w:rPr>
         <w:t>מעדיפה שהתכנה לא תייצר ספרייה ב</w:t>
       </w:r>
-      <w:proofErr w:type="gramStart"/>
       <w:r>
         <w:rPr>
           <w:rFonts w:ascii="Calibri" w:hAnsi="Calibri" w:cs="Calibri"/>
@@ -974,19 +1157,7 @@
           <w:rtl/>
           <w:lang w:bidi="he-IL"/>
         </w:rPr>
-        <w:t>אלא</w:t>
-      </w:r>
-      <w:proofErr w:type="gramEnd"/>
-      <w:r>
-        <w:rPr>
-          <w:rFonts w:ascii="Arial" w:hAnsi="Arial" w:cs="Arial"/>
-          <w:color w:val="222222"/>
-          <w:sz w:val="22"/>
-          <w:szCs w:val="22"/>
-          <w:rtl/>
-          <w:lang w:bidi="he-IL"/>
-        </w:rPr>
-        <w:t xml:space="preserve"> בדיירקטורי על הדסקטופ</w:t>
+        <w:t>אלא בדיירקטורי על הדסקטופ</w:t>
       </w:r>
     </w:p>
     <w:p>
@@ -1078,21 +1249,8 @@
           <w:rtl/>
           <w:lang w:bidi="he-IL"/>
         </w:rPr>
-        <w:t xml:space="preserve">לגבי חישוב ימי </w:t>
-      </w:r>
-      <w:proofErr w:type="gramStart"/>
-      <w:r>
-        <w:rPr>
-          <w:rFonts w:ascii="Arial" w:hAnsi="Arial" w:cs="Arial"/>
-          <w:color w:val="222222"/>
-          <w:sz w:val="22"/>
-          <w:szCs w:val="22"/>
-          <w:rtl/>
-          <w:lang w:bidi="he-IL"/>
-        </w:rPr>
-        <w:t>חופשה:-</w:t>
-      </w:r>
-      <w:proofErr w:type="gramEnd"/>
+        <w:t>לגבי חישוב ימי חופשה:-</w:t>
+      </w:r>
       <w:r>
         <w:rPr>
           <w:rFonts w:ascii="Arial" w:hAnsi="Arial" w:cs="Arial"/>
@@ -1526,6 +1684,7 @@
         <w:rPr>
           <w:lang w:val="en-US"/>
         </w:rPr>
+        <w:lastRenderedPageBreak/>
         <w:t>Work on Final Letter – 3/7/2019</w:t>
       </w:r>
     </w:p>
@@ -1585,7 +1744,6 @@
         <w:rPr>
           <w:lang w:val="en-US"/>
         </w:rPr>
-        <w:lastRenderedPageBreak/>
         <w:t>Resume work with Adam – 3/7/2019</w:t>
       </w:r>
     </w:p>
@@ -1625,21 +1783,7 @@
         <w:rPr>
           <w:lang w:val="en-US"/>
         </w:rPr>
-        <w:t xml:space="preserve">Really work with </w:t>
-      </w:r>
-      <w:proofErr w:type="spellStart"/>
-      <w:r>
-        <w:rPr>
-          <w:lang w:val="en-US"/>
-        </w:rPr>
-        <w:t>Github</w:t>
-      </w:r>
-      <w:proofErr w:type="spellEnd"/>
-      <w:r>
-        <w:rPr>
-          <w:lang w:val="en-US"/>
-        </w:rPr>
-        <w:t xml:space="preserve"> &amp; Version Control – put this doc in Git!</w:t>
+        <w:t>Really work with Github &amp; Version Control – put this doc in Git!</w:t>
       </w:r>
     </w:p>
     <w:p>

</xml_diff>

<commit_message>
Started computing longer work years with unpaid vacation
</commit_message>
<xml_diff>
--- a/Docs/Workers Rights SW 2019 - Work Notes.docx
+++ b/Docs/Workers Rights SW 2019 - Work Notes.docx
@@ -58,19 +58,1064 @@
         <w:rPr>
           <w:lang w:val="en-US"/>
         </w:rPr>
+        <w:t>SW Bug – 10/8/2019</w:t>
+      </w:r>
+    </w:p>
+    <w:p>
+      <w:pPr>
+        <w:rPr>
+          <w:lang w:val="en-US"/>
+        </w:rPr>
+      </w:pPr>
+      <w:r>
+        <w:rPr>
+          <w:lang w:val="en-US"/>
+        </w:rPr>
+        <w:t>Apparently old bug:</w:t>
+      </w:r>
+    </w:p>
+    <w:p>
+      <w:pPr>
+        <w:rPr>
+          <w:lang w:val="en-US"/>
+        </w:rPr>
+      </w:pPr>
+      <w:r>
+        <w:rPr>
+          <w:lang w:val="en-US"/>
+        </w:rPr>
+        <w:t>If the worker worked exactly full number of years – the last year fraction should be “1”!</w:t>
+      </w:r>
+    </w:p>
+    <w:p>
+      <w:pPr>
+        <w:rPr>
+          <w:lang w:val="en-US"/>
+        </w:rPr>
+      </w:pPr>
+      <w:r>
+        <w:rPr>
+          <w:lang w:val="en-US"/>
+        </w:rPr>
+        <w:t>Correct &amp; Check it !</w:t>
+      </w:r>
+      <w:bookmarkStart w:id="0" w:name="_GoBack"/>
+      <w:bookmarkEnd w:id="0"/>
+    </w:p>
+    <w:p>
+      <w:pPr>
+        <w:pStyle w:val="Heading2"/>
+        <w:rPr>
+          <w:lang w:val="en-US"/>
+        </w:rPr>
+      </w:pPr>
+      <w:r>
+        <w:rPr>
+          <w:lang w:val="en-US"/>
+        </w:rPr>
+        <w:t>Design for more sophisticated years including unpaid vacations – 10/8/2019</w:t>
+      </w:r>
+    </w:p>
+    <w:p>
+      <w:pPr>
+        <w:rPr>
+          <w:lang w:val="en-US"/>
+        </w:rPr>
+      </w:pPr>
+      <w:r>
+        <w:rPr>
+          <w:lang w:val="en-US"/>
+        </w:rPr>
+        <w:t xml:space="preserve">New </w:t>
+      </w:r>
+      <w:r>
+        <w:rPr>
+          <w:lang w:val="en-US"/>
+        </w:rPr>
+        <w:t>classes work year and work years</w:t>
+      </w:r>
+    </w:p>
+    <w:p>
+      <w:pPr>
+        <w:rPr>
+          <w:lang w:val="en-US"/>
+        </w:rPr>
+      </w:pPr>
+      <w:r>
+        <w:rPr>
+          <w:lang w:val="en-US"/>
+        </w:rPr>
+        <w:t>array of full work years</w:t>
+      </w:r>
+    </w:p>
+    <w:p>
+      <w:pPr>
+        <w:rPr>
+          <w:lang w:val="en-US"/>
+        </w:rPr>
+      </w:pPr>
+      <w:r>
+        <w:rPr>
+          <w:lang w:val="en-US"/>
+        </w:rPr>
+        <w:t>Each work years should know:</w:t>
+      </w:r>
+    </w:p>
+    <w:p>
+      <w:pPr>
+        <w:pStyle w:val="ListParagraph"/>
+        <w:numPr>
+          <w:ilvl w:val="0"/>
+          <w:numId w:val="8"/>
+        </w:numPr>
+        <w:rPr>
+          <w:lang w:val="en-US"/>
+        </w:rPr>
+      </w:pPr>
+      <w:r>
+        <w:rPr>
+          <w:lang w:val="en-US"/>
+        </w:rPr>
+        <w:t>Seniority – start from 0 or 1?</w:t>
+      </w:r>
+    </w:p>
+    <w:p>
+      <w:pPr>
+        <w:pStyle w:val="ListParagraph"/>
+        <w:numPr>
+          <w:ilvl w:val="0"/>
+          <w:numId w:val="8"/>
+        </w:numPr>
+        <w:rPr>
+          <w:lang w:val="en-US"/>
+        </w:rPr>
+      </w:pPr>
+      <w:r>
+        <w:rPr>
+          <w:lang w:val="en-US"/>
+        </w:rPr>
+        <w:t>First Day</w:t>
+      </w:r>
+    </w:p>
+    <w:p>
+      <w:pPr>
+        <w:pStyle w:val="ListParagraph"/>
+        <w:numPr>
+          <w:ilvl w:val="0"/>
+          <w:numId w:val="8"/>
+        </w:numPr>
+        <w:rPr>
+          <w:lang w:val="en-US"/>
+        </w:rPr>
+      </w:pPr>
+      <w:r>
+        <w:rPr>
+          <w:lang w:val="en-US"/>
+        </w:rPr>
+        <w:t>Day After</w:t>
+      </w:r>
+    </w:p>
+    <w:p>
+      <w:pPr>
+        <w:pStyle w:val="ListParagraph"/>
+        <w:numPr>
+          <w:ilvl w:val="0"/>
+          <w:numId w:val="8"/>
+        </w:numPr>
+        <w:rPr>
+          <w:lang w:val="en-US"/>
+        </w:rPr>
+      </w:pPr>
+      <w:r>
+        <w:rPr>
+          <w:lang w:val="en-US"/>
+        </w:rPr>
+        <w:t>List of unpaid vacations</w:t>
+      </w:r>
+    </w:p>
+    <w:p>
+      <w:pPr>
+        <w:pStyle w:val="ListParagraph"/>
+        <w:numPr>
+          <w:ilvl w:val="0"/>
+          <w:numId w:val="8"/>
+        </w:numPr>
+        <w:rPr>
+          <w:lang w:val="en-US"/>
+        </w:rPr>
+      </w:pPr>
+      <w:r>
+        <w:rPr>
+          <w:lang w:val="en-US"/>
+        </w:rPr>
+        <w:t>Number of unpaid days</w:t>
+      </w:r>
+    </w:p>
+    <w:p>
+      <w:pPr>
+        <w:pStyle w:val="Heading2"/>
+        <w:rPr>
+          <w:lang w:val="en-US"/>
+        </w:rPr>
+      </w:pPr>
+      <w:r>
+        <w:rPr>
+          <w:lang w:val="en-US"/>
+        </w:rPr>
+        <w:t>Sitting with Iris – 9/8/2019</w:t>
+      </w:r>
+    </w:p>
+    <w:p>
+      <w:pPr>
+        <w:pStyle w:val="ListParagraph"/>
+        <w:numPr>
+          <w:ilvl w:val="0"/>
+          <w:numId w:val="7"/>
+        </w:numPr>
+        <w:rPr>
+          <w:lang w:val="en-US"/>
+        </w:rPr>
+      </w:pPr>
+      <w:r>
+        <w:rPr>
+          <w:lang w:val="en-US"/>
+        </w:rPr>
+        <w:t>For recuperation &amp; Vacation – there should be new computation where calendar work years skip unpaid vacation… also for seniority</w:t>
+      </w:r>
+    </w:p>
+    <w:p>
+      <w:pPr>
+        <w:pStyle w:val="ListParagraph"/>
+        <w:numPr>
+          <w:ilvl w:val="0"/>
+          <w:numId w:val="7"/>
+        </w:numPr>
+        <w:rPr>
+          <w:lang w:val="en-US"/>
+        </w:rPr>
+      </w:pPr>
+      <w:r>
+        <w:rPr>
+          <w:lang w:val="en-US" w:bidi="ar-JO"/>
+        </w:rPr>
+        <w:t xml:space="preserve">There is a wrong feature in the old SW according to which if a worker worked for 200 or 240 days he is entitled to full vacation – </w:t>
+      </w:r>
+      <w:r>
+        <w:rPr>
+          <w:highlight w:val="yellow"/>
+          <w:lang w:val="en-US" w:bidi="ar-JO"/>
+        </w:rPr>
+        <w:t>this should be abolished</w:t>
+      </w:r>
+      <w:r>
+        <w:rPr>
+          <w:lang w:val="en-US" w:bidi="ar-JO"/>
+        </w:rPr>
+        <w:t>.</w:t>
+      </w:r>
+    </w:p>
+    <w:p>
+      <w:pPr>
+        <w:pStyle w:val="ListParagraph"/>
+        <w:numPr>
+          <w:ilvl w:val="0"/>
+          <w:numId w:val="7"/>
+        </w:numPr>
+        <w:rPr>
+          <w:lang w:val="en-US"/>
+        </w:rPr>
+      </w:pPr>
+      <w:r>
+        <w:rPr>
+          <w:lang w:val="en-US" w:bidi="ar-JO"/>
+        </w:rPr>
+        <w:t>Should activate key “add 14 days unpaid vacation for severance” in vacations dialogue</w:t>
+      </w:r>
+    </w:p>
+    <w:p>
+      <w:pPr>
+        <w:rPr>
+          <w:lang w:val="en-US"/>
+        </w:rPr>
+      </w:pPr>
+    </w:p>
+    <w:p>
+      <w:pPr>
+        <w:pStyle w:val="Heading2"/>
+        <w:rPr>
+          <w:lang w:val="en-US"/>
+        </w:rPr>
+      </w:pPr>
+      <w:r>
+        <w:rPr>
+          <w:lang w:val="en-US"/>
+        </w:rPr>
+        <w:t xml:space="preserve">Go over handling of </w:t>
+      </w:r>
+      <w:r>
+        <w:rPr>
+          <w:lang w:val="en-US"/>
+        </w:rPr>
+        <w:t>unpaid vacations</w:t>
+      </w:r>
+      <w:r>
+        <w:rPr>
+          <w:lang w:val="en-US"/>
+        </w:rPr>
+        <w:t xml:space="preserve"> – 9/8/2</w:t>
+      </w:r>
+      <w:r>
+        <w:rPr>
+          <w:lang w:val="en-US"/>
+        </w:rPr>
+        <w:t>0</w:t>
+      </w:r>
+      <w:r>
+        <w:rPr>
+          <w:lang w:val="en-US"/>
+        </w:rPr>
+        <w:t>19</w:t>
+      </w:r>
+    </w:p>
+    <w:p>
+      <w:pPr>
+        <w:pStyle w:val="ListParagraph"/>
+        <w:numPr>
+          <w:ilvl w:val="0"/>
+          <w:numId w:val="6"/>
+        </w:numPr>
+        <w:rPr>
+          <w:lang w:val="en-US"/>
+        </w:rPr>
+      </w:pPr>
+      <w:r>
+        <w:rPr>
+          <w:lang w:val="en-US"/>
+        </w:rPr>
+        <w:t xml:space="preserve">Pension </w:t>
+      </w:r>
+      <w:r>
+        <w:rPr>
+          <w:lang w:val="en-US"/>
+        </w:rPr>
+        <w:t>– Adds month by month</w:t>
+      </w:r>
+    </w:p>
+    <w:p>
+      <w:pPr>
+        <w:pStyle w:val="ListParagraph"/>
+        <w:numPr>
+          <w:ilvl w:val="0"/>
+          <w:numId w:val="6"/>
+        </w:numPr>
+        <w:rPr>
+          <w:lang w:val="en-US"/>
+        </w:rPr>
+      </w:pPr>
+      <w:r>
+        <w:rPr>
+          <w:lang w:val="en-US"/>
+        </w:rPr>
+        <w:t xml:space="preserve">Recuperation - </w:t>
+      </w:r>
+    </w:p>
+    <w:p>
+      <w:pPr>
+        <w:pStyle w:val="Heading2"/>
+        <w:rPr>
+          <w:lang w:val="en-US"/>
+        </w:rPr>
+      </w:pPr>
+      <w:r>
+        <w:rPr>
+          <w:lang w:val="en-US"/>
+        </w:rPr>
+        <w:t>More functionality required – 9/8/2-19</w:t>
+      </w:r>
+    </w:p>
+    <w:p>
+      <w:pPr>
+        <w:pStyle w:val="m-6643335182223843515gmail-msolistparagraph"/>
+        <w:shd w:val="clear" w:color="auto" w:fill="FFFFFF"/>
+        <w:bidi/>
+        <w:spacing w:before="0" w:beforeAutospacing="0" w:after="200" w:afterAutospacing="0" w:line="253" w:lineRule="atLeast"/>
+        <w:ind w:left="720"/>
+        <w:rPr>
+          <w:rFonts w:ascii="Calibri" w:hAnsi="Calibri" w:cs="Calibri"/>
+          <w:color w:val="222222"/>
+          <w:sz w:val="22"/>
+          <w:szCs w:val="22"/>
+          <w:rtl/>
+        </w:rPr>
+      </w:pPr>
+      <w:r>
+        <w:rPr>
+          <w:rFonts w:ascii="Calibri" w:hAnsi="Calibri" w:cs="Calibri"/>
+          <w:color w:val="222222"/>
+          <w:sz w:val="22"/>
+          <w:szCs w:val="22"/>
+          <w:rtl/>
+        </w:rPr>
+        <w:t>.</w:t>
+      </w:r>
+      <w:r>
+        <w:rPr>
+          <w:color w:val="222222"/>
+          <w:sz w:val="14"/>
+          <w:szCs w:val="14"/>
+          <w:rtl/>
+        </w:rPr>
+        <w:t>      </w:t>
+      </w:r>
+      <w:r>
+        <w:rPr>
+          <w:rFonts w:ascii="Arial" w:hAnsi="Arial" w:cs="Arial"/>
+          <w:color w:val="222222"/>
+          <w:sz w:val="22"/>
+          <w:szCs w:val="22"/>
+          <w:rtl/>
+          <w:lang w:bidi="he-IL"/>
+        </w:rPr>
+        <w:t>כאשר המחשב מחשב חופשות ללא תשלום הוא מקזז את ימי החל"ת מה</w:t>
+      </w:r>
+      <w:r>
+        <w:rPr>
+          <w:rFonts w:ascii="Arial" w:hAnsi="Arial" w:cs="Arial"/>
+          <w:color w:val="222222"/>
+          <w:sz w:val="22"/>
+          <w:szCs w:val="22"/>
+          <w:highlight w:val="yellow"/>
+          <w:rtl/>
+          <w:lang w:bidi="he-IL"/>
+        </w:rPr>
+        <w:t>פנסיה</w:t>
+      </w:r>
+      <w:r>
+        <w:rPr>
+          <w:rFonts w:ascii="Arial" w:hAnsi="Arial" w:cs="Arial"/>
+          <w:color w:val="222222"/>
+          <w:sz w:val="22"/>
+          <w:szCs w:val="22"/>
+          <w:rtl/>
+          <w:lang w:bidi="he-IL"/>
+        </w:rPr>
+        <w:t xml:space="preserve"> ה</w:t>
+      </w:r>
+      <w:r>
+        <w:rPr>
+          <w:rFonts w:ascii="Arial" w:hAnsi="Arial" w:cs="Arial"/>
+          <w:color w:val="222222"/>
+          <w:sz w:val="22"/>
+          <w:szCs w:val="22"/>
+          <w:highlight w:val="yellow"/>
+          <w:rtl/>
+          <w:lang w:bidi="he-IL"/>
+        </w:rPr>
+        <w:t>הבראה</w:t>
+      </w:r>
+      <w:r>
+        <w:rPr>
+          <w:rFonts w:ascii="Arial" w:hAnsi="Arial" w:cs="Arial"/>
+          <w:color w:val="222222"/>
+          <w:sz w:val="22"/>
+          <w:szCs w:val="22"/>
+          <w:rtl/>
+          <w:lang w:bidi="he-IL"/>
+        </w:rPr>
+        <w:t xml:space="preserve"> וה</w:t>
+      </w:r>
+      <w:r>
+        <w:rPr>
+          <w:rFonts w:ascii="Arial" w:hAnsi="Arial" w:cs="Arial"/>
+          <w:color w:val="222222"/>
+          <w:sz w:val="22"/>
+          <w:szCs w:val="22"/>
+          <w:highlight w:val="yellow"/>
+          <w:rtl/>
+          <w:lang w:bidi="he-IL"/>
+        </w:rPr>
+        <w:t>חגים</w:t>
+      </w:r>
+      <w:r>
+        <w:rPr>
+          <w:rFonts w:ascii="Arial" w:hAnsi="Arial" w:cs="Arial"/>
+          <w:color w:val="222222"/>
+          <w:sz w:val="22"/>
+          <w:szCs w:val="22"/>
+          <w:rtl/>
+          <w:lang w:bidi="he-IL"/>
+        </w:rPr>
+        <w:t xml:space="preserve"> אך לא מה</w:t>
+      </w:r>
+      <w:r>
+        <w:rPr>
+          <w:rFonts w:ascii="Arial" w:hAnsi="Arial" w:cs="Arial"/>
+          <w:color w:val="222222"/>
+          <w:sz w:val="22"/>
+          <w:szCs w:val="22"/>
+          <w:highlight w:val="yellow"/>
+          <w:rtl/>
+          <w:lang w:bidi="he-IL"/>
+        </w:rPr>
+        <w:t>חופש</w:t>
+      </w:r>
+      <w:r>
+        <w:rPr>
+          <w:rFonts w:ascii="Arial" w:hAnsi="Arial" w:cs="Arial"/>
+          <w:color w:val="222222"/>
+          <w:sz w:val="22"/>
+          <w:szCs w:val="22"/>
+          <w:rtl/>
+          <w:lang w:bidi="he-IL"/>
+        </w:rPr>
+        <w:t xml:space="preserve"> וה</w:t>
+      </w:r>
+      <w:r>
+        <w:rPr>
+          <w:rFonts w:ascii="Arial" w:hAnsi="Arial" w:cs="Arial"/>
+          <w:color w:val="222222"/>
+          <w:sz w:val="22"/>
+          <w:szCs w:val="22"/>
+          <w:highlight w:val="yellow"/>
+          <w:rtl/>
+          <w:lang w:bidi="he-IL"/>
+        </w:rPr>
+        <w:t>פיצויים</w:t>
+      </w:r>
+      <w:r>
+        <w:rPr>
+          <w:rFonts w:ascii="Arial" w:hAnsi="Arial" w:cs="Arial"/>
+          <w:color w:val="222222"/>
+          <w:sz w:val="22"/>
+          <w:szCs w:val="22"/>
+          <w:rtl/>
+          <w:lang w:bidi="he-IL"/>
+        </w:rPr>
+        <w:t>.  יש לקזז גם שם.</w:t>
+      </w:r>
+    </w:p>
+    <w:p>
+      <w:pPr>
+        <w:pStyle w:val="m-6643335182223843515gmail-msolistparagraph"/>
+        <w:shd w:val="clear" w:color="auto" w:fill="FFFFFF"/>
+        <w:bidi/>
+        <w:spacing w:before="0" w:beforeAutospacing="0" w:after="200" w:afterAutospacing="0" w:line="253" w:lineRule="atLeast"/>
+        <w:ind w:left="720"/>
+        <w:rPr>
+          <w:rFonts w:ascii="Calibri" w:hAnsi="Calibri" w:cs="Calibri" w:hint="cs"/>
+          <w:color w:val="8496B0" w:themeColor="text2" w:themeTint="99"/>
+          <w:sz w:val="22"/>
+          <w:szCs w:val="22"/>
+          <w:rtl/>
+          <w:lang w:val="en-US"/>
+        </w:rPr>
+      </w:pPr>
+      <w:r>
+        <w:rPr>
+          <w:rFonts w:ascii="Calibri" w:hAnsi="Calibri" w:cs="Calibri"/>
+          <w:color w:val="8496B0" w:themeColor="text2" w:themeTint="99"/>
+          <w:sz w:val="22"/>
+          <w:szCs w:val="22"/>
+          <w:rtl/>
+        </w:rPr>
+        <w:t>.</w:t>
+      </w:r>
+      <w:r>
+        <w:rPr>
+          <w:color w:val="8496B0" w:themeColor="text2" w:themeTint="99"/>
+          <w:sz w:val="14"/>
+          <w:szCs w:val="14"/>
+          <w:rtl/>
+        </w:rPr>
+        <w:t>      </w:t>
+      </w:r>
+      <w:r>
+        <w:rPr>
+          <w:rFonts w:ascii="Arial" w:hAnsi="Arial" w:cs="Arial"/>
+          <w:color w:val="8496B0" w:themeColor="text2" w:themeTint="99"/>
+          <w:sz w:val="22"/>
+          <w:szCs w:val="22"/>
+          <w:rtl/>
+          <w:lang w:bidi="he-IL"/>
+        </w:rPr>
+        <w:t>לגבי חישוב ימי חופשה:-</w:t>
+      </w:r>
+      <w:r>
+        <w:rPr>
+          <w:rFonts w:ascii="Arial" w:hAnsi="Arial" w:cs="Arial"/>
+          <w:color w:val="8496B0" w:themeColor="text2" w:themeTint="99"/>
+          <w:sz w:val="22"/>
+          <w:szCs w:val="22"/>
+          <w:rtl/>
+          <w:lang w:bidi="he-IL"/>
+        </w:rPr>
+        <w:br/>
+        <w:t>במידה ועובד עבד 200 יום בשנה קלנדרית (מה-1 לינואר עד ה-31 לדצמבר) </w:t>
+      </w:r>
+      <w:r>
+        <w:rPr>
+          <w:rFonts w:ascii="Arial" w:hAnsi="Arial" w:cs="Arial"/>
+          <w:color w:val="8496B0" w:themeColor="text2" w:themeTint="99"/>
+          <w:sz w:val="22"/>
+          <w:szCs w:val="22"/>
+          <w:u w:val="single"/>
+          <w:rtl/>
+          <w:lang w:bidi="he-IL"/>
+        </w:rPr>
+        <w:t>מלאה</w:t>
+      </w:r>
+      <w:r>
+        <w:rPr>
+          <w:rFonts w:ascii="Arial" w:hAnsi="Arial" w:cs="Arial"/>
+          <w:color w:val="8496B0" w:themeColor="text2" w:themeTint="99"/>
+          <w:sz w:val="22"/>
+          <w:szCs w:val="22"/>
+          <w:rtl/>
+          <w:lang w:bidi="he-IL"/>
+        </w:rPr>
+        <w:t> או 240 יום בשנה קלנדרית חלקית (שנה שעבד בה מה-1 לינואר אך הפסיק לעבוד לפני ה-31 לדצמבר) הוא זכאי למלוא הצבירה השנתית.  במידה ועבד פחות מ-200 יום בשנה קלנדרית מלאה / 240 יום בשנה קלנדרית חלקית, זכאי לצבירה בהתאם לחישוב החדשי (1.17 ימים לחודש לעובד המועסק 6 ימים בשבוע ב-5 שנות העבודה הראשונות וכו').</w:t>
+      </w:r>
+      <w:r>
+        <w:rPr>
+          <w:rFonts w:ascii="Arial" w:hAnsi="Arial" w:cs="Arial"/>
+          <w:color w:val="8496B0" w:themeColor="text2" w:themeTint="99"/>
+          <w:sz w:val="22"/>
+          <w:szCs w:val="22"/>
+          <w:lang w:val="en-US" w:bidi="he-IL"/>
+        </w:rPr>
+        <w:t xml:space="preserve"> </w:t>
+      </w:r>
+      <w:r>
+        <w:rPr>
+          <w:rFonts w:ascii="Arial" w:hAnsi="Arial" w:cs="Arial" w:hint="cs"/>
+          <w:color w:val="8496B0" w:themeColor="text2" w:themeTint="99"/>
+          <w:sz w:val="22"/>
+          <w:szCs w:val="22"/>
+          <w:rtl/>
+          <w:lang w:val="en-US" w:bidi="he-IL"/>
+        </w:rPr>
+        <w:t xml:space="preserve"> </w:t>
+      </w:r>
+      <w:r>
+        <w:rPr>
+          <w:rFonts w:ascii="Arial" w:hAnsi="Arial" w:cs="Arial"/>
+          <w:color w:val="8496B0" w:themeColor="text2" w:themeTint="99"/>
+          <w:sz w:val="22"/>
+          <w:szCs w:val="22"/>
+          <w:rtl/>
+          <w:lang w:val="en-US" w:bidi="he-IL"/>
+        </w:rPr>
+        <w:t>–</w:t>
+      </w:r>
+      <w:r>
+        <w:rPr>
+          <w:rFonts w:ascii="Arial" w:hAnsi="Arial" w:cs="Arial" w:hint="cs"/>
+          <w:color w:val="8496B0" w:themeColor="text2" w:themeTint="99"/>
+          <w:sz w:val="22"/>
+          <w:szCs w:val="22"/>
+          <w:rtl/>
+          <w:lang w:val="en-US" w:bidi="he-IL"/>
+        </w:rPr>
+        <w:t xml:space="preserve"> </w:t>
+      </w:r>
+      <w:r>
+        <w:rPr>
+          <w:rFonts w:ascii="Arial" w:hAnsi="Arial" w:cs="Arial" w:hint="cs"/>
+          <w:color w:val="8496B0" w:themeColor="text2" w:themeTint="99"/>
+          <w:sz w:val="22"/>
+          <w:szCs w:val="22"/>
+          <w:highlight w:val="yellow"/>
+          <w:rtl/>
+          <w:lang w:val="en-US" w:bidi="he-IL"/>
+        </w:rPr>
+        <w:t>כל זה לא נכון</w:t>
+      </w:r>
+      <w:r>
+        <w:rPr>
+          <w:rFonts w:ascii="Arial" w:hAnsi="Arial" w:cs="Arial" w:hint="cs"/>
+          <w:color w:val="8496B0" w:themeColor="text2" w:themeTint="99"/>
+          <w:sz w:val="22"/>
+          <w:szCs w:val="22"/>
+          <w:highlight w:val="yellow"/>
+          <w:rtl/>
+          <w:lang w:val="en-US" w:bidi="he-IL"/>
+        </w:rPr>
+        <w:t>(?)</w:t>
+      </w:r>
+      <w:r>
+        <w:rPr>
+          <w:rFonts w:ascii="Arial" w:hAnsi="Arial" w:cs="Arial" w:hint="cs"/>
+          <w:color w:val="8496B0" w:themeColor="text2" w:themeTint="99"/>
+          <w:sz w:val="22"/>
+          <w:szCs w:val="22"/>
+          <w:highlight w:val="yellow"/>
+          <w:rtl/>
+          <w:lang w:val="en-US" w:bidi="he-IL"/>
+        </w:rPr>
+        <w:t xml:space="preserve"> ולא יכנס לתוכנה</w:t>
+      </w:r>
+    </w:p>
+    <w:p>
+      <w:pPr>
+        <w:rPr>
+          <w:lang w:val="en-US"/>
+        </w:rPr>
+      </w:pPr>
+    </w:p>
+    <w:p>
+      <w:pPr>
+        <w:pStyle w:val="Heading2"/>
+        <w:rPr>
+          <w:lang w:val="en-US"/>
+        </w:rPr>
+      </w:pPr>
+      <w:r>
+        <w:rPr>
+          <w:lang w:val="en-US"/>
+        </w:rPr>
+        <w:lastRenderedPageBreak/>
         <w:t xml:space="preserve">Email from Iris – </w:t>
       </w:r>
       <w:r>
         <w:rPr>
-          <w:lang w:val="en-US"/>
-        </w:rPr>
-        <w:t>6</w:t>
+          <w:rFonts w:hint="cs"/>
+          <w:rtl/>
+          <w:lang w:val="en-US" w:bidi="he-IL"/>
+        </w:rPr>
+        <w:t>8</w:t>
       </w:r>
       <w:r>
         <w:rPr>
           <w:lang w:val="en-US"/>
         </w:rPr>
         <w:t>/8/2019</w:t>
+      </w:r>
+    </w:p>
+    <w:p>
+      <w:pPr>
+        <w:shd w:val="clear" w:color="auto" w:fill="FFFFFF"/>
+        <w:bidi/>
+        <w:spacing w:after="0" w:line="240" w:lineRule="auto"/>
+        <w:rPr>
+          <w:rFonts w:ascii="Arial" w:eastAsia="Times New Roman" w:hAnsi="Arial" w:cs="Arial"/>
+          <w:color w:val="222222"/>
+          <w:sz w:val="24"/>
+          <w:szCs w:val="24"/>
+          <w:lang w:eastAsia="en-IL"/>
+        </w:rPr>
+      </w:pPr>
+      <w:r>
+        <w:rPr>
+          <w:rFonts w:ascii="Arial" w:eastAsia="Times New Roman" w:hAnsi="Arial" w:cs="Arial"/>
+          <w:color w:val="222222"/>
+          <w:sz w:val="24"/>
+          <w:szCs w:val="24"/>
+          <w:rtl/>
+          <w:lang w:eastAsia="en-IL" w:bidi="he-IL"/>
+        </w:rPr>
+        <w:t>הסבר שצריך אולי לסגנן ולהוסיף לחישוב:-</w:t>
+      </w:r>
+    </w:p>
+    <w:p>
+      <w:pPr>
+        <w:shd w:val="clear" w:color="auto" w:fill="FFFFFF"/>
+        <w:bidi/>
+        <w:spacing w:after="0" w:line="240" w:lineRule="auto"/>
+        <w:rPr>
+          <w:rFonts w:ascii="Arial" w:eastAsia="Times New Roman" w:hAnsi="Arial" w:cs="Arial"/>
+          <w:color w:val="222222"/>
+          <w:sz w:val="24"/>
+          <w:szCs w:val="24"/>
+          <w:rtl/>
+          <w:lang w:eastAsia="en-IL"/>
+        </w:rPr>
+      </w:pPr>
+      <w:r>
+        <w:rPr>
+          <w:rFonts w:ascii="Arial" w:eastAsia="Times New Roman" w:hAnsi="Arial" w:cs="Arial"/>
+          <w:color w:val="222222"/>
+          <w:sz w:val="24"/>
+          <w:szCs w:val="24"/>
+          <w:rtl/>
+          <w:lang w:eastAsia="en-IL" w:bidi="he-IL"/>
+        </w:rPr>
+        <w:t> </w:t>
+      </w:r>
+    </w:p>
+    <w:p>
+      <w:pPr>
+        <w:shd w:val="clear" w:color="auto" w:fill="FFFFFF"/>
+        <w:bidi/>
+        <w:spacing w:after="0" w:line="240" w:lineRule="auto"/>
+        <w:ind w:left="360"/>
+        <w:jc w:val="both"/>
+        <w:rPr>
+          <w:rFonts w:ascii="Times New Roman" w:eastAsia="Times New Roman" w:hAnsi="Times New Roman" w:cs="Times New Roman"/>
+          <w:color w:val="222222"/>
+          <w:sz w:val="24"/>
+          <w:szCs w:val="24"/>
+          <w:rtl/>
+          <w:lang w:eastAsia="en-IL" w:bidi="he-IL"/>
+        </w:rPr>
+      </w:pPr>
+      <w:r>
+        <w:rPr>
+          <w:rFonts w:ascii="Times New Roman" w:eastAsia="Times New Roman" w:hAnsi="Times New Roman" w:cs="Times New Roman"/>
+          <w:color w:val="222222"/>
+          <w:sz w:val="24"/>
+          <w:szCs w:val="24"/>
+          <w:rtl/>
+          <w:lang w:eastAsia="en-IL" w:bidi="he-IL"/>
+        </w:rPr>
+        <w:t>□ מבדיקת הנתונים עולה כי חלקה </w:t>
+      </w:r>
+      <w:r>
+        <w:rPr>
+          <w:rFonts w:ascii="Times New Roman" w:eastAsia="Times New Roman" w:hAnsi="Times New Roman" w:cs="Times New Roman"/>
+          <w:b/>
+          <w:bCs/>
+          <w:color w:val="222222"/>
+          <w:sz w:val="24"/>
+          <w:szCs w:val="24"/>
+          <w:u w:val="single"/>
+          <w:rtl/>
+          <w:lang w:eastAsia="en-IL" w:bidi="he-IL"/>
+        </w:rPr>
+        <w:t>הממוצע</w:t>
+      </w:r>
+      <w:r>
+        <w:rPr>
+          <w:rFonts w:ascii="Times New Roman" w:eastAsia="Times New Roman" w:hAnsi="Times New Roman" w:cs="Times New Roman"/>
+          <w:color w:val="222222"/>
+          <w:sz w:val="24"/>
+          <w:szCs w:val="24"/>
+          <w:rtl/>
+          <w:lang w:eastAsia="en-IL" w:bidi="he-IL"/>
+        </w:rPr>
+        <w:t> של המשפחה בהעסקה עמד על 25% משרה  ולפיכך על המשפחה לשלם 25% מההפרשות בשל פיצויי פיטורים ופנסיה. החברה שילמה את חלקה בחופש ובחגים </w:t>
+      </w:r>
+      <w:r>
+        <w:rPr>
+          <w:rFonts w:ascii="Times New Roman" w:eastAsia="Times New Roman" w:hAnsi="Times New Roman" w:cs="Times New Roman"/>
+          <w:b/>
+          <w:bCs/>
+          <w:color w:val="222222"/>
+          <w:sz w:val="24"/>
+          <w:szCs w:val="24"/>
+          <w:u w:val="single"/>
+          <w:rtl/>
+          <w:lang w:eastAsia="en-IL" w:bidi="he-IL"/>
+        </w:rPr>
+        <w:t>באופן חדשי</w:t>
+      </w:r>
+      <w:r>
+        <w:rPr>
+          <w:rFonts w:ascii="Times New Roman" w:eastAsia="Times New Roman" w:hAnsi="Times New Roman" w:cs="Times New Roman"/>
+          <w:b/>
+          <w:bCs/>
+          <w:color w:val="222222"/>
+          <w:sz w:val="24"/>
+          <w:szCs w:val="24"/>
+          <w:rtl/>
+          <w:lang w:eastAsia="en-IL" w:bidi="he-IL"/>
+        </w:rPr>
+        <w:t>  </w:t>
+      </w:r>
+      <w:r>
+        <w:rPr>
+          <w:rFonts w:ascii="Times New Roman" w:eastAsia="Times New Roman" w:hAnsi="Times New Roman" w:cs="Times New Roman"/>
+          <w:color w:val="222222"/>
+          <w:sz w:val="24"/>
+          <w:szCs w:val="24"/>
+          <w:rtl/>
+          <w:lang w:eastAsia="en-IL" w:bidi="he-IL"/>
+        </w:rPr>
+        <w:t>כך שהמשפחה שלמה פחות שכר, ולפיכך על המשפחה להשלים את </w:t>
+      </w:r>
+      <w:r>
+        <w:rPr>
+          <w:rFonts w:ascii="Times New Roman" w:eastAsia="Times New Roman" w:hAnsi="Times New Roman" w:cs="Times New Roman"/>
+          <w:b/>
+          <w:bCs/>
+          <w:color w:val="222222"/>
+          <w:sz w:val="24"/>
+          <w:szCs w:val="24"/>
+          <w:u w:val="single"/>
+          <w:rtl/>
+          <w:lang w:eastAsia="en-IL" w:bidi="he-IL"/>
+        </w:rPr>
+        <w:t>מלוא</w:t>
+      </w:r>
+      <w:r>
+        <w:rPr>
+          <w:rFonts w:ascii="Times New Roman" w:eastAsia="Times New Roman" w:hAnsi="Times New Roman" w:cs="Times New Roman"/>
+          <w:color w:val="222222"/>
+          <w:sz w:val="24"/>
+          <w:szCs w:val="24"/>
+          <w:u w:val="single"/>
+          <w:rtl/>
+          <w:lang w:eastAsia="en-IL" w:bidi="he-IL"/>
+        </w:rPr>
+        <w:t> </w:t>
+      </w:r>
+      <w:r>
+        <w:rPr>
+          <w:rFonts w:ascii="Times New Roman" w:eastAsia="Times New Roman" w:hAnsi="Times New Roman" w:cs="Times New Roman"/>
+          <w:b/>
+          <w:bCs/>
+          <w:color w:val="222222"/>
+          <w:sz w:val="24"/>
+          <w:szCs w:val="24"/>
+          <w:rtl/>
+          <w:lang w:eastAsia="en-IL" w:bidi="he-IL"/>
+        </w:rPr>
+        <w:t> </w:t>
+      </w:r>
+      <w:r>
+        <w:rPr>
+          <w:rFonts w:ascii="Times New Roman" w:eastAsia="Times New Roman" w:hAnsi="Times New Roman" w:cs="Times New Roman"/>
+          <w:color w:val="222222"/>
+          <w:sz w:val="24"/>
+          <w:szCs w:val="24"/>
+          <w:rtl/>
+          <w:lang w:eastAsia="en-IL" w:bidi="he-IL"/>
+        </w:rPr>
+        <w:t>התשלום עבור רכיבים אלו.</w:t>
+      </w:r>
+    </w:p>
+    <w:p>
+      <w:pPr>
+        <w:shd w:val="clear" w:color="auto" w:fill="FFFFFF"/>
+        <w:bidi/>
+        <w:spacing w:after="0" w:line="240" w:lineRule="auto"/>
+        <w:ind w:left="360"/>
+        <w:jc w:val="both"/>
+        <w:rPr>
+          <w:rFonts w:ascii="Arial" w:eastAsia="Times New Roman" w:hAnsi="Arial" w:cs="Arial"/>
+          <w:color w:val="222222"/>
+          <w:sz w:val="24"/>
+          <w:szCs w:val="24"/>
+          <w:rtl/>
+          <w:lang w:eastAsia="en-IL"/>
+        </w:rPr>
+      </w:pPr>
+    </w:p>
+    <w:p>
+      <w:pPr>
+        <w:shd w:val="clear" w:color="auto" w:fill="FFFFFF"/>
+        <w:bidi/>
+        <w:spacing w:after="0" w:line="240" w:lineRule="auto"/>
+        <w:ind w:left="360"/>
+        <w:jc w:val="both"/>
+        <w:rPr>
+          <w:rFonts w:ascii="Arial" w:eastAsia="Times New Roman" w:hAnsi="Arial" w:cs="Arial"/>
+          <w:color w:val="222222"/>
+          <w:sz w:val="24"/>
+          <w:szCs w:val="24"/>
+          <w:rtl/>
+          <w:lang w:eastAsia="en-IL"/>
+        </w:rPr>
+      </w:pPr>
+      <w:r>
+        <w:rPr>
+          <w:rFonts w:ascii="Arial" w:eastAsia="Times New Roman" w:hAnsi="Arial" w:cs="Arial"/>
+          <w:b/>
+          <w:bCs/>
+          <w:i/>
+          <w:iCs/>
+          <w:color w:val="222222"/>
+          <w:sz w:val="24"/>
+          <w:szCs w:val="24"/>
+          <w:rtl/>
+          <w:lang w:eastAsia="en-IL" w:bidi="he-IL"/>
+        </w:rPr>
+        <w:t>שימו לב </w:t>
+      </w:r>
+      <w:r>
+        <w:rPr>
+          <w:rFonts w:ascii="Arial" w:eastAsia="Times New Roman" w:hAnsi="Arial" w:cs="Arial"/>
+          <w:i/>
+          <w:iCs/>
+          <w:color w:val="222222"/>
+          <w:sz w:val="24"/>
+          <w:szCs w:val="24"/>
+          <w:rtl/>
+          <w:lang w:eastAsia="en-IL" w:bidi="he-IL"/>
+        </w:rPr>
+        <w:t>שבעוד שהמשפחה מתחילה להפריש לפנסיה </w:t>
+      </w:r>
+      <w:r>
+        <w:rPr>
+          <w:rFonts w:ascii="Arial" w:eastAsia="Times New Roman" w:hAnsi="Arial" w:cs="Arial"/>
+          <w:b/>
+          <w:bCs/>
+          <w:i/>
+          <w:iCs/>
+          <w:color w:val="222222"/>
+          <w:sz w:val="24"/>
+          <w:szCs w:val="24"/>
+          <w:rtl/>
+          <w:lang w:eastAsia="en-IL" w:bidi="he-IL"/>
+        </w:rPr>
+        <w:t>לאחר שישה חודשים כאשר ההפרשה לקרן פיצויים היא לפי 6%</w:t>
+      </w:r>
+      <w:r>
+        <w:rPr>
+          <w:rFonts w:ascii="Arial" w:eastAsia="Times New Roman" w:hAnsi="Arial" w:cs="Arial"/>
+          <w:i/>
+          <w:iCs/>
+          <w:color w:val="222222"/>
+          <w:sz w:val="24"/>
+          <w:szCs w:val="24"/>
+          <w:rtl/>
+          <w:lang w:eastAsia="en-IL" w:bidi="he-IL"/>
+        </w:rPr>
+        <w:t>, נהלי הביטוח הלאומי מחייבים את חברת הסיעוד להפריש לפנסיה החל מחודש עבודה ראשון לפי הפרשה של 8.33% לקרן הפיצויים. החישוב שלנו נעשה עבור המשפחה, ולכן </w:t>
+      </w:r>
+      <w:r>
+        <w:rPr>
+          <w:rFonts w:ascii="Arial" w:eastAsia="Times New Roman" w:hAnsi="Arial" w:cs="Arial"/>
+          <w:b/>
+          <w:bCs/>
+          <w:i/>
+          <w:iCs/>
+          <w:color w:val="222222"/>
+          <w:sz w:val="24"/>
+          <w:szCs w:val="24"/>
+          <w:rtl/>
+          <w:lang w:eastAsia="en-IL" w:bidi="he-IL"/>
+        </w:rPr>
+        <w:t>לא כולל</w:t>
+      </w:r>
+      <w:r>
+        <w:rPr>
+          <w:rFonts w:ascii="Arial" w:eastAsia="Times New Roman" w:hAnsi="Arial" w:cs="Arial"/>
+          <w:i/>
+          <w:iCs/>
+          <w:color w:val="222222"/>
+          <w:sz w:val="24"/>
+          <w:szCs w:val="24"/>
+          <w:rtl/>
+          <w:lang w:eastAsia="en-IL" w:bidi="he-IL"/>
+        </w:rPr>
+        <w:t> בתוכו את ששת החודשים הראשונים.</w:t>
+      </w:r>
+    </w:p>
+    <w:p>
+      <w:pPr>
+        <w:pStyle w:val="Heading2"/>
+        <w:rPr>
+          <w:lang w:val="en-US"/>
+        </w:rPr>
+      </w:pPr>
+      <w:r>
+        <w:br/>
+      </w:r>
+      <w:r>
+        <w:rPr>
+          <w:lang w:val="en-US"/>
+        </w:rPr>
+        <w:t>Email from Iris – 6/8/2019</w:t>
       </w:r>
     </w:p>
     <w:p>
@@ -224,8 +1269,6 @@
         </w:rPr>
         <w:t xml:space="preserve">2) </w:t>
       </w:r>
-      <w:bookmarkStart w:id="0" w:name="_GoBack"/>
-      <w:bookmarkEnd w:id="0"/>
       <w:r>
         <w:rPr>
           <w:rFonts w:ascii="Arial" w:hAnsi="Arial" w:cs="Arial"/>
@@ -234,7 +1277,27 @@
           <w:rtl/>
           <w:lang w:bidi="he-IL"/>
         </w:rPr>
-        <w:t>יש צורך גם לתת אופציה לבדוק מה החלק הל המשפחה ע"י זה שאנו מכניסים את האחוז של החברה</w:t>
+        <w:t xml:space="preserve">יש צורך גם לתת אופציה לבדוק מה החלק </w:t>
+      </w:r>
+      <w:r>
+        <w:rPr>
+          <w:rFonts w:ascii="Arial" w:hAnsi="Arial" w:cs="Arial" w:hint="cs"/>
+          <w:color w:val="222222"/>
+          <w:shd w:val="clear" w:color="auto" w:fill="FFFFFF"/>
+          <w:rtl/>
+          <w:lang w:bidi="he-IL"/>
+        </w:rPr>
+        <w:t>ש</w:t>
+      </w:r>
+      <w:r>
+        <w:rPr>
+          <w:rFonts w:ascii="Arial" w:hAnsi="Arial" w:cs="Arial"/>
+          <w:color w:val="222222"/>
+          <w:shd w:val="clear" w:color="auto" w:fill="FFFFFF"/>
+          <w:rtl/>
+          <w:lang w:bidi="he-IL"/>
+        </w:rPr>
+        <w:t>ל המשפחה ע"י זה שאנו מכניסים את האחוז של החברה</w:t>
       </w:r>
       <w:r>
         <w:rPr>
@@ -802,21 +1865,7 @@
         <w:rPr>
           <w:lang w:val="en-US"/>
         </w:rPr>
-        <w:lastRenderedPageBreak/>
         <w:t>Where to keep results?</w:t>
-      </w:r>
-    </w:p>
-    <w:p>
-      <w:pPr>
-        <w:rPr>
-          <w:lang w:val="en-US"/>
-        </w:rPr>
-      </w:pPr>
-      <w:r>
-        <w:rPr>
-          <w:lang w:val="en-US"/>
-        </w:rPr>
-        <w:t>In main result directory save:</w:t>
       </w:r>
     </w:p>
     <w:p>
@@ -832,9 +1881,16 @@
       </w:pPr>
       <w:r>
         <w:rPr>
-          <w:lang w:val="en-US"/>
-        </w:rPr>
-        <w:t>XML file for resume</w:t>
+          <w:rFonts w:hint="cs"/>
+          <w:lang w:val="en-US"/>
+        </w:rPr>
+        <w:t>V</w:t>
+      </w:r>
+      <w:r>
+        <w:rPr>
+          <w:lang w:val="en-US" w:bidi="ar-JO"/>
+        </w:rPr>
+        <w:t>ersion</w:t>
       </w:r>
     </w:p>
     <w:p>
@@ -850,9 +1906,22 @@
       </w:pPr>
       <w:r>
         <w:rPr>
-          <w:lang w:val="en-US"/>
-        </w:rPr>
-        <w:t>Letter in English</w:t>
+          <w:lang w:val="en-US" w:bidi="ar-JO"/>
+        </w:rPr>
+        <w:t>…</w:t>
+      </w:r>
+    </w:p>
+    <w:p>
+      <w:pPr>
+        <w:rPr>
+          <w:lang w:val="en-US"/>
+        </w:rPr>
+      </w:pPr>
+      <w:r>
+        <w:rPr>
+          <w:lang w:val="en-US"/>
+        </w:rPr>
+        <w:t>In main result directory save:</w:t>
       </w:r>
     </w:p>
     <w:p>
@@ -870,7 +1939,7 @@
         <w:rPr>
           <w:lang w:val="en-US"/>
         </w:rPr>
-        <w:t>Letter in Hebrew</w:t>
+        <w:t>XML file for resume</w:t>
       </w:r>
     </w:p>
     <w:p>
@@ -888,6 +1957,42 @@
         <w:rPr>
           <w:lang w:val="en-US"/>
         </w:rPr>
+        <w:t>Letter in English</w:t>
+      </w:r>
+    </w:p>
+    <w:p>
+      <w:pPr>
+        <w:pStyle w:val="ListParagraph"/>
+        <w:numPr>
+          <w:ilvl w:val="0"/>
+          <w:numId w:val="5"/>
+        </w:numPr>
+        <w:rPr>
+          <w:lang w:val="en-US"/>
+        </w:rPr>
+      </w:pPr>
+      <w:r>
+        <w:rPr>
+          <w:lang w:val="en-US"/>
+        </w:rPr>
+        <w:t>Letter in Hebrew</w:t>
+      </w:r>
+    </w:p>
+    <w:p>
+      <w:pPr>
+        <w:pStyle w:val="ListParagraph"/>
+        <w:numPr>
+          <w:ilvl w:val="0"/>
+          <w:numId w:val="5"/>
+        </w:numPr>
+        <w:rPr>
+          <w:lang w:val="en-US"/>
+        </w:rPr>
+      </w:pPr>
+      <w:r>
+        <w:rPr>
+          <w:lang w:val="en-US"/>
+        </w:rPr>
         <w:t>Directory with all logs</w:t>
       </w:r>
     </w:p>
@@ -955,6 +2060,7 @@
         </w:rPr>
         <w:t>התכנה נכשלה לייצר ספריית </w:t>
       </w:r>
+      <w:proofErr w:type="spellStart"/>
       <w:r>
         <w:rPr>
           <w:rFonts w:ascii="Calibri" w:hAnsi="Calibri" w:cs="Calibri"/>
@@ -965,6 +2071,7 @@
         </w:rPr>
         <w:t>workersrights</w:t>
       </w:r>
+      <w:proofErr w:type="spellEnd"/>
       <w:r>
         <w:rPr>
           <w:rFonts w:ascii="Calibri" w:hAnsi="Calibri" w:cs="Calibri"/>
@@ -1136,7 +2243,17 @@
           <w:sz w:val="22"/>
           <w:szCs w:val="22"/>
         </w:rPr>
-        <w:t>C </w:t>
+        <w:t>C</w:t>
+      </w:r>
+      <w:r>
+        <w:rPr>
+          <w:rFonts w:ascii="Calibri" w:hAnsi="Calibri" w:cs="Calibri"/>
+          <w:color w:val="222222"/>
+          <w:sz w:val="22"/>
+          <w:szCs w:val="22"/>
+          <w:lang w:val="en-US"/>
+        </w:rPr>
+        <w:t>-</w:t>
       </w:r>
       <w:r>
         <w:rPr>
@@ -1613,6 +2730,7 @@
         <w:rPr>
           <w:lang w:val="en-US"/>
         </w:rPr>
+        <w:lastRenderedPageBreak/>
         <w:t>Recuperation</w:t>
       </w:r>
     </w:p>
@@ -1684,7 +2802,6 @@
         <w:rPr>
           <w:lang w:val="en-US"/>
         </w:rPr>
-        <w:lastRenderedPageBreak/>
         <w:t>Work on Final Letter – 3/7/2019</w:t>
       </w:r>
     </w:p>
@@ -1783,7 +2900,21 @@
         <w:rPr>
           <w:lang w:val="en-US"/>
         </w:rPr>
-        <w:t>Really work with Github &amp; Version Control – put this doc in Git!</w:t>
+        <w:t xml:space="preserve">Really work with </w:t>
+      </w:r>
+      <w:proofErr w:type="spellStart"/>
+      <w:r>
+        <w:rPr>
+          <w:lang w:val="en-US"/>
+        </w:rPr>
+        <w:t>Github</w:t>
+      </w:r>
+      <w:proofErr w:type="spellEnd"/>
+      <w:r>
+        <w:rPr>
+          <w:lang w:val="en-US"/>
+        </w:rPr>
+        <w:t xml:space="preserve"> &amp; Version Control – put this doc in Git!</w:t>
       </w:r>
     </w:p>
     <w:p>
@@ -2329,6 +3460,267 @@
     </w:lvl>
   </w:abstractNum>
   <w:abstractNum w:abstractNumId="2" w15:restartNumberingAfterBreak="0">
+    <w:nsid w:val="260E30BE"/>
+    <w:multiLevelType w:val="hybridMultilevel"/>
+    <w:tmpl w:val="595802E4"/>
+    <w:lvl w:ilvl="0" w:tplc="2000000F">
+      <w:start w:val="1"/>
+      <w:numFmt w:val="decimal"/>
+      <w:lvlText w:val="%1."/>
+      <w:lvlJc w:val="left"/>
+      <w:pPr>
+        <w:ind w:left="720" w:hanging="360"/>
+      </w:pPr>
+    </w:lvl>
+    <w:lvl w:ilvl="1" w:tplc="20000019" w:tentative="1">
+      <w:start w:val="1"/>
+      <w:numFmt w:val="lowerLetter"/>
+      <w:lvlText w:val="%2."/>
+      <w:lvlJc w:val="left"/>
+      <w:pPr>
+        <w:ind w:left="1440" w:hanging="360"/>
+      </w:pPr>
+    </w:lvl>
+    <w:lvl w:ilvl="2" w:tplc="2000001B" w:tentative="1">
+      <w:start w:val="1"/>
+      <w:numFmt w:val="lowerRoman"/>
+      <w:lvlText w:val="%3."/>
+      <w:lvlJc w:val="right"/>
+      <w:pPr>
+        <w:ind w:left="2160" w:hanging="180"/>
+      </w:pPr>
+    </w:lvl>
+    <w:lvl w:ilvl="3" w:tplc="2000000F" w:tentative="1">
+      <w:start w:val="1"/>
+      <w:numFmt w:val="decimal"/>
+      <w:lvlText w:val="%4."/>
+      <w:lvlJc w:val="left"/>
+      <w:pPr>
+        <w:ind w:left="2880" w:hanging="360"/>
+      </w:pPr>
+    </w:lvl>
+    <w:lvl w:ilvl="4" w:tplc="20000019" w:tentative="1">
+      <w:start w:val="1"/>
+      <w:numFmt w:val="lowerLetter"/>
+      <w:lvlText w:val="%5."/>
+      <w:lvlJc w:val="left"/>
+      <w:pPr>
+        <w:ind w:left="3600" w:hanging="360"/>
+      </w:pPr>
+    </w:lvl>
+    <w:lvl w:ilvl="5" w:tplc="2000001B" w:tentative="1">
+      <w:start w:val="1"/>
+      <w:numFmt w:val="lowerRoman"/>
+      <w:lvlText w:val="%6."/>
+      <w:lvlJc w:val="right"/>
+      <w:pPr>
+        <w:ind w:left="4320" w:hanging="180"/>
+      </w:pPr>
+    </w:lvl>
+    <w:lvl w:ilvl="6" w:tplc="2000000F" w:tentative="1">
+      <w:start w:val="1"/>
+      <w:numFmt w:val="decimal"/>
+      <w:lvlText w:val="%7."/>
+      <w:lvlJc w:val="left"/>
+      <w:pPr>
+        <w:ind w:left="5040" w:hanging="360"/>
+      </w:pPr>
+    </w:lvl>
+    <w:lvl w:ilvl="7" w:tplc="20000019" w:tentative="1">
+      <w:start w:val="1"/>
+      <w:numFmt w:val="lowerLetter"/>
+      <w:lvlText w:val="%8."/>
+      <w:lvlJc w:val="left"/>
+      <w:pPr>
+        <w:ind w:left="5760" w:hanging="360"/>
+      </w:pPr>
+    </w:lvl>
+    <w:lvl w:ilvl="8" w:tplc="2000001B" w:tentative="1">
+      <w:start w:val="1"/>
+      <w:numFmt w:val="lowerRoman"/>
+      <w:lvlText w:val="%9."/>
+      <w:lvlJc w:val="right"/>
+      <w:pPr>
+        <w:ind w:left="6480" w:hanging="180"/>
+      </w:pPr>
+    </w:lvl>
+  </w:abstractNum>
+  <w:abstractNum w:abstractNumId="3" w15:restartNumberingAfterBreak="0">
+    <w:nsid w:val="28FC173F"/>
+    <w:multiLevelType w:val="hybridMultilevel"/>
+    <w:tmpl w:val="2078E1BC"/>
+    <w:lvl w:ilvl="0" w:tplc="20000011">
+      <w:start w:val="1"/>
+      <w:numFmt w:val="decimal"/>
+      <w:lvlText w:val="%1)"/>
+      <w:lvlJc w:val="left"/>
+      <w:pPr>
+        <w:ind w:left="720" w:hanging="360"/>
+      </w:pPr>
+    </w:lvl>
+    <w:lvl w:ilvl="1" w:tplc="20000019" w:tentative="1">
+      <w:start w:val="1"/>
+      <w:numFmt w:val="lowerLetter"/>
+      <w:lvlText w:val="%2."/>
+      <w:lvlJc w:val="left"/>
+      <w:pPr>
+        <w:ind w:left="1440" w:hanging="360"/>
+      </w:pPr>
+    </w:lvl>
+    <w:lvl w:ilvl="2" w:tplc="2000001B" w:tentative="1">
+      <w:start w:val="1"/>
+      <w:numFmt w:val="lowerRoman"/>
+      <w:lvlText w:val="%3."/>
+      <w:lvlJc w:val="right"/>
+      <w:pPr>
+        <w:ind w:left="2160" w:hanging="180"/>
+      </w:pPr>
+    </w:lvl>
+    <w:lvl w:ilvl="3" w:tplc="2000000F" w:tentative="1">
+      <w:start w:val="1"/>
+      <w:numFmt w:val="decimal"/>
+      <w:lvlText w:val="%4."/>
+      <w:lvlJc w:val="left"/>
+      <w:pPr>
+        <w:ind w:left="2880" w:hanging="360"/>
+      </w:pPr>
+    </w:lvl>
+    <w:lvl w:ilvl="4" w:tplc="20000019" w:tentative="1">
+      <w:start w:val="1"/>
+      <w:numFmt w:val="lowerLetter"/>
+      <w:lvlText w:val="%5."/>
+      <w:lvlJc w:val="left"/>
+      <w:pPr>
+        <w:ind w:left="3600" w:hanging="360"/>
+      </w:pPr>
+    </w:lvl>
+    <w:lvl w:ilvl="5" w:tplc="2000001B" w:tentative="1">
+      <w:start w:val="1"/>
+      <w:numFmt w:val="lowerRoman"/>
+      <w:lvlText w:val="%6."/>
+      <w:lvlJc w:val="right"/>
+      <w:pPr>
+        <w:ind w:left="4320" w:hanging="180"/>
+      </w:pPr>
+    </w:lvl>
+    <w:lvl w:ilvl="6" w:tplc="2000000F" w:tentative="1">
+      <w:start w:val="1"/>
+      <w:numFmt w:val="decimal"/>
+      <w:lvlText w:val="%7."/>
+      <w:lvlJc w:val="left"/>
+      <w:pPr>
+        <w:ind w:left="5040" w:hanging="360"/>
+      </w:pPr>
+    </w:lvl>
+    <w:lvl w:ilvl="7" w:tplc="20000019" w:tentative="1">
+      <w:start w:val="1"/>
+      <w:numFmt w:val="lowerLetter"/>
+      <w:lvlText w:val="%8."/>
+      <w:lvlJc w:val="left"/>
+      <w:pPr>
+        <w:ind w:left="5760" w:hanging="360"/>
+      </w:pPr>
+    </w:lvl>
+    <w:lvl w:ilvl="8" w:tplc="2000001B" w:tentative="1">
+      <w:start w:val="1"/>
+      <w:numFmt w:val="lowerRoman"/>
+      <w:lvlText w:val="%9."/>
+      <w:lvlJc w:val="right"/>
+      <w:pPr>
+        <w:ind w:left="6480" w:hanging="180"/>
+      </w:pPr>
+    </w:lvl>
+  </w:abstractNum>
+  <w:abstractNum w:abstractNumId="4" w15:restartNumberingAfterBreak="0">
+    <w:nsid w:val="3DF8079A"/>
+    <w:multiLevelType w:val="hybridMultilevel"/>
+    <w:tmpl w:val="F0545FDC"/>
+    <w:lvl w:ilvl="0" w:tplc="20000011">
+      <w:start w:val="1"/>
+      <w:numFmt w:val="decimal"/>
+      <w:lvlText w:val="%1)"/>
+      <w:lvlJc w:val="left"/>
+      <w:pPr>
+        <w:ind w:left="720" w:hanging="360"/>
+      </w:pPr>
+      <w:rPr>
+        <w:rFonts w:hint="default"/>
+      </w:rPr>
+    </w:lvl>
+    <w:lvl w:ilvl="1" w:tplc="20000019" w:tentative="1">
+      <w:start w:val="1"/>
+      <w:numFmt w:val="lowerLetter"/>
+      <w:lvlText w:val="%2."/>
+      <w:lvlJc w:val="left"/>
+      <w:pPr>
+        <w:ind w:left="1440" w:hanging="360"/>
+      </w:pPr>
+    </w:lvl>
+    <w:lvl w:ilvl="2" w:tplc="2000001B" w:tentative="1">
+      <w:start w:val="1"/>
+      <w:numFmt w:val="lowerRoman"/>
+      <w:lvlText w:val="%3."/>
+      <w:lvlJc w:val="right"/>
+      <w:pPr>
+        <w:ind w:left="2160" w:hanging="180"/>
+      </w:pPr>
+    </w:lvl>
+    <w:lvl w:ilvl="3" w:tplc="2000000F" w:tentative="1">
+      <w:start w:val="1"/>
+      <w:numFmt w:val="decimal"/>
+      <w:lvlText w:val="%4."/>
+      <w:lvlJc w:val="left"/>
+      <w:pPr>
+        <w:ind w:left="2880" w:hanging="360"/>
+      </w:pPr>
+    </w:lvl>
+    <w:lvl w:ilvl="4" w:tplc="20000019" w:tentative="1">
+      <w:start w:val="1"/>
+      <w:numFmt w:val="lowerLetter"/>
+      <w:lvlText w:val="%5."/>
+      <w:lvlJc w:val="left"/>
+      <w:pPr>
+        <w:ind w:left="3600" w:hanging="360"/>
+      </w:pPr>
+    </w:lvl>
+    <w:lvl w:ilvl="5" w:tplc="2000001B" w:tentative="1">
+      <w:start w:val="1"/>
+      <w:numFmt w:val="lowerRoman"/>
+      <w:lvlText w:val="%6."/>
+      <w:lvlJc w:val="right"/>
+      <w:pPr>
+        <w:ind w:left="4320" w:hanging="180"/>
+      </w:pPr>
+    </w:lvl>
+    <w:lvl w:ilvl="6" w:tplc="2000000F" w:tentative="1">
+      <w:start w:val="1"/>
+      <w:numFmt w:val="decimal"/>
+      <w:lvlText w:val="%7."/>
+      <w:lvlJc w:val="left"/>
+      <w:pPr>
+        <w:ind w:left="5040" w:hanging="360"/>
+      </w:pPr>
+    </w:lvl>
+    <w:lvl w:ilvl="7" w:tplc="20000019" w:tentative="1">
+      <w:start w:val="1"/>
+      <w:numFmt w:val="lowerLetter"/>
+      <w:lvlText w:val="%8."/>
+      <w:lvlJc w:val="left"/>
+      <w:pPr>
+        <w:ind w:left="5760" w:hanging="360"/>
+      </w:pPr>
+    </w:lvl>
+    <w:lvl w:ilvl="8" w:tplc="2000001B" w:tentative="1">
+      <w:start w:val="1"/>
+      <w:numFmt w:val="lowerRoman"/>
+      <w:lvlText w:val="%9."/>
+      <w:lvlJc w:val="right"/>
+      <w:pPr>
+        <w:ind w:left="6480" w:hanging="180"/>
+      </w:pPr>
+    </w:lvl>
+  </w:abstractNum>
+  <w:abstractNum w:abstractNumId="5" w15:restartNumberingAfterBreak="0">
     <w:nsid w:val="55D504B4"/>
     <w:multiLevelType w:val="hybridMultilevel"/>
     <w:tmpl w:val="2C9A969C"/>
@@ -2414,7 +3806,7 @@
       </w:pPr>
     </w:lvl>
   </w:abstractNum>
-  <w:abstractNum w:abstractNumId="3" w15:restartNumberingAfterBreak="0">
+  <w:abstractNum w:abstractNumId="6" w15:restartNumberingAfterBreak="0">
     <w:nsid w:val="736F41D9"/>
     <w:multiLevelType w:val="hybridMultilevel"/>
     <w:tmpl w:val="E9C27B16"/>
@@ -2500,7 +3892,7 @@
       </w:pPr>
     </w:lvl>
   </w:abstractNum>
-  <w:abstractNum w:abstractNumId="4" w15:restartNumberingAfterBreak="0">
+  <w:abstractNum w:abstractNumId="7" w15:restartNumberingAfterBreak="0">
     <w:nsid w:val="76CB1147"/>
     <w:multiLevelType w:val="hybridMultilevel"/>
     <w:tmpl w:val="112AC450"/>
@@ -2587,10 +3979,10 @@
     </w:lvl>
   </w:abstractNum>
   <w:num w:numId="1">
-    <w:abstractNumId w:val="2"/>
+    <w:abstractNumId w:val="5"/>
   </w:num>
   <w:num w:numId="2">
-    <w:abstractNumId w:val="4"/>
+    <w:abstractNumId w:val="7"/>
   </w:num>
   <w:num w:numId="3">
     <w:abstractNumId w:val="0"/>
@@ -2599,6 +3991,15 @@
     <w:abstractNumId w:val="1"/>
   </w:num>
   <w:num w:numId="5">
+    <w:abstractNumId w:val="6"/>
+  </w:num>
+  <w:num w:numId="6">
+    <w:abstractNumId w:val="2"/>
+  </w:num>
+  <w:num w:numId="7">
+    <w:abstractNumId w:val="4"/>
+  </w:num>
+  <w:num w:numId="8">
     <w:abstractNumId w:val="3"/>
   </w:num>
 </w:numbering>
@@ -3138,6 +4539,17 @@
       <w:lang w:eastAsia="en-IL"/>
     </w:rPr>
   </w:style>
+  <w:style w:type="character" w:styleId="Emphasis">
+    <w:name w:val="Emphasis"/>
+    <w:basedOn w:val="DefaultParagraphFont"/>
+    <w:uiPriority w:val="20"/>
+    <w:qFormat/>
+    <w:rsid w:val="00AC7E28"/>
+    <w:rPr>
+      <w:i/>
+      <w:iCs/>
+    </w:rPr>
+  </w:style>
 </w:styles>
 </file>
 

</xml_diff>

<commit_message>
More work on unpaid vacation and divide period to work years
</commit_message>
<xml_diff>
--- a/Docs/Workers Rights SW 2019 - Work Notes.docx
+++ b/Docs/Workers Rights SW 2019 - Work Notes.docx
@@ -71,36 +71,63 @@
         <w:rPr>
           <w:lang w:val="en-US"/>
         </w:rPr>
-        <w:t>Apparently old bug:</w:t>
-      </w:r>
-    </w:p>
-    <w:p>
-      <w:pPr>
-        <w:rPr>
-          <w:lang w:val="en-US"/>
-        </w:rPr>
-      </w:pPr>
-      <w:r>
-        <w:rPr>
-          <w:lang w:val="en-US"/>
-        </w:rPr>
-        <w:t>If the worker worked exactly full number of years – the last year fraction should be “1”!</w:t>
-      </w:r>
-    </w:p>
-    <w:p>
-      <w:pPr>
-        <w:rPr>
-          <w:lang w:val="en-US"/>
-        </w:rPr>
-      </w:pPr>
-      <w:r>
-        <w:rPr>
-          <w:lang w:val="en-US"/>
-        </w:rPr>
-        <w:t>Correct &amp; Check it !</w:t>
+        <w:t>Number of paid holidays is not subtracted…</w:t>
       </w:r>
       <w:bookmarkStart w:id="0" w:name="_GoBack"/>
       <w:bookmarkEnd w:id="0"/>
+    </w:p>
+    <w:p>
+      <w:pPr>
+        <w:pStyle w:val="Heading2"/>
+        <w:rPr>
+          <w:lang w:val="en-US"/>
+        </w:rPr>
+      </w:pPr>
+      <w:r>
+        <w:rPr>
+          <w:lang w:val="en-US"/>
+        </w:rPr>
+        <w:t>SW Bug – 10/8/2019</w:t>
+      </w:r>
+    </w:p>
+    <w:p>
+      <w:pPr>
+        <w:rPr>
+          <w:lang w:val="en-US"/>
+        </w:rPr>
+      </w:pPr>
+      <w:r>
+        <w:rPr>
+          <w:lang w:val="en-US"/>
+        </w:rPr>
+        <w:t>Apparently old bug:</w:t>
+      </w:r>
+    </w:p>
+    <w:p>
+      <w:pPr>
+        <w:rPr>
+          <w:lang w:val="en-US"/>
+        </w:rPr>
+      </w:pPr>
+      <w:r>
+        <w:rPr>
+          <w:lang w:val="en-US"/>
+        </w:rPr>
+        <w:t>If the worker worked exactly full number of years – the last year fraction should be “1”!</w:t>
+      </w:r>
+    </w:p>
+    <w:p>
+      <w:pPr>
+        <w:rPr>
+          <w:lang w:val="en-US"/>
+        </w:rPr>
+      </w:pPr>
+      <w:r>
+        <w:rPr>
+          <w:lang w:val="en-US"/>
+        </w:rPr>
+        <w:t>Correct &amp; Check it !</w:t>
+      </w:r>
     </w:p>
     <w:p>
       <w:pPr>
@@ -773,7 +800,6 @@
         <w:rPr>
           <w:lang w:val="en-US"/>
         </w:rPr>
-        <w:lastRenderedPageBreak/>
         <w:t xml:space="preserve">Email from Iris – </w:t>
       </w:r>
       <w:r>
@@ -1799,6 +1825,7 @@
         <w:rPr>
           <w:lang w:val="en-US"/>
         </w:rPr>
+        <w:lastRenderedPageBreak/>
         <w:t>Make sure all inputs are saved and restored</w:t>
       </w:r>
     </w:p>
@@ -2060,7 +2087,6 @@
         </w:rPr>
         <w:t>התכנה נכשלה לייצר ספריית </w:t>
       </w:r>
-      <w:proofErr w:type="spellStart"/>
       <w:r>
         <w:rPr>
           <w:rFonts w:ascii="Calibri" w:hAnsi="Calibri" w:cs="Calibri"/>
@@ -2071,7 +2097,6 @@
         </w:rPr>
         <w:t>workersrights</w:t>
       </w:r>
-      <w:proofErr w:type="spellEnd"/>
       <w:r>
         <w:rPr>
           <w:rFonts w:ascii="Calibri" w:hAnsi="Calibri" w:cs="Calibri"/>
@@ -2712,6 +2737,7 @@
         <w:rPr>
           <w:lang w:val="en-US"/>
         </w:rPr>
+        <w:lastRenderedPageBreak/>
         <w:t>Pension</w:t>
       </w:r>
     </w:p>
@@ -2730,7 +2756,6 @@
         <w:rPr>
           <w:lang w:val="en-US"/>
         </w:rPr>
-        <w:lastRenderedPageBreak/>
         <w:t>Recuperation</w:t>
       </w:r>
     </w:p>
@@ -2900,21 +2925,7 @@
         <w:rPr>
           <w:lang w:val="en-US"/>
         </w:rPr>
-        <w:t xml:space="preserve">Really work with </w:t>
-      </w:r>
-      <w:proofErr w:type="spellStart"/>
-      <w:r>
-        <w:rPr>
-          <w:lang w:val="en-US"/>
-        </w:rPr>
-        <w:t>Github</w:t>
-      </w:r>
-      <w:proofErr w:type="spellEnd"/>
-      <w:r>
-        <w:rPr>
-          <w:lang w:val="en-US"/>
-        </w:rPr>
-        <w:t xml:space="preserve"> &amp; Version Control – put this doc in Git!</w:t>
+        <w:t>Really work with Github &amp; Version Control – put this doc in Git!</w:t>
       </w:r>
     </w:p>
     <w:p>

</xml_diff>

<commit_message>
more last minute changes before first usage
</commit_message>
<xml_diff>
--- a/Docs/Workers Rights SW 2019 - Work Notes.docx
+++ b/Docs/Workers Rights SW 2019 - Work Notes.docx
@@ -46,35 +46,490 @@
           <w:lang w:val="en-US"/>
         </w:rPr>
       </w:pPr>
-    </w:p>
-    <w:p>
-      <w:pPr>
-        <w:pStyle w:val="Heading2"/>
-        <w:rPr>
-          <w:lang w:val="en-US"/>
-        </w:rPr>
-      </w:pPr>
-      <w:r>
-        <w:rPr>
-          <w:lang w:val="en-US"/>
-        </w:rPr>
-        <w:t>SW Bug – 10/8/2019</w:t>
-      </w:r>
-    </w:p>
-    <w:p>
-      <w:pPr>
-        <w:rPr>
-          <w:lang w:val="en-US"/>
-        </w:rPr>
-      </w:pPr>
-      <w:r>
-        <w:rPr>
-          <w:lang w:val="en-US"/>
-        </w:rPr>
-        <w:t>Number of paid holidays is not subtracted…</w:t>
+      <w:r>
+        <w:rPr>
+          <w:lang w:val="en-US"/>
+        </w:rPr>
+        <w:t>Just before sending the SW to Kav Laoved Haifa – 10/8/2019</w:t>
+      </w:r>
+    </w:p>
+    <w:p>
+      <w:pPr>
+        <w:rPr>
+          <w:lang w:val="en-US"/>
+        </w:rPr>
+      </w:pPr>
+      <w:r>
+        <w:rPr>
+          <w:lang w:val="en-US"/>
+        </w:rPr>
+        <w:t>Save all Rights to XML save file!</w:t>
+      </w:r>
+    </w:p>
+    <w:p>
+      <w:pPr>
+        <w:rPr>
+          <w:lang w:val="en-US"/>
+        </w:rPr>
+      </w:pPr>
+      <w:r>
+        <w:rPr>
+          <w:lang w:val="en-US"/>
+        </w:rPr>
+        <w:t>Check against old cases</w:t>
       </w:r>
       <w:bookmarkStart w:id="0" w:name="_GoBack"/>
       <w:bookmarkEnd w:id="0"/>
+    </w:p>
+    <w:p>
+      <w:pPr>
+        <w:pStyle w:val="Heading2"/>
+        <w:rPr>
+          <w:rtl/>
+          <w:lang w:val="en-US"/>
+        </w:rPr>
+      </w:pPr>
+      <w:r>
+        <w:rPr>
+          <w:lang w:val="en-US"/>
+        </w:rPr>
+        <w:t>F</w:t>
+      </w:r>
+      <w:r>
+        <w:rPr>
+          <w:lang w:val="en-US"/>
+        </w:rPr>
+        <w:t xml:space="preserve">rom Iris – </w:t>
+      </w:r>
+      <w:r>
+        <w:rPr>
+          <w:lang w:val="en-US" w:bidi="he-IL"/>
+        </w:rPr>
+        <w:t>10</w:t>
+      </w:r>
+      <w:r>
+        <w:rPr>
+          <w:lang w:val="en-US"/>
+        </w:rPr>
+        <w:t>/8/2019</w:t>
+      </w:r>
+    </w:p>
+    <w:p>
+      <w:pPr>
+        <w:rPr>
+          <w:lang w:val="en-US" w:bidi="ar-JO"/>
+        </w:rPr>
+      </w:pPr>
+      <w:r>
+        <w:rPr>
+          <w:lang w:val="en-US" w:bidi="ar-JO"/>
+        </w:rPr>
+        <w:t>Only if family part, and only if required (to be decided later):</w:t>
+      </w:r>
+    </w:p>
+    <w:p>
+      <w:pPr>
+        <w:shd w:val="clear" w:color="auto" w:fill="FFFFFF"/>
+        <w:bidi/>
+        <w:spacing w:after="0" w:line="240" w:lineRule="auto"/>
+        <w:rPr>
+          <w:rFonts w:ascii="Arial" w:eastAsia="Times New Roman" w:hAnsi="Arial" w:cs="Arial"/>
+          <w:color w:val="222222"/>
+          <w:sz w:val="24"/>
+          <w:szCs w:val="24"/>
+          <w:lang w:eastAsia="en-IL"/>
+        </w:rPr>
+      </w:pPr>
+      <w:r>
+        <w:rPr>
+          <w:rFonts w:ascii="Arial" w:eastAsia="Times New Roman" w:hAnsi="Arial" w:cs="Arial"/>
+          <w:color w:val="222222"/>
+          <w:sz w:val="24"/>
+          <w:szCs w:val="24"/>
+          <w:rtl/>
+          <w:lang w:eastAsia="en-IL" w:bidi="he-IL"/>
+        </w:rPr>
+        <w:t>הסבר שצריך אולי לסגנן ולהוסיף לחישוב:-</w:t>
+      </w:r>
+    </w:p>
+    <w:p>
+      <w:pPr>
+        <w:shd w:val="clear" w:color="auto" w:fill="FFFFFF"/>
+        <w:bidi/>
+        <w:spacing w:after="0" w:line="240" w:lineRule="auto"/>
+        <w:rPr>
+          <w:rFonts w:ascii="Arial" w:eastAsia="Times New Roman" w:hAnsi="Arial" w:cs="Arial"/>
+          <w:color w:val="222222"/>
+          <w:sz w:val="24"/>
+          <w:szCs w:val="24"/>
+          <w:rtl/>
+          <w:lang w:eastAsia="en-IL"/>
+        </w:rPr>
+      </w:pPr>
+      <w:r>
+        <w:rPr>
+          <w:rFonts w:ascii="Arial" w:eastAsia="Times New Roman" w:hAnsi="Arial" w:cs="Arial"/>
+          <w:color w:val="222222"/>
+          <w:sz w:val="24"/>
+          <w:szCs w:val="24"/>
+          <w:rtl/>
+          <w:lang w:eastAsia="en-IL" w:bidi="he-IL"/>
+        </w:rPr>
+        <w:t> </w:t>
+      </w:r>
+    </w:p>
+    <w:p>
+      <w:pPr>
+        <w:shd w:val="clear" w:color="auto" w:fill="FFFFFF"/>
+        <w:bidi/>
+        <w:spacing w:after="0" w:line="240" w:lineRule="auto"/>
+        <w:ind w:left="360"/>
+        <w:jc w:val="both"/>
+        <w:rPr>
+          <w:rFonts w:ascii="Times New Roman" w:eastAsia="Times New Roman" w:hAnsi="Times New Roman" w:cs="Times New Roman"/>
+          <w:color w:val="222222"/>
+          <w:sz w:val="24"/>
+          <w:szCs w:val="24"/>
+          <w:rtl/>
+          <w:lang w:eastAsia="en-IL" w:bidi="he-IL"/>
+        </w:rPr>
+      </w:pPr>
+      <w:r>
+        <w:rPr>
+          <w:rFonts w:ascii="Times New Roman" w:eastAsia="Times New Roman" w:hAnsi="Times New Roman" w:cs="Times New Roman"/>
+          <w:color w:val="222222"/>
+          <w:sz w:val="24"/>
+          <w:szCs w:val="24"/>
+          <w:rtl/>
+          <w:lang w:eastAsia="en-IL" w:bidi="he-IL"/>
+        </w:rPr>
+        <w:t>□ מבדיקת הנתונים עולה כי חלקה </w:t>
+      </w:r>
+      <w:r>
+        <w:rPr>
+          <w:rFonts w:ascii="Times New Roman" w:eastAsia="Times New Roman" w:hAnsi="Times New Roman" w:cs="Times New Roman"/>
+          <w:b/>
+          <w:bCs/>
+          <w:color w:val="222222"/>
+          <w:sz w:val="24"/>
+          <w:szCs w:val="24"/>
+          <w:u w:val="single"/>
+          <w:rtl/>
+          <w:lang w:eastAsia="en-IL" w:bidi="he-IL"/>
+        </w:rPr>
+        <w:t>הממוצע</w:t>
+      </w:r>
+      <w:r>
+        <w:rPr>
+          <w:rFonts w:ascii="Times New Roman" w:eastAsia="Times New Roman" w:hAnsi="Times New Roman" w:cs="Times New Roman"/>
+          <w:color w:val="222222"/>
+          <w:sz w:val="24"/>
+          <w:szCs w:val="24"/>
+          <w:rtl/>
+          <w:lang w:eastAsia="en-IL" w:bidi="he-IL"/>
+        </w:rPr>
+        <w:t xml:space="preserve"> של המשפחה בהעסקה עמד על </w:t>
+      </w:r>
+      <w:r>
+        <w:rPr>
+          <w:rFonts w:ascii="Times New Roman" w:eastAsia="Times New Roman" w:hAnsi="Times New Roman" w:cs="Times New Roman"/>
+          <w:color w:val="222222"/>
+          <w:sz w:val="24"/>
+          <w:szCs w:val="24"/>
+          <w:lang w:val="en-US" w:eastAsia="en-IL" w:bidi="he-IL"/>
+        </w:rPr>
+        <w:t>_____</w:t>
+      </w:r>
+      <w:r>
+        <w:rPr>
+          <w:rFonts w:ascii="Times New Roman" w:eastAsia="Times New Roman" w:hAnsi="Times New Roman" w:cs="Times New Roman"/>
+          <w:color w:val="222222"/>
+          <w:sz w:val="24"/>
+          <w:szCs w:val="24"/>
+          <w:rtl/>
+          <w:lang w:eastAsia="en-IL" w:bidi="he-IL"/>
+        </w:rPr>
+        <w:t xml:space="preserve">משרה  ולפיכך על המשפחה לשלם </w:t>
+      </w:r>
+      <w:r>
+        <w:rPr>
+          <w:rFonts w:ascii="Times New Roman" w:eastAsia="Times New Roman" w:hAnsi="Times New Roman" w:cs="Times New Roman"/>
+          <w:color w:val="222222"/>
+          <w:sz w:val="24"/>
+          <w:szCs w:val="24"/>
+          <w:lang w:val="en-US" w:eastAsia="en-IL" w:bidi="he-IL"/>
+        </w:rPr>
+        <w:t>______</w:t>
+      </w:r>
+      <w:r>
+        <w:rPr>
+          <w:rFonts w:ascii="Times New Roman" w:eastAsia="Times New Roman" w:hAnsi="Times New Roman" w:cs="Times New Roman"/>
+          <w:color w:val="222222"/>
+          <w:sz w:val="24"/>
+          <w:szCs w:val="24"/>
+          <w:rtl/>
+          <w:lang w:eastAsia="en-IL" w:bidi="he-IL"/>
+        </w:rPr>
+        <w:t xml:space="preserve"> מההפרשות בשל פיצויי פיטורים פנסיה</w:t>
+      </w:r>
+      <w:r>
+        <w:rPr>
+          <w:rFonts w:ascii="Times New Roman" w:eastAsia="Times New Roman" w:hAnsi="Times New Roman" w:cs="Times New Roman"/>
+          <w:color w:val="222222"/>
+          <w:sz w:val="24"/>
+          <w:szCs w:val="24"/>
+          <w:lang w:val="en-US" w:eastAsia="en-IL" w:bidi="he-IL"/>
+        </w:rPr>
+        <w:t xml:space="preserve"> </w:t>
+      </w:r>
+      <w:r>
+        <w:rPr>
+          <w:rFonts w:ascii="Times New Roman" w:eastAsia="Times New Roman" w:hAnsi="Times New Roman" w:cs="Times New Roman" w:hint="cs"/>
+          <w:color w:val="222222"/>
+          <w:sz w:val="24"/>
+          <w:szCs w:val="24"/>
+          <w:rtl/>
+          <w:lang w:val="en-US" w:eastAsia="en-IL" w:bidi="he-IL"/>
+        </w:rPr>
+        <w:t xml:space="preserve"> וחלף הודעה מוקדמת</w:t>
+      </w:r>
+      <w:r>
+        <w:rPr>
+          <w:rFonts w:ascii="Times New Roman" w:eastAsia="Times New Roman" w:hAnsi="Times New Roman" w:cs="Times New Roman"/>
+          <w:color w:val="222222"/>
+          <w:sz w:val="24"/>
+          <w:szCs w:val="24"/>
+          <w:rtl/>
+          <w:lang w:eastAsia="en-IL" w:bidi="he-IL"/>
+        </w:rPr>
+        <w:t xml:space="preserve">. </w:t>
+      </w:r>
+      <w:r>
+        <w:rPr>
+          <w:rFonts w:ascii="Times New Roman" w:eastAsia="Times New Roman" w:hAnsi="Times New Roman" w:cs="Times New Roman"/>
+          <w:color w:val="222222"/>
+          <w:sz w:val="24"/>
+          <w:szCs w:val="24"/>
+          <w:rtl/>
+          <w:lang w:eastAsia="en-IL" w:bidi="he-IL"/>
+        </w:rPr>
+        <w:br/>
+      </w:r>
+    </w:p>
+    <w:p>
+      <w:pPr>
+        <w:shd w:val="clear" w:color="auto" w:fill="FFFFFF"/>
+        <w:bidi/>
+        <w:spacing w:after="0" w:line="240" w:lineRule="auto"/>
+        <w:ind w:left="360"/>
+        <w:jc w:val="both"/>
+        <w:rPr>
+          <w:rFonts w:ascii="Times New Roman" w:eastAsia="Times New Roman" w:hAnsi="Times New Roman" w:cs="Times New Roman"/>
+          <w:color w:val="222222"/>
+          <w:sz w:val="24"/>
+          <w:szCs w:val="24"/>
+          <w:rtl/>
+          <w:lang w:eastAsia="en-IL" w:bidi="he-IL"/>
+        </w:rPr>
+      </w:pPr>
+      <w:r>
+        <w:rPr>
+          <w:rFonts w:ascii="Times New Roman" w:eastAsia="Times New Roman" w:hAnsi="Times New Roman" w:cs="Times New Roman" w:hint="cs"/>
+          <w:color w:val="222222"/>
+          <w:sz w:val="24"/>
+          <w:szCs w:val="24"/>
+          <w:rtl/>
+          <w:lang w:eastAsia="en-IL" w:bidi="he-IL"/>
+        </w:rPr>
+        <w:t>היות ו</w:t>
+      </w:r>
+      <w:r>
+        <w:rPr>
+          <w:rFonts w:ascii="Times New Roman" w:eastAsia="Times New Roman" w:hAnsi="Times New Roman" w:cs="Times New Roman"/>
+          <w:color w:val="222222"/>
+          <w:sz w:val="24"/>
+          <w:szCs w:val="24"/>
+          <w:rtl/>
+          <w:lang w:eastAsia="en-IL" w:bidi="he-IL"/>
+        </w:rPr>
+        <w:t>החברה שילמה את חלקה בחופש ובחגים </w:t>
+      </w:r>
+      <w:r>
+        <w:rPr>
+          <w:rFonts w:ascii="Times New Roman" w:eastAsia="Times New Roman" w:hAnsi="Times New Roman" w:cs="Times New Roman"/>
+          <w:b/>
+          <w:bCs/>
+          <w:color w:val="222222"/>
+          <w:sz w:val="24"/>
+          <w:szCs w:val="24"/>
+          <w:u w:val="single"/>
+          <w:rtl/>
+          <w:lang w:eastAsia="en-IL" w:bidi="he-IL"/>
+        </w:rPr>
+        <w:t>באופן חדשי</w:t>
+      </w:r>
+      <w:r>
+        <w:rPr>
+          <w:rFonts w:ascii="Times New Roman" w:eastAsia="Times New Roman" w:hAnsi="Times New Roman" w:cs="Times New Roman"/>
+          <w:b/>
+          <w:bCs/>
+          <w:color w:val="222222"/>
+          <w:sz w:val="24"/>
+          <w:szCs w:val="24"/>
+          <w:rtl/>
+          <w:lang w:eastAsia="en-IL" w:bidi="he-IL"/>
+        </w:rPr>
+        <w:t>  </w:t>
+      </w:r>
+      <w:r>
+        <w:rPr>
+          <w:rFonts w:ascii="Times New Roman" w:eastAsia="Times New Roman" w:hAnsi="Times New Roman" w:cs="Times New Roman"/>
+          <w:color w:val="222222"/>
+          <w:sz w:val="24"/>
+          <w:szCs w:val="24"/>
+          <w:rtl/>
+          <w:lang w:eastAsia="en-IL" w:bidi="he-IL"/>
+        </w:rPr>
+        <w:t xml:space="preserve">כך שהמשפחה </w:t>
+      </w:r>
+      <w:r>
+        <w:rPr>
+          <w:rFonts w:ascii="Times New Roman" w:eastAsia="Times New Roman" w:hAnsi="Times New Roman" w:cs="Times New Roman" w:hint="cs"/>
+          <w:color w:val="222222"/>
+          <w:sz w:val="24"/>
+          <w:szCs w:val="24"/>
+          <w:rtl/>
+          <w:lang w:eastAsia="en-IL" w:bidi="he-IL"/>
+        </w:rPr>
+        <w:t>ה</w:t>
+      </w:r>
+      <w:r>
+        <w:rPr>
+          <w:rFonts w:ascii="Times New Roman" w:eastAsia="Times New Roman" w:hAnsi="Times New Roman" w:cs="Times New Roman"/>
+          <w:color w:val="222222"/>
+          <w:sz w:val="24"/>
+          <w:szCs w:val="24"/>
+          <w:rtl/>
+          <w:lang w:eastAsia="en-IL" w:bidi="he-IL"/>
+        </w:rPr>
+        <w:t>של</w:t>
+      </w:r>
+      <w:r>
+        <w:rPr>
+          <w:rFonts w:ascii="Times New Roman" w:eastAsia="Times New Roman" w:hAnsi="Times New Roman" w:cs="Times New Roman" w:hint="cs"/>
+          <w:color w:val="222222"/>
+          <w:sz w:val="24"/>
+          <w:szCs w:val="24"/>
+          <w:rtl/>
+          <w:lang w:eastAsia="en-IL" w:bidi="he-IL"/>
+        </w:rPr>
+        <w:t>י</w:t>
+      </w:r>
+      <w:r>
+        <w:rPr>
+          <w:rFonts w:ascii="Times New Roman" w:eastAsia="Times New Roman" w:hAnsi="Times New Roman" w:cs="Times New Roman"/>
+          <w:color w:val="222222"/>
+          <w:sz w:val="24"/>
+          <w:szCs w:val="24"/>
+          <w:rtl/>
+          <w:lang w:eastAsia="en-IL" w:bidi="he-IL"/>
+        </w:rPr>
+        <w:t>מה פחות שכר, על המשפחה להשלים את </w:t>
+      </w:r>
+      <w:r>
+        <w:rPr>
+          <w:rFonts w:ascii="Times New Roman" w:eastAsia="Times New Roman" w:hAnsi="Times New Roman" w:cs="Times New Roman"/>
+          <w:b/>
+          <w:bCs/>
+          <w:color w:val="222222"/>
+          <w:sz w:val="24"/>
+          <w:szCs w:val="24"/>
+          <w:u w:val="single"/>
+          <w:rtl/>
+          <w:lang w:eastAsia="en-IL" w:bidi="he-IL"/>
+        </w:rPr>
+        <w:t>מלוא</w:t>
+      </w:r>
+      <w:r>
+        <w:rPr>
+          <w:rFonts w:ascii="Times New Roman" w:eastAsia="Times New Roman" w:hAnsi="Times New Roman" w:cs="Times New Roman"/>
+          <w:color w:val="222222"/>
+          <w:sz w:val="24"/>
+          <w:szCs w:val="24"/>
+          <w:u w:val="single"/>
+          <w:rtl/>
+          <w:lang w:eastAsia="en-IL" w:bidi="he-IL"/>
+        </w:rPr>
+        <w:t> </w:t>
+      </w:r>
+      <w:r>
+        <w:rPr>
+          <w:rFonts w:ascii="Times New Roman" w:eastAsia="Times New Roman" w:hAnsi="Times New Roman" w:cs="Times New Roman"/>
+          <w:b/>
+          <w:bCs/>
+          <w:color w:val="222222"/>
+          <w:sz w:val="24"/>
+          <w:szCs w:val="24"/>
+          <w:rtl/>
+          <w:lang w:eastAsia="en-IL" w:bidi="he-IL"/>
+        </w:rPr>
+        <w:t> </w:t>
+      </w:r>
+      <w:r>
+        <w:rPr>
+          <w:rFonts w:ascii="Times New Roman" w:eastAsia="Times New Roman" w:hAnsi="Times New Roman" w:cs="Times New Roman"/>
+          <w:color w:val="222222"/>
+          <w:sz w:val="24"/>
+          <w:szCs w:val="24"/>
+          <w:rtl/>
+          <w:lang w:eastAsia="en-IL" w:bidi="he-IL"/>
+        </w:rPr>
+        <w:t>התשלום עבור רכיבים אלו.</w:t>
+      </w:r>
+    </w:p>
+    <w:p>
+      <w:pPr>
+        <w:shd w:val="clear" w:color="auto" w:fill="FFFFFF"/>
+        <w:bidi/>
+        <w:spacing w:after="0" w:line="240" w:lineRule="auto"/>
+        <w:ind w:left="360"/>
+        <w:jc w:val="both"/>
+        <w:rPr>
+          <w:rFonts w:ascii="Arial" w:eastAsia="Times New Roman" w:hAnsi="Arial" w:cs="Arial"/>
+          <w:color w:val="222222"/>
+          <w:sz w:val="24"/>
+          <w:szCs w:val="24"/>
+          <w:rtl/>
+          <w:lang w:eastAsia="en-IL"/>
+        </w:rPr>
+      </w:pPr>
+    </w:p>
+    <w:p>
+      <w:pPr>
+        <w:pStyle w:val="Heading2"/>
+        <w:rPr>
+          <w:lang w:val="en-US"/>
+        </w:rPr>
+      </w:pPr>
+      <w:r>
+        <w:rPr>
+          <w:lang w:val="en-US"/>
+        </w:rPr>
+        <w:t>SW Bug – 10/8/2019</w:t>
+      </w:r>
+    </w:p>
+    <w:p>
+      <w:pPr>
+        <w:rPr>
+          <w:lang w:val="en-US"/>
+        </w:rPr>
+      </w:pPr>
+      <w:r>
+        <w:rPr>
+          <w:lang w:val="en-US"/>
+        </w:rPr>
+        <w:t>Number of paid holidays is not subtracted…</w:t>
+      </w:r>
     </w:p>
     <w:p>
       <w:pPr>
@@ -377,6 +832,7 @@
         <w:rPr>
           <w:lang w:val="en-US"/>
         </w:rPr>
+        <w:lastRenderedPageBreak/>
         <w:t xml:space="preserve">Go over handling of </w:t>
       </w:r>
       <w:r>
@@ -629,7 +1085,7 @@
         <w:spacing w:before="0" w:beforeAutospacing="0" w:after="200" w:afterAutospacing="0" w:line="253" w:lineRule="atLeast"/>
         <w:ind w:left="720"/>
         <w:rPr>
-          <w:rFonts w:ascii="Calibri" w:hAnsi="Calibri" w:cs="Calibri" w:hint="cs"/>
+          <w:rFonts w:ascii="Calibri" w:hAnsi="Calibri" w:cs="Calibri"/>
           <w:color w:val="8496B0" w:themeColor="text2" w:themeTint="99"/>
           <w:sz w:val="22"/>
           <w:szCs w:val="22"/>
@@ -1682,6 +2138,7 @@
           <w:rtl/>
           <w:lang w:eastAsia="en-IL" w:bidi="he-IL"/>
         </w:rPr>
+        <w:lastRenderedPageBreak/>
         <w:t>וגם משפט הסבר האומר:  לפי חוק חופשה שנתית, ימי חופשה בתשלום באים בחשבון לצורך חישוב זכויות סוציאליות כגון פיצויי פיטורים והפרשות לפנסיה.  בחישוב זה הוכללו _____ ימי חופשה בתשלום וקוזזו ________ ימי חל"ת.</w:t>
       </w:r>
     </w:p>
@@ -1825,7 +2282,6 @@
         <w:rPr>
           <w:lang w:val="en-US"/>
         </w:rPr>
-        <w:lastRenderedPageBreak/>
         <w:t>Make sure all inputs are saved and restored</w:t>
       </w:r>
     </w:p>
@@ -2544,6 +3000,7 @@
           <w:szCs w:val="22"/>
           <w:rtl/>
         </w:rPr>
+        <w:lastRenderedPageBreak/>
         <w:t>8.</w:t>
       </w:r>
       <w:r>
@@ -2737,7 +3194,6 @@
         <w:rPr>
           <w:lang w:val="en-US"/>
         </w:rPr>
-        <w:lastRenderedPageBreak/>
         <w:t>Pension</w:t>
       </w:r>
     </w:p>
@@ -3142,6 +3598,7 @@
         <w:rPr>
           <w:lang w:val="en-US"/>
         </w:rPr>
+        <w:lastRenderedPageBreak/>
         <w:t>Compute part of the payment that is on the family</w:t>
       </w:r>
     </w:p>

</xml_diff>

<commit_message>
Change to work from a new base directory
</commit_message>
<xml_diff>
--- a/Docs/Workers Rights SW 2019 - Work Notes.docx
+++ b/Docs/Workers Rights SW 2019 - Work Notes.docx
@@ -50,34 +50,41 @@
         <w:rPr>
           <w:lang w:val="en-US"/>
         </w:rPr>
-        <w:t>Just before sending the SW to Kav Laoved Haifa – 10/8/2019</w:t>
-      </w:r>
-    </w:p>
-    <w:p>
-      <w:pPr>
-        <w:rPr>
-          <w:lang w:val="en-US"/>
-        </w:rPr>
-      </w:pPr>
-      <w:r>
-        <w:rPr>
-          <w:lang w:val="en-US"/>
-        </w:rPr>
-        <w:t>Save all Rights to XML save file!</w:t>
-      </w:r>
-    </w:p>
-    <w:p>
-      <w:pPr>
-        <w:rPr>
-          <w:lang w:val="en-US"/>
-        </w:rPr>
-      </w:pPr>
-      <w:r>
-        <w:rPr>
-          <w:lang w:val="en-US"/>
-        </w:rPr>
-        <w:t>Check against old cases</w:t>
-      </w:r>
+        <w:t>Work on test against old version – 12/8/2019</w:t>
+      </w:r>
+    </w:p>
+    <w:p>
+      <w:pPr>
+        <w:rPr>
+          <w:lang w:val="en-US"/>
+        </w:rPr>
+      </w:pPr>
+      <w:r>
+        <w:rPr>
+          <w:lang w:val="en-US"/>
+        </w:rPr>
+        <w:t>First – show status as you do the batch verify –</w:t>
+      </w:r>
+    </w:p>
+    <w:p>
+      <w:pPr>
+        <w:rPr>
+          <w:lang w:val="en-US"/>
+        </w:rPr>
+      </w:pPr>
+      <w:r>
+        <w:rPr>
+          <w:lang w:val="en-US"/>
+        </w:rPr>
+        <w:t xml:space="preserve">Try to update in the main dialogue – </w:t>
+      </w:r>
+    </w:p>
+    <w:p>
+      <w:pPr>
+        <w:rPr>
+          <w:lang w:val="en-US"/>
+        </w:rPr>
+      </w:pPr>
       <w:bookmarkStart w:id="0" w:name="_GoBack"/>
       <w:bookmarkEnd w:id="0"/>
     </w:p>
@@ -85,21 +92,112 @@
       <w:pPr>
         <w:pStyle w:val="Heading2"/>
         <w:rPr>
-          <w:rtl/>
-          <w:lang w:val="en-US"/>
-        </w:rPr>
-      </w:pPr>
-      <w:r>
-        <w:rPr>
-          <w:lang w:val="en-US"/>
-        </w:rPr>
-        <w:t>F</w:t>
-      </w:r>
-      <w:r>
-        <w:rPr>
-          <w:lang w:val="en-US"/>
-        </w:rPr>
-        <w:t xml:space="preserve">rom Iris – </w:t>
+          <w:lang w:val="en-US" w:bidi="ar-JO"/>
+        </w:rPr>
+      </w:pPr>
+      <w:r>
+        <w:rPr>
+          <w:rFonts w:hint="cs"/>
+          <w:lang w:val="en-US"/>
+        </w:rPr>
+        <w:t>O</w:t>
+      </w:r>
+      <w:r>
+        <w:rPr>
+          <w:lang w:val="en-US" w:bidi="ar-JO"/>
+        </w:rPr>
+        <w:t>pen Issues with Pension computations – 12/8/2019</w:t>
+      </w:r>
+    </w:p>
+    <w:p>
+      <w:pPr>
+        <w:rPr>
+          <w:lang w:val="en-US" w:bidi="ar-JO"/>
+        </w:rPr>
+      </w:pPr>
+      <w:r>
+        <w:rPr>
+          <w:highlight w:val="yellow"/>
+          <w:lang w:val="en-US" w:bidi="ar-JO"/>
+        </w:rPr>
+        <w:t xml:space="preserve">In case the first day of pension is in the same month with unpaid vacation – the </w:t>
+      </w:r>
+      <w:r>
+        <w:rPr>
+          <w:highlight w:val="yellow"/>
+          <w:lang w:val="en-US" w:bidi="ar-JO"/>
+        </w:rPr>
+        <w:t xml:space="preserve">month-part </w:t>
+      </w:r>
+      <w:r>
+        <w:rPr>
+          <w:highlight w:val="yellow"/>
+          <w:lang w:val="en-US" w:bidi="ar-JO"/>
+        </w:rPr>
+        <w:t>computation might be wrong!</w:t>
+      </w:r>
+    </w:p>
+    <w:p>
+      <w:pPr>
+        <w:rPr>
+          <w:lang w:val="en-US" w:bidi="ar-JO"/>
+        </w:rPr>
+      </w:pPr>
+    </w:p>
+    <w:p>
+      <w:pPr>
+        <w:pStyle w:val="Heading2"/>
+        <w:rPr>
+          <w:lang w:val="en-US"/>
+        </w:rPr>
+      </w:pPr>
+      <w:r>
+        <w:rPr>
+          <w:lang w:val="en-US"/>
+        </w:rPr>
+        <w:t>Just before sending the SW to Kav Laoved Haifa – 10/8/2019</w:t>
+      </w:r>
+    </w:p>
+    <w:p>
+      <w:pPr>
+        <w:rPr>
+          <w:lang w:val="en-US"/>
+        </w:rPr>
+      </w:pPr>
+      <w:r>
+        <w:rPr>
+          <w:lang w:val="en-US"/>
+        </w:rPr>
+        <w:t>Save all Rights to XML save file!</w:t>
+      </w:r>
+    </w:p>
+    <w:p>
+      <w:pPr>
+        <w:rPr>
+          <w:rtl/>
+          <w:lang w:val="en-US" w:bidi="he-IL"/>
+        </w:rPr>
+      </w:pPr>
+      <w:r>
+        <w:rPr>
+          <w:lang w:val="en-US"/>
+        </w:rPr>
+        <w:t>Check against old cases</w:t>
+      </w:r>
+    </w:p>
+    <w:p>
+      <w:pPr>
+        <w:pStyle w:val="Heading2"/>
+        <w:rPr>
+          <w:rtl/>
+          <w:lang w:val="en-US"/>
+        </w:rPr>
+      </w:pPr>
+      <w:r>
+        <w:rPr>
+          <w:lang w:val="en-US"/>
+        </w:rPr>
+        <w:t xml:space="preserve">From Iris – </w:t>
       </w:r>
       <w:r>
         <w:rPr>
@@ -694,6 +792,7 @@
         <w:rPr>
           <w:lang w:val="en-US"/>
         </w:rPr>
+        <w:lastRenderedPageBreak/>
         <w:t>Day After</w:t>
       </w:r>
     </w:p>
@@ -832,7 +931,6 @@
         <w:rPr>
           <w:lang w:val="en-US"/>
         </w:rPr>
-        <w:lastRenderedPageBreak/>
         <w:t xml:space="preserve">Go over handling of </w:t>
       </w:r>
       <w:r>
@@ -1911,6 +2009,7 @@
           <w:rtl/>
           <w:lang w:eastAsia="en-IL" w:bidi="he-IL"/>
         </w:rPr>
+        <w:lastRenderedPageBreak/>
         <w:br/>
         <w:t>חישוב זה אינו כולל שכר אחרון עד תאריך (ואז אמור להופיע תאריך יום עבודה אחרון).</w:t>
       </w:r>
@@ -2138,7 +2237,6 @@
           <w:rtl/>
           <w:lang w:eastAsia="en-IL" w:bidi="he-IL"/>
         </w:rPr>
-        <w:lastRenderedPageBreak/>
         <w:t>וגם משפט הסבר האומר:  לפי חוק חופשה שנתית, ימי חופשה בתשלום באים בחשבון לצורך חישוב זכויות סוציאליות כגון פיצויי פיטורים והפרשות לפנסיה.  בחישוב זה הוכללו _____ ימי חופשה בתשלום וקוזזו ________ ימי חל"ת.</w:t>
       </w:r>
     </w:p>
@@ -2543,6 +2641,7 @@
         </w:rPr>
         <w:t>התכנה נכשלה לייצר ספריית </w:t>
       </w:r>
+      <w:proofErr w:type="spellStart"/>
       <w:r>
         <w:rPr>
           <w:rFonts w:ascii="Calibri" w:hAnsi="Calibri" w:cs="Calibri"/>
@@ -2553,6 +2652,7 @@
         </w:rPr>
         <w:t>workersrights</w:t>
       </w:r>
+      <w:proofErr w:type="spellEnd"/>
       <w:r>
         <w:rPr>
           <w:rFonts w:ascii="Calibri" w:hAnsi="Calibri" w:cs="Calibri"/>
@@ -2781,6 +2881,7 @@
           <w:szCs w:val="22"/>
           <w:rtl/>
         </w:rPr>
+        <w:lastRenderedPageBreak/>
         <w:t>4.</w:t>
       </w:r>
       <w:r>
@@ -3000,7 +3101,6 @@
           <w:szCs w:val="22"/>
           <w:rtl/>
         </w:rPr>
-        <w:lastRenderedPageBreak/>
         <w:t>8.</w:t>
       </w:r>
       <w:r>
@@ -3381,7 +3481,21 @@
         <w:rPr>
           <w:lang w:val="en-US"/>
         </w:rPr>
-        <w:t>Really work with Github &amp; Version Control – put this doc in Git!</w:t>
+        <w:t xml:space="preserve">Really work with </w:t>
+      </w:r>
+      <w:proofErr w:type="spellStart"/>
+      <w:r>
+        <w:rPr>
+          <w:lang w:val="en-US"/>
+        </w:rPr>
+        <w:t>Github</w:t>
+      </w:r>
+      <w:proofErr w:type="spellEnd"/>
+      <w:r>
+        <w:rPr>
+          <w:lang w:val="en-US"/>
+        </w:rPr>
+        <w:t xml:space="preserve"> &amp; Version Control – put this doc in Git!</w:t>
       </w:r>
     </w:p>
     <w:p>
@@ -3421,6 +3535,7 @@
         <w:rPr>
           <w:lang w:val="en-US"/>
         </w:rPr>
+        <w:lastRenderedPageBreak/>
         <w:t>It is working with Visual Studio Community 2017</w:t>
       </w:r>
       <w:r>
@@ -3598,7 +3713,6 @@
         <w:rPr>
           <w:lang w:val="en-US"/>
         </w:rPr>
-        <w:lastRenderedPageBreak/>
         <w:t>Compute part of the payment that is on the family</w:t>
       </w:r>
     </w:p>

</xml_diff>

<commit_message>
Add checkbox for no notice
</commit_message>
<xml_diff>
--- a/Docs/Workers Rights SW 2019 - Work Notes.docx
+++ b/Docs/Workers Rights SW 2019 - Work Notes.docx
@@ -34,59 +34,540 @@
     </w:p>
     <w:p>
       <w:pPr>
-        <w:rPr>
-          <w:lang w:val="en-US"/>
-        </w:rPr>
-      </w:pPr>
-    </w:p>
-    <w:p>
-      <w:pPr>
-        <w:pStyle w:val="Heading2"/>
-        <w:rPr>
-          <w:lang w:val="en-US"/>
-        </w:rPr>
-      </w:pPr>
-      <w:r>
-        <w:rPr>
-          <w:lang w:val="en-US"/>
-        </w:rPr>
-        <w:t>Work on test against old version – 12/8/2019</w:t>
-      </w:r>
-    </w:p>
-    <w:p>
-      <w:pPr>
-        <w:rPr>
-          <w:lang w:val="en-US"/>
-        </w:rPr>
-      </w:pPr>
-      <w:r>
-        <w:rPr>
-          <w:lang w:val="en-US"/>
-        </w:rPr>
-        <w:t>First – show status as you do the batch verify –</w:t>
-      </w:r>
-    </w:p>
-    <w:p>
-      <w:pPr>
-        <w:rPr>
-          <w:lang w:val="en-US"/>
-        </w:rPr>
-      </w:pPr>
-      <w:r>
-        <w:rPr>
-          <w:lang w:val="en-US"/>
-        </w:rPr>
-        <w:t xml:space="preserve">Try to update in the main dialogue – </w:t>
-      </w:r>
-    </w:p>
-    <w:p>
-      <w:pPr>
-        <w:rPr>
-          <w:lang w:val="en-US"/>
-        </w:rPr>
-      </w:pPr>
+        <w:bidi/>
+        <w:rPr>
+          <w:rtl/>
+          <w:lang w:val="en-US" w:bidi="he-IL"/>
+        </w:rPr>
+      </w:pPr>
+      <w:r>
+        <w:rPr>
+          <w:rFonts w:hint="cs"/>
+          <w:rtl/>
+          <w:lang w:val="en-US" w:bidi="he-IL"/>
+        </w:rPr>
+        <w:t>הודעה מוקדמת לפיטורים ולהתפטרות</w:t>
+      </w:r>
+    </w:p>
+    <w:p>
+      <w:pPr>
+        <w:pStyle w:val="ListParagraph"/>
+        <w:numPr>
+          <w:ilvl w:val="0"/>
+          <w:numId w:val="9"/>
+        </w:numPr>
+        <w:bidi/>
+        <w:rPr>
+          <w:lang w:val="en-US" w:bidi="he-IL"/>
+        </w:rPr>
+      </w:pPr>
+      <w:r>
+        <w:rPr>
+          <w:rFonts w:hint="cs"/>
+          <w:rtl/>
+          <w:lang w:val="en-US" w:bidi="he-IL"/>
+        </w:rPr>
+        <w:t>הודעה מוקדמת לפיטורים:-</w:t>
+      </w:r>
+    </w:p>
+    <w:p>
+      <w:pPr>
+        <w:pStyle w:val="p00"/>
+        <w:numPr>
+          <w:ilvl w:val="0"/>
+          <w:numId w:val="9"/>
+        </w:numPr>
+        <w:bidi/>
+        <w:spacing w:before="72" w:beforeAutospacing="0" w:after="0" w:afterAutospacing="0"/>
+        <w:ind w:right="1134"/>
+        <w:rPr>
+          <w:color w:val="000000"/>
+          <w:sz w:val="20"/>
+          <w:szCs w:val="20"/>
+        </w:rPr>
+      </w:pPr>
+      <w:r>
+        <w:rPr>
+          <w:rStyle w:val="big-number"/>
+          <w:rFonts w:ascii="Time New Roman" w:hAnsi="Time New Roman" w:hint="cs"/>
+          <w:b/>
+          <w:bCs/>
+          <w:color w:val="008000"/>
+          <w:sz w:val="27"/>
+          <w:szCs w:val="27"/>
+          <w:rtl/>
+          <w:lang w:bidi="he-IL"/>
+        </w:rPr>
+        <w:t>ה</w:t>
+      </w:r>
+      <w:r>
+        <w:rPr>
+          <w:rStyle w:val="big-number"/>
+          <w:rFonts w:ascii="Time New Roman" w:hAnsi="Time New Roman"/>
+          <w:b/>
+          <w:bCs/>
+          <w:color w:val="008000"/>
+          <w:sz w:val="27"/>
+          <w:szCs w:val="27"/>
+          <w:rtl/>
+          <w:lang w:bidi="he-IL"/>
+        </w:rPr>
+        <w:t xml:space="preserve">ודעה מוקדמת </w:t>
+      </w:r>
+      <w:r>
+        <w:rPr>
+          <w:rStyle w:val="big-number"/>
+          <w:rFonts w:ascii="Time New Roman" w:hAnsi="Time New Roman"/>
+          <w:b/>
+          <w:bCs/>
+          <w:color w:val="008000"/>
+          <w:sz w:val="27"/>
+          <w:szCs w:val="27"/>
+          <w:highlight w:val="yellow"/>
+          <w:rtl/>
+          <w:lang w:bidi="he-IL"/>
+        </w:rPr>
+        <w:t>לפיטורים</w:t>
+      </w:r>
+      <w:r>
+        <w:rPr>
+          <w:rStyle w:val="big-number"/>
+          <w:rFonts w:ascii="Time New Roman" w:hAnsi="Time New Roman"/>
+          <w:b/>
+          <w:bCs/>
+          <w:color w:val="008000"/>
+          <w:sz w:val="27"/>
+          <w:szCs w:val="27"/>
+          <w:rtl/>
+          <w:lang w:bidi="he-IL"/>
+        </w:rPr>
+        <w:t xml:space="preserve"> לעובד במשכורת</w:t>
+      </w:r>
+    </w:p>
+    <w:p>
+      <w:pPr>
+        <w:pStyle w:val="p00"/>
+        <w:numPr>
+          <w:ilvl w:val="0"/>
+          <w:numId w:val="9"/>
+        </w:numPr>
+        <w:bidi/>
+        <w:spacing w:before="72" w:beforeAutospacing="0" w:after="0" w:afterAutospacing="0"/>
+        <w:ind w:right="1134"/>
+        <w:jc w:val="both"/>
+        <w:rPr>
+          <w:color w:val="000000"/>
+          <w:sz w:val="20"/>
+          <w:szCs w:val="20"/>
+          <w:rtl/>
+        </w:rPr>
+      </w:pPr>
+      <w:r>
+        <w:rPr>
+          <w:rStyle w:val="big-number"/>
+          <w:rFonts w:ascii="Miriam" w:hAnsi="Miriam" w:cs="Miriam"/>
+          <w:color w:val="000000"/>
+          <w:sz w:val="32"/>
+          <w:szCs w:val="32"/>
+          <w:rtl/>
+          <w:lang w:bidi="he-IL"/>
+        </w:rPr>
+        <w:t>3.    </w:t>
+      </w:r>
+      <w:r>
+        <w:rPr>
+          <w:rStyle w:val="default"/>
+          <w:rFonts w:ascii="FrankRuehl" w:hAnsi="FrankRuehl" w:cs="FrankRuehl"/>
+          <w:color w:val="000000"/>
+          <w:sz w:val="26"/>
+          <w:szCs w:val="26"/>
+          <w:rtl/>
+          <w:lang w:bidi="he-IL"/>
+        </w:rPr>
+        <w:t>עובד במשכורת זכאי להודעה מוקדמת לפיטורים, כמפורט להלן:</w:t>
+      </w:r>
+    </w:p>
+    <w:p>
+      <w:pPr>
+        <w:pStyle w:val="p11"/>
+        <w:numPr>
+          <w:ilvl w:val="0"/>
+          <w:numId w:val="9"/>
+        </w:numPr>
+        <w:bidi/>
+        <w:spacing w:before="72" w:beforeAutospacing="0" w:after="0" w:afterAutospacing="0"/>
+        <w:ind w:right="1134"/>
+        <w:jc w:val="both"/>
+        <w:rPr>
+          <w:color w:val="000000"/>
+          <w:sz w:val="20"/>
+          <w:szCs w:val="20"/>
+          <w:rtl/>
+        </w:rPr>
+      </w:pPr>
+      <w:r>
+        <w:rPr>
+          <w:rStyle w:val="default"/>
+          <w:rFonts w:ascii="FrankRuehl" w:hAnsi="FrankRuehl" w:cs="FrankRuehl"/>
+          <w:color w:val="000000"/>
+          <w:sz w:val="26"/>
+          <w:szCs w:val="26"/>
+          <w:rtl/>
+          <w:lang w:bidi="he-IL"/>
+        </w:rPr>
+        <w:t>(1)  במהלך ששת חודשי עבודתו הראשונים - של יום אחד בשל כל חודש עבודה;</w:t>
+      </w:r>
+    </w:p>
+    <w:p>
+      <w:pPr>
+        <w:pStyle w:val="p11"/>
+        <w:numPr>
+          <w:ilvl w:val="0"/>
+          <w:numId w:val="9"/>
+        </w:numPr>
+        <w:bidi/>
+        <w:spacing w:before="72" w:beforeAutospacing="0" w:after="0" w:afterAutospacing="0"/>
+        <w:ind w:right="1134"/>
+        <w:jc w:val="both"/>
+        <w:rPr>
+          <w:color w:val="000000"/>
+          <w:sz w:val="20"/>
+          <w:szCs w:val="20"/>
+          <w:rtl/>
+        </w:rPr>
+      </w:pPr>
+      <w:r>
+        <w:rPr>
+          <w:rStyle w:val="default"/>
+          <w:rFonts w:ascii="FrankRuehl" w:hAnsi="FrankRuehl" w:cs="FrankRuehl"/>
+          <w:color w:val="000000"/>
+          <w:sz w:val="26"/>
+          <w:szCs w:val="26"/>
+          <w:rtl/>
+          <w:lang w:bidi="he-IL"/>
+        </w:rPr>
+        <w:t xml:space="preserve">(2)  במהלך התקופה החל בחודש השביעי לעבודתו עד תום שנת עבודתו הראשונה - של 6 ימים, בתוספת של יומיים וחצי </w:t>
+      </w:r>
       <w:bookmarkStart w:id="0" w:name="_GoBack"/>
       <w:bookmarkEnd w:id="0"/>
+      <w:r>
+        <w:rPr>
+          <w:rStyle w:val="default"/>
+          <w:rFonts w:ascii="FrankRuehl" w:hAnsi="FrankRuehl" w:cs="FrankRuehl"/>
+          <w:color w:val="000000"/>
+          <w:sz w:val="26"/>
+          <w:szCs w:val="26"/>
+          <w:rtl/>
+          <w:lang w:bidi="he-IL"/>
+        </w:rPr>
+        <w:t>בשל כל חודש עבודה בתקופה האמורה;</w:t>
+      </w:r>
+    </w:p>
+    <w:p>
+      <w:pPr>
+        <w:pStyle w:val="p11"/>
+        <w:numPr>
+          <w:ilvl w:val="0"/>
+          <w:numId w:val="9"/>
+        </w:numPr>
+        <w:bidi/>
+        <w:spacing w:before="72" w:beforeAutospacing="0" w:after="0" w:afterAutospacing="0"/>
+        <w:ind w:right="1134"/>
+        <w:jc w:val="both"/>
+        <w:rPr>
+          <w:color w:val="000000"/>
+          <w:sz w:val="20"/>
+          <w:szCs w:val="20"/>
+          <w:rtl/>
+        </w:rPr>
+      </w:pPr>
+      <w:r>
+        <w:rPr>
+          <w:rStyle w:val="default"/>
+          <w:rFonts w:ascii="FrankRuehl" w:hAnsi="FrankRuehl" w:cs="FrankRuehl"/>
+          <w:color w:val="000000"/>
+          <w:sz w:val="26"/>
+          <w:szCs w:val="26"/>
+          <w:rtl/>
+          <w:lang w:bidi="he-IL"/>
+        </w:rPr>
+        <w:t>(3)  לאחר שנת עבודתו הראשונה - של חודש ימים.</w:t>
+      </w:r>
+    </w:p>
+    <w:p>
+      <w:pPr>
+        <w:pStyle w:val="ListParagraph"/>
+        <w:bidi/>
+        <w:rPr>
+          <w:rtl/>
+          <w:lang w:val="en-US"/>
+        </w:rPr>
+      </w:pPr>
+    </w:p>
+    <w:p>
+      <w:pPr>
+        <w:pStyle w:val="ListParagraph"/>
+        <w:bidi/>
+        <w:rPr>
+          <w:rtl/>
+          <w:lang w:val="en-US"/>
+        </w:rPr>
+      </w:pPr>
+    </w:p>
+    <w:p>
+      <w:pPr>
+        <w:pStyle w:val="ListParagraph"/>
+        <w:bidi/>
+        <w:rPr>
+          <w:rtl/>
+          <w:lang w:val="en-US" w:bidi="he-IL"/>
+        </w:rPr>
+      </w:pPr>
+      <w:r>
+        <w:rPr>
+          <w:rFonts w:hint="cs"/>
+          <w:rtl/>
+          <w:lang w:val="en-US" w:bidi="he-IL"/>
+        </w:rPr>
+        <w:t xml:space="preserve">הודעה מוקדמת </w:t>
+      </w:r>
+      <w:r>
+        <w:rPr>
+          <w:rFonts w:hint="cs"/>
+          <w:highlight w:val="yellow"/>
+          <w:rtl/>
+          <w:lang w:val="en-US" w:bidi="he-IL"/>
+        </w:rPr>
+        <w:t>להתפטרות</w:t>
+      </w:r>
+      <w:r>
+        <w:rPr>
+          <w:rFonts w:hint="cs"/>
+          <w:rtl/>
+          <w:lang w:val="en-US" w:bidi="he-IL"/>
+        </w:rPr>
+        <w:t xml:space="preserve"> </w:t>
+      </w:r>
+      <w:r>
+        <w:rPr>
+          <w:rtl/>
+          <w:lang w:val="en-US" w:bidi="he-IL"/>
+        </w:rPr>
+        <w:t>–</w:t>
+      </w:r>
+      <w:r>
+        <w:rPr>
+          <w:rFonts w:hint="cs"/>
+          <w:rtl/>
+          <w:lang w:val="en-US" w:bidi="he-IL"/>
+        </w:rPr>
+        <w:t xml:space="preserve"> עובדות סיעוד</w:t>
+      </w:r>
+    </w:p>
+    <w:p>
+      <w:pPr>
+        <w:pStyle w:val="ListParagraph"/>
+        <w:numPr>
+          <w:ilvl w:val="0"/>
+          <w:numId w:val="10"/>
+        </w:numPr>
+        <w:bidi/>
+        <w:rPr>
+          <w:lang w:val="en-US" w:bidi="he-IL"/>
+        </w:rPr>
+      </w:pPr>
+      <w:r>
+        <w:rPr>
+          <w:rFonts w:hint="cs"/>
+          <w:rtl/>
+          <w:lang w:val="en-US" w:bidi="he-IL"/>
+        </w:rPr>
+        <w:t xml:space="preserve">בין שבוע ל-3 חדשים </w:t>
+      </w:r>
+      <w:r>
+        <w:rPr>
+          <w:rtl/>
+          <w:lang w:val="en-US" w:bidi="he-IL"/>
+        </w:rPr>
+        <w:t>–</w:t>
+      </w:r>
+      <w:r>
+        <w:rPr>
+          <w:rFonts w:hint="cs"/>
+          <w:rtl/>
+          <w:lang w:val="en-US" w:bidi="he-IL"/>
+        </w:rPr>
+        <w:t xml:space="preserve"> שבוע</w:t>
+      </w:r>
+    </w:p>
+    <w:p>
+      <w:pPr>
+        <w:pStyle w:val="ListParagraph"/>
+        <w:numPr>
+          <w:ilvl w:val="0"/>
+          <w:numId w:val="10"/>
+        </w:numPr>
+        <w:bidi/>
+        <w:rPr>
+          <w:lang w:val="en-US" w:bidi="he-IL"/>
+        </w:rPr>
+      </w:pPr>
+      <w:r>
+        <w:rPr>
+          <w:rFonts w:hint="cs"/>
+          <w:rtl/>
+          <w:lang w:val="en-US" w:bidi="he-IL"/>
+        </w:rPr>
+        <w:t xml:space="preserve">בין 3 חדשים לחצי שנה </w:t>
+      </w:r>
+      <w:r>
+        <w:rPr>
+          <w:rtl/>
+          <w:lang w:val="en-US" w:bidi="he-IL"/>
+        </w:rPr>
+        <w:t>–</w:t>
+      </w:r>
+      <w:r>
+        <w:rPr>
+          <w:rFonts w:hint="cs"/>
+          <w:rtl/>
+          <w:lang w:val="en-US" w:bidi="he-IL"/>
+        </w:rPr>
+        <w:t xml:space="preserve"> שבועיים</w:t>
+      </w:r>
+    </w:p>
+    <w:p>
+      <w:pPr>
+        <w:pStyle w:val="ListParagraph"/>
+        <w:numPr>
+          <w:ilvl w:val="0"/>
+          <w:numId w:val="10"/>
+        </w:numPr>
+        <w:bidi/>
+        <w:rPr>
+          <w:lang w:val="en-US" w:bidi="he-IL"/>
+        </w:rPr>
+      </w:pPr>
+      <w:r>
+        <w:rPr>
+          <w:rFonts w:hint="cs"/>
+          <w:rtl/>
+          <w:lang w:val="en-US" w:bidi="he-IL"/>
+        </w:rPr>
+        <w:t xml:space="preserve">בין חצי שנה לשנה </w:t>
+      </w:r>
+      <w:r>
+        <w:rPr>
+          <w:rtl/>
+          <w:lang w:val="en-US" w:bidi="he-IL"/>
+        </w:rPr>
+        <w:t>–</w:t>
+      </w:r>
+      <w:r>
+        <w:rPr>
+          <w:rFonts w:hint="cs"/>
+          <w:rtl/>
+          <w:lang w:val="en-US" w:bidi="he-IL"/>
+        </w:rPr>
+        <w:t xml:space="preserve"> שלושה שבועות</w:t>
+      </w:r>
+    </w:p>
+    <w:p>
+      <w:pPr>
+        <w:pStyle w:val="ListParagraph"/>
+        <w:numPr>
+          <w:ilvl w:val="0"/>
+          <w:numId w:val="10"/>
+        </w:numPr>
+        <w:bidi/>
+        <w:rPr>
+          <w:rFonts w:hint="cs"/>
+          <w:rtl/>
+          <w:lang w:val="en-US" w:bidi="he-IL"/>
+        </w:rPr>
+      </w:pPr>
+      <w:r>
+        <w:rPr>
+          <w:rFonts w:hint="cs"/>
+          <w:rtl/>
+          <w:lang w:val="en-US" w:bidi="he-IL"/>
+        </w:rPr>
+        <w:t>מעל שנה - חדוש</w:t>
+      </w:r>
+    </w:p>
+    <w:p>
+      <w:pPr>
+        <w:bidi/>
+        <w:rPr>
+          <w:rFonts w:hint="cs"/>
+          <w:lang w:val="en-US" w:bidi="he-IL"/>
+        </w:rPr>
+      </w:pPr>
+    </w:p>
+    <w:p>
+      <w:pPr>
+        <w:pStyle w:val="Heading2"/>
+        <w:rPr>
+          <w:rtl/>
+          <w:lang w:val="en-US"/>
+        </w:rPr>
+      </w:pPr>
+    </w:p>
+    <w:p>
+      <w:pPr>
+        <w:pStyle w:val="Heading2"/>
+        <w:rPr>
+          <w:rtl/>
+          <w:lang w:val="en-US"/>
+        </w:rPr>
+      </w:pPr>
+    </w:p>
+    <w:p>
+      <w:pPr>
+        <w:pStyle w:val="Heading2"/>
+        <w:rPr>
+          <w:lang w:val="en-US"/>
+        </w:rPr>
+      </w:pPr>
+      <w:r>
+        <w:rPr>
+          <w:lang w:val="en-US"/>
+        </w:rPr>
+        <w:t>Work on test against old version – 12/8/2019</w:t>
+      </w:r>
+    </w:p>
+    <w:p>
+      <w:pPr>
+        <w:rPr>
+          <w:lang w:val="en-US"/>
+        </w:rPr>
+      </w:pPr>
+      <w:r>
+        <w:rPr>
+          <w:lang w:val="en-US"/>
+        </w:rPr>
+        <w:t>First – show status as you do the batch verify –</w:t>
+      </w:r>
+    </w:p>
+    <w:p>
+      <w:pPr>
+        <w:rPr>
+          <w:lang w:val="en-US"/>
+        </w:rPr>
+      </w:pPr>
+      <w:r>
+        <w:rPr>
+          <w:lang w:val="en-US"/>
+        </w:rPr>
+        <w:t xml:space="preserve">Try to update in the main dialogue – </w:t>
+      </w:r>
+    </w:p>
+    <w:p>
+      <w:pPr>
+        <w:rPr>
+          <w:lang w:val="en-US"/>
+        </w:rPr>
+      </w:pPr>
     </w:p>
     <w:p>
       <w:pPr>
@@ -439,6 +920,7 @@
           <w:rtl/>
           <w:lang w:eastAsia="en-IL" w:bidi="he-IL"/>
         </w:rPr>
+        <w:lastRenderedPageBreak/>
         <w:t>היות ו</w:t>
       </w:r>
       <w:r>
@@ -679,8 +1161,16 @@
         <w:rPr>
           <w:lang w:val="en-US"/>
         </w:rPr>
-        <w:t>Correct &amp; Check it !</w:t>
-      </w:r>
+        <w:t xml:space="preserve">Correct &amp; Check </w:t>
+      </w:r>
+      <w:proofErr w:type="gramStart"/>
+      <w:r>
+        <w:rPr>
+          <w:lang w:val="en-US"/>
+        </w:rPr>
+        <w:t>it !</w:t>
+      </w:r>
+      <w:proofErr w:type="gramEnd"/>
     </w:p>
     <w:p>
       <w:pPr>
@@ -792,7 +1282,6 @@
         <w:rPr>
           <w:lang w:val="en-US"/>
         </w:rPr>
-        <w:lastRenderedPageBreak/>
         <w:t>Day After</w:t>
       </w:r>
     </w:p>
@@ -1354,6 +1843,7 @@
         <w:rPr>
           <w:lang w:val="en-US"/>
         </w:rPr>
+        <w:lastRenderedPageBreak/>
         <w:t xml:space="preserve">Email from Iris – </w:t>
       </w:r>
       <w:r>
@@ -1984,8 +2474,21 @@
           <w:rtl/>
           <w:lang w:eastAsia="en-IL" w:bidi="he-IL"/>
         </w:rPr>
-        <w:t> יש להוסיף (בעברית ובאנגלית) את המשפט:-</w:t>
-      </w:r>
+        <w:t xml:space="preserve"> יש להוסיף (בעברית ובאנגלית) את </w:t>
+      </w:r>
+      <w:proofErr w:type="gramStart"/>
+      <w:r>
+        <w:rPr>
+          <w:rFonts w:ascii="Arial" w:eastAsia="Times New Roman" w:hAnsi="Arial" w:cs="Arial"/>
+          <w:color w:val="222222"/>
+          <w:sz w:val="24"/>
+          <w:szCs w:val="24"/>
+          <w:rtl/>
+          <w:lang w:eastAsia="en-IL" w:bidi="he-IL"/>
+        </w:rPr>
+        <w:t>המשפט:-</w:t>
+      </w:r>
+      <w:proofErr w:type="gramEnd"/>
     </w:p>
     <w:p>
       <w:pPr>
@@ -2009,7 +2512,6 @@
           <w:rtl/>
           <w:lang w:eastAsia="en-IL" w:bidi="he-IL"/>
         </w:rPr>
-        <w:lastRenderedPageBreak/>
         <w:br/>
         <w:t>חישוב זה אינו כולל שכר אחרון עד תאריך (ואז אמור להופיע תאריך יום עבודה אחרון).</w:t>
       </w:r>
@@ -2660,7 +3162,17 @@
           <w:sz w:val="22"/>
           <w:szCs w:val="22"/>
         </w:rPr>
-        <w:t>/save</w:t>
+        <w:t>/</w:t>
+      </w:r>
+      <w:proofErr w:type="gramStart"/>
+      <w:r>
+        <w:rPr>
+          <w:rFonts w:ascii="Calibri" w:hAnsi="Calibri" w:cs="Calibri"/>
+          <w:color w:val="222222"/>
+          <w:sz w:val="22"/>
+          <w:szCs w:val="22"/>
+        </w:rPr>
+        <w:t>save</w:t>
       </w:r>
       <w:r>
         <w:rPr>
@@ -2671,7 +3183,19 @@
           <w:rtl/>
           <w:lang w:bidi="he-IL"/>
         </w:rPr>
-        <w:t>  בכונן </w:t>
+        <w:t>  בכונן</w:t>
+      </w:r>
+      <w:proofErr w:type="gramEnd"/>
+      <w:r>
+        <w:rPr>
+          <w:rFonts w:ascii="Arial" w:hAnsi="Arial" w:cs="Arial"/>
+          <w:color w:val="222222"/>
+          <w:sz w:val="22"/>
+          <w:szCs w:val="22"/>
+          <w:rtl/>
+          <w:lang w:bidi="he-IL"/>
+        </w:rPr>
+        <w:t> </w:t>
       </w:r>
       <w:r>
         <w:rPr>
@@ -2739,6 +3263,7 @@
         </w:rPr>
         <w:t>ואחרי שייצרתי ספריות </w:t>
       </w:r>
+      <w:proofErr w:type="gramStart"/>
       <w:r>
         <w:rPr>
           <w:rFonts w:ascii="Arial" w:hAnsi="Arial" w:cs="Arial"/>
@@ -2760,7 +3285,19 @@
           <w:rtl/>
           <w:lang w:bidi="he-IL"/>
         </w:rPr>
-        <w:t> אמר שחסר קובץ </w:t>
+        <w:t> אמר</w:t>
+      </w:r>
+      <w:proofErr w:type="gramEnd"/>
+      <w:r>
+        <w:rPr>
+          <w:rFonts w:ascii="Arial" w:hAnsi="Arial" w:cs="Arial"/>
+          <w:color w:val="222222"/>
+          <w:sz w:val="22"/>
+          <w:szCs w:val="22"/>
+          <w:rtl/>
+          <w:lang w:bidi="he-IL"/>
+        </w:rPr>
+        <w:t xml:space="preserve"> שחסר קובץ </w:t>
       </w:r>
       <w:r>
         <w:rPr>
@@ -2881,7 +3418,6 @@
           <w:szCs w:val="22"/>
           <w:rtl/>
         </w:rPr>
-        <w:lastRenderedPageBreak/>
         <w:t>4.</w:t>
       </w:r>
       <w:r>
@@ -2948,8 +3484,21 @@
           <w:rtl/>
           <w:lang w:bidi="he-IL"/>
         </w:rPr>
-        <w:t>לגבי חישוב ימי חופשה:-</w:t>
-      </w:r>
+        <w:t xml:space="preserve">לגבי חישוב ימי </w:t>
+      </w:r>
+      <w:proofErr w:type="gramStart"/>
+      <w:r>
+        <w:rPr>
+          <w:rFonts w:ascii="Arial" w:hAnsi="Arial" w:cs="Arial"/>
+          <w:color w:val="222222"/>
+          <w:sz w:val="22"/>
+          <w:szCs w:val="22"/>
+          <w:rtl/>
+          <w:lang w:bidi="he-IL"/>
+        </w:rPr>
+        <w:t>חופשה:-</w:t>
+      </w:r>
+      <w:proofErr w:type="gramEnd"/>
       <w:r>
         <w:rPr>
           <w:rFonts w:ascii="Arial" w:hAnsi="Arial" w:cs="Arial"/>
@@ -3312,6 +3861,7 @@
         <w:rPr>
           <w:lang w:val="en-US"/>
         </w:rPr>
+        <w:lastRenderedPageBreak/>
         <w:t>Recuperation</w:t>
       </w:r>
     </w:p>
@@ -3535,7 +4085,6 @@
         <w:rPr>
           <w:lang w:val="en-US"/>
         </w:rPr>
-        <w:lastRenderedPageBreak/>
         <w:t>It is working with Visual Studio Community 2017</w:t>
       </w:r>
       <w:r>
@@ -4214,6 +4763,95 @@
     </w:lvl>
   </w:abstractNum>
   <w:abstractNum w:abstractNumId="4" w15:restartNumberingAfterBreak="0">
+    <w:nsid w:val="3A7978C5"/>
+    <w:multiLevelType w:val="hybridMultilevel"/>
+    <w:tmpl w:val="10DE67BA"/>
+    <w:lvl w:ilvl="0" w:tplc="2000000F">
+      <w:start w:val="1"/>
+      <w:numFmt w:val="decimal"/>
+      <w:lvlText w:val="%1."/>
+      <w:lvlJc w:val="left"/>
+      <w:pPr>
+        <w:ind w:left="720" w:hanging="360"/>
+      </w:pPr>
+      <w:rPr>
+        <w:rFonts w:hint="default"/>
+      </w:rPr>
+    </w:lvl>
+    <w:lvl w:ilvl="1" w:tplc="20000019" w:tentative="1">
+      <w:start w:val="1"/>
+      <w:numFmt w:val="lowerLetter"/>
+      <w:lvlText w:val="%2."/>
+      <w:lvlJc w:val="left"/>
+      <w:pPr>
+        <w:ind w:left="1440" w:hanging="360"/>
+      </w:pPr>
+    </w:lvl>
+    <w:lvl w:ilvl="2" w:tplc="2000001B" w:tentative="1">
+      <w:start w:val="1"/>
+      <w:numFmt w:val="lowerRoman"/>
+      <w:lvlText w:val="%3."/>
+      <w:lvlJc w:val="right"/>
+      <w:pPr>
+        <w:ind w:left="2160" w:hanging="180"/>
+      </w:pPr>
+    </w:lvl>
+    <w:lvl w:ilvl="3" w:tplc="2000000F" w:tentative="1">
+      <w:start w:val="1"/>
+      <w:numFmt w:val="decimal"/>
+      <w:lvlText w:val="%4."/>
+      <w:lvlJc w:val="left"/>
+      <w:pPr>
+        <w:ind w:left="2880" w:hanging="360"/>
+      </w:pPr>
+    </w:lvl>
+    <w:lvl w:ilvl="4" w:tplc="20000019" w:tentative="1">
+      <w:start w:val="1"/>
+      <w:numFmt w:val="lowerLetter"/>
+      <w:lvlText w:val="%5."/>
+      <w:lvlJc w:val="left"/>
+      <w:pPr>
+        <w:ind w:left="3600" w:hanging="360"/>
+      </w:pPr>
+    </w:lvl>
+    <w:lvl w:ilvl="5" w:tplc="2000001B" w:tentative="1">
+      <w:start w:val="1"/>
+      <w:numFmt w:val="lowerRoman"/>
+      <w:lvlText w:val="%6."/>
+      <w:lvlJc w:val="right"/>
+      <w:pPr>
+        <w:ind w:left="4320" w:hanging="180"/>
+      </w:pPr>
+    </w:lvl>
+    <w:lvl w:ilvl="6" w:tplc="2000000F" w:tentative="1">
+      <w:start w:val="1"/>
+      <w:numFmt w:val="decimal"/>
+      <w:lvlText w:val="%7."/>
+      <w:lvlJc w:val="left"/>
+      <w:pPr>
+        <w:ind w:left="5040" w:hanging="360"/>
+      </w:pPr>
+    </w:lvl>
+    <w:lvl w:ilvl="7" w:tplc="20000019" w:tentative="1">
+      <w:start w:val="1"/>
+      <w:numFmt w:val="lowerLetter"/>
+      <w:lvlText w:val="%8."/>
+      <w:lvlJc w:val="left"/>
+      <w:pPr>
+        <w:ind w:left="5760" w:hanging="360"/>
+      </w:pPr>
+    </w:lvl>
+    <w:lvl w:ilvl="8" w:tplc="2000001B" w:tentative="1">
+      <w:start w:val="1"/>
+      <w:numFmt w:val="lowerRoman"/>
+      <w:lvlText w:val="%9."/>
+      <w:lvlJc w:val="right"/>
+      <w:pPr>
+        <w:ind w:left="6480" w:hanging="180"/>
+      </w:pPr>
+    </w:lvl>
+  </w:abstractNum>
+  <w:abstractNum w:abstractNumId="5" w15:restartNumberingAfterBreak="0">
     <w:nsid w:val="3DF8079A"/>
     <w:multiLevelType w:val="hybridMultilevel"/>
     <w:tmpl w:val="F0545FDC"/>
@@ -4302,7 +4940,96 @@
       </w:pPr>
     </w:lvl>
   </w:abstractNum>
-  <w:abstractNum w:abstractNumId="5" w15:restartNumberingAfterBreak="0">
+  <w:abstractNum w:abstractNumId="6" w15:restartNumberingAfterBreak="0">
+    <w:nsid w:val="41552CBA"/>
+    <w:multiLevelType w:val="hybridMultilevel"/>
+    <w:tmpl w:val="4ED804E2"/>
+    <w:lvl w:ilvl="0" w:tplc="DF5ED0DE">
+      <w:start w:val="1"/>
+      <w:numFmt w:val="decimal"/>
+      <w:lvlText w:val="%1."/>
+      <w:lvlJc w:val="left"/>
+      <w:pPr>
+        <w:ind w:left="1080" w:hanging="360"/>
+      </w:pPr>
+      <w:rPr>
+        <w:rFonts w:hint="default"/>
+      </w:rPr>
+    </w:lvl>
+    <w:lvl w:ilvl="1" w:tplc="20000019" w:tentative="1">
+      <w:start w:val="1"/>
+      <w:numFmt w:val="lowerLetter"/>
+      <w:lvlText w:val="%2."/>
+      <w:lvlJc w:val="left"/>
+      <w:pPr>
+        <w:ind w:left="1800" w:hanging="360"/>
+      </w:pPr>
+    </w:lvl>
+    <w:lvl w:ilvl="2" w:tplc="2000001B" w:tentative="1">
+      <w:start w:val="1"/>
+      <w:numFmt w:val="lowerRoman"/>
+      <w:lvlText w:val="%3."/>
+      <w:lvlJc w:val="right"/>
+      <w:pPr>
+        <w:ind w:left="2520" w:hanging="180"/>
+      </w:pPr>
+    </w:lvl>
+    <w:lvl w:ilvl="3" w:tplc="2000000F" w:tentative="1">
+      <w:start w:val="1"/>
+      <w:numFmt w:val="decimal"/>
+      <w:lvlText w:val="%4."/>
+      <w:lvlJc w:val="left"/>
+      <w:pPr>
+        <w:ind w:left="3240" w:hanging="360"/>
+      </w:pPr>
+    </w:lvl>
+    <w:lvl w:ilvl="4" w:tplc="20000019" w:tentative="1">
+      <w:start w:val="1"/>
+      <w:numFmt w:val="lowerLetter"/>
+      <w:lvlText w:val="%5."/>
+      <w:lvlJc w:val="left"/>
+      <w:pPr>
+        <w:ind w:left="3960" w:hanging="360"/>
+      </w:pPr>
+    </w:lvl>
+    <w:lvl w:ilvl="5" w:tplc="2000001B" w:tentative="1">
+      <w:start w:val="1"/>
+      <w:numFmt w:val="lowerRoman"/>
+      <w:lvlText w:val="%6."/>
+      <w:lvlJc w:val="right"/>
+      <w:pPr>
+        <w:ind w:left="4680" w:hanging="180"/>
+      </w:pPr>
+    </w:lvl>
+    <w:lvl w:ilvl="6" w:tplc="2000000F" w:tentative="1">
+      <w:start w:val="1"/>
+      <w:numFmt w:val="decimal"/>
+      <w:lvlText w:val="%7."/>
+      <w:lvlJc w:val="left"/>
+      <w:pPr>
+        <w:ind w:left="5400" w:hanging="360"/>
+      </w:pPr>
+    </w:lvl>
+    <w:lvl w:ilvl="7" w:tplc="20000019" w:tentative="1">
+      <w:start w:val="1"/>
+      <w:numFmt w:val="lowerLetter"/>
+      <w:lvlText w:val="%8."/>
+      <w:lvlJc w:val="left"/>
+      <w:pPr>
+        <w:ind w:left="6120" w:hanging="360"/>
+      </w:pPr>
+    </w:lvl>
+    <w:lvl w:ilvl="8" w:tplc="2000001B" w:tentative="1">
+      <w:start w:val="1"/>
+      <w:numFmt w:val="lowerRoman"/>
+      <w:lvlText w:val="%9."/>
+      <w:lvlJc w:val="right"/>
+      <w:pPr>
+        <w:ind w:left="6840" w:hanging="180"/>
+      </w:pPr>
+    </w:lvl>
+  </w:abstractNum>
+  <w:abstractNum w:abstractNumId="7" w15:restartNumberingAfterBreak="0">
     <w:nsid w:val="55D504B4"/>
     <w:multiLevelType w:val="hybridMultilevel"/>
     <w:tmpl w:val="2C9A969C"/>
@@ -4388,7 +5115,7 @@
       </w:pPr>
     </w:lvl>
   </w:abstractNum>
-  <w:abstractNum w:abstractNumId="6" w15:restartNumberingAfterBreak="0">
+  <w:abstractNum w:abstractNumId="8" w15:restartNumberingAfterBreak="0">
     <w:nsid w:val="736F41D9"/>
     <w:multiLevelType w:val="hybridMultilevel"/>
     <w:tmpl w:val="E9C27B16"/>
@@ -4474,7 +5201,7 @@
       </w:pPr>
     </w:lvl>
   </w:abstractNum>
-  <w:abstractNum w:abstractNumId="7" w15:restartNumberingAfterBreak="0">
+  <w:abstractNum w:abstractNumId="9" w15:restartNumberingAfterBreak="0">
     <w:nsid w:val="76CB1147"/>
     <w:multiLevelType w:val="hybridMultilevel"/>
     <w:tmpl w:val="112AC450"/>
@@ -4561,10 +5288,10 @@
     </w:lvl>
   </w:abstractNum>
   <w:num w:numId="1">
-    <w:abstractNumId w:val="5"/>
+    <w:abstractNumId w:val="7"/>
   </w:num>
   <w:num w:numId="2">
-    <w:abstractNumId w:val="7"/>
+    <w:abstractNumId w:val="9"/>
   </w:num>
   <w:num w:numId="3">
     <w:abstractNumId w:val="0"/>
@@ -4573,16 +5300,22 @@
     <w:abstractNumId w:val="1"/>
   </w:num>
   <w:num w:numId="5">
-    <w:abstractNumId w:val="6"/>
+    <w:abstractNumId w:val="8"/>
   </w:num>
   <w:num w:numId="6">
     <w:abstractNumId w:val="2"/>
   </w:num>
   <w:num w:numId="7">
-    <w:abstractNumId w:val="4"/>
+    <w:abstractNumId w:val="5"/>
   </w:num>
   <w:num w:numId="8">
     <w:abstractNumId w:val="3"/>
+  </w:num>
+  <w:num w:numId="9">
+    <w:abstractNumId w:val="4"/>
+  </w:num>
+  <w:num w:numId="10">
+    <w:abstractNumId w:val="6"/>
   </w:num>
 </w:numbering>
 </file>
@@ -5132,6 +5865,44 @@
       <w:iCs/>
     </w:rPr>
   </w:style>
+  <w:style w:type="paragraph" w:customStyle="1" w:styleId="p00">
+    <w:name w:val="p00"/>
+    <w:basedOn w:val="Normal"/>
+    <w:rsid w:val="00B80D29"/>
+    <w:pPr>
+      <w:spacing w:before="100" w:beforeAutospacing="1" w:after="100" w:afterAutospacing="1" w:line="240" w:lineRule="auto"/>
+    </w:pPr>
+    <w:rPr>
+      <w:rFonts w:ascii="Times New Roman" w:eastAsia="Times New Roman" w:hAnsi="Times New Roman" w:cs="Times New Roman"/>
+      <w:sz w:val="24"/>
+      <w:szCs w:val="24"/>
+      <w:lang w:eastAsia="en-IL"/>
+    </w:rPr>
+  </w:style>
+  <w:style w:type="character" w:customStyle="1" w:styleId="big-number">
+    <w:name w:val="big-number"/>
+    <w:basedOn w:val="DefaultParagraphFont"/>
+    <w:rsid w:val="00B80D29"/>
+  </w:style>
+  <w:style w:type="character" w:customStyle="1" w:styleId="default">
+    <w:name w:val="default"/>
+    <w:basedOn w:val="DefaultParagraphFont"/>
+    <w:rsid w:val="00B80D29"/>
+  </w:style>
+  <w:style w:type="paragraph" w:customStyle="1" w:styleId="p11">
+    <w:name w:val="p11"/>
+    <w:basedOn w:val="Normal"/>
+    <w:rsid w:val="00B80D29"/>
+    <w:pPr>
+      <w:spacing w:before="100" w:beforeAutospacing="1" w:after="100" w:afterAutospacing="1" w:line="240" w:lineRule="auto"/>
+    </w:pPr>
+    <w:rPr>
+      <w:rFonts w:ascii="Times New Roman" w:eastAsia="Times New Roman" w:hAnsi="Times New Roman" w:cs="Times New Roman"/>
+      <w:sz w:val="24"/>
+      <w:szCs w:val="24"/>
+      <w:lang w:eastAsia="en-IL"/>
+    </w:rPr>
+  </w:style>
 </w:styles>
 </file>
 

</xml_diff>

<commit_message>
Version 0.8.4 seems OK
</commit_message>
<xml_diff>
--- a/Docs/Workers Rights SW 2019 - Work Notes.docx
+++ b/Docs/Workers Rights SW 2019 - Work Notes.docx
@@ -48,6 +48,101 @@
       </w:pPr>
       <w:r>
         <w:rPr>
+          <w:highlight w:val="yellow"/>
+          <w:lang w:val="en-US"/>
+        </w:rPr>
+        <w:t>Open issues</w:t>
+      </w:r>
+      <w:r>
+        <w:rPr>
+          <w:lang w:val="en-US"/>
+        </w:rPr>
+        <w:t xml:space="preserve"> about Notice – 17/8/2019</w:t>
+      </w:r>
+    </w:p>
+    <w:p>
+      <w:pPr>
+        <w:rPr>
+          <w:lang w:val="en-US"/>
+        </w:rPr>
+      </w:pPr>
+      <w:r>
+        <w:rPr>
+          <w:lang w:val="en-US"/>
+        </w:rPr>
+        <w:t>Iris should check if holidays should be paid at the rate of payment!</w:t>
+      </w:r>
+    </w:p>
+    <w:p>
+      <w:pPr>
+        <w:rPr>
+          <w:lang w:val="en-US"/>
+        </w:rPr>
+      </w:pPr>
+      <w:r>
+        <w:rPr>
+          <w:lang w:val="en-US"/>
+        </w:rPr>
+        <w:t>Should add edit box to allow explanation why notice is not demanded.</w:t>
+      </w:r>
+      <w:bookmarkStart w:id="0" w:name="_GoBack"/>
+      <w:bookmarkEnd w:id="0"/>
+    </w:p>
+    <w:p>
+      <w:pPr>
+        <w:pStyle w:val="Heading2"/>
+        <w:rPr>
+          <w:lang w:val="en-US"/>
+        </w:rPr>
+      </w:pPr>
+      <w:r>
+        <w:rPr>
+          <w:highlight w:val="yellow"/>
+          <w:lang w:val="en-US"/>
+        </w:rPr>
+        <w:t>Open issues</w:t>
+      </w:r>
+      <w:r>
+        <w:rPr>
+          <w:lang w:val="en-US"/>
+        </w:rPr>
+        <w:t xml:space="preserve"> about </w:t>
+      </w:r>
+      <w:r>
+        <w:rPr>
+          <w:lang w:val="en-US"/>
+        </w:rPr>
+        <w:t>Holidays</w:t>
+      </w:r>
+      <w:r>
+        <w:rPr>
+          <w:lang w:val="en-US"/>
+        </w:rPr>
+        <w:t xml:space="preserve"> – 17/8/2019</w:t>
+      </w:r>
+    </w:p>
+    <w:p>
+      <w:pPr>
+        <w:rPr>
+          <w:lang w:val="en-US"/>
+        </w:rPr>
+      </w:pPr>
+      <w:r>
+        <w:rPr>
+          <w:lang w:val="en-US"/>
+        </w:rPr>
+        <w:t>Want special checkbox + edit to define special price for holidays.</w:t>
+      </w:r>
+    </w:p>
+    <w:p>
+      <w:pPr>
+        <w:pStyle w:val="Heading2"/>
+        <w:rPr>
+          <w:lang w:val="en-US"/>
+        </w:rPr>
+      </w:pPr>
+      <w:r>
+        <w:rPr>
           <w:lang w:val="en-US"/>
         </w:rPr>
         <w:t>Reading notice code – 17/8/2019</w:t>
@@ -65,7 +160,6 @@
         </w:rPr>
         <w:t>There is a parameter “</w:t>
       </w:r>
-      <w:proofErr w:type="spellStart"/>
       <w:r>
         <w:rPr>
           <w:rFonts w:ascii="Consolas" w:hAnsi="Consolas" w:cs="Consolas"/>
@@ -75,7 +169,6 @@
         </w:rPr>
         <w:t>mbDemandFullMonthAnyway</w:t>
       </w:r>
-      <w:proofErr w:type="spellEnd"/>
       <w:r>
         <w:rPr>
           <w:lang w:val="en-US"/>
@@ -89,8 +182,19 @@
           <w:lang w:val="en-US"/>
         </w:rPr>
       </w:pPr>
-      <w:bookmarkStart w:id="0" w:name="_GoBack"/>
-      <w:bookmarkEnd w:id="0"/>
+      <w:r>
+        <w:rPr>
+          <w:lang w:val="en-US"/>
+        </w:rPr>
+        <w:t>Some bugs corrected (Add Month) and computations improved for demanding full month or empty month due to working all notice period.</w:t>
+      </w:r>
+    </w:p>
+    <w:p>
+      <w:pPr>
+        <w:rPr>
+          <w:lang w:val="en-US"/>
+        </w:rPr>
+      </w:pPr>
     </w:p>
     <w:p>
       <w:pPr>
@@ -627,6 +731,7 @@
           <w:rFonts w:hint="cs"/>
           <w:lang w:val="en-US"/>
         </w:rPr>
+        <w:lastRenderedPageBreak/>
         <w:t>O</w:t>
       </w:r>
       <w:r>
@@ -774,7 +879,6 @@
           <w:rtl/>
           <w:lang w:eastAsia="en-IL" w:bidi="he-IL"/>
         </w:rPr>
-        <w:lastRenderedPageBreak/>
         <w:t>הסבר שצריך אולי לסגנן ולהוסיף לחישוב:-</w:t>
       </w:r>
     </w:p>
@@ -1207,16 +1311,8 @@
         <w:rPr>
           <w:lang w:val="en-US"/>
         </w:rPr>
-        <w:t xml:space="preserve">Correct &amp; Check </w:t>
-      </w:r>
-      <w:proofErr w:type="gramStart"/>
-      <w:r>
-        <w:rPr>
-          <w:lang w:val="en-US"/>
-        </w:rPr>
-        <w:t>it !</w:t>
-      </w:r>
-      <w:proofErr w:type="gramEnd"/>
+        <w:t>Correct &amp; Check it !</w:t>
+      </w:r>
     </w:p>
     <w:p>
       <w:pPr>
@@ -1466,6 +1562,7 @@
         <w:rPr>
           <w:lang w:val="en-US"/>
         </w:rPr>
+        <w:lastRenderedPageBreak/>
         <w:t xml:space="preserve">Go over handling of </w:t>
       </w:r>
       <w:r>
@@ -1789,19 +1886,7 @@
           <w:rtl/>
           <w:lang w:bidi="he-IL"/>
         </w:rPr>
-        <w:t xml:space="preserve"> או 240 יום בשנה קלנדרית חלקית (שנה שעבד בה מה-1 לינואר אך הפסיק לעבוד לפני ה-31 לדצמבר) הוא זכאי למלוא הצבירה השנתית.  במידה ועבד פחות מ-200 יום בשנה קלנדרית מלאה / 240 יום </w:t>
-      </w:r>
-      <w:r>
-        <w:rPr>
-          <w:rFonts w:ascii="Arial" w:hAnsi="Arial" w:cs="Arial"/>
-          <w:color w:val="8496B0" w:themeColor="text2" w:themeTint="99"/>
-          <w:sz w:val="22"/>
-          <w:szCs w:val="22"/>
-          <w:rtl/>
-          <w:lang w:bidi="he-IL"/>
-        </w:rPr>
-        <w:lastRenderedPageBreak/>
-        <w:t>בשנה קלנדרית חלקית, זכאי לצבירה בהתאם לחישוב החדשי (1.17 ימים לחודש לעובד המועסק 6 ימים בשבוע ב-5 שנות העבודה הראשונות וכו').</w:t>
+        <w:t> או 240 יום בשנה קלנדרית חלקית (שנה שעבד בה מה-1 לינואר אך הפסיק לעבוד לפני ה-31 לדצמבר) הוא זכאי למלוא הצבירה השנתית.  במידה ועבד פחות מ-200 יום בשנה קלנדרית מלאה / 240 יום בשנה קלנדרית חלקית, זכאי לצבירה בהתאם לחישוב החדשי (1.17 ימים לחודש לעובד המועסק 6 ימים בשבוע ב-5 שנות העבודה הראשונות וכו').</w:t>
       </w:r>
       <w:r>
         <w:rPr>
@@ -2531,21 +2616,8 @@
           <w:rtl/>
           <w:lang w:eastAsia="en-IL" w:bidi="he-IL"/>
         </w:rPr>
-        <w:t xml:space="preserve"> יש להוסיף (בעברית ובאנגלית) את </w:t>
-      </w:r>
-      <w:proofErr w:type="gramStart"/>
-      <w:r>
-        <w:rPr>
-          <w:rFonts w:ascii="Arial" w:eastAsia="Times New Roman" w:hAnsi="Arial" w:cs="Arial"/>
-          <w:color w:val="222222"/>
-          <w:sz w:val="24"/>
-          <w:szCs w:val="24"/>
-          <w:rtl/>
-          <w:lang w:eastAsia="en-IL" w:bidi="he-IL"/>
-        </w:rPr>
-        <w:t>המשפט:-</w:t>
-      </w:r>
-      <w:proofErr w:type="gramEnd"/>
+        <w:t> יש להוסיף (בעברית ובאנגלית) את המשפט:-</w:t>
+      </w:r>
     </w:p>
     <w:p>
       <w:pPr>
@@ -2796,6 +2868,7 @@
           <w:rtl/>
           <w:lang w:eastAsia="en-IL" w:bidi="he-IL"/>
         </w:rPr>
+        <w:lastRenderedPageBreak/>
         <w:t>וגם משפט הסבר האומר:  לפי חוק חופשה שנתית, ימי חופשה בתשלום באים בחשבון לצורך חישוב זכויות סוציאליות כגון פיצויי פיטורים והפרשות לפנסיה.  בחישוב זה הוכללו _____ ימי חופשה בתשלום וקוזזו ________ ימי חל"ת.</w:t>
       </w:r>
     </w:p>
@@ -2913,7 +2986,6 @@
         <w:rPr>
           <w:lang w:val="en-US"/>
         </w:rPr>
-        <w:lastRenderedPageBreak/>
         <w:t>More work on save/restore by XML – 3/8/2019</w:t>
       </w:r>
     </w:p>
@@ -3201,7 +3273,6 @@
         </w:rPr>
         <w:t>התכנה נכשלה לייצר ספריית </w:t>
       </w:r>
-      <w:proofErr w:type="spellStart"/>
       <w:r>
         <w:rPr>
           <w:rFonts w:ascii="Calibri" w:hAnsi="Calibri" w:cs="Calibri"/>
@@ -3212,7 +3283,6 @@
         </w:rPr>
         <w:t>workersrights</w:t>
       </w:r>
-      <w:proofErr w:type="spellEnd"/>
       <w:r>
         <w:rPr>
           <w:rFonts w:ascii="Calibri" w:hAnsi="Calibri" w:cs="Calibri"/>
@@ -3220,17 +3290,7 @@
           <w:sz w:val="22"/>
           <w:szCs w:val="22"/>
         </w:rPr>
-        <w:t>/</w:t>
-      </w:r>
-      <w:proofErr w:type="gramStart"/>
-      <w:r>
-        <w:rPr>
-          <w:rFonts w:ascii="Calibri" w:hAnsi="Calibri" w:cs="Calibri"/>
-          <w:color w:val="222222"/>
-          <w:sz w:val="22"/>
-          <w:szCs w:val="22"/>
-        </w:rPr>
-        <w:t>save</w:t>
+        <w:t>/save</w:t>
       </w:r>
       <w:r>
         <w:rPr>
@@ -3241,19 +3301,7 @@
           <w:rtl/>
           <w:lang w:bidi="he-IL"/>
         </w:rPr>
-        <w:t>  בכונן</w:t>
-      </w:r>
-      <w:proofErr w:type="gramEnd"/>
-      <w:r>
-        <w:rPr>
-          <w:rFonts w:ascii="Arial" w:hAnsi="Arial" w:cs="Arial"/>
-          <w:color w:val="222222"/>
-          <w:sz w:val="22"/>
-          <w:szCs w:val="22"/>
-          <w:rtl/>
-          <w:lang w:bidi="he-IL"/>
-        </w:rPr>
-        <w:t> </w:t>
+        <w:t>  בכונן </w:t>
       </w:r>
       <w:r>
         <w:rPr>
@@ -3321,7 +3369,6 @@
         </w:rPr>
         <w:t>ואחרי שייצרתי ספריות </w:t>
       </w:r>
-      <w:proofErr w:type="gramStart"/>
       <w:r>
         <w:rPr>
           <w:rFonts w:ascii="Arial" w:hAnsi="Arial" w:cs="Arial"/>
@@ -3343,19 +3390,7 @@
           <w:rtl/>
           <w:lang w:bidi="he-IL"/>
         </w:rPr>
-        <w:t> אמר</w:t>
-      </w:r>
-      <w:proofErr w:type="gramEnd"/>
-      <w:r>
-        <w:rPr>
-          <w:rFonts w:ascii="Arial" w:hAnsi="Arial" w:cs="Arial"/>
-          <w:color w:val="222222"/>
-          <w:sz w:val="22"/>
-          <w:szCs w:val="22"/>
-          <w:rtl/>
-          <w:lang w:bidi="he-IL"/>
-        </w:rPr>
-        <w:t xml:space="preserve"> שחסר קובץ </w:t>
+        <w:t> אמר שחסר קובץ </w:t>
       </w:r>
       <w:r>
         <w:rPr>
@@ -3542,21 +3577,8 @@
           <w:rtl/>
           <w:lang w:bidi="he-IL"/>
         </w:rPr>
-        <w:t xml:space="preserve">לגבי חישוב ימי </w:t>
-      </w:r>
-      <w:proofErr w:type="gramStart"/>
-      <w:r>
-        <w:rPr>
-          <w:rFonts w:ascii="Arial" w:hAnsi="Arial" w:cs="Arial"/>
-          <w:color w:val="222222"/>
-          <w:sz w:val="22"/>
-          <w:szCs w:val="22"/>
-          <w:rtl/>
-          <w:lang w:bidi="he-IL"/>
-        </w:rPr>
-        <w:t>חופשה:-</w:t>
-      </w:r>
-      <w:proofErr w:type="gramEnd"/>
+        <w:t>לגבי חישוב ימי חופשה:-</w:t>
+      </w:r>
       <w:r>
         <w:rPr>
           <w:rFonts w:ascii="Arial" w:hAnsi="Arial" w:cs="Arial"/>
@@ -3708,6 +3730,7 @@
           <w:szCs w:val="22"/>
           <w:rtl/>
         </w:rPr>
+        <w:lastRenderedPageBreak/>
         <w:t>8.</w:t>
       </w:r>
       <w:r>
@@ -3852,7 +3875,6 @@
         <w:rPr>
           <w:lang w:val="en-US"/>
         </w:rPr>
-        <w:lastRenderedPageBreak/>
         <w:t>Holidays</w:t>
       </w:r>
     </w:p>
@@ -4089,21 +4111,7 @@
         <w:rPr>
           <w:lang w:val="en-US"/>
         </w:rPr>
-        <w:t xml:space="preserve">Really work with </w:t>
-      </w:r>
-      <w:proofErr w:type="spellStart"/>
-      <w:r>
-        <w:rPr>
-          <w:lang w:val="en-US"/>
-        </w:rPr>
-        <w:t>Github</w:t>
-      </w:r>
-      <w:proofErr w:type="spellEnd"/>
-      <w:r>
-        <w:rPr>
-          <w:lang w:val="en-US"/>
-        </w:rPr>
-        <w:t xml:space="preserve"> &amp; Version Control – put this doc in Git!</w:t>
+        <w:t>Really work with Github &amp; Version Control – put this doc in Git!</w:t>
       </w:r>
     </w:p>
     <w:p>
@@ -4320,6 +4328,7 @@
         <w:rPr>
           <w:lang w:val="en-US"/>
         </w:rPr>
+        <w:lastRenderedPageBreak/>
         <w:t>Compute part of the payment that is on the family</w:t>
       </w:r>
     </w:p>
@@ -4427,7 +4436,6 @@
         <w:rPr>
           <w:lang w:val="en-US" w:bidi="ar-JO"/>
         </w:rPr>
-        <w:lastRenderedPageBreak/>
         <w:t>Full week was 43 hours until March 18 and 42 hours from April 18</w:t>
       </w:r>
     </w:p>

</xml_diff>

<commit_message>
3 bugs exposed in real work corrected - reset family part and correct pension computations
</commit_message>
<xml_diff>
--- a/Docs/Workers Rights SW 2019 - Work Notes.docx
+++ b/Docs/Workers Rights SW 2019 - Work Notes.docx
@@ -48,48 +48,41 @@
       </w:pPr>
       <w:r>
         <w:rPr>
-          <w:highlight w:val="yellow"/>
-          <w:lang w:val="en-US"/>
-        </w:rPr>
-        <w:t>Open issues</w:t>
-      </w:r>
-      <w:r>
-        <w:rPr>
-          <w:lang w:val="en-US"/>
-        </w:rPr>
-        <w:t xml:space="preserve"> about Notice – 17/8/2019</w:t>
-      </w:r>
-    </w:p>
-    <w:p>
-      <w:pPr>
-        <w:rPr>
-          <w:lang w:val="en-US"/>
-        </w:rPr>
-      </w:pPr>
-      <w:r>
-        <w:rPr>
-          <w:lang w:val="en-US"/>
-        </w:rPr>
-        <w:t>Iris should check if holidays should be paid at the rate of payment!</w:t>
-      </w:r>
-    </w:p>
-    <w:p>
-      <w:pPr>
-        <w:rPr>
-          <w:lang w:val="en-US"/>
-        </w:rPr>
-      </w:pPr>
-      <w:r>
-        <w:rPr>
-          <w:lang w:val="en-US"/>
-        </w:rPr>
-        <w:t>Should add edit box to allow explanation why notice is not demanded.</w:t>
+          <w:lang w:val="en-US"/>
+        </w:rPr>
+        <w:t xml:space="preserve">More </w:t>
+      </w:r>
+      <w:r>
+        <w:rPr>
+          <w:lang w:val="en-US"/>
+        </w:rPr>
+        <w:t>verification – 24/8/2014</w:t>
+      </w:r>
+    </w:p>
+    <w:p>
+      <w:pPr>
+        <w:rPr>
+          <w:lang w:val="en-US"/>
+        </w:rPr>
+      </w:pPr>
+      <w:r>
+        <w:rPr>
+          <w:lang w:val="en-US"/>
+        </w:rPr>
+        <w:t>Extra computations don’t go to the nominal save…</w:t>
       </w:r>
       <w:bookmarkStart w:id="0" w:name="_GoBack"/>
       <w:bookmarkEnd w:id="0"/>
     </w:p>
     <w:p>
       <w:pPr>
+        <w:rPr>
+          <w:lang w:val="en-US"/>
+        </w:rPr>
+      </w:pPr>
+    </w:p>
+    <w:p>
+      <w:pPr>
         <w:pStyle w:val="Heading2"/>
         <w:rPr>
           <w:lang w:val="en-US"/>
@@ -106,19 +99,54 @@
         <w:rPr>
           <w:lang w:val="en-US"/>
         </w:rPr>
-        <w:t xml:space="preserve"> about </w:t>
-      </w:r>
-      <w:r>
-        <w:rPr>
-          <w:lang w:val="en-US"/>
-        </w:rPr>
-        <w:t>Holidays</w:t>
-      </w:r>
-      <w:r>
-        <w:rPr>
-          <w:lang w:val="en-US"/>
-        </w:rPr>
-        <w:t xml:space="preserve"> – 17/8/2019</w:t>
+        <w:t xml:space="preserve"> about Notice – 17/8/2019</w:t>
+      </w:r>
+    </w:p>
+    <w:p>
+      <w:pPr>
+        <w:rPr>
+          <w:lang w:val="en-US"/>
+        </w:rPr>
+      </w:pPr>
+      <w:r>
+        <w:rPr>
+          <w:lang w:val="en-US"/>
+        </w:rPr>
+        <w:t>Iris should check if holidays should be paid at the rate of payment!</w:t>
+      </w:r>
+    </w:p>
+    <w:p>
+      <w:pPr>
+        <w:rPr>
+          <w:lang w:val="en-US"/>
+        </w:rPr>
+      </w:pPr>
+      <w:r>
+        <w:rPr>
+          <w:lang w:val="en-US"/>
+        </w:rPr>
+        <w:t>Should add edit box to allow explanation why notice is not demanded.</w:t>
+      </w:r>
+    </w:p>
+    <w:p>
+      <w:pPr>
+        <w:pStyle w:val="Heading2"/>
+        <w:rPr>
+          <w:lang w:val="en-US"/>
+        </w:rPr>
+      </w:pPr>
+      <w:r>
+        <w:rPr>
+          <w:highlight w:val="yellow"/>
+          <w:lang w:val="en-US"/>
+        </w:rPr>
+        <w:t>Open issues</w:t>
+      </w:r>
+      <w:r>
+        <w:rPr>
+          <w:lang w:val="en-US"/>
+        </w:rPr>
+        <w:t xml:space="preserve"> about Holidays – 17/8/2019</w:t>
       </w:r>
     </w:p>
     <w:p>
@@ -160,6 +188,7 @@
         </w:rPr>
         <w:t>There is a parameter “</w:t>
       </w:r>
+      <w:proofErr w:type="spellStart"/>
       <w:r>
         <w:rPr>
           <w:rFonts w:ascii="Consolas" w:hAnsi="Consolas" w:cs="Consolas"/>
@@ -169,6 +198,7 @@
         </w:rPr>
         <w:t>mbDemandFullMonthAnyway</w:t>
       </w:r>
+      <w:proofErr w:type="spellEnd"/>
       <w:r>
         <w:rPr>
           <w:lang w:val="en-US"/>
@@ -631,107 +661,104 @@
         </w:numPr>
         <w:bidi/>
         <w:rPr>
+          <w:rtl/>
+          <w:lang w:val="en-US" w:bidi="he-IL"/>
+        </w:rPr>
+      </w:pPr>
+      <w:r>
+        <w:rPr>
           <w:rFonts w:hint="cs"/>
           <w:rtl/>
           <w:lang w:val="en-US" w:bidi="he-IL"/>
         </w:rPr>
+        <w:t>מעל שנה - חדוש</w:t>
+      </w:r>
+    </w:p>
+    <w:p>
+      <w:pPr>
+        <w:bidi/>
+        <w:rPr>
+          <w:lang w:val="en-US" w:bidi="he-IL"/>
+        </w:rPr>
+      </w:pPr>
+    </w:p>
+    <w:p>
+      <w:pPr>
+        <w:pStyle w:val="Heading2"/>
+        <w:rPr>
+          <w:rtl/>
+          <w:lang w:val="en-US"/>
+        </w:rPr>
+      </w:pPr>
+    </w:p>
+    <w:p>
+      <w:pPr>
+        <w:pStyle w:val="Heading2"/>
+        <w:rPr>
+          <w:rtl/>
+          <w:lang w:val="en-US"/>
+        </w:rPr>
+      </w:pPr>
+    </w:p>
+    <w:p>
+      <w:pPr>
+        <w:pStyle w:val="Heading2"/>
+        <w:rPr>
+          <w:lang w:val="en-US"/>
+        </w:rPr>
+      </w:pPr>
+      <w:r>
+        <w:rPr>
+          <w:lang w:val="en-US"/>
+        </w:rPr>
+        <w:t>Work on test against old version – 12/8/2019</w:t>
+      </w:r>
+    </w:p>
+    <w:p>
+      <w:pPr>
+        <w:rPr>
+          <w:lang w:val="en-US"/>
+        </w:rPr>
+      </w:pPr>
+      <w:r>
+        <w:rPr>
+          <w:lang w:val="en-US"/>
+        </w:rPr>
+        <w:t>First – show status as you do the batch verify –</w:t>
+      </w:r>
+    </w:p>
+    <w:p>
+      <w:pPr>
+        <w:rPr>
+          <w:lang w:val="en-US"/>
+        </w:rPr>
+      </w:pPr>
+      <w:r>
+        <w:rPr>
+          <w:lang w:val="en-US"/>
+        </w:rPr>
+        <w:t xml:space="preserve">Try to update in the main dialogue – </w:t>
+      </w:r>
+    </w:p>
+    <w:p>
+      <w:pPr>
+        <w:rPr>
+          <w:lang w:val="en-US"/>
+        </w:rPr>
+      </w:pPr>
+    </w:p>
+    <w:p>
+      <w:pPr>
+        <w:pStyle w:val="Heading2"/>
+        <w:rPr>
+          <w:lang w:val="en-US" w:bidi="ar-JO"/>
+        </w:rPr>
       </w:pPr>
       <w:r>
         <w:rPr>
           <w:rFonts w:hint="cs"/>
-          <w:rtl/>
-          <w:lang w:val="en-US" w:bidi="he-IL"/>
-        </w:rPr>
-        <w:t>מעל שנה - חדוש</w:t>
-      </w:r>
-    </w:p>
-    <w:p>
-      <w:pPr>
-        <w:bidi/>
-        <w:rPr>
-          <w:rFonts w:hint="cs"/>
-          <w:lang w:val="en-US" w:bidi="he-IL"/>
-        </w:rPr>
-      </w:pPr>
-    </w:p>
-    <w:p>
-      <w:pPr>
-        <w:pStyle w:val="Heading2"/>
-        <w:rPr>
-          <w:rtl/>
-          <w:lang w:val="en-US"/>
-        </w:rPr>
-      </w:pPr>
-    </w:p>
-    <w:p>
-      <w:pPr>
-        <w:pStyle w:val="Heading2"/>
-        <w:rPr>
-          <w:rtl/>
-          <w:lang w:val="en-US"/>
-        </w:rPr>
-      </w:pPr>
-    </w:p>
-    <w:p>
-      <w:pPr>
-        <w:pStyle w:val="Heading2"/>
-        <w:rPr>
-          <w:lang w:val="en-US"/>
-        </w:rPr>
-      </w:pPr>
-      <w:r>
-        <w:rPr>
-          <w:lang w:val="en-US"/>
-        </w:rPr>
-        <w:t>Work on test against old version – 12/8/2019</w:t>
-      </w:r>
-    </w:p>
-    <w:p>
-      <w:pPr>
-        <w:rPr>
-          <w:lang w:val="en-US"/>
-        </w:rPr>
-      </w:pPr>
-      <w:r>
-        <w:rPr>
-          <w:lang w:val="en-US"/>
-        </w:rPr>
-        <w:t>First – show status as you do the batch verify –</w:t>
-      </w:r>
-    </w:p>
-    <w:p>
-      <w:pPr>
-        <w:rPr>
-          <w:lang w:val="en-US"/>
-        </w:rPr>
-      </w:pPr>
-      <w:r>
-        <w:rPr>
-          <w:lang w:val="en-US"/>
-        </w:rPr>
-        <w:t xml:space="preserve">Try to update in the main dialogue – </w:t>
-      </w:r>
-    </w:p>
-    <w:p>
-      <w:pPr>
-        <w:rPr>
-          <w:lang w:val="en-US"/>
-        </w:rPr>
-      </w:pPr>
-    </w:p>
-    <w:p>
-      <w:pPr>
-        <w:pStyle w:val="Heading2"/>
-        <w:rPr>
-          <w:lang w:val="en-US" w:bidi="ar-JO"/>
-        </w:rPr>
-      </w:pPr>
-      <w:r>
-        <w:rPr>
-          <w:rFonts w:hint="cs"/>
-          <w:lang w:val="en-US"/>
-        </w:rPr>
-        <w:lastRenderedPageBreak/>
+          <w:lang w:val="en-US"/>
+        </w:rPr>
         <w:t>O</w:t>
       </w:r>
       <w:r>
@@ -1311,8 +1338,16 @@
         <w:rPr>
           <w:lang w:val="en-US"/>
         </w:rPr>
-        <w:t>Correct &amp; Check it !</w:t>
-      </w:r>
+        <w:t xml:space="preserve">Correct &amp; Check </w:t>
+      </w:r>
+      <w:proofErr w:type="gramStart"/>
+      <w:r>
+        <w:rPr>
+          <w:lang w:val="en-US"/>
+        </w:rPr>
+        <w:t>it !</w:t>
+      </w:r>
+      <w:proofErr w:type="gramEnd"/>
     </w:p>
     <w:p>
       <w:pPr>
@@ -1562,7 +1597,6 @@
         <w:rPr>
           <w:lang w:val="en-US"/>
         </w:rPr>
-        <w:lastRenderedPageBreak/>
         <w:t xml:space="preserve">Go over handling of </w:t>
       </w:r>
       <w:r>
@@ -2616,8 +2650,21 @@
           <w:rtl/>
           <w:lang w:eastAsia="en-IL" w:bidi="he-IL"/>
         </w:rPr>
-        <w:t> יש להוסיף (בעברית ובאנגלית) את המשפט:-</w:t>
-      </w:r>
+        <w:t xml:space="preserve"> יש להוסיף (בעברית ובאנגלית) את </w:t>
+      </w:r>
+      <w:proofErr w:type="gramStart"/>
+      <w:r>
+        <w:rPr>
+          <w:rFonts w:ascii="Arial" w:eastAsia="Times New Roman" w:hAnsi="Arial" w:cs="Arial"/>
+          <w:color w:val="222222"/>
+          <w:sz w:val="24"/>
+          <w:szCs w:val="24"/>
+          <w:rtl/>
+          <w:lang w:eastAsia="en-IL" w:bidi="he-IL"/>
+        </w:rPr>
+        <w:t>המשפט:-</w:t>
+      </w:r>
+      <w:proofErr w:type="gramEnd"/>
     </w:p>
     <w:p>
       <w:pPr>
@@ -3273,6 +3320,7 @@
         </w:rPr>
         <w:t>התכנה נכשלה לייצר ספריית </w:t>
       </w:r>
+      <w:proofErr w:type="spellStart"/>
       <w:r>
         <w:rPr>
           <w:rFonts w:ascii="Calibri" w:hAnsi="Calibri" w:cs="Calibri"/>
@@ -3283,6 +3331,7 @@
         </w:rPr>
         <w:t>workersrights</w:t>
       </w:r>
+      <w:proofErr w:type="spellEnd"/>
       <w:r>
         <w:rPr>
           <w:rFonts w:ascii="Calibri" w:hAnsi="Calibri" w:cs="Calibri"/>
@@ -3290,7 +3339,17 @@
           <w:sz w:val="22"/>
           <w:szCs w:val="22"/>
         </w:rPr>
-        <w:t>/save</w:t>
+        <w:t>/</w:t>
+      </w:r>
+      <w:proofErr w:type="gramStart"/>
+      <w:r>
+        <w:rPr>
+          <w:rFonts w:ascii="Calibri" w:hAnsi="Calibri" w:cs="Calibri"/>
+          <w:color w:val="222222"/>
+          <w:sz w:val="22"/>
+          <w:szCs w:val="22"/>
+        </w:rPr>
+        <w:t>save</w:t>
       </w:r>
       <w:r>
         <w:rPr>
@@ -3301,7 +3360,19 @@
           <w:rtl/>
           <w:lang w:bidi="he-IL"/>
         </w:rPr>
-        <w:t>  בכונן </w:t>
+        <w:t>  בכונן</w:t>
+      </w:r>
+      <w:proofErr w:type="gramEnd"/>
+      <w:r>
+        <w:rPr>
+          <w:rFonts w:ascii="Arial" w:hAnsi="Arial" w:cs="Arial"/>
+          <w:color w:val="222222"/>
+          <w:sz w:val="22"/>
+          <w:szCs w:val="22"/>
+          <w:rtl/>
+          <w:lang w:bidi="he-IL"/>
+        </w:rPr>
+        <w:t> </w:t>
       </w:r>
       <w:r>
         <w:rPr>
@@ -3369,6 +3440,7 @@
         </w:rPr>
         <w:t>ואחרי שייצרתי ספריות </w:t>
       </w:r>
+      <w:proofErr w:type="gramStart"/>
       <w:r>
         <w:rPr>
           <w:rFonts w:ascii="Arial" w:hAnsi="Arial" w:cs="Arial"/>
@@ -3390,7 +3462,19 @@
           <w:rtl/>
           <w:lang w:bidi="he-IL"/>
         </w:rPr>
-        <w:t> אמר שחסר קובץ </w:t>
+        <w:t> אמר</w:t>
+      </w:r>
+      <w:proofErr w:type="gramEnd"/>
+      <w:r>
+        <w:rPr>
+          <w:rFonts w:ascii="Arial" w:hAnsi="Arial" w:cs="Arial"/>
+          <w:color w:val="222222"/>
+          <w:sz w:val="22"/>
+          <w:szCs w:val="22"/>
+          <w:rtl/>
+          <w:lang w:bidi="he-IL"/>
+        </w:rPr>
+        <w:t xml:space="preserve"> שחסר קובץ </w:t>
       </w:r>
       <w:r>
         <w:rPr>
@@ -3577,8 +3661,21 @@
           <w:rtl/>
           <w:lang w:bidi="he-IL"/>
         </w:rPr>
-        <w:t>לגבי חישוב ימי חופשה:-</w:t>
-      </w:r>
+        <w:t xml:space="preserve">לגבי חישוב ימי </w:t>
+      </w:r>
+      <w:proofErr w:type="gramStart"/>
+      <w:r>
+        <w:rPr>
+          <w:rFonts w:ascii="Arial" w:hAnsi="Arial" w:cs="Arial"/>
+          <w:color w:val="222222"/>
+          <w:sz w:val="22"/>
+          <w:szCs w:val="22"/>
+          <w:rtl/>
+          <w:lang w:bidi="he-IL"/>
+        </w:rPr>
+        <w:t>חופשה:-</w:t>
+      </w:r>
+      <w:proofErr w:type="gramEnd"/>
       <w:r>
         <w:rPr>
           <w:rFonts w:ascii="Arial" w:hAnsi="Arial" w:cs="Arial"/>
@@ -4111,7 +4208,21 @@
         <w:rPr>
           <w:lang w:val="en-US"/>
         </w:rPr>
-        <w:t>Really work with Github &amp; Version Control – put this doc in Git!</w:t>
+        <w:t xml:space="preserve">Really work with </w:t>
+      </w:r>
+      <w:proofErr w:type="spellStart"/>
+      <w:r>
+        <w:rPr>
+          <w:lang w:val="en-US"/>
+        </w:rPr>
+        <w:t>Github</w:t>
+      </w:r>
+      <w:proofErr w:type="spellEnd"/>
+      <w:r>
+        <w:rPr>
+          <w:lang w:val="en-US"/>
+        </w:rPr>
+        <w:t xml:space="preserve"> &amp; Version Control – put this doc in Git!</w:t>
       </w:r>
     </w:p>
     <w:p>

</xml_diff>

<commit_message>
Support 14 days unpaid vacation for severance
</commit_message>
<xml_diff>
--- a/Docs/Workers Rights SW 2019 - Work Notes.docx
+++ b/Docs/Workers Rights SW 2019 - Work Notes.docx
@@ -50,39 +50,52 @@
         <w:rPr>
           <w:lang w:val="en-US"/>
         </w:rPr>
-        <w:t xml:space="preserve">More </w:t>
-      </w:r>
-      <w:r>
-        <w:rPr>
-          <w:lang w:val="en-US"/>
-        </w:rPr>
-        <w:t>verification – 24/8/2014</w:t>
-      </w:r>
-    </w:p>
-    <w:p>
-      <w:pPr>
-        <w:rPr>
-          <w:lang w:val="en-US"/>
-        </w:rPr>
-      </w:pPr>
-      <w:r>
-        <w:rPr>
-          <w:lang w:val="en-US"/>
-        </w:rPr>
-        <w:t>Extra computations don’t go to the nominal save…</w:t>
+        <w:t>Add 14 days for severance after each working year – 7/9/2019</w:t>
+      </w:r>
+    </w:p>
+    <w:p>
+      <w:pPr>
+        <w:rPr>
+          <w:lang w:val="en-US"/>
+        </w:rPr>
+      </w:pPr>
+      <w:r>
+        <w:rPr>
+          <w:lang w:val="en-US"/>
+        </w:rPr>
+        <w:t xml:space="preserve">After one year of work – </w:t>
+      </w:r>
+    </w:p>
+    <w:p>
+      <w:pPr>
+        <w:rPr>
+          <w:lang w:val="en-US"/>
+        </w:rPr>
+      </w:pPr>
+      <w:r>
+        <w:rPr>
+          <w:lang w:val="en-US"/>
+        </w:rPr>
+        <w:t xml:space="preserve">the worker is entitled to accumulate 14 days for severance </w:t>
+      </w:r>
+    </w:p>
+    <w:p>
+      <w:pPr>
+        <w:rPr>
+          <w:lang w:val="en-US"/>
+        </w:rPr>
+      </w:pPr>
+      <w:r>
+        <w:rPr>
+          <w:lang w:val="en-US"/>
+        </w:rPr>
+        <w:t>This should be applied optional</w:t>
       </w:r>
       <w:bookmarkStart w:id="0" w:name="_GoBack"/>
       <w:bookmarkEnd w:id="0"/>
     </w:p>
     <w:p>
       <w:pPr>
-        <w:rPr>
-          <w:lang w:val="en-US"/>
-        </w:rPr>
-      </w:pPr>
-    </w:p>
-    <w:p>
-      <w:pPr>
         <w:pStyle w:val="Heading2"/>
         <w:rPr>
           <w:lang w:val="en-US"/>
@@ -90,6 +103,46 @@
       </w:pPr>
       <w:r>
         <w:rPr>
+          <w:lang w:val="en-US"/>
+        </w:rPr>
+        <w:t xml:space="preserve">More </w:t>
+      </w:r>
+      <w:r>
+        <w:rPr>
+          <w:lang w:val="en-US"/>
+        </w:rPr>
+        <w:t>verification – 24/8/2014</w:t>
+      </w:r>
+    </w:p>
+    <w:p>
+      <w:pPr>
+        <w:rPr>
+          <w:lang w:val="en-US"/>
+        </w:rPr>
+      </w:pPr>
+      <w:r>
+        <w:rPr>
+          <w:lang w:val="en-US"/>
+        </w:rPr>
+        <w:t>Extra computations don’t go to the nominal save…</w:t>
+      </w:r>
+    </w:p>
+    <w:p>
+      <w:pPr>
+        <w:rPr>
+          <w:lang w:val="en-US"/>
+        </w:rPr>
+      </w:pPr>
+    </w:p>
+    <w:p>
+      <w:pPr>
+        <w:pStyle w:val="Heading2"/>
+        <w:rPr>
+          <w:lang w:val="en-US"/>
+        </w:rPr>
+      </w:pPr>
+      <w:r>
+        <w:rPr>
           <w:highlight w:val="yellow"/>
           <w:lang w:val="en-US"/>
         </w:rPr>
@@ -188,7 +241,6 @@
         </w:rPr>
         <w:t>There is a parameter “</w:t>
       </w:r>
-      <w:proofErr w:type="spellStart"/>
       <w:r>
         <w:rPr>
           <w:rFonts w:ascii="Consolas" w:hAnsi="Consolas" w:cs="Consolas"/>
@@ -198,7 +250,6 @@
         </w:rPr>
         <w:t>mbDemandFullMonthAnyway</w:t>
       </w:r>
-      <w:proofErr w:type="spellEnd"/>
       <w:r>
         <w:rPr>
           <w:lang w:val="en-US"/>
@@ -1338,16 +1389,8 @@
         <w:rPr>
           <w:lang w:val="en-US"/>
         </w:rPr>
-        <w:t xml:space="preserve">Correct &amp; Check </w:t>
-      </w:r>
-      <w:proofErr w:type="gramStart"/>
-      <w:r>
-        <w:rPr>
-          <w:lang w:val="en-US"/>
-        </w:rPr>
-        <w:t>it !</w:t>
-      </w:r>
-      <w:proofErr w:type="gramEnd"/>
+        <w:t>Correct &amp; Check it !</w:t>
+      </w:r>
     </w:p>
     <w:p>
       <w:pPr>
@@ -1509,6 +1552,7 @@
         <w:rPr>
           <w:lang w:val="en-US"/>
         </w:rPr>
+        <w:lastRenderedPageBreak/>
         <w:t>Sitting with Iris – 9/8/2019</w:t>
       </w:r>
     </w:p>
@@ -2650,21 +2694,8 @@
           <w:rtl/>
           <w:lang w:eastAsia="en-IL" w:bidi="he-IL"/>
         </w:rPr>
-        <w:t xml:space="preserve"> יש להוסיף (בעברית ובאנגלית) את </w:t>
-      </w:r>
-      <w:proofErr w:type="gramStart"/>
-      <w:r>
-        <w:rPr>
-          <w:rFonts w:ascii="Arial" w:eastAsia="Times New Roman" w:hAnsi="Arial" w:cs="Arial"/>
-          <w:color w:val="222222"/>
-          <w:sz w:val="24"/>
-          <w:szCs w:val="24"/>
-          <w:rtl/>
-          <w:lang w:eastAsia="en-IL" w:bidi="he-IL"/>
-        </w:rPr>
-        <w:t>המשפט:-</w:t>
-      </w:r>
-      <w:proofErr w:type="gramEnd"/>
+        <w:t> יש להוסיף (בעברית ובאנגלית) את המשפט:-</w:t>
+      </w:r>
     </w:p>
     <w:p>
       <w:pPr>
@@ -2714,6 +2745,7 @@
           <w:rtl/>
           <w:lang w:eastAsia="en-IL" w:bidi="he-IL"/>
         </w:rPr>
+        <w:lastRenderedPageBreak/>
         <w:t>משפט זה אמור להופיע בין ההודעה לגבי החל"תים לבין ההסבר לגבי הפנסיה.</w:t>
       </w:r>
     </w:p>
@@ -2915,7 +2947,6 @@
           <w:rtl/>
           <w:lang w:eastAsia="en-IL" w:bidi="he-IL"/>
         </w:rPr>
-        <w:lastRenderedPageBreak/>
         <w:t>וגם משפט הסבר האומר:  לפי חוק חופשה שנתית, ימי חופשה בתשלום באים בחשבון לצורך חישוב זכויות סוציאליות כגון פיצויי פיטורים והפרשות לפנסיה.  בחישוב זה הוכללו _____ ימי חופשה בתשלום וקוזזו ________ ימי חל"ת.</w:t>
       </w:r>
     </w:p>
@@ -3320,7 +3351,6 @@
         </w:rPr>
         <w:t>התכנה נכשלה לייצר ספריית </w:t>
       </w:r>
-      <w:proofErr w:type="spellStart"/>
       <w:r>
         <w:rPr>
           <w:rFonts w:ascii="Calibri" w:hAnsi="Calibri" w:cs="Calibri"/>
@@ -3331,7 +3361,6 @@
         </w:rPr>
         <w:t>workersrights</w:t>
       </w:r>
-      <w:proofErr w:type="spellEnd"/>
       <w:r>
         <w:rPr>
           <w:rFonts w:ascii="Calibri" w:hAnsi="Calibri" w:cs="Calibri"/>
@@ -3339,17 +3368,7 @@
           <w:sz w:val="22"/>
           <w:szCs w:val="22"/>
         </w:rPr>
-        <w:t>/</w:t>
-      </w:r>
-      <w:proofErr w:type="gramStart"/>
-      <w:r>
-        <w:rPr>
-          <w:rFonts w:ascii="Calibri" w:hAnsi="Calibri" w:cs="Calibri"/>
-          <w:color w:val="222222"/>
-          <w:sz w:val="22"/>
-          <w:szCs w:val="22"/>
-        </w:rPr>
-        <w:t>save</w:t>
+        <w:t>/save</w:t>
       </w:r>
       <w:r>
         <w:rPr>
@@ -3360,19 +3379,7 @@
           <w:rtl/>
           <w:lang w:bidi="he-IL"/>
         </w:rPr>
-        <w:t>  בכונן</w:t>
-      </w:r>
-      <w:proofErr w:type="gramEnd"/>
-      <w:r>
-        <w:rPr>
-          <w:rFonts w:ascii="Arial" w:hAnsi="Arial" w:cs="Arial"/>
-          <w:color w:val="222222"/>
-          <w:sz w:val="22"/>
-          <w:szCs w:val="22"/>
-          <w:rtl/>
-          <w:lang w:bidi="he-IL"/>
-        </w:rPr>
-        <w:t> </w:t>
+        <w:t>  בכונן </w:t>
       </w:r>
       <w:r>
         <w:rPr>
@@ -3440,7 +3447,6 @@
         </w:rPr>
         <w:t>ואחרי שייצרתי ספריות </w:t>
       </w:r>
-      <w:proofErr w:type="gramStart"/>
       <w:r>
         <w:rPr>
           <w:rFonts w:ascii="Arial" w:hAnsi="Arial" w:cs="Arial"/>
@@ -3462,19 +3468,7 @@
           <w:rtl/>
           <w:lang w:bidi="he-IL"/>
         </w:rPr>
-        <w:t> אמר</w:t>
-      </w:r>
-      <w:proofErr w:type="gramEnd"/>
-      <w:r>
-        <w:rPr>
-          <w:rFonts w:ascii="Arial" w:hAnsi="Arial" w:cs="Arial"/>
-          <w:color w:val="222222"/>
-          <w:sz w:val="22"/>
-          <w:szCs w:val="22"/>
-          <w:rtl/>
-          <w:lang w:bidi="he-IL"/>
-        </w:rPr>
-        <w:t xml:space="preserve"> שחסר קובץ </w:t>
+        <w:t> אמר שחסר קובץ </w:t>
       </w:r>
       <w:r>
         <w:rPr>
@@ -3641,6 +3635,7 @@
           <w:szCs w:val="22"/>
           <w:rtl/>
         </w:rPr>
+        <w:lastRenderedPageBreak/>
         <w:t>5.</w:t>
       </w:r>
       <w:r>
@@ -3661,21 +3656,8 @@
           <w:rtl/>
           <w:lang w:bidi="he-IL"/>
         </w:rPr>
-        <w:t xml:space="preserve">לגבי חישוב ימי </w:t>
-      </w:r>
-      <w:proofErr w:type="gramStart"/>
-      <w:r>
-        <w:rPr>
-          <w:rFonts w:ascii="Arial" w:hAnsi="Arial" w:cs="Arial"/>
-          <w:color w:val="222222"/>
-          <w:sz w:val="22"/>
-          <w:szCs w:val="22"/>
-          <w:rtl/>
-          <w:lang w:bidi="he-IL"/>
-        </w:rPr>
-        <w:t>חופשה:-</w:t>
-      </w:r>
-      <w:proofErr w:type="gramEnd"/>
+        <w:t>לגבי חישוב ימי חופשה:-</w:t>
+      </w:r>
       <w:r>
         <w:rPr>
           <w:rFonts w:ascii="Arial" w:hAnsi="Arial" w:cs="Arial"/>
@@ -3827,7 +3809,6 @@
           <w:szCs w:val="22"/>
           <w:rtl/>
         </w:rPr>
-        <w:lastRenderedPageBreak/>
         <w:t>8.</w:t>
       </w:r>
       <w:r>
@@ -4208,21 +4189,7 @@
         <w:rPr>
           <w:lang w:val="en-US"/>
         </w:rPr>
-        <w:t xml:space="preserve">Really work with </w:t>
-      </w:r>
-      <w:proofErr w:type="spellStart"/>
-      <w:r>
-        <w:rPr>
-          <w:lang w:val="en-US"/>
-        </w:rPr>
-        <w:t>Github</w:t>
-      </w:r>
-      <w:proofErr w:type="spellEnd"/>
-      <w:r>
-        <w:rPr>
-          <w:lang w:val="en-US"/>
-        </w:rPr>
-        <w:t xml:space="preserve"> &amp; Version Control – put this doc in Git!</w:t>
+        <w:t>Really work with Github &amp; Version Control – put this doc in Git!</w:t>
       </w:r>
     </w:p>
     <w:p>
@@ -4281,6 +4248,7 @@
         <w:rPr>
           <w:lang w:val="en-US"/>
         </w:rPr>
+        <w:lastRenderedPageBreak/>
         <w:t>Should be a project in GitHub</w:t>
       </w:r>
     </w:p>
@@ -4439,7 +4407,6 @@
         <w:rPr>
           <w:lang w:val="en-US"/>
         </w:rPr>
-        <w:lastRenderedPageBreak/>
         <w:t>Compute part of the payment that is on the family</w:t>
       </w:r>
     </w:p>
@@ -5515,7 +5482,7 @@
       </w:pPr>
     </w:pPrDefault>
   </w:docDefaults>
-  <w:latentStyles w:defLockedState="0" w:defUIPriority="99" w:defSemiHidden="0" w:defUnhideWhenUsed="0" w:defQFormat="0" w:count="376">
+  <w:latentStyles w:defLockedState="0" w:defUIPriority="99" w:defSemiHidden="0" w:defUnhideWhenUsed="0" w:defQFormat="0" w:count="377">
     <w:lsdException w:name="Normal" w:uiPriority="0" w:qFormat="1"/>
     <w:lsdException w:name="heading 1" w:uiPriority="9" w:qFormat="1"/>
     <w:lsdException w:name="heading 2" w:semiHidden="1" w:uiPriority="9" w:unhideWhenUsed="1" w:qFormat="1"/>
@@ -5621,7 +5588,6 @@
     <w:lsdException w:name="HTML Sample" w:semiHidden="1" w:unhideWhenUsed="1"/>
     <w:lsdException w:name="HTML Typewriter" w:semiHidden="1" w:unhideWhenUsed="1"/>
     <w:lsdException w:name="HTML Variable" w:semiHidden="1" w:unhideWhenUsed="1"/>
-    <w:lsdException w:name="Normal Table" w:semiHidden="1" w:unhideWhenUsed="1"/>
     <w:lsdException w:name="annotation subject" w:semiHidden="1" w:unhideWhenUsed="1"/>
     <w:lsdException w:name="No List" w:semiHidden="1" w:unhideWhenUsed="1"/>
     <w:lsdException w:name="Outline List 1" w:semiHidden="1" w:unhideWhenUsed="1"/>
@@ -5668,10 +5634,8 @@
     <w:lsdException w:name="Table Subtle 2" w:semiHidden="1" w:unhideWhenUsed="1"/>
     <w:lsdException w:name="Table Web 1" w:semiHidden="1" w:unhideWhenUsed="1"/>
     <w:lsdException w:name="Table Web 2" w:semiHidden="1" w:unhideWhenUsed="1"/>
-    <w:lsdException w:name="Table Web 3" w:semiHidden="1" w:unhideWhenUsed="1"/>
     <w:lsdException w:name="Balloon Text" w:semiHidden="1" w:unhideWhenUsed="1"/>
     <w:lsdException w:name="Table Grid" w:uiPriority="39"/>
-    <w:lsdException w:name="Table Theme" w:semiHidden="1" w:unhideWhenUsed="1"/>
     <w:lsdException w:name="Placeholder Text" w:semiHidden="1"/>
     <w:lsdException w:name="No Spacing" w:uiPriority="1" w:qFormat="1"/>
     <w:lsdException w:name="Light Shading" w:uiPriority="60"/>
@@ -5892,6 +5856,7 @@
     <w:lsdException w:name="Hashtag" w:semiHidden="1" w:unhideWhenUsed="1"/>
     <w:lsdException w:name="Unresolved Mention" w:semiHidden="1" w:unhideWhenUsed="1"/>
     <w:lsdException w:name="Smart Link" w:semiHidden="1" w:unhideWhenUsed="1"/>
+    <w:lsdException w:name="Smart Link Error" w:semiHidden="1" w:unhideWhenUsed="1"/>
   </w:latentStyles>
   <w:style w:type="paragraph" w:default="1" w:styleId="Normal">
     <w:name w:val="Normal"/>

</xml_diff>

<commit_message>
Set severance flags according to work period and avoid contradictions
</commit_message>
<xml_diff>
--- a/Docs/Workers Rights SW 2019 - Work Notes.docx
+++ b/Docs/Workers Rights SW 2019 - Work Notes.docx
@@ -50,47 +50,28 @@
         <w:rPr>
           <w:lang w:val="en-US"/>
         </w:rPr>
-        <w:t>Add 14 days for severance after each working year – 7/9/2019</w:t>
-      </w:r>
-    </w:p>
-    <w:p>
-      <w:pPr>
-        <w:rPr>
-          <w:lang w:val="en-US"/>
-        </w:rPr>
-      </w:pPr>
-      <w:r>
-        <w:rPr>
-          <w:lang w:val="en-US"/>
-        </w:rPr>
-        <w:t xml:space="preserve">After one year of work – </w:t>
-      </w:r>
-    </w:p>
-    <w:p>
-      <w:pPr>
-        <w:rPr>
-          <w:lang w:val="en-US"/>
-        </w:rPr>
-      </w:pPr>
-      <w:r>
-        <w:rPr>
-          <w:lang w:val="en-US"/>
-        </w:rPr>
-        <w:t xml:space="preserve">the worker is entitled to accumulate 14 days for severance </w:t>
-      </w:r>
-    </w:p>
-    <w:p>
-      <w:pPr>
-        <w:rPr>
-          <w:lang w:val="en-US"/>
-        </w:rPr>
-      </w:pPr>
-      <w:r>
-        <w:rPr>
-          <w:lang w:val="en-US"/>
-        </w:rPr>
-        <w:t>This should be applied optional</w:t>
-      </w:r>
+        <w:t>Set default for 14 days for severance in config – 7/9/2019</w:t>
+      </w:r>
+    </w:p>
+    <w:p>
+      <w:pPr>
+        <w:rPr>
+          <w:lang w:val="en-US"/>
+        </w:rPr>
+      </w:pPr>
+      <w:r>
+        <w:rPr>
+          <w:lang w:val="en-US"/>
+        </w:rPr>
+        <w:t>Let Kav Laoved set policy as wanted.</w:t>
+      </w:r>
+    </w:p>
+    <w:p>
+      <w:pPr>
+        <w:rPr>
+          <w:lang w:val="en-US"/>
+        </w:rPr>
+      </w:pPr>
       <w:bookmarkStart w:id="0" w:name="_GoBack"/>
       <w:bookmarkEnd w:id="0"/>
     </w:p>
@@ -105,6 +86,307 @@
         <w:rPr>
           <w:lang w:val="en-US"/>
         </w:rPr>
+        <w:t>Entitled only states – 7/9/2019</w:t>
+      </w:r>
+    </w:p>
+    <w:p>
+      <w:pPr>
+        <w:rPr>
+          <w:lang w:val="en-US"/>
+        </w:rPr>
+      </w:pPr>
+      <w:r>
+        <w:rPr>
+          <w:lang w:val="en-US"/>
+        </w:rPr>
+        <w:t>Iris speaks of 4 possible states:</w:t>
+      </w:r>
+    </w:p>
+    <w:p>
+      <w:pPr>
+        <w:pStyle w:val="ListParagraph"/>
+        <w:numPr>
+          <w:ilvl w:val="0"/>
+          <w:numId w:val="11"/>
+        </w:numPr>
+        <w:rPr>
+          <w:lang w:val="en-US"/>
+        </w:rPr>
+      </w:pPr>
+      <w:r>
+        <w:rPr>
+          <w:lang w:val="en-US"/>
+        </w:rPr>
+        <w:t>Worker was fired after a year and is entitled to severance</w:t>
+      </w:r>
+    </w:p>
+    <w:p>
+      <w:pPr>
+        <w:pStyle w:val="ListParagraph"/>
+        <w:numPr>
+          <w:ilvl w:val="0"/>
+          <w:numId w:val="11"/>
+        </w:numPr>
+        <w:rPr>
+          <w:lang w:val="en-US"/>
+        </w:rPr>
+      </w:pPr>
+      <w:r>
+        <w:rPr>
+          <w:lang w:val="en-US"/>
+        </w:rPr>
+        <w:t>Worker resigned after a year and is “entitled only to severance fund”</w:t>
+      </w:r>
+    </w:p>
+    <w:p>
+      <w:pPr>
+        <w:pStyle w:val="ListParagraph"/>
+        <w:numPr>
+          <w:ilvl w:val="0"/>
+          <w:numId w:val="11"/>
+        </w:numPr>
+        <w:rPr>
+          <w:lang w:val="en-US"/>
+        </w:rPr>
+      </w:pPr>
+      <w:r>
+        <w:rPr>
+          <w:lang w:val="en-US"/>
+        </w:rPr>
+        <w:t xml:space="preserve">Worker was fired or resigned after less than 1 year - </w:t>
+      </w:r>
+      <w:r>
+        <w:rPr>
+          <w:lang w:val="en-US"/>
+        </w:rPr>
+        <w:t>“entitled only to severance fund”</w:t>
+      </w:r>
+    </w:p>
+    <w:p>
+      <w:pPr>
+        <w:pStyle w:val="ListParagraph"/>
+        <w:numPr>
+          <w:ilvl w:val="0"/>
+          <w:numId w:val="11"/>
+        </w:numPr>
+        <w:rPr>
+          <w:lang w:val="en-US"/>
+        </w:rPr>
+      </w:pPr>
+      <w:r>
+        <w:rPr>
+          <w:lang w:val="en-US"/>
+        </w:rPr>
+        <w:t>Pension start only after half a year (unless active fund)</w:t>
+      </w:r>
+    </w:p>
+    <w:p>
+      <w:pPr>
+        <w:rPr>
+          <w:lang w:val="en-US"/>
+        </w:rPr>
+      </w:pPr>
+      <w:r>
+        <w:rPr>
+          <w:lang w:val="en-US"/>
+        </w:rPr>
+        <w:t>Request -&gt; If the worker worked less than a year</w:t>
+      </w:r>
+      <w:r>
+        <w:rPr>
+          <w:lang w:val="en-US"/>
+        </w:rPr>
+        <w:t xml:space="preserve"> – automatically set “Entitled ONLY”</w:t>
+      </w:r>
+    </w:p>
+    <w:p>
+      <w:pPr>
+        <w:rPr>
+          <w:lang w:val="en-US"/>
+        </w:rPr>
+      </w:pPr>
+      <w:r>
+        <w:rPr>
+          <w:lang w:val="en-US"/>
+        </w:rPr>
+        <w:t>Also:</w:t>
+      </w:r>
+    </w:p>
+    <w:p>
+      <w:pPr>
+        <w:rPr>
+          <w:lang w:val="en-US"/>
+        </w:rPr>
+      </w:pPr>
+      <w:r>
+        <w:rPr>
+          <w:lang w:val="en-US"/>
+        </w:rPr>
+        <w:t xml:space="preserve">Prevent contradictions between “severance for less than a year”, “severance in fund only” and working period </w:t>
+      </w:r>
+      <w:proofErr w:type="spellStart"/>
+      <w:r>
+        <w:rPr>
+          <w:lang w:val="en-US"/>
+        </w:rPr>
+        <w:t>len</w:t>
+      </w:r>
+      <w:proofErr w:type="spellEnd"/>
+      <w:r>
+        <w:rPr>
+          <w:lang w:val="en-US"/>
+        </w:rPr>
+        <w:t>.</w:t>
+      </w:r>
+    </w:p>
+    <w:p>
+      <w:pPr>
+        <w:pStyle w:val="Heading2"/>
+        <w:rPr>
+          <w:lang w:val="en-US"/>
+        </w:rPr>
+      </w:pPr>
+      <w:r>
+        <w:rPr>
+          <w:lang w:val="en-US"/>
+        </w:rPr>
+        <w:t>Bug – 7/9/2019</w:t>
+      </w:r>
+    </w:p>
+    <w:p>
+      <w:pPr>
+        <w:rPr>
+          <w:lang w:val="en-US"/>
+        </w:rPr>
+      </w:pPr>
+      <w:r>
+        <w:rPr>
+          <w:lang w:val="en-US"/>
+        </w:rPr>
+        <w:t>If working days are not defined – vacations calculation is all false</w:t>
+      </w:r>
+    </w:p>
+    <w:p>
+      <w:pPr>
+        <w:rPr>
+          <w:lang w:val="en-US"/>
+        </w:rPr>
+      </w:pPr>
+      <w:r>
+        <w:rPr>
+          <w:lang w:val="en-US"/>
+        </w:rPr>
+        <w:t>Should warn and refuse to go there</w:t>
+      </w:r>
+      <w:r>
+        <w:rPr>
+          <w:lang w:val="en-US"/>
+        </w:rPr>
+        <w:t xml:space="preserve"> - </w:t>
+      </w:r>
+      <w:r>
+        <w:rPr>
+          <w:highlight w:val="yellow"/>
+          <w:lang w:val="en-US"/>
+        </w:rPr>
+        <w:t>Done</w:t>
+      </w:r>
+    </w:p>
+    <w:p>
+      <w:pPr>
+        <w:pStyle w:val="Heading2"/>
+        <w:rPr>
+          <w:lang w:val="en-US"/>
+        </w:rPr>
+      </w:pPr>
+      <w:r>
+        <w:rPr>
+          <w:lang w:val="en-US"/>
+        </w:rPr>
+        <w:t>Add 14 days for severance after each working year – 7/9/2019</w:t>
+      </w:r>
+    </w:p>
+    <w:p>
+      <w:pPr>
+        <w:rPr>
+          <w:lang w:val="en-US"/>
+        </w:rPr>
+      </w:pPr>
+      <w:r>
+        <w:rPr>
+          <w:lang w:val="en-US"/>
+        </w:rPr>
+        <w:t>For each</w:t>
+      </w:r>
+      <w:r>
+        <w:rPr>
+          <w:lang w:val="en-US"/>
+        </w:rPr>
+        <w:t xml:space="preserve"> year of work – </w:t>
+      </w:r>
+    </w:p>
+    <w:p>
+      <w:pPr>
+        <w:rPr>
+          <w:lang w:val="en-US"/>
+        </w:rPr>
+      </w:pPr>
+      <w:r>
+        <w:rPr>
+          <w:lang w:val="en-US"/>
+        </w:rPr>
+        <w:t>the worker is entitled to accumulate 14 days</w:t>
+      </w:r>
+      <w:r>
+        <w:rPr>
+          <w:lang w:val="en-US"/>
+        </w:rPr>
+        <w:t xml:space="preserve"> of unpaid vacation</w:t>
+      </w:r>
+      <w:r>
+        <w:rPr>
+          <w:lang w:val="en-US"/>
+        </w:rPr>
+        <w:t xml:space="preserve"> for severance </w:t>
+      </w:r>
+    </w:p>
+    <w:p>
+      <w:pPr>
+        <w:rPr>
+          <w:lang w:val="en-US"/>
+        </w:rPr>
+      </w:pPr>
+      <w:r>
+        <w:rPr>
+          <w:lang w:val="en-US"/>
+        </w:rPr>
+        <w:t>This should be applied optional</w:t>
+      </w:r>
+    </w:p>
+    <w:p>
+      <w:pPr>
+        <w:rPr>
+          <w:lang w:val="en-US"/>
+        </w:rPr>
+      </w:pPr>
+      <w:r>
+        <w:rPr>
+          <w:lang w:val="en-US"/>
+        </w:rPr>
+        <w:t>Special sentence should be added to the letter</w:t>
+      </w:r>
+    </w:p>
+    <w:p>
+      <w:pPr>
+        <w:pStyle w:val="Heading2"/>
+        <w:rPr>
+          <w:lang w:val="en-US"/>
+        </w:rPr>
+      </w:pPr>
+      <w:r>
+        <w:rPr>
+          <w:lang w:val="en-US"/>
+        </w:rPr>
         <w:t xml:space="preserve">More </w:t>
       </w:r>
       <w:r>
@@ -241,6 +523,7 @@
         </w:rPr>
         <w:t>There is a parameter “</w:t>
       </w:r>
+      <w:proofErr w:type="spellStart"/>
       <w:r>
         <w:rPr>
           <w:rFonts w:ascii="Consolas" w:hAnsi="Consolas" w:cs="Consolas"/>
@@ -250,6 +533,7 @@
         </w:rPr>
         <w:t>mbDemandFullMonthAnyway</w:t>
       </w:r>
+      <w:proofErr w:type="spellEnd"/>
       <w:r>
         <w:rPr>
           <w:lang w:val="en-US"/>
@@ -267,6 +551,7 @@
         <w:rPr>
           <w:lang w:val="en-US"/>
         </w:rPr>
+        <w:lastRenderedPageBreak/>
         <w:t>Some bugs corrected (Add Month) and computations improved for demanding full month or empty month due to working all notice period.</w:t>
       </w:r>
     </w:p>
@@ -1149,6 +1434,7 @@
           <w:rtl/>
           <w:lang w:eastAsia="en-IL" w:bidi="he-IL"/>
         </w:rPr>
+        <w:lastRenderedPageBreak/>
         <w:t>היות ו</w:t>
       </w:r>
       <w:r>
@@ -1552,7 +1838,6 @@
         <w:rPr>
           <w:lang w:val="en-US"/>
         </w:rPr>
-        <w:lastRenderedPageBreak/>
         <w:t>Sitting with Iris – 9/8/2019</w:t>
       </w:r>
     </w:p>
@@ -2064,6 +2349,7 @@
         <w:rPr>
           <w:lang w:val="en-US"/>
         </w:rPr>
+        <w:lastRenderedPageBreak/>
         <w:t xml:space="preserve">Email from Iris – </w:t>
       </w:r>
       <w:r>
@@ -2745,7 +3031,6 @@
           <w:rtl/>
           <w:lang w:eastAsia="en-IL" w:bidi="he-IL"/>
         </w:rPr>
-        <w:lastRenderedPageBreak/>
         <w:t>משפט זה אמור להופיע בין ההודעה לגבי החל"תים לבין ההסבר לגבי הפנסיה.</w:t>
       </w:r>
     </w:p>
@@ -3351,6 +3636,7 @@
         </w:rPr>
         <w:t>התכנה נכשלה לייצר ספריית </w:t>
       </w:r>
+      <w:proofErr w:type="spellStart"/>
       <w:r>
         <w:rPr>
           <w:rFonts w:ascii="Calibri" w:hAnsi="Calibri" w:cs="Calibri"/>
@@ -3361,6 +3647,7 @@
         </w:rPr>
         <w:t>workersrights</w:t>
       </w:r>
+      <w:proofErr w:type="spellEnd"/>
       <w:r>
         <w:rPr>
           <w:rFonts w:ascii="Calibri" w:hAnsi="Calibri" w:cs="Calibri"/>
@@ -3635,7 +3922,6 @@
           <w:szCs w:val="22"/>
           <w:rtl/>
         </w:rPr>
-        <w:lastRenderedPageBreak/>
         <w:t>5.</w:t>
       </w:r>
       <w:r>
@@ -4020,6 +4306,7 @@
         <w:rPr>
           <w:lang w:val="en-US"/>
         </w:rPr>
+        <w:lastRenderedPageBreak/>
         <w:t>Recuperation</w:t>
       </w:r>
     </w:p>
@@ -4189,7 +4476,21 @@
         <w:rPr>
           <w:lang w:val="en-US"/>
         </w:rPr>
-        <w:t>Really work with Github &amp; Version Control – put this doc in Git!</w:t>
+        <w:t xml:space="preserve">Really work with </w:t>
+      </w:r>
+      <w:proofErr w:type="spellStart"/>
+      <w:r>
+        <w:rPr>
+          <w:lang w:val="en-US"/>
+        </w:rPr>
+        <w:t>Github</w:t>
+      </w:r>
+      <w:proofErr w:type="spellEnd"/>
+      <w:r>
+        <w:rPr>
+          <w:lang w:val="en-US"/>
+        </w:rPr>
+        <w:t xml:space="preserve"> &amp; Version Control – put this doc in Git!</w:t>
       </w:r>
     </w:p>
     <w:p>
@@ -4248,7 +4549,6 @@
         <w:rPr>
           <w:lang w:val="en-US"/>
         </w:rPr>
-        <w:lastRenderedPageBreak/>
         <w:t>Should be a project in GitHub</w:t>
       </w:r>
     </w:p>
@@ -4822,6 +5122,95 @@
     </w:lvl>
   </w:abstractNum>
   <w:abstractNum w:abstractNumId="3" w15:restartNumberingAfterBreak="0">
+    <w:nsid w:val="27662B8A"/>
+    <w:multiLevelType w:val="hybridMultilevel"/>
+    <w:tmpl w:val="6EB69FB6"/>
+    <w:lvl w:ilvl="0" w:tplc="20000011">
+      <w:start w:val="1"/>
+      <w:numFmt w:val="decimal"/>
+      <w:lvlText w:val="%1)"/>
+      <w:lvlJc w:val="left"/>
+      <w:pPr>
+        <w:ind w:left="720" w:hanging="360"/>
+      </w:pPr>
+      <w:rPr>
+        <w:rFonts w:hint="default"/>
+      </w:rPr>
+    </w:lvl>
+    <w:lvl w:ilvl="1" w:tplc="20000019" w:tentative="1">
+      <w:start w:val="1"/>
+      <w:numFmt w:val="lowerLetter"/>
+      <w:lvlText w:val="%2."/>
+      <w:lvlJc w:val="left"/>
+      <w:pPr>
+        <w:ind w:left="1440" w:hanging="360"/>
+      </w:pPr>
+    </w:lvl>
+    <w:lvl w:ilvl="2" w:tplc="2000001B" w:tentative="1">
+      <w:start w:val="1"/>
+      <w:numFmt w:val="lowerRoman"/>
+      <w:lvlText w:val="%3."/>
+      <w:lvlJc w:val="right"/>
+      <w:pPr>
+        <w:ind w:left="2160" w:hanging="180"/>
+      </w:pPr>
+    </w:lvl>
+    <w:lvl w:ilvl="3" w:tplc="2000000F" w:tentative="1">
+      <w:start w:val="1"/>
+      <w:numFmt w:val="decimal"/>
+      <w:lvlText w:val="%4."/>
+      <w:lvlJc w:val="left"/>
+      <w:pPr>
+        <w:ind w:left="2880" w:hanging="360"/>
+      </w:pPr>
+    </w:lvl>
+    <w:lvl w:ilvl="4" w:tplc="20000019" w:tentative="1">
+      <w:start w:val="1"/>
+      <w:numFmt w:val="lowerLetter"/>
+      <w:lvlText w:val="%5."/>
+      <w:lvlJc w:val="left"/>
+      <w:pPr>
+        <w:ind w:left="3600" w:hanging="360"/>
+      </w:pPr>
+    </w:lvl>
+    <w:lvl w:ilvl="5" w:tplc="2000001B" w:tentative="1">
+      <w:start w:val="1"/>
+      <w:numFmt w:val="lowerRoman"/>
+      <w:lvlText w:val="%6."/>
+      <w:lvlJc w:val="right"/>
+      <w:pPr>
+        <w:ind w:left="4320" w:hanging="180"/>
+      </w:pPr>
+    </w:lvl>
+    <w:lvl w:ilvl="6" w:tplc="2000000F" w:tentative="1">
+      <w:start w:val="1"/>
+      <w:numFmt w:val="decimal"/>
+      <w:lvlText w:val="%7."/>
+      <w:lvlJc w:val="left"/>
+      <w:pPr>
+        <w:ind w:left="5040" w:hanging="360"/>
+      </w:pPr>
+    </w:lvl>
+    <w:lvl w:ilvl="7" w:tplc="20000019" w:tentative="1">
+      <w:start w:val="1"/>
+      <w:numFmt w:val="lowerLetter"/>
+      <w:lvlText w:val="%8."/>
+      <w:lvlJc w:val="left"/>
+      <w:pPr>
+        <w:ind w:left="5760" w:hanging="360"/>
+      </w:pPr>
+    </w:lvl>
+    <w:lvl w:ilvl="8" w:tplc="2000001B" w:tentative="1">
+      <w:start w:val="1"/>
+      <w:numFmt w:val="lowerRoman"/>
+      <w:lvlText w:val="%9."/>
+      <w:lvlJc w:val="right"/>
+      <w:pPr>
+        <w:ind w:left="6480" w:hanging="180"/>
+      </w:pPr>
+    </w:lvl>
+  </w:abstractNum>
+  <w:abstractNum w:abstractNumId="4" w15:restartNumberingAfterBreak="0">
     <w:nsid w:val="28FC173F"/>
     <w:multiLevelType w:val="hybridMultilevel"/>
     <w:tmpl w:val="2078E1BC"/>
@@ -4907,7 +5296,7 @@
       </w:pPr>
     </w:lvl>
   </w:abstractNum>
-  <w:abstractNum w:abstractNumId="4" w15:restartNumberingAfterBreak="0">
+  <w:abstractNum w:abstractNumId="5" w15:restartNumberingAfterBreak="0">
     <w:nsid w:val="3A7978C5"/>
     <w:multiLevelType w:val="hybridMultilevel"/>
     <w:tmpl w:val="10DE67BA"/>
@@ -4996,7 +5385,7 @@
       </w:pPr>
     </w:lvl>
   </w:abstractNum>
-  <w:abstractNum w:abstractNumId="5" w15:restartNumberingAfterBreak="0">
+  <w:abstractNum w:abstractNumId="6" w15:restartNumberingAfterBreak="0">
     <w:nsid w:val="3DF8079A"/>
     <w:multiLevelType w:val="hybridMultilevel"/>
     <w:tmpl w:val="F0545FDC"/>
@@ -5085,7 +5474,7 @@
       </w:pPr>
     </w:lvl>
   </w:abstractNum>
-  <w:abstractNum w:abstractNumId="6" w15:restartNumberingAfterBreak="0">
+  <w:abstractNum w:abstractNumId="7" w15:restartNumberingAfterBreak="0">
     <w:nsid w:val="41552CBA"/>
     <w:multiLevelType w:val="hybridMultilevel"/>
     <w:tmpl w:val="4ED804E2"/>
@@ -5174,7 +5563,7 @@
       </w:pPr>
     </w:lvl>
   </w:abstractNum>
-  <w:abstractNum w:abstractNumId="7" w15:restartNumberingAfterBreak="0">
+  <w:abstractNum w:abstractNumId="8" w15:restartNumberingAfterBreak="0">
     <w:nsid w:val="55D504B4"/>
     <w:multiLevelType w:val="hybridMultilevel"/>
     <w:tmpl w:val="2C9A969C"/>
@@ -5260,7 +5649,7 @@
       </w:pPr>
     </w:lvl>
   </w:abstractNum>
-  <w:abstractNum w:abstractNumId="8" w15:restartNumberingAfterBreak="0">
+  <w:abstractNum w:abstractNumId="9" w15:restartNumberingAfterBreak="0">
     <w:nsid w:val="736F41D9"/>
     <w:multiLevelType w:val="hybridMultilevel"/>
     <w:tmpl w:val="E9C27B16"/>
@@ -5346,7 +5735,7 @@
       </w:pPr>
     </w:lvl>
   </w:abstractNum>
-  <w:abstractNum w:abstractNumId="9" w15:restartNumberingAfterBreak="0">
+  <w:abstractNum w:abstractNumId="10" w15:restartNumberingAfterBreak="0">
     <w:nsid w:val="76CB1147"/>
     <w:multiLevelType w:val="hybridMultilevel"/>
     <w:tmpl w:val="112AC450"/>
@@ -5433,10 +5822,10 @@
     </w:lvl>
   </w:abstractNum>
   <w:num w:numId="1">
-    <w:abstractNumId w:val="7"/>
+    <w:abstractNumId w:val="8"/>
   </w:num>
   <w:num w:numId="2">
-    <w:abstractNumId w:val="9"/>
+    <w:abstractNumId w:val="10"/>
   </w:num>
   <w:num w:numId="3">
     <w:abstractNumId w:val="0"/>
@@ -5445,22 +5834,25 @@
     <w:abstractNumId w:val="1"/>
   </w:num>
   <w:num w:numId="5">
-    <w:abstractNumId w:val="8"/>
+    <w:abstractNumId w:val="9"/>
   </w:num>
   <w:num w:numId="6">
     <w:abstractNumId w:val="2"/>
   </w:num>
   <w:num w:numId="7">
+    <w:abstractNumId w:val="6"/>
+  </w:num>
+  <w:num w:numId="8">
+    <w:abstractNumId w:val="4"/>
+  </w:num>
+  <w:num w:numId="9">
     <w:abstractNumId w:val="5"/>
   </w:num>
-  <w:num w:numId="8">
+  <w:num w:numId="10">
+    <w:abstractNumId w:val="7"/>
+  </w:num>
+  <w:num w:numId="11">
     <w:abstractNumId w:val="3"/>
-  </w:num>
-  <w:num w:numId="9">
-    <w:abstractNumId w:val="4"/>
-  </w:num>
-  <w:num w:numId="10">
-    <w:abstractNumId w:val="6"/>
   </w:num>
 </w:numbering>
 </file>
@@ -5588,6 +5980,7 @@
     <w:lsdException w:name="HTML Sample" w:semiHidden="1" w:unhideWhenUsed="1"/>
     <w:lsdException w:name="HTML Typewriter" w:semiHidden="1" w:unhideWhenUsed="1"/>
     <w:lsdException w:name="HTML Variable" w:semiHidden="1" w:unhideWhenUsed="1"/>
+    <w:lsdException w:name="Normal Table" w:semiHidden="1" w:unhideWhenUsed="1"/>
     <w:lsdException w:name="annotation subject" w:semiHidden="1" w:unhideWhenUsed="1"/>
     <w:lsdException w:name="No List" w:semiHidden="1" w:unhideWhenUsed="1"/>
     <w:lsdException w:name="Outline List 1" w:semiHidden="1" w:unhideWhenUsed="1"/>
@@ -5634,8 +6027,10 @@
     <w:lsdException w:name="Table Subtle 2" w:semiHidden="1" w:unhideWhenUsed="1"/>
     <w:lsdException w:name="Table Web 1" w:semiHidden="1" w:unhideWhenUsed="1"/>
     <w:lsdException w:name="Table Web 2" w:semiHidden="1" w:unhideWhenUsed="1"/>
+    <w:lsdException w:name="Table Web 3" w:semiHidden="1" w:unhideWhenUsed="1"/>
     <w:lsdException w:name="Balloon Text" w:semiHidden="1" w:unhideWhenUsed="1"/>
     <w:lsdException w:name="Table Grid" w:uiPriority="39"/>
+    <w:lsdException w:name="Table Theme" w:semiHidden="1" w:unhideWhenUsed="1"/>
     <w:lsdException w:name="Placeholder Text" w:semiHidden="1"/>
     <w:lsdException w:name="No Spacing" w:uiPriority="1" w:qFormat="1"/>
     <w:lsdException w:name="Light Shading" w:uiPriority="60"/>

</xml_diff>

<commit_message>
Correct bug in severance for less than 1 year - v0.8.8
</commit_message>
<xml_diff>
--- a/Docs/Workers Rights SW 2019 - Work Notes.docx
+++ b/Docs/Workers Rights SW 2019 - Work Notes.docx
@@ -50,30 +50,152 @@
         <w:rPr>
           <w:lang w:val="en-US"/>
         </w:rPr>
-        <w:t>Set default for 14 days for severance in config – 7/9/2019</w:t>
-      </w:r>
-    </w:p>
-    <w:p>
-      <w:pPr>
-        <w:rPr>
-          <w:lang w:val="en-US"/>
-        </w:rPr>
-      </w:pPr>
-      <w:r>
-        <w:rPr>
-          <w:lang w:val="en-US"/>
-        </w:rPr>
-        <w:t>Let Kav Laoved set policy as wanted.</w:t>
-      </w:r>
-    </w:p>
-    <w:p>
-      <w:pPr>
-        <w:rPr>
-          <w:lang w:val="en-US"/>
-        </w:rPr>
-      </w:pPr>
+        <w:t>Bug in severance for less than a year – 19/9/2019</w:t>
+      </w:r>
+    </w:p>
+    <w:p>
+      <w:pPr>
+        <w:rPr>
+          <w:lang w:val="en-US"/>
+        </w:rPr>
+      </w:pPr>
+      <w:r>
+        <w:rPr>
+          <w:lang w:val="en-US"/>
+        </w:rPr>
+        <w:t>Two bugs in case “allow severance for less than a year”</w:t>
+      </w:r>
+    </w:p>
+    <w:p>
+      <w:pPr>
+        <w:pStyle w:val="ListParagraph"/>
+        <w:numPr>
+          <w:ilvl w:val="0"/>
+          <w:numId w:val="12"/>
+        </w:numPr>
+        <w:rPr>
+          <w:lang w:val="en-US"/>
+        </w:rPr>
+      </w:pPr>
+      <w:r>
+        <w:rPr>
+          <w:lang w:val="en-US"/>
+        </w:rPr>
+        <w:t>Severance should be proportional to part of year worked</w:t>
+      </w:r>
+    </w:p>
+    <w:p>
+      <w:pPr>
+        <w:pStyle w:val="ListParagraph"/>
+        <w:numPr>
+          <w:ilvl w:val="0"/>
+          <w:numId w:val="12"/>
+        </w:numPr>
+        <w:rPr>
+          <w:lang w:val="en-US"/>
+        </w:rPr>
+      </w:pPr>
+      <w:r>
+        <w:rPr>
+          <w:lang w:val="en-US"/>
+        </w:rPr>
+        <w:t>Family part was not applied to severance – even though it was requested.</w:t>
+      </w:r>
+    </w:p>
+    <w:p>
+      <w:pPr>
+        <w:rPr>
+          <w:lang w:val="en-US"/>
+        </w:rPr>
+      </w:pPr>
+      <w:r>
+        <w:rPr>
+          <w:lang w:val="en-US"/>
+        </w:rPr>
+        <w:t>Repair in new version v0.8.8</w:t>
+      </w:r>
       <w:bookmarkStart w:id="0" w:name="_GoBack"/>
       <w:bookmarkEnd w:id="0"/>
+    </w:p>
+    <w:p>
+      <w:pPr>
+        <w:pStyle w:val="Heading2"/>
+        <w:rPr>
+          <w:lang w:val="en-US"/>
+        </w:rPr>
+      </w:pPr>
+      <w:r>
+        <w:rPr>
+          <w:lang w:val="en-US"/>
+        </w:rPr>
+        <w:t>Run verification on “Save1” – 7/9/2019</w:t>
+      </w:r>
+    </w:p>
+    <w:p>
+      <w:pPr>
+        <w:rPr>
+          <w:lang w:val="en-US"/>
+        </w:rPr>
+      </w:pPr>
+      <w:r>
+        <w:rPr>
+          <w:lang w:val="en-US"/>
+        </w:rPr>
+        <w:t>Data is in “</w:t>
+      </w:r>
+      <w:r>
+        <w:rPr>
+          <w:lang w:val="en-US"/>
+        </w:rPr>
+        <w:t>F:\SW\WorkersRights\Data\Save1</w:t>
+      </w:r>
+      <w:r>
+        <w:rPr>
+          <w:lang w:val="en-US"/>
+        </w:rPr>
+        <w:t>”</w:t>
+      </w:r>
+    </w:p>
+    <w:p>
+      <w:pPr>
+        <w:rPr>
+          <w:lang w:val="en-US"/>
+        </w:rPr>
+      </w:pPr>
+    </w:p>
+    <w:p>
+      <w:pPr>
+        <w:pStyle w:val="Heading2"/>
+        <w:rPr>
+          <w:lang w:val="en-US"/>
+        </w:rPr>
+      </w:pPr>
+      <w:r>
+        <w:rPr>
+          <w:lang w:val="en-US"/>
+        </w:rPr>
+        <w:t>Set default for 14 days for severance in config – 7/9/2019</w:t>
+      </w:r>
+    </w:p>
+    <w:p>
+      <w:pPr>
+        <w:rPr>
+          <w:lang w:val="en-US"/>
+        </w:rPr>
+      </w:pPr>
+      <w:r>
+        <w:rPr>
+          <w:lang w:val="en-US"/>
+        </w:rPr>
+        <w:t>Let Kav Laoved set policy as wanted.</w:t>
+      </w:r>
+    </w:p>
+    <w:p>
+      <w:pPr>
+        <w:rPr>
+          <w:lang w:val="en-US"/>
+        </w:rPr>
+      </w:pPr>
     </w:p>
     <w:p>
       <w:pPr>
@@ -153,13 +275,7 @@
         <w:rPr>
           <w:lang w:val="en-US"/>
         </w:rPr>
-        <w:t xml:space="preserve">Worker was fired or resigned after less than 1 year - </w:t>
-      </w:r>
-      <w:r>
-        <w:rPr>
-          <w:lang w:val="en-US"/>
-        </w:rPr>
-        <w:t>“entitled only to severance fund”</w:t>
+        <w:t>Worker was fired or resigned after less than 1 year - “entitled only to severance fund”</w:t>
       </w:r>
     </w:p>
     <w:p>
@@ -222,21 +338,7 @@
         <w:rPr>
           <w:lang w:val="en-US"/>
         </w:rPr>
-        <w:t xml:space="preserve">Prevent contradictions between “severance for less than a year”, “severance in fund only” and working period </w:t>
-      </w:r>
-      <w:proofErr w:type="spellStart"/>
-      <w:r>
-        <w:rPr>
-          <w:lang w:val="en-US"/>
-        </w:rPr>
-        <w:t>len</w:t>
-      </w:r>
-      <w:proofErr w:type="spellEnd"/>
-      <w:r>
-        <w:rPr>
-          <w:lang w:val="en-US"/>
-        </w:rPr>
-        <w:t>.</w:t>
+        <w:t>Prevent contradictions between “severance for less than a year”, “severance in fund only” and working period len.</w:t>
       </w:r>
     </w:p>
     <w:p>
@@ -523,7 +625,6 @@
         </w:rPr>
         <w:t>There is a parameter “</w:t>
       </w:r>
-      <w:proofErr w:type="spellStart"/>
       <w:r>
         <w:rPr>
           <w:rFonts w:ascii="Consolas" w:hAnsi="Consolas" w:cs="Consolas"/>
@@ -533,7 +634,6 @@
         </w:rPr>
         <w:t>mbDemandFullMonthAnyway</w:t>
       </w:r>
-      <w:proofErr w:type="spellEnd"/>
       <w:r>
         <w:rPr>
           <w:lang w:val="en-US"/>
@@ -551,7 +651,6 @@
         <w:rPr>
           <w:lang w:val="en-US"/>
         </w:rPr>
-        <w:lastRenderedPageBreak/>
         <w:t>Some bugs corrected (Add Month) and computations improved for demanding full month or empty month due to working all notice period.</w:t>
       </w:r>
     </w:p>
@@ -1150,6 +1249,7 @@
         <w:rPr>
           <w:lang w:val="en-US"/>
         </w:rPr>
+        <w:lastRenderedPageBreak/>
         <w:t>Just before sending the SW to Kav Laoved Haifa – 10/8/2019</w:t>
       </w:r>
     </w:p>
@@ -1434,7 +1534,6 @@
           <w:rtl/>
           <w:lang w:eastAsia="en-IL" w:bidi="he-IL"/>
         </w:rPr>
-        <w:lastRenderedPageBreak/>
         <w:t>היות ו</w:t>
       </w:r>
       <w:r>
@@ -2006,6 +2105,7 @@
         <w:rPr>
           <w:lang w:val="en-US"/>
         </w:rPr>
+        <w:lastRenderedPageBreak/>
         <w:t>More functionality required – 9/8/2-19</w:t>
       </w:r>
     </w:p>
@@ -2349,7 +2449,6 @@
         <w:rPr>
           <w:lang w:val="en-US"/>
         </w:rPr>
-        <w:lastRenderedPageBreak/>
         <w:t xml:space="preserve">Email from Iris – </w:t>
       </w:r>
       <w:r>
@@ -3282,6 +3381,7 @@
           <w:rtl/>
           <w:lang w:val="es-ES_tradnl" w:eastAsia="en-IL"/>
         </w:rPr>
+        <w:lastRenderedPageBreak/>
         <w:t>4.</w:t>
       </w:r>
       <w:r>
@@ -3636,7 +3736,6 @@
         </w:rPr>
         <w:t>התכנה נכשלה לייצר ספריית </w:t>
       </w:r>
-      <w:proofErr w:type="spellStart"/>
       <w:r>
         <w:rPr>
           <w:rFonts w:ascii="Calibri" w:hAnsi="Calibri" w:cs="Calibri"/>
@@ -3647,7 +3746,6 @@
         </w:rPr>
         <w:t>workersrights</w:t>
       </w:r>
-      <w:proofErr w:type="spellEnd"/>
       <w:r>
         <w:rPr>
           <w:rFonts w:ascii="Calibri" w:hAnsi="Calibri" w:cs="Calibri"/>
@@ -4136,6 +4234,7 @@
         <w:rPr>
           <w:lang w:val="en-US"/>
         </w:rPr>
+        <w:lastRenderedPageBreak/>
         <w:t>More on final letter – 12/7/2019</w:t>
       </w:r>
     </w:p>
@@ -4306,7 +4405,6 @@
         <w:rPr>
           <w:lang w:val="en-US"/>
         </w:rPr>
-        <w:lastRenderedPageBreak/>
         <w:t>Recuperation</w:t>
       </w:r>
     </w:p>
@@ -4476,21 +4574,7 @@
         <w:rPr>
           <w:lang w:val="en-US"/>
         </w:rPr>
-        <w:t xml:space="preserve">Really work with </w:t>
-      </w:r>
-      <w:proofErr w:type="spellStart"/>
-      <w:r>
-        <w:rPr>
-          <w:lang w:val="en-US"/>
-        </w:rPr>
-        <w:t>Github</w:t>
-      </w:r>
-      <w:proofErr w:type="spellEnd"/>
-      <w:r>
-        <w:rPr>
-          <w:lang w:val="en-US"/>
-        </w:rPr>
-        <w:t xml:space="preserve"> &amp; Version Control – put this doc in Git!</w:t>
+        <w:t>Really work with Github &amp; Version Control – put this doc in Git!</w:t>
       </w:r>
     </w:p>
     <w:p>
@@ -4721,6 +4805,7 @@
         <w:rPr>
           <w:lang w:val="en-US" w:bidi="ar-JO"/>
         </w:rPr>
+        <w:lastRenderedPageBreak/>
         <w:t>Compute partiality of the family</w:t>
       </w:r>
     </w:p>
@@ -5739,6 +5824,92 @@
     <w:nsid w:val="76CB1147"/>
     <w:multiLevelType w:val="hybridMultilevel"/>
     <w:tmpl w:val="112AC450"/>
+    <w:lvl w:ilvl="0" w:tplc="2000000F">
+      <w:start w:val="1"/>
+      <w:numFmt w:val="decimal"/>
+      <w:lvlText w:val="%1."/>
+      <w:lvlJc w:val="left"/>
+      <w:pPr>
+        <w:ind w:left="720" w:hanging="360"/>
+      </w:pPr>
+    </w:lvl>
+    <w:lvl w:ilvl="1" w:tplc="20000019" w:tentative="1">
+      <w:start w:val="1"/>
+      <w:numFmt w:val="lowerLetter"/>
+      <w:lvlText w:val="%2."/>
+      <w:lvlJc w:val="left"/>
+      <w:pPr>
+        <w:ind w:left="1440" w:hanging="360"/>
+      </w:pPr>
+    </w:lvl>
+    <w:lvl w:ilvl="2" w:tplc="2000001B" w:tentative="1">
+      <w:start w:val="1"/>
+      <w:numFmt w:val="lowerRoman"/>
+      <w:lvlText w:val="%3."/>
+      <w:lvlJc w:val="right"/>
+      <w:pPr>
+        <w:ind w:left="2160" w:hanging="180"/>
+      </w:pPr>
+    </w:lvl>
+    <w:lvl w:ilvl="3" w:tplc="2000000F" w:tentative="1">
+      <w:start w:val="1"/>
+      <w:numFmt w:val="decimal"/>
+      <w:lvlText w:val="%4."/>
+      <w:lvlJc w:val="left"/>
+      <w:pPr>
+        <w:ind w:left="2880" w:hanging="360"/>
+      </w:pPr>
+    </w:lvl>
+    <w:lvl w:ilvl="4" w:tplc="20000019" w:tentative="1">
+      <w:start w:val="1"/>
+      <w:numFmt w:val="lowerLetter"/>
+      <w:lvlText w:val="%5."/>
+      <w:lvlJc w:val="left"/>
+      <w:pPr>
+        <w:ind w:left="3600" w:hanging="360"/>
+      </w:pPr>
+    </w:lvl>
+    <w:lvl w:ilvl="5" w:tplc="2000001B" w:tentative="1">
+      <w:start w:val="1"/>
+      <w:numFmt w:val="lowerRoman"/>
+      <w:lvlText w:val="%6."/>
+      <w:lvlJc w:val="right"/>
+      <w:pPr>
+        <w:ind w:left="4320" w:hanging="180"/>
+      </w:pPr>
+    </w:lvl>
+    <w:lvl w:ilvl="6" w:tplc="2000000F" w:tentative="1">
+      <w:start w:val="1"/>
+      <w:numFmt w:val="decimal"/>
+      <w:lvlText w:val="%7."/>
+      <w:lvlJc w:val="left"/>
+      <w:pPr>
+        <w:ind w:left="5040" w:hanging="360"/>
+      </w:pPr>
+    </w:lvl>
+    <w:lvl w:ilvl="7" w:tplc="20000019" w:tentative="1">
+      <w:start w:val="1"/>
+      <w:numFmt w:val="lowerLetter"/>
+      <w:lvlText w:val="%8."/>
+      <w:lvlJc w:val="left"/>
+      <w:pPr>
+        <w:ind w:left="5760" w:hanging="360"/>
+      </w:pPr>
+    </w:lvl>
+    <w:lvl w:ilvl="8" w:tplc="2000001B" w:tentative="1">
+      <w:start w:val="1"/>
+      <w:numFmt w:val="lowerRoman"/>
+      <w:lvlText w:val="%9."/>
+      <w:lvlJc w:val="right"/>
+      <w:pPr>
+        <w:ind w:left="6480" w:hanging="180"/>
+      </w:pPr>
+    </w:lvl>
+  </w:abstractNum>
+  <w:abstractNum w:abstractNumId="11" w15:restartNumberingAfterBreak="0">
+    <w:nsid w:val="7CCB5AEF"/>
+    <w:multiLevelType w:val="hybridMultilevel"/>
+    <w:tmpl w:val="B51A23B8"/>
     <w:lvl w:ilvl="0" w:tplc="2000000F">
       <w:start w:val="1"/>
       <w:numFmt w:val="decimal"/>
@@ -5853,6 +6024,9 @@
   </w:num>
   <w:num w:numId="11">
     <w:abstractNumId w:val="3"/>
+  </w:num>
+  <w:num w:numId="12">
+    <w:abstractNumId w:val="11"/>
   </w:num>
 </w:numbering>
 </file>

</xml_diff>

<commit_message>
Added checkboxes for paid last year Vacation & Recup Version changed to 1.0.0 Added revision history file.
</commit_message>
<xml_diff>
--- a/Docs/Workers Rights SW 2019 - Work Notes.docx
+++ b/Docs/Workers Rights SW 2019 - Work Notes.docx
@@ -50,7 +50,68 @@
         <w:rPr>
           <w:lang w:val="en-US"/>
         </w:rPr>
-        <w:t>Bug in severance for less than a year – 19/9/2019</w:t>
+        <w:t>Adding “last year paid” for vacation and recuperation – 8/11/2019</w:t>
+      </w:r>
+    </w:p>
+    <w:p>
+      <w:pPr>
+        <w:rPr>
+          <w:lang w:val="en-US"/>
+        </w:rPr>
+      </w:pPr>
+      <w:r>
+        <w:rPr>
+          <w:lang w:val="en-US"/>
+        </w:rPr>
+        <w:t>2 Checkboxes added on main menu.</w:t>
+      </w:r>
+    </w:p>
+    <w:p>
+      <w:pPr>
+        <w:rPr>
+          <w:lang w:val="en-US"/>
+        </w:rPr>
+      </w:pPr>
+      <w:r>
+        <w:rPr>
+          <w:lang w:val="en-US"/>
+        </w:rPr>
+        <w:t>Classes for Vacation and Recuperation updated.</w:t>
+      </w:r>
+    </w:p>
+    <w:p>
+      <w:pPr>
+        <w:rPr>
+          <w:lang w:val="en-US"/>
+        </w:rPr>
+      </w:pPr>
+      <w:r>
+        <w:rPr>
+          <w:lang w:val="en-US"/>
+        </w:rPr>
+        <w:t>Version changed from 0.8.8 to 1.0.0 – as it is already working regularly in Kav La-Oved Haifa without complaints.</w:t>
+      </w:r>
+    </w:p>
+    <w:p>
+      <w:pPr>
+        <w:pStyle w:val="Heading2"/>
+        <w:rPr>
+          <w:lang w:val="en-US"/>
+        </w:rPr>
+      </w:pPr>
+      <w:r>
+        <w:rPr>
+          <w:lang w:val="en-US"/>
+        </w:rPr>
+        <w:t>Bug in sev</w:t>
+      </w:r>
+      <w:bookmarkStart w:id="0" w:name="_GoBack"/>
+      <w:bookmarkEnd w:id="0"/>
+      <w:r>
+        <w:rPr>
+          <w:lang w:val="en-US"/>
+        </w:rPr>
+        <w:t>erance for less than a year – 19/9/2019</w:t>
       </w:r>
     </w:p>
     <w:p>
@@ -114,8 +175,6 @@
         </w:rPr>
         <w:t>Repair in new version v0.8.8</w:t>
       </w:r>
-      <w:bookmarkStart w:id="0" w:name="_GoBack"/>
-      <w:bookmarkEnd w:id="0"/>
     </w:p>
     <w:p>
       <w:pPr>
@@ -338,7 +397,21 @@
         <w:rPr>
           <w:lang w:val="en-US"/>
         </w:rPr>
-        <w:t>Prevent contradictions between “severance for less than a year”, “severance in fund only” and working period len.</w:t>
+        <w:t xml:space="preserve">Prevent contradictions between “severance for less than a year”, “severance in fund only” and working period </w:t>
+      </w:r>
+      <w:proofErr w:type="spellStart"/>
+      <w:r>
+        <w:rPr>
+          <w:lang w:val="en-US"/>
+        </w:rPr>
+        <w:t>len</w:t>
+      </w:r>
+      <w:proofErr w:type="spellEnd"/>
+      <w:r>
+        <w:rPr>
+          <w:lang w:val="en-US"/>
+        </w:rPr>
+        <w:t>.</w:t>
       </w:r>
     </w:p>
     <w:p>
@@ -437,6 +510,7 @@
         <w:rPr>
           <w:lang w:val="en-US"/>
         </w:rPr>
+        <w:lastRenderedPageBreak/>
         <w:t>the worker is entitled to accumulate 14 days</w:t>
       </w:r>
       <w:r>
@@ -625,6 +699,7 @@
         </w:rPr>
         <w:t>There is a parameter “</w:t>
       </w:r>
+      <w:proofErr w:type="spellStart"/>
       <w:r>
         <w:rPr>
           <w:rFonts w:ascii="Consolas" w:hAnsi="Consolas" w:cs="Consolas"/>
@@ -634,6 +709,7 @@
         </w:rPr>
         <w:t>mbDemandFullMonthAnyway</w:t>
       </w:r>
+      <w:proofErr w:type="spellEnd"/>
       <w:r>
         <w:rPr>
           <w:lang w:val="en-US"/>
@@ -1249,7 +1325,6 @@
         <w:rPr>
           <w:lang w:val="en-US"/>
         </w:rPr>
-        <w:lastRenderedPageBreak/>
         <w:t>Just before sending the SW to Kav Laoved Haifa – 10/8/2019</w:t>
       </w:r>
     </w:p>
@@ -1774,8 +1849,16 @@
         <w:rPr>
           <w:lang w:val="en-US"/>
         </w:rPr>
-        <w:t>Correct &amp; Check it !</w:t>
-      </w:r>
+        <w:t xml:space="preserve">Correct &amp; Check </w:t>
+      </w:r>
+      <w:proofErr w:type="gramStart"/>
+      <w:r>
+        <w:rPr>
+          <w:lang w:val="en-US"/>
+        </w:rPr>
+        <w:t>it !</w:t>
+      </w:r>
+      <w:proofErr w:type="gramEnd"/>
     </w:p>
     <w:p>
       <w:pPr>
@@ -2105,7 +2188,6 @@
         <w:rPr>
           <w:lang w:val="en-US"/>
         </w:rPr>
-        <w:lastRenderedPageBreak/>
         <w:t>More functionality required – 9/8/2-19</w:t>
       </w:r>
     </w:p>
@@ -3079,8 +3161,21 @@
           <w:rtl/>
           <w:lang w:eastAsia="en-IL" w:bidi="he-IL"/>
         </w:rPr>
-        <w:t> יש להוסיף (בעברית ובאנגלית) את המשפט:-</w:t>
-      </w:r>
+        <w:t xml:space="preserve"> יש להוסיף (בעברית ובאנגלית) את </w:t>
+      </w:r>
+      <w:proofErr w:type="gramStart"/>
+      <w:r>
+        <w:rPr>
+          <w:rFonts w:ascii="Arial" w:eastAsia="Times New Roman" w:hAnsi="Arial" w:cs="Arial"/>
+          <w:color w:val="222222"/>
+          <w:sz w:val="24"/>
+          <w:szCs w:val="24"/>
+          <w:rtl/>
+          <w:lang w:eastAsia="en-IL" w:bidi="he-IL"/>
+        </w:rPr>
+        <w:t>המשפט:-</w:t>
+      </w:r>
+      <w:proofErr w:type="gramEnd"/>
     </w:p>
     <w:p>
       <w:pPr>
@@ -3331,6 +3426,7 @@
           <w:rtl/>
           <w:lang w:eastAsia="en-IL" w:bidi="he-IL"/>
         </w:rPr>
+        <w:lastRenderedPageBreak/>
         <w:t>וגם משפט הסבר האומר:  לפי חוק חופשה שנתית, ימי חופשה בתשלום באים בחשבון לצורך חישוב זכויות סוציאליות כגון פיצויי פיטורים והפרשות לפנסיה.  בחישוב זה הוכללו _____ ימי חופשה בתשלום וקוזזו ________ ימי חל"ת.</w:t>
       </w:r>
     </w:p>
@@ -3381,7 +3477,6 @@
           <w:rtl/>
           <w:lang w:val="es-ES_tradnl" w:eastAsia="en-IL"/>
         </w:rPr>
-        <w:lastRenderedPageBreak/>
         <w:t>4.</w:t>
       </w:r>
       <w:r>
@@ -3736,6 +3831,7 @@
         </w:rPr>
         <w:t>התכנה נכשלה לייצר ספריית </w:t>
       </w:r>
+      <w:proofErr w:type="spellStart"/>
       <w:r>
         <w:rPr>
           <w:rFonts w:ascii="Calibri" w:hAnsi="Calibri" w:cs="Calibri"/>
@@ -3746,6 +3842,7 @@
         </w:rPr>
         <w:t>workersrights</w:t>
       </w:r>
+      <w:proofErr w:type="spellEnd"/>
       <w:r>
         <w:rPr>
           <w:rFonts w:ascii="Calibri" w:hAnsi="Calibri" w:cs="Calibri"/>
@@ -3753,18 +3850,40 @@
           <w:sz w:val="22"/>
           <w:szCs w:val="22"/>
         </w:rPr>
-        <w:t>/save</w:t>
-      </w:r>
-      <w:r>
-        <w:rPr>
-          <w:rFonts w:ascii="Arial" w:hAnsi="Arial" w:cs="Arial"/>
+        <w:t>/</w:t>
+      </w:r>
+      <w:proofErr w:type="gramStart"/>
+      <w:r>
+        <w:rPr>
+          <w:rFonts w:ascii="Calibri" w:hAnsi="Calibri" w:cs="Calibri"/>
           <w:color w:val="222222"/>
           <w:sz w:val="22"/>
           <w:szCs w:val="22"/>
+        </w:rPr>
+        <w:t>save</w:t>
+      </w:r>
+      <w:r>
+        <w:rPr>
+          <w:rFonts w:ascii="Arial" w:hAnsi="Arial" w:cs="Arial"/>
+          <w:color w:val="222222"/>
+          <w:sz w:val="22"/>
+          <w:szCs w:val="22"/>
           <w:rtl/>
           <w:lang w:bidi="he-IL"/>
         </w:rPr>
-        <w:t>  בכונן </w:t>
+        <w:t>  בכונן</w:t>
+      </w:r>
+      <w:proofErr w:type="gramEnd"/>
+      <w:r>
+        <w:rPr>
+          <w:rFonts w:ascii="Arial" w:hAnsi="Arial" w:cs="Arial"/>
+          <w:color w:val="222222"/>
+          <w:sz w:val="22"/>
+          <w:szCs w:val="22"/>
+          <w:rtl/>
+          <w:lang w:bidi="he-IL"/>
+        </w:rPr>
+        <w:t> </w:t>
       </w:r>
       <w:r>
         <w:rPr>
@@ -3832,6 +3951,7 @@
         </w:rPr>
         <w:t>ואחרי שייצרתי ספריות </w:t>
       </w:r>
+      <w:proofErr w:type="gramStart"/>
       <w:r>
         <w:rPr>
           <w:rFonts w:ascii="Arial" w:hAnsi="Arial" w:cs="Arial"/>
@@ -3853,7 +3973,19 @@
           <w:rtl/>
           <w:lang w:bidi="he-IL"/>
         </w:rPr>
-        <w:t> אמר שחסר קובץ </w:t>
+        <w:t> אמר</w:t>
+      </w:r>
+      <w:proofErr w:type="gramEnd"/>
+      <w:r>
+        <w:rPr>
+          <w:rFonts w:ascii="Arial" w:hAnsi="Arial" w:cs="Arial"/>
+          <w:color w:val="222222"/>
+          <w:sz w:val="22"/>
+          <w:szCs w:val="22"/>
+          <w:rtl/>
+          <w:lang w:bidi="he-IL"/>
+        </w:rPr>
+        <w:t xml:space="preserve"> שחסר קובץ </w:t>
       </w:r>
       <w:r>
         <w:rPr>
@@ -4040,8 +4172,21 @@
           <w:rtl/>
           <w:lang w:bidi="he-IL"/>
         </w:rPr>
-        <w:t>לגבי חישוב ימי חופשה:-</w:t>
-      </w:r>
+        <w:t xml:space="preserve">לגבי חישוב ימי </w:t>
+      </w:r>
+      <w:proofErr w:type="gramStart"/>
+      <w:r>
+        <w:rPr>
+          <w:rFonts w:ascii="Arial" w:hAnsi="Arial" w:cs="Arial"/>
+          <w:color w:val="222222"/>
+          <w:sz w:val="22"/>
+          <w:szCs w:val="22"/>
+          <w:rtl/>
+          <w:lang w:bidi="he-IL"/>
+        </w:rPr>
+        <w:t>חופשה:-</w:t>
+      </w:r>
+      <w:proofErr w:type="gramEnd"/>
       <w:r>
         <w:rPr>
           <w:rFonts w:ascii="Arial" w:hAnsi="Arial" w:cs="Arial"/>
@@ -4193,6 +4338,7 @@
           <w:szCs w:val="22"/>
           <w:rtl/>
         </w:rPr>
+        <w:lastRenderedPageBreak/>
         <w:t>8.</w:t>
       </w:r>
       <w:r>
@@ -4234,7 +4380,6 @@
         <w:rPr>
           <w:lang w:val="en-US"/>
         </w:rPr>
-        <w:lastRenderedPageBreak/>
         <w:t>More on final letter – 12/7/2019</w:t>
       </w:r>
     </w:p>
@@ -4574,7 +4719,21 @@
         <w:rPr>
           <w:lang w:val="en-US"/>
         </w:rPr>
-        <w:t>Really work with Github &amp; Version Control – put this doc in Git!</w:t>
+        <w:t xml:space="preserve">Really work with </w:t>
+      </w:r>
+      <w:proofErr w:type="spellStart"/>
+      <w:r>
+        <w:rPr>
+          <w:lang w:val="en-US"/>
+        </w:rPr>
+        <w:t>Github</w:t>
+      </w:r>
+      <w:proofErr w:type="spellEnd"/>
+      <w:r>
+        <w:rPr>
+          <w:lang w:val="en-US"/>
+        </w:rPr>
+        <w:t xml:space="preserve"> &amp; Version Control – put this doc in Git!</w:t>
       </w:r>
     </w:p>
     <w:p>
@@ -4791,6 +4950,7 @@
         <w:rPr>
           <w:lang w:val="en-US"/>
         </w:rPr>
+        <w:lastRenderedPageBreak/>
         <w:t>Compute part of the payment that is on the family</w:t>
       </w:r>
     </w:p>
@@ -4805,7 +4965,6 @@
         <w:rPr>
           <w:lang w:val="en-US" w:bidi="ar-JO"/>
         </w:rPr>
-        <w:lastRenderedPageBreak/>
         <w:t>Compute partiality of the family</w:t>
       </w:r>
     </w:p>

</xml_diff>

<commit_message>
Avoid build warnings on technical issues (corrected) + set version to "1.1.0"
</commit_message>
<xml_diff>
--- a/Docs/Workers Rights SW 2019 - Work Notes.docx
+++ b/Docs/Workers Rights SW 2019 - Work Notes.docx
@@ -1,6 +1,6 @@
 
 <file path=word/document.xml><?xml version="1.0" encoding="utf-8"?>
-<w:document xmlns:wpc="http://schemas.microsoft.com/office/word/2010/wordprocessingCanvas" xmlns:cx="http://schemas.microsoft.com/office/drawing/2014/chartex" xmlns:cx1="http://schemas.microsoft.com/office/drawing/2015/9/8/chartex" xmlns:cx2="http://schemas.microsoft.com/office/drawing/2015/10/21/chartex" xmlns:cx3="http://schemas.microsoft.com/office/drawing/2016/5/9/chartex" xmlns:cx4="http://schemas.microsoft.com/office/drawing/2016/5/10/chartex" xmlns:cx5="http://schemas.microsoft.com/office/drawing/2016/5/11/chartex" xmlns:cx6="http://schemas.microsoft.com/office/drawing/2016/5/12/chartex" xmlns:cx7="http://schemas.microsoft.com/office/drawing/2016/5/13/chartex" xmlns:cx8="http://schemas.microsoft.com/office/drawing/2016/5/14/chartex" xmlns:mc="http://schemas.openxmlformats.org/markup-compatibility/2006" xmlns:aink="http://schemas.microsoft.com/office/drawing/2016/ink" xmlns:am3d="http://schemas.microsoft.com/office/drawing/2017/model3d" xmlns:o="urn:schemas-microsoft-com:office:office" xmlns:r="http://schemas.openxmlformats.org/officeDocument/2006/relationships" xmlns:m="http://schemas.openxmlformats.org/officeDocument/2006/math" xmlns:v="urn:schemas-microsoft-com:vml" xmlns:wp14="http://schemas.microsoft.com/office/word/2010/wordprocessingDrawing" xmlns:wp="http://schemas.openxmlformats.org/drawingml/2006/wordprocessingDrawing" xmlns:w10="urn:schemas-microsoft-com:office:word" xmlns:w="http://schemas.openxmlformats.org/wordprocessingml/2006/main" xmlns:w14="http://schemas.microsoft.com/office/word/2010/wordml" xmlns:w15="http://schemas.microsoft.com/office/word/2012/wordml" xmlns:w16cid="http://schemas.microsoft.com/office/word/2016/wordml/cid" xmlns:w16se="http://schemas.microsoft.com/office/word/2015/wordml/symex" xmlns:wpg="http://schemas.microsoft.com/office/word/2010/wordprocessingGroup" xmlns:wpi="http://schemas.microsoft.com/office/word/2010/wordprocessingInk" xmlns:wne="http://schemas.microsoft.com/office/word/2006/wordml" xmlns:wps="http://schemas.microsoft.com/office/word/2010/wordprocessingShape" mc:Ignorable="w14 w15 w16se w16cid wp14">
+<w:document xmlns:wpc="http://schemas.microsoft.com/office/word/2010/wordprocessingCanvas" xmlns:cx="http://schemas.microsoft.com/office/drawing/2014/chartex" xmlns:cx1="http://schemas.microsoft.com/office/drawing/2015/9/8/chartex" xmlns:cx2="http://schemas.microsoft.com/office/drawing/2015/10/21/chartex" xmlns:cx3="http://schemas.microsoft.com/office/drawing/2016/5/9/chartex" xmlns:cx4="http://schemas.microsoft.com/office/drawing/2016/5/10/chartex" xmlns:cx5="http://schemas.microsoft.com/office/drawing/2016/5/11/chartex" xmlns:cx6="http://schemas.microsoft.com/office/drawing/2016/5/12/chartex" xmlns:cx7="http://schemas.microsoft.com/office/drawing/2016/5/13/chartex" xmlns:cx8="http://schemas.microsoft.com/office/drawing/2016/5/14/chartex" xmlns:mc="http://schemas.openxmlformats.org/markup-compatibility/2006" xmlns:aink="http://schemas.microsoft.com/office/drawing/2016/ink" xmlns:am3d="http://schemas.microsoft.com/office/drawing/2017/model3d" xmlns:o="urn:schemas-microsoft-com:office:office" xmlns:r="http://schemas.openxmlformats.org/officeDocument/2006/relationships" xmlns:m="http://schemas.openxmlformats.org/officeDocument/2006/math" xmlns:v="urn:schemas-microsoft-com:vml" xmlns:wp14="http://schemas.microsoft.com/office/word/2010/wordprocessingDrawing" xmlns:wp="http://schemas.openxmlformats.org/drawingml/2006/wordprocessingDrawing" xmlns:w10="urn:schemas-microsoft-com:office:word" xmlns:w="http://schemas.openxmlformats.org/wordprocessingml/2006/main" xmlns:w14="http://schemas.microsoft.com/office/word/2010/wordml" xmlns:w15="http://schemas.microsoft.com/office/word/2012/wordml" xmlns:w16cex="http://schemas.microsoft.com/office/word/2018/wordml/cex" xmlns:w16cid="http://schemas.microsoft.com/office/word/2016/wordml/cid" xmlns:w16="http://schemas.microsoft.com/office/word/2018/wordml" xmlns:w16sdtdh="http://schemas.microsoft.com/office/word/2020/wordml/sdtdatahash" xmlns:w16se="http://schemas.microsoft.com/office/word/2015/wordml/symex" xmlns:wpg="http://schemas.microsoft.com/office/word/2010/wordprocessingGroup" xmlns:wpi="http://schemas.microsoft.com/office/word/2010/wordprocessingInk" xmlns:wne="http://schemas.microsoft.com/office/word/2006/wordml" xmlns:wps="http://schemas.microsoft.com/office/word/2010/wordprocessingShape" mc:Ignorable="w14 w15 w16se w16cid w16 w16cex w16sdtdh wp14">
   <w:body>
     <w:p>
       <w:pPr>
@@ -50,6 +50,178 @@
         <w:rPr>
           <w:lang w:val="en-US"/>
         </w:rPr>
+        <w:t>Resume work on comments from Eyal &amp; Iris – 24/7/2021</w:t>
+      </w:r>
+    </w:p>
+    <w:p>
+      <w:pPr>
+        <w:rPr>
+          <w:lang w:val="en-US"/>
+        </w:rPr>
+      </w:pPr>
+      <w:r>
+        <w:rPr>
+          <w:lang w:val="en-US"/>
+        </w:rPr>
+        <w:t>SW cloned from master to “</w:t>
+      </w:r>
+      <w:r>
+        <w:rPr>
+          <w:lang w:val="en-US"/>
+        </w:rPr>
+        <w:t>F:\SW\</w:t>
+      </w:r>
+      <w:proofErr w:type="spellStart"/>
+      <w:r>
+        <w:rPr>
+          <w:lang w:val="en-US"/>
+        </w:rPr>
+        <w:t>WorkersRightsComputer</w:t>
+      </w:r>
+      <w:proofErr w:type="spellEnd"/>
+      <w:r>
+        <w:rPr>
+          <w:lang w:val="en-US"/>
+        </w:rPr>
+        <w:t>”</w:t>
+      </w:r>
+    </w:p>
+    <w:p>
+      <w:pPr>
+        <w:rPr>
+          <w:lang w:val="en-US"/>
+        </w:rPr>
+      </w:pPr>
+      <w:r>
+        <w:rPr>
+          <w:lang w:val="en-US"/>
+        </w:rPr>
+        <w:t>New branch – “yoav_summer_21”</w:t>
+      </w:r>
+    </w:p>
+    <w:p>
+      <w:pPr>
+        <w:rPr>
+          <w:lang w:val="en-US"/>
+        </w:rPr>
+      </w:pPr>
+      <w:r>
+        <w:rPr>
+          <w:lang w:val="en-US"/>
+        </w:rPr>
+        <w:t xml:space="preserve">In </w:t>
+      </w:r>
+      <w:hyperlink r:id="rId5" w:history="1">
+        <w:r>
+          <w:rPr>
+            <w:rStyle w:val="Hyperlink"/>
+            <w:lang w:val="en-US"/>
+          </w:rPr>
+          <w:t>https://github.com/YoavHaifa/WorkersRightsComputer</w:t>
+        </w:r>
+      </w:hyperlink>
+      <w:r>
+        <w:rPr>
+          <w:lang w:val="en-US"/>
+        </w:rPr>
+        <w:t xml:space="preserve"> there are 35 issues from Eyal.</w:t>
+      </w:r>
+    </w:p>
+    <w:p>
+      <w:pPr>
+        <w:rPr>
+          <w:lang w:val="en-US"/>
+        </w:rPr>
+      </w:pPr>
+      <w:r>
+        <w:rPr>
+          <w:lang w:val="en-US"/>
+        </w:rPr>
+        <w:t>And Iris has requests for change:</w:t>
+      </w:r>
+    </w:p>
+    <w:p>
+      <w:pPr>
+        <w:pStyle w:val="ListParagraph"/>
+        <w:numPr>
+          <w:ilvl w:val="0"/>
+          <w:numId w:val="13"/>
+        </w:numPr>
+        <w:rPr>
+          <w:lang w:val="en-US"/>
+        </w:rPr>
+      </w:pPr>
+      <w:r>
+        <w:rPr>
+          <w:lang w:val="en-US"/>
+        </w:rPr>
+        <w:t>Add the multiplication by “family fraction” to the explanation table</w:t>
+      </w:r>
+    </w:p>
+    <w:p>
+      <w:pPr>
+        <w:pStyle w:val="ListParagraph"/>
+        <w:numPr>
+          <w:ilvl w:val="0"/>
+          <w:numId w:val="13"/>
+        </w:numPr>
+        <w:rPr>
+          <w:lang w:val="en-US"/>
+        </w:rPr>
+      </w:pPr>
+      <w:r>
+        <w:rPr>
+          <w:lang w:val="en-US"/>
+        </w:rPr>
+        <w:t xml:space="preserve">Separate computation of pension and </w:t>
+      </w:r>
+      <w:proofErr w:type="spellStart"/>
+      <w:r>
+        <w:rPr>
+          <w:lang w:val="en-US"/>
+        </w:rPr>
+        <w:t>keren</w:t>
+      </w:r>
+      <w:proofErr w:type="spellEnd"/>
+      <w:r>
+        <w:rPr>
+          <w:lang w:val="en-US"/>
+        </w:rPr>
+        <w:t>…</w:t>
+      </w:r>
+    </w:p>
+    <w:p>
+      <w:pPr>
+        <w:rPr>
+          <w:lang w:val="en-US"/>
+        </w:rPr>
+      </w:pPr>
+    </w:p>
+    <w:p>
+      <w:pPr>
+        <w:rPr>
+          <w:lang w:val="en-US"/>
+        </w:rPr>
+      </w:pPr>
+    </w:p>
+    <w:p>
+      <w:pPr>
+        <w:rPr>
+          <w:lang w:val="en-US"/>
+        </w:rPr>
+      </w:pPr>
+    </w:p>
+    <w:p>
+      <w:pPr>
+        <w:pStyle w:val="Heading2"/>
+        <w:rPr>
+          <w:lang w:val="en-US"/>
+        </w:rPr>
+      </w:pPr>
+      <w:r>
+        <w:rPr>
+          <w:lang w:val="en-US"/>
+        </w:rPr>
         <w:t>Adding “last year paid” for vacation and recuperation – 8/11/2019</w:t>
       </w:r>
     </w:p>
@@ -103,15 +275,7 @@
         <w:rPr>
           <w:lang w:val="en-US"/>
         </w:rPr>
-        <w:t>Bug in sev</w:t>
-      </w:r>
-      <w:bookmarkStart w:id="0" w:name="_GoBack"/>
-      <w:bookmarkEnd w:id="0"/>
-      <w:r>
-        <w:rPr>
-          <w:lang w:val="en-US"/>
-        </w:rPr>
-        <w:t>erance for less than a year – 19/9/2019</w:t>
+        <w:t>Bug in severance for less than a year – 19/9/2019</w:t>
       </w:r>
     </w:p>
     <w:p>
@@ -478,6 +642,7 @@
         <w:rPr>
           <w:lang w:val="en-US"/>
         </w:rPr>
+        <w:lastRenderedPageBreak/>
         <w:t>Add 14 days for severance after each working year – 7/9/2019</w:t>
       </w:r>
     </w:p>
@@ -510,7 +675,6 @@
         <w:rPr>
           <w:lang w:val="en-US"/>
         </w:rPr>
-        <w:lastRenderedPageBreak/>
         <w:t>the worker is entitled to accumulate 14 days</w:t>
       </w:r>
       <w:r>
@@ -1325,6 +1489,7 @@
         <w:rPr>
           <w:lang w:val="en-US"/>
         </w:rPr>
+        <w:lastRenderedPageBreak/>
         <w:t>Just before sending the SW to Kav Laoved Haifa – 10/8/2019</w:t>
       </w:r>
     </w:p>
@@ -1399,7 +1564,7 @@
       <w:pPr>
         <w:shd w:val="clear" w:color="auto" w:fill="FFFFFF"/>
         <w:bidi/>
-        <w:spacing w:after="0" w:line="240" w:lineRule="auto"/>
+        <w:spacing w:after="0"/>
         <w:rPr>
           <w:rFonts w:ascii="Arial" w:eastAsia="Times New Roman" w:hAnsi="Arial" w:cs="Arial"/>
           <w:color w:val="222222"/>
@@ -1424,7 +1589,7 @@
       <w:pPr>
         <w:shd w:val="clear" w:color="auto" w:fill="FFFFFF"/>
         <w:bidi/>
-        <w:spacing w:after="0" w:line="240" w:lineRule="auto"/>
+        <w:spacing w:after="0"/>
         <w:rPr>
           <w:rFonts w:ascii="Arial" w:eastAsia="Times New Roman" w:hAnsi="Arial" w:cs="Arial"/>
           <w:color w:val="222222"/>
@@ -1450,7 +1615,7 @@
       <w:pPr>
         <w:shd w:val="clear" w:color="auto" w:fill="FFFFFF"/>
         <w:bidi/>
-        <w:spacing w:after="0" w:line="240" w:lineRule="auto"/>
+        <w:spacing w:after="0"/>
         <w:ind w:left="360"/>
         <w:jc w:val="both"/>
         <w:rPr>
@@ -1588,7 +1753,7 @@
       <w:pPr>
         <w:shd w:val="clear" w:color="auto" w:fill="FFFFFF"/>
         <w:bidi/>
-        <w:spacing w:after="0" w:line="240" w:lineRule="auto"/>
+        <w:spacing w:after="0"/>
         <w:ind w:left="360"/>
         <w:jc w:val="both"/>
         <w:rPr>
@@ -1759,7 +1924,7 @@
       <w:pPr>
         <w:shd w:val="clear" w:color="auto" w:fill="FFFFFF"/>
         <w:bidi/>
-        <w:spacing w:after="0" w:line="240" w:lineRule="auto"/>
+        <w:spacing w:after="0"/>
         <w:ind w:left="360"/>
         <w:jc w:val="both"/>
         <w:rPr>
@@ -2431,7 +2596,19 @@
           <w:rtl/>
           <w:lang w:bidi="he-IL"/>
         </w:rPr>
-        <w:t> או 240 יום בשנה קלנדרית חלקית (שנה שעבד בה מה-1 לינואר אך הפסיק לעבוד לפני ה-31 לדצמבר) הוא זכאי למלוא הצבירה השנתית.  במידה ועבד פחות מ-200 יום בשנה קלנדרית מלאה / 240 יום בשנה קלנדרית חלקית, זכאי לצבירה בהתאם לחישוב החדשי (1.17 ימים לחודש לעובד המועסק 6 ימים בשבוע ב-5 שנות העבודה הראשונות וכו').</w:t>
+        <w:t xml:space="preserve"> או 240 יום בשנה קלנדרית חלקית (שנה שעבד בה מה-1 לינואר אך הפסיק לעבוד לפני ה-31 לדצמבר) הוא זכאי למלוא הצבירה השנתית.  במידה ועבד פחות מ-200 יום בשנה קלנדרית מלאה / 240 יום </w:t>
+      </w:r>
+      <w:r>
+        <w:rPr>
+          <w:rFonts w:ascii="Arial" w:hAnsi="Arial" w:cs="Arial"/>
+          <w:color w:val="8496B0" w:themeColor="text2" w:themeTint="99"/>
+          <w:sz w:val="22"/>
+          <w:szCs w:val="22"/>
+          <w:rtl/>
+          <w:lang w:bidi="he-IL"/>
+        </w:rPr>
+        <w:lastRenderedPageBreak/>
+        <w:t>בשנה קלנדרית חלקית, זכאי לצבירה בהתאם לחישוב החדשי (1.17 ימים לחודש לעובד המועסק 6 ימים בשבוע ב-5 שנות העבודה הראשונות וכו').</w:t>
       </w:r>
       <w:r>
         <w:rPr>
@@ -2552,7 +2729,7 @@
       <w:pPr>
         <w:shd w:val="clear" w:color="auto" w:fill="FFFFFF"/>
         <w:bidi/>
-        <w:spacing w:after="0" w:line="240" w:lineRule="auto"/>
+        <w:spacing w:after="0"/>
         <w:rPr>
           <w:rFonts w:ascii="Arial" w:eastAsia="Times New Roman" w:hAnsi="Arial" w:cs="Arial"/>
           <w:color w:val="222222"/>
@@ -2577,7 +2754,7 @@
       <w:pPr>
         <w:shd w:val="clear" w:color="auto" w:fill="FFFFFF"/>
         <w:bidi/>
-        <w:spacing w:after="0" w:line="240" w:lineRule="auto"/>
+        <w:spacing w:after="0"/>
         <w:rPr>
           <w:rFonts w:ascii="Arial" w:eastAsia="Times New Roman" w:hAnsi="Arial" w:cs="Arial"/>
           <w:color w:val="222222"/>
@@ -2603,7 +2780,7 @@
       <w:pPr>
         <w:shd w:val="clear" w:color="auto" w:fill="FFFFFF"/>
         <w:bidi/>
-        <w:spacing w:after="0" w:line="240" w:lineRule="auto"/>
+        <w:spacing w:after="0"/>
         <w:ind w:left="360"/>
         <w:jc w:val="both"/>
         <w:rPr>
@@ -2744,7 +2921,7 @@
       <w:pPr>
         <w:shd w:val="clear" w:color="auto" w:fill="FFFFFF"/>
         <w:bidi/>
-        <w:spacing w:after="0" w:line="240" w:lineRule="auto"/>
+        <w:spacing w:after="0"/>
         <w:ind w:left="360"/>
         <w:jc w:val="both"/>
         <w:rPr>
@@ -2761,7 +2938,7 @@
       <w:pPr>
         <w:shd w:val="clear" w:color="auto" w:fill="FFFFFF"/>
         <w:bidi/>
-        <w:spacing w:after="0" w:line="240" w:lineRule="auto"/>
+        <w:spacing w:after="0"/>
         <w:ind w:left="360"/>
         <w:jc w:val="both"/>
         <w:rPr>
@@ -3426,7 +3603,6 @@
           <w:rtl/>
           <w:lang w:eastAsia="en-IL" w:bidi="he-IL"/>
         </w:rPr>
-        <w:lastRenderedPageBreak/>
         <w:t>וגם משפט הסבר האומר:  לפי חוק חופשה שנתית, ימי חופשה בתשלום באים בחשבון לצורך חישוב זכויות סוציאליות כגון פיצויי פיטורים והפרשות לפנסיה.  בחישוב זה הוכללו _____ ימי חופשה בתשלום וקוזזו ________ ימי חל"ת.</w:t>
       </w:r>
     </w:p>
@@ -3570,6 +3746,7 @@
         <w:rPr>
           <w:lang w:val="en-US"/>
         </w:rPr>
+        <w:lastRenderedPageBreak/>
         <w:t>Make sure all inputs are saved and restored</w:t>
       </w:r>
     </w:p>
@@ -4338,7 +4515,6 @@
           <w:szCs w:val="22"/>
           <w:rtl/>
         </w:rPr>
-        <w:lastRenderedPageBreak/>
         <w:t>8.</w:t>
       </w:r>
       <w:r>
@@ -4594,6 +4770,7 @@
         <w:rPr>
           <w:lang w:val="en-US"/>
         </w:rPr>
+        <w:lastRenderedPageBreak/>
         <w:t xml:space="preserve">Save to XML – </w:t>
       </w:r>
     </w:p>
@@ -4950,7 +5127,6 @@
         <w:rPr>
           <w:lang w:val="en-US"/>
         </w:rPr>
-        <w:lastRenderedPageBreak/>
         <w:t>Compute part of the payment that is on the family</w:t>
       </w:r>
     </w:p>
@@ -5106,7 +5282,7 @@
 </file>
 
 <file path=word/numbering.xml><?xml version="1.0" encoding="utf-8"?>
-<w:numbering xmlns:wpc="http://schemas.microsoft.com/office/word/2010/wordprocessingCanvas" xmlns:cx="http://schemas.microsoft.com/office/drawing/2014/chartex" xmlns:cx1="http://schemas.microsoft.com/office/drawing/2015/9/8/chartex" xmlns:cx2="http://schemas.microsoft.com/office/drawing/2015/10/21/chartex" xmlns:cx3="http://schemas.microsoft.com/office/drawing/2016/5/9/chartex" xmlns:cx4="http://schemas.microsoft.com/office/drawing/2016/5/10/chartex" xmlns:cx5="http://schemas.microsoft.com/office/drawing/2016/5/11/chartex" xmlns:cx6="http://schemas.microsoft.com/office/drawing/2016/5/12/chartex" xmlns:cx7="http://schemas.microsoft.com/office/drawing/2016/5/13/chartex" xmlns:cx8="http://schemas.microsoft.com/office/drawing/2016/5/14/chartex" xmlns:mc="http://schemas.openxmlformats.org/markup-compatibility/2006" xmlns:aink="http://schemas.microsoft.com/office/drawing/2016/ink" xmlns:am3d="http://schemas.microsoft.com/office/drawing/2017/model3d" xmlns:o="urn:schemas-microsoft-com:office:office" xmlns:r="http://schemas.openxmlformats.org/officeDocument/2006/relationships" xmlns:m="http://schemas.openxmlformats.org/officeDocument/2006/math" xmlns:v="urn:schemas-microsoft-com:vml" xmlns:wp14="http://schemas.microsoft.com/office/word/2010/wordprocessingDrawing" xmlns:wp="http://schemas.openxmlformats.org/drawingml/2006/wordprocessingDrawing" xmlns:w10="urn:schemas-microsoft-com:office:word" xmlns:w="http://schemas.openxmlformats.org/wordprocessingml/2006/main" xmlns:w14="http://schemas.microsoft.com/office/word/2010/wordml" xmlns:w15="http://schemas.microsoft.com/office/word/2012/wordml" xmlns:w16cid="http://schemas.microsoft.com/office/word/2016/wordml/cid" xmlns:w16se="http://schemas.microsoft.com/office/word/2015/wordml/symex" xmlns:wpg="http://schemas.microsoft.com/office/word/2010/wordprocessingGroup" xmlns:wpi="http://schemas.microsoft.com/office/word/2010/wordprocessingInk" xmlns:wne="http://schemas.microsoft.com/office/word/2006/wordml" xmlns:wps="http://schemas.microsoft.com/office/word/2010/wordprocessingShape" mc:Ignorable="w14 w15 w16se w16cid wp14">
+<w:numbering xmlns:wpc="http://schemas.microsoft.com/office/word/2010/wordprocessingCanvas" xmlns:cx="http://schemas.microsoft.com/office/drawing/2014/chartex" xmlns:cx1="http://schemas.microsoft.com/office/drawing/2015/9/8/chartex" xmlns:cx2="http://schemas.microsoft.com/office/drawing/2015/10/21/chartex" xmlns:cx3="http://schemas.microsoft.com/office/drawing/2016/5/9/chartex" xmlns:cx4="http://schemas.microsoft.com/office/drawing/2016/5/10/chartex" xmlns:cx5="http://schemas.microsoft.com/office/drawing/2016/5/11/chartex" xmlns:cx6="http://schemas.microsoft.com/office/drawing/2016/5/12/chartex" xmlns:cx7="http://schemas.microsoft.com/office/drawing/2016/5/13/chartex" xmlns:cx8="http://schemas.microsoft.com/office/drawing/2016/5/14/chartex" xmlns:mc="http://schemas.openxmlformats.org/markup-compatibility/2006" xmlns:aink="http://schemas.microsoft.com/office/drawing/2016/ink" xmlns:am3d="http://schemas.microsoft.com/office/drawing/2017/model3d" xmlns:o="urn:schemas-microsoft-com:office:office" xmlns:r="http://schemas.openxmlformats.org/officeDocument/2006/relationships" xmlns:m="http://schemas.openxmlformats.org/officeDocument/2006/math" xmlns:v="urn:schemas-microsoft-com:vml" xmlns:wp14="http://schemas.microsoft.com/office/word/2010/wordprocessingDrawing" xmlns:wp="http://schemas.openxmlformats.org/drawingml/2006/wordprocessingDrawing" xmlns:w10="urn:schemas-microsoft-com:office:word" xmlns:w="http://schemas.openxmlformats.org/wordprocessingml/2006/main" xmlns:w14="http://schemas.microsoft.com/office/word/2010/wordml" xmlns:w15="http://schemas.microsoft.com/office/word/2012/wordml" xmlns:w16cex="http://schemas.microsoft.com/office/word/2018/wordml/cex" xmlns:w16cid="http://schemas.microsoft.com/office/word/2016/wordml/cid" xmlns:w16="http://schemas.microsoft.com/office/word/2018/wordml" xmlns:w16sdtdh="http://schemas.microsoft.com/office/word/2020/wordml/sdtdatahash" xmlns:w16se="http://schemas.microsoft.com/office/word/2015/wordml/symex" xmlns:wpg="http://schemas.microsoft.com/office/word/2010/wordprocessingGroup" xmlns:wpi="http://schemas.microsoft.com/office/word/2010/wordprocessingInk" xmlns:wne="http://schemas.microsoft.com/office/word/2006/wordml" xmlns:wps="http://schemas.microsoft.com/office/word/2010/wordprocessingShape" mc:Ignorable="w14 w15 w16se w16cid w16 w16cex w16sdtdh wp14">
   <w:abstractNum w:abstractNumId="0" w15:restartNumberingAfterBreak="0">
     <w:nsid w:val="0E632E03"/>
     <w:multiLevelType w:val="hybridMultilevel"/>
@@ -5808,6 +5984,92 @@
     </w:lvl>
   </w:abstractNum>
   <w:abstractNum w:abstractNumId="8" w15:restartNumberingAfterBreak="0">
+    <w:nsid w:val="4F7F763A"/>
+    <w:multiLevelType w:val="hybridMultilevel"/>
+    <w:tmpl w:val="B60C7A86"/>
+    <w:lvl w:ilvl="0" w:tplc="2000000F">
+      <w:start w:val="1"/>
+      <w:numFmt w:val="decimal"/>
+      <w:lvlText w:val="%1."/>
+      <w:lvlJc w:val="left"/>
+      <w:pPr>
+        <w:ind w:left="720" w:hanging="360"/>
+      </w:pPr>
+    </w:lvl>
+    <w:lvl w:ilvl="1" w:tplc="20000019" w:tentative="1">
+      <w:start w:val="1"/>
+      <w:numFmt w:val="lowerLetter"/>
+      <w:lvlText w:val="%2."/>
+      <w:lvlJc w:val="left"/>
+      <w:pPr>
+        <w:ind w:left="1440" w:hanging="360"/>
+      </w:pPr>
+    </w:lvl>
+    <w:lvl w:ilvl="2" w:tplc="2000001B" w:tentative="1">
+      <w:start w:val="1"/>
+      <w:numFmt w:val="lowerRoman"/>
+      <w:lvlText w:val="%3."/>
+      <w:lvlJc w:val="right"/>
+      <w:pPr>
+        <w:ind w:left="2160" w:hanging="180"/>
+      </w:pPr>
+    </w:lvl>
+    <w:lvl w:ilvl="3" w:tplc="2000000F" w:tentative="1">
+      <w:start w:val="1"/>
+      <w:numFmt w:val="decimal"/>
+      <w:lvlText w:val="%4."/>
+      <w:lvlJc w:val="left"/>
+      <w:pPr>
+        <w:ind w:left="2880" w:hanging="360"/>
+      </w:pPr>
+    </w:lvl>
+    <w:lvl w:ilvl="4" w:tplc="20000019" w:tentative="1">
+      <w:start w:val="1"/>
+      <w:numFmt w:val="lowerLetter"/>
+      <w:lvlText w:val="%5."/>
+      <w:lvlJc w:val="left"/>
+      <w:pPr>
+        <w:ind w:left="3600" w:hanging="360"/>
+      </w:pPr>
+    </w:lvl>
+    <w:lvl w:ilvl="5" w:tplc="2000001B" w:tentative="1">
+      <w:start w:val="1"/>
+      <w:numFmt w:val="lowerRoman"/>
+      <w:lvlText w:val="%6."/>
+      <w:lvlJc w:val="right"/>
+      <w:pPr>
+        <w:ind w:left="4320" w:hanging="180"/>
+      </w:pPr>
+    </w:lvl>
+    <w:lvl w:ilvl="6" w:tplc="2000000F" w:tentative="1">
+      <w:start w:val="1"/>
+      <w:numFmt w:val="decimal"/>
+      <w:lvlText w:val="%7."/>
+      <w:lvlJc w:val="left"/>
+      <w:pPr>
+        <w:ind w:left="5040" w:hanging="360"/>
+      </w:pPr>
+    </w:lvl>
+    <w:lvl w:ilvl="7" w:tplc="20000019" w:tentative="1">
+      <w:start w:val="1"/>
+      <w:numFmt w:val="lowerLetter"/>
+      <w:lvlText w:val="%8."/>
+      <w:lvlJc w:val="left"/>
+      <w:pPr>
+        <w:ind w:left="5760" w:hanging="360"/>
+      </w:pPr>
+    </w:lvl>
+    <w:lvl w:ilvl="8" w:tplc="2000001B" w:tentative="1">
+      <w:start w:val="1"/>
+      <w:numFmt w:val="lowerRoman"/>
+      <w:lvlText w:val="%9."/>
+      <w:lvlJc w:val="right"/>
+      <w:pPr>
+        <w:ind w:left="6480" w:hanging="180"/>
+      </w:pPr>
+    </w:lvl>
+  </w:abstractNum>
+  <w:abstractNum w:abstractNumId="9" w15:restartNumberingAfterBreak="0">
     <w:nsid w:val="55D504B4"/>
     <w:multiLevelType w:val="hybridMultilevel"/>
     <w:tmpl w:val="2C9A969C"/>
@@ -5893,7 +6155,7 @@
       </w:pPr>
     </w:lvl>
   </w:abstractNum>
-  <w:abstractNum w:abstractNumId="9" w15:restartNumberingAfterBreak="0">
+  <w:abstractNum w:abstractNumId="10" w15:restartNumberingAfterBreak="0">
     <w:nsid w:val="736F41D9"/>
     <w:multiLevelType w:val="hybridMultilevel"/>
     <w:tmpl w:val="E9C27B16"/>
@@ -5979,7 +6241,7 @@
       </w:pPr>
     </w:lvl>
   </w:abstractNum>
-  <w:abstractNum w:abstractNumId="10" w15:restartNumberingAfterBreak="0">
+  <w:abstractNum w:abstractNumId="11" w15:restartNumberingAfterBreak="0">
     <w:nsid w:val="76CB1147"/>
     <w:multiLevelType w:val="hybridMultilevel"/>
     <w:tmpl w:val="112AC450"/>
@@ -6065,7 +6327,7 @@
       </w:pPr>
     </w:lvl>
   </w:abstractNum>
-  <w:abstractNum w:abstractNumId="11" w15:restartNumberingAfterBreak="0">
+  <w:abstractNum w:abstractNumId="12" w15:restartNumberingAfterBreak="0">
     <w:nsid w:val="7CCB5AEF"/>
     <w:multiLevelType w:val="hybridMultilevel"/>
     <w:tmpl w:val="B51A23B8"/>
@@ -6152,10 +6414,10 @@
     </w:lvl>
   </w:abstractNum>
   <w:num w:numId="1">
-    <w:abstractNumId w:val="8"/>
+    <w:abstractNumId w:val="9"/>
   </w:num>
   <w:num w:numId="2">
-    <w:abstractNumId w:val="10"/>
+    <w:abstractNumId w:val="11"/>
   </w:num>
   <w:num w:numId="3">
     <w:abstractNumId w:val="0"/>
@@ -6164,7 +6426,7 @@
     <w:abstractNumId w:val="1"/>
   </w:num>
   <w:num w:numId="5">
-    <w:abstractNumId w:val="9"/>
+    <w:abstractNumId w:val="10"/>
   </w:num>
   <w:num w:numId="6">
     <w:abstractNumId w:val="2"/>
@@ -6185,13 +6447,16 @@
     <w:abstractNumId w:val="3"/>
   </w:num>
   <w:num w:numId="12">
-    <w:abstractNumId w:val="11"/>
+    <w:abstractNumId w:val="12"/>
+  </w:num>
+  <w:num w:numId="13">
+    <w:abstractNumId w:val="8"/>
   </w:num>
 </w:numbering>
 </file>
 
 <file path=word/styles.xml><?xml version="1.0" encoding="utf-8"?>
-<w:styles xmlns:mc="http://schemas.openxmlformats.org/markup-compatibility/2006" xmlns:r="http://schemas.openxmlformats.org/officeDocument/2006/relationships" xmlns:w="http://schemas.openxmlformats.org/wordprocessingml/2006/main" xmlns:w14="http://schemas.microsoft.com/office/word/2010/wordml" xmlns:w15="http://schemas.microsoft.com/office/word/2012/wordml" xmlns:w16cid="http://schemas.microsoft.com/office/word/2016/wordml/cid" xmlns:w16se="http://schemas.microsoft.com/office/word/2015/wordml/symex" mc:Ignorable="w14 w15 w16se w16cid">
+<w:styles xmlns:mc="http://schemas.openxmlformats.org/markup-compatibility/2006" xmlns:r="http://schemas.openxmlformats.org/officeDocument/2006/relationships" xmlns:w="http://schemas.openxmlformats.org/wordprocessingml/2006/main" xmlns:w14="http://schemas.microsoft.com/office/word/2010/wordml" xmlns:w15="http://schemas.microsoft.com/office/word/2012/wordml" xmlns:w16cex="http://schemas.microsoft.com/office/word/2018/wordml/cex" xmlns:w16cid="http://schemas.microsoft.com/office/word/2016/wordml/cid" xmlns:w16="http://schemas.microsoft.com/office/word/2018/wordml" xmlns:w16sdtdh="http://schemas.microsoft.com/office/word/2020/wordml/sdtdatahash" xmlns:w16se="http://schemas.microsoft.com/office/word/2015/wordml/symex" mc:Ignorable="w14 w15 w16se w16cid w16 w16cex w16sdtdh">
   <w:docDefaults>
     <w:rPrDefault>
       <w:rPr>
@@ -6207,7 +6472,7 @@
       </w:pPr>
     </w:pPrDefault>
   </w:docDefaults>
-  <w:latentStyles w:defLockedState="0" w:defUIPriority="99" w:defSemiHidden="0" w:defUnhideWhenUsed="0" w:defQFormat="0" w:count="377">
+  <w:latentStyles w:defLockedState="0" w:defUIPriority="99" w:defSemiHidden="0" w:defUnhideWhenUsed="0" w:defQFormat="0" w:count="376">
     <w:lsdException w:name="Normal" w:uiPriority="0" w:qFormat="1"/>
     <w:lsdException w:name="heading 1" w:uiPriority="9" w:qFormat="1"/>
     <w:lsdException w:name="heading 2" w:semiHidden="1" w:uiPriority="9" w:unhideWhenUsed="1" w:qFormat="1"/>
@@ -6584,11 +6849,14 @@
     <w:lsdException w:name="Hashtag" w:semiHidden="1" w:unhideWhenUsed="1"/>
     <w:lsdException w:name="Unresolved Mention" w:semiHidden="1" w:unhideWhenUsed="1"/>
     <w:lsdException w:name="Smart Link" w:semiHidden="1" w:unhideWhenUsed="1"/>
-    <w:lsdException w:name="Smart Link Error" w:semiHidden="1" w:unhideWhenUsed="1"/>
   </w:latentStyles>
   <w:style w:type="paragraph" w:default="1" w:styleId="Normal">
     <w:name w:val="Normal"/>
     <w:qFormat/>
+    <w:rsid w:val="00FB3608"/>
+    <w:pPr>
+      <w:spacing w:after="60" w:line="240" w:lineRule="auto"/>
+    </w:pPr>
   </w:style>
   <w:style w:type="paragraph" w:styleId="Heading1">
     <w:name w:val="heading 1"/>
@@ -6702,7 +6970,7 @@
     <w:basedOn w:val="Normal"/>
     <w:rsid w:val="005322C1"/>
     <w:pPr>
-      <w:spacing w:before="100" w:beforeAutospacing="1" w:after="100" w:afterAutospacing="1" w:line="240" w:lineRule="auto"/>
+      <w:spacing w:before="100" w:beforeAutospacing="1" w:after="100" w:afterAutospacing="1"/>
     </w:pPr>
     <w:rPr>
       <w:rFonts w:ascii="Times New Roman" w:eastAsia="Times New Roman" w:hAnsi="Times New Roman" w:cs="Times New Roman"/>
@@ -6716,7 +6984,7 @@
     <w:basedOn w:val="Normal"/>
     <w:rsid w:val="004720C8"/>
     <w:pPr>
-      <w:spacing w:before="100" w:beforeAutospacing="1" w:after="100" w:afterAutospacing="1" w:line="240" w:lineRule="auto"/>
+      <w:spacing w:before="100" w:beforeAutospacing="1" w:after="100" w:afterAutospacing="1"/>
     </w:pPr>
     <w:rPr>
       <w:rFonts w:ascii="Times New Roman" w:eastAsia="Times New Roman" w:hAnsi="Times New Roman" w:cs="Times New Roman"/>
@@ -6741,7 +7009,7 @@
     <w:basedOn w:val="Normal"/>
     <w:rsid w:val="00B80D29"/>
     <w:pPr>
-      <w:spacing w:before="100" w:beforeAutospacing="1" w:after="100" w:afterAutospacing="1" w:line="240" w:lineRule="auto"/>
+      <w:spacing w:before="100" w:beforeAutospacing="1" w:after="100" w:afterAutospacing="1"/>
     </w:pPr>
     <w:rPr>
       <w:rFonts w:ascii="Times New Roman" w:eastAsia="Times New Roman" w:hAnsi="Times New Roman" w:cs="Times New Roman"/>
@@ -6765,13 +7033,36 @@
     <w:basedOn w:val="Normal"/>
     <w:rsid w:val="00B80D29"/>
     <w:pPr>
-      <w:spacing w:before="100" w:beforeAutospacing="1" w:after="100" w:afterAutospacing="1" w:line="240" w:lineRule="auto"/>
+      <w:spacing w:before="100" w:beforeAutospacing="1" w:after="100" w:afterAutospacing="1"/>
     </w:pPr>
     <w:rPr>
       <w:rFonts w:ascii="Times New Roman" w:eastAsia="Times New Roman" w:hAnsi="Times New Roman" w:cs="Times New Roman"/>
       <w:sz w:val="24"/>
       <w:szCs w:val="24"/>
       <w:lang w:eastAsia="en-IL"/>
+    </w:rPr>
+  </w:style>
+  <w:style w:type="character" w:styleId="Hyperlink">
+    <w:name w:val="Hyperlink"/>
+    <w:basedOn w:val="DefaultParagraphFont"/>
+    <w:uiPriority w:val="99"/>
+    <w:unhideWhenUsed/>
+    <w:rsid w:val="002E07F3"/>
+    <w:rPr>
+      <w:color w:val="0563C1" w:themeColor="hyperlink"/>
+      <w:u w:val="single"/>
+    </w:rPr>
+  </w:style>
+  <w:style w:type="character" w:styleId="UnresolvedMention">
+    <w:name w:val="Unresolved Mention"/>
+    <w:basedOn w:val="DefaultParagraphFont"/>
+    <w:uiPriority w:val="99"/>
+    <w:semiHidden/>
+    <w:unhideWhenUsed/>
+    <w:rsid w:val="002E07F3"/>
+    <w:rPr>
+      <w:color w:val="605E5C"/>
+      <w:shd w:val="clear" w:color="auto" w:fill="E1DFDD"/>
     </w:rPr>
   </w:style>
 </w:styles>

</xml_diff>

<commit_message>
Holidays updated, UzbekistanHolidays.txt added. Some Hebrew language corrections + config change
</commit_message>
<xml_diff>
--- a/Docs/Workers Rights SW 2019 - Work Notes.docx
+++ b/Docs/Workers Rights SW 2019 - Work Notes.docx
@@ -50,6 +50,397 @@
         <w:rPr>
           <w:lang w:val="en-US"/>
         </w:rPr>
+        <w:t>Revive verification – 24/7/21</w:t>
+      </w:r>
+    </w:p>
+    <w:p>
+      <w:pPr>
+        <w:rPr>
+          <w:lang w:val="en-US"/>
+        </w:rPr>
+      </w:pPr>
+      <w:r>
+        <w:rPr>
+          <w:lang w:val="en-US"/>
+        </w:rPr>
+        <w:t>Data is in “</w:t>
+      </w:r>
+      <w:r>
+        <w:rPr>
+          <w:lang w:val="en-US"/>
+        </w:rPr>
+        <w:t>F:\SW\WorkersRights\Data\Save1</w:t>
+      </w:r>
+      <w:r>
+        <w:rPr>
+          <w:lang w:val="en-US"/>
+        </w:rPr>
+        <w:t>”</w:t>
+      </w:r>
+    </w:p>
+    <w:p>
+      <w:pPr>
+        <w:rPr>
+          <w:lang w:val="en-US"/>
+        </w:rPr>
+      </w:pPr>
+      <w:r>
+        <w:rPr>
+          <w:lang w:val="en-US"/>
+        </w:rPr>
+        <w:t>Start with “save1_small”</w:t>
+      </w:r>
+    </w:p>
+    <w:p>
+      <w:pPr>
+        <w:rPr>
+          <w:lang w:val="en-US"/>
+        </w:rPr>
+      </w:pPr>
+      <w:r>
+        <w:rPr>
+          <w:lang w:val="en-US"/>
+        </w:rPr>
+        <w:t>To run test on all files in a directory:</w:t>
+      </w:r>
+    </w:p>
+    <w:p>
+      <w:pPr>
+        <w:rPr>
+          <w:lang w:val="en-US"/>
+        </w:rPr>
+      </w:pPr>
+      <w:r>
+        <w:rPr>
+          <w:lang w:val="en-US"/>
+        </w:rPr>
+        <w:t>In the menu select &lt;Test&gt;&lt;Verify Batch&gt;</w:t>
+      </w:r>
+    </w:p>
+    <w:p>
+      <w:pPr>
+        <w:rPr>
+          <w:lang w:val="en-US"/>
+        </w:rPr>
+      </w:pPr>
+      <w:r>
+        <w:rPr>
+          <w:lang w:val="en-US"/>
+        </w:rPr>
+        <w:t>Then select on “save.txt” file – but all cases in the containing directory would be tested.</w:t>
+      </w:r>
+    </w:p>
+    <w:p>
+      <w:pPr>
+        <w:rPr>
+          <w:lang w:val="en-US"/>
+        </w:rPr>
+      </w:pPr>
+      <w:r>
+        <w:rPr>
+          <w:lang w:val="en-US"/>
+        </w:rPr>
+        <w:t>In my case – there were 3 cases – in there is one line for each in “VerifyBatch.log”.</w:t>
+      </w:r>
+    </w:p>
+    <w:p>
+      <w:pPr>
+        <w:rPr>
+          <w:lang w:val="en-US"/>
+        </w:rPr>
+      </w:pPr>
+      <w:r>
+        <w:rPr>
+          <w:lang w:val="en-US"/>
+        </w:rPr>
+        <w:t xml:space="preserve">For 2 </w:t>
+      </w:r>
+      <w:r>
+        <w:rPr>
+          <w:lang w:val="en-US"/>
+        </w:rPr>
+        <w:t>c</w:t>
+      </w:r>
+      <w:r>
+        <w:rPr>
+          <w:lang w:val="en-US"/>
+        </w:rPr>
+        <w:t>ases it is written “</w:t>
+      </w:r>
+      <w:r>
+        <w:rPr>
+          <w:lang w:val="en-US"/>
+        </w:rPr>
+        <w:t>All 7 same</w:t>
+      </w:r>
+      <w:r>
+        <w:rPr>
+          <w:lang w:val="en-US"/>
+        </w:rPr>
+        <w:t>”</w:t>
+      </w:r>
+      <w:r>
+        <w:rPr>
+          <w:lang w:val="en-US"/>
+        </w:rPr>
+        <w:t>,</w:t>
+      </w:r>
+    </w:p>
+    <w:p>
+      <w:pPr>
+        <w:rPr>
+          <w:lang w:val="en-US"/>
+        </w:rPr>
+      </w:pPr>
+      <w:r>
+        <w:rPr>
+          <w:lang w:val="en-US"/>
+        </w:rPr>
+        <w:t>And there is one problem:</w:t>
+      </w:r>
+    </w:p>
+    <w:p>
+      <w:pPr>
+        <w:rPr>
+          <w:lang w:val="en-US"/>
+        </w:rPr>
+      </w:pPr>
+      <w:r>
+        <w:rPr>
+          <w:lang w:val="en-US"/>
+        </w:rPr>
+        <w:t xml:space="preserve">       F:\SW\WorkersRights\Data\Save1_small\acelita abad_diaz_EC6865280\Save.txt - 1 / 7 differ</w:t>
+      </w:r>
+    </w:p>
+    <w:p>
+      <w:pPr>
+        <w:rPr>
+          <w:lang w:val="en-US"/>
+        </w:rPr>
+      </w:pPr>
+      <w:r>
+        <w:rPr>
+          <w:lang w:val="en-US"/>
+        </w:rPr>
+        <w:t>BUT – this was old save (text file named “save.txt”, not XML).</w:t>
+      </w:r>
+    </w:p>
+    <w:p>
+      <w:pPr>
+        <w:pStyle w:val="Heading4"/>
+        <w:rPr>
+          <w:lang w:val="en-US"/>
+        </w:rPr>
+      </w:pPr>
+      <w:r>
+        <w:rPr>
+          <w:lang w:val="en-US"/>
+        </w:rPr>
+        <w:t>Where are all the details?</w:t>
+      </w:r>
+    </w:p>
+    <w:p>
+      <w:pPr>
+        <w:rPr>
+          <w:lang w:val="en-US"/>
+        </w:rPr>
+      </w:pPr>
+      <w:r>
+        <w:rPr>
+          <w:lang w:val="en-US"/>
+        </w:rPr>
+        <w:t>Redefine save directory to “</w:t>
+      </w:r>
+      <w:r>
+        <w:rPr>
+          <w:lang w:val="en-US"/>
+        </w:rPr>
+        <w:t>F:\WorkersRights\Save</w:t>
+      </w:r>
+      <w:r>
+        <w:rPr>
+          <w:lang w:val="en-US"/>
+        </w:rPr>
+        <w:t>”</w:t>
+      </w:r>
+    </w:p>
+    <w:p>
+      <w:pPr>
+        <w:rPr>
+          <w:lang w:val="en-US"/>
+        </w:rPr>
+      </w:pPr>
+      <w:r>
+        <w:rPr>
+          <w:lang w:val="en-US"/>
+        </w:rPr>
+        <w:t xml:space="preserve">Copied new holidays from Iris </w:t>
+      </w:r>
+    </w:p>
+    <w:p>
+      <w:pPr>
+        <w:rPr>
+          <w:lang w:val="en-US"/>
+        </w:rPr>
+      </w:pPr>
+      <w:r>
+        <w:rPr>
+          <w:lang w:val="en-US"/>
+        </w:rPr>
+        <w:t>Added “</w:t>
+      </w:r>
+      <w:r>
+        <w:rPr>
+          <w:lang w:val="en-US"/>
+        </w:rPr>
+        <w:t>UzbekistanHolidays.txt</w:t>
+      </w:r>
+      <w:r>
+        <w:rPr>
+          <w:lang w:val="en-US"/>
+        </w:rPr>
+        <w:t>” and updated all other holidays files.</w:t>
+      </w:r>
+    </w:p>
+    <w:p>
+      <w:pPr>
+        <w:rPr>
+          <w:lang w:val="en-US"/>
+        </w:rPr>
+      </w:pPr>
+      <w:r>
+        <w:rPr>
+          <w:lang w:val="en-US"/>
+        </w:rPr>
+        <w:t xml:space="preserve">Now first case computes exactly the same results – </w:t>
+      </w:r>
+    </w:p>
+    <w:p>
+      <w:pPr>
+        <w:rPr>
+          <w:lang w:val="en-US"/>
+        </w:rPr>
+      </w:pPr>
+      <w:r>
+        <w:rPr>
+          <w:lang w:val="en-US"/>
+        </w:rPr>
+        <w:t>I used the &lt;Compare Files&gt; option from MS-Word to see the differences in the letter.</w:t>
+      </w:r>
+    </w:p>
+    <w:p>
+      <w:pPr>
+        <w:pStyle w:val="ListParagraph"/>
+        <w:numPr>
+          <w:ilvl w:val="0"/>
+          <w:numId w:val="14"/>
+        </w:numPr>
+        <w:rPr>
+          <w:lang w:val="en-US" w:bidi="he-IL"/>
+        </w:rPr>
+      </w:pPr>
+      <w:r>
+        <w:rPr>
+          <w:rFonts w:hint="cs"/>
+          <w:rtl/>
+          <w:lang w:val="en-US" w:bidi="he-IL"/>
+        </w:rPr>
+        <w:t>שכר אחרון</w:t>
+      </w:r>
+      <w:r>
+        <w:rPr>
+          <w:lang w:val="en-US" w:bidi="ar-JO"/>
+        </w:rPr>
+        <w:t xml:space="preserve"> was changed to </w:t>
+      </w:r>
+      <w:r>
+        <w:rPr>
+          <w:rFonts w:hint="cs"/>
+          <w:rtl/>
+          <w:lang w:val="en-US" w:bidi="he-IL"/>
+        </w:rPr>
+        <w:t>משכורת אחרונה</w:t>
+      </w:r>
+    </w:p>
+    <w:p>
+      <w:pPr>
+        <w:pStyle w:val="ListParagraph"/>
+        <w:numPr>
+          <w:ilvl w:val="0"/>
+          <w:numId w:val="14"/>
+        </w:numPr>
+        <w:rPr>
+          <w:lang w:val="en-US" w:bidi="he-IL"/>
+        </w:rPr>
+      </w:pPr>
+      <w:r>
+        <w:rPr>
+          <w:rFonts w:hint="cs"/>
+          <w:rtl/>
+          <w:lang w:val="en-US" w:bidi="he-IL"/>
+        </w:rPr>
+        <w:t>ניספח</w:t>
+      </w:r>
+      <w:r>
+        <w:rPr>
+          <w:lang w:val="en-US" w:bidi="ar-JO"/>
+        </w:rPr>
+        <w:t xml:space="preserve"> was corrected to </w:t>
+      </w:r>
+      <w:r>
+        <w:rPr>
+          <w:rFonts w:hint="cs"/>
+          <w:rtl/>
+          <w:lang w:val="en-US" w:bidi="he-IL"/>
+        </w:rPr>
+        <w:t>נספח</w:t>
+      </w:r>
+    </w:p>
+    <w:p>
+      <w:pPr>
+        <w:rPr>
+          <w:lang w:val="en-US" w:bidi="ar-JO"/>
+        </w:rPr>
+      </w:pPr>
+      <w:r>
+        <w:rPr>
+          <w:rFonts w:hint="cs"/>
+          <w:lang w:val="en-US" w:bidi="he-IL"/>
+        </w:rPr>
+        <w:t>C</w:t>
+      </w:r>
+      <w:r>
+        <w:rPr>
+          <w:lang w:val="en-US" w:bidi="ar-JO"/>
+        </w:rPr>
+        <w:t>ommit now!</w:t>
+      </w:r>
+    </w:p>
+    <w:p>
+      <w:pPr>
+        <w:rPr>
+          <w:lang w:val="en-US"/>
+        </w:rPr>
+      </w:pPr>
+    </w:p>
+    <w:p>
+      <w:pPr>
+        <w:rPr>
+          <w:lang w:val="en-US"/>
+        </w:rPr>
+      </w:pPr>
+    </w:p>
+    <w:p>
+      <w:pPr>
+        <w:pStyle w:val="Heading2"/>
+        <w:rPr>
+          <w:lang w:val="en-US"/>
+        </w:rPr>
+      </w:pPr>
+      <w:r>
+        <w:rPr>
+          <w:lang w:val="en-US"/>
+        </w:rPr>
         <w:t>Resume work on comments from Eyal &amp; Iris – 24/7/2021</w:t>
       </w:r>
     </w:p>
@@ -69,16 +460,8 @@
         <w:rPr>
           <w:lang w:val="en-US"/>
         </w:rPr>
-        <w:t>F:\SW\</w:t>
-      </w:r>
-      <w:proofErr w:type="spellStart"/>
-      <w:r>
-        <w:rPr>
-          <w:lang w:val="en-US"/>
-        </w:rPr>
-        <w:t>WorkersRightsComputer</w:t>
-      </w:r>
-      <w:proofErr w:type="spellEnd"/>
+        <w:t>F:\SW\WorkersRightsComputer</w:t>
+      </w:r>
       <w:r>
         <w:rPr>
           <w:lang w:val="en-US"/>
@@ -173,36 +556,34 @@
         <w:rPr>
           <w:lang w:val="en-US"/>
         </w:rPr>
-        <w:t xml:space="preserve">Separate computation of pension and </w:t>
-      </w:r>
-      <w:proofErr w:type="spellStart"/>
-      <w:r>
-        <w:rPr>
-          <w:lang w:val="en-US"/>
-        </w:rPr>
-        <w:t>keren</w:t>
-      </w:r>
-      <w:proofErr w:type="spellEnd"/>
-      <w:r>
-        <w:rPr>
-          <w:lang w:val="en-US"/>
-        </w:rPr>
-        <w:t>…</w:t>
-      </w:r>
-    </w:p>
-    <w:p>
-      <w:pPr>
-        <w:rPr>
-          <w:lang w:val="en-US"/>
-        </w:rPr>
-      </w:pPr>
-    </w:p>
-    <w:p>
-      <w:pPr>
-        <w:rPr>
-          <w:lang w:val="en-US"/>
-        </w:rPr>
-      </w:pPr>
+        <w:t>Separate computation of pension and keren…</w:t>
+      </w:r>
+    </w:p>
+    <w:p>
+      <w:pPr>
+        <w:rPr>
+          <w:lang w:val="en-US"/>
+        </w:rPr>
+      </w:pPr>
+      <w:r>
+        <w:rPr>
+          <w:lang w:val="en-US"/>
+        </w:rPr>
+        <w:t>Version stated by SW before change was 1.0.1</w:t>
+      </w:r>
+    </w:p>
+    <w:p>
+      <w:pPr>
+        <w:rPr>
+          <w:lang w:val="en-US"/>
+        </w:rPr>
+      </w:pPr>
+      <w:r>
+        <w:rPr>
+          <w:lang w:val="en-US"/>
+        </w:rPr>
+        <w:t>Change it to 1.1.0</w:t>
+      </w:r>
     </w:p>
     <w:p>
       <w:pPr>
@@ -306,6 +687,7 @@
         <w:rPr>
           <w:lang w:val="en-US"/>
         </w:rPr>
+        <w:lastRenderedPageBreak/>
         <w:t>Severance should be proportional to part of year worked</w:t>
       </w:r>
     </w:p>
@@ -561,21 +943,7 @@
         <w:rPr>
           <w:lang w:val="en-US"/>
         </w:rPr>
-        <w:t xml:space="preserve">Prevent contradictions between “severance for less than a year”, “severance in fund only” and working period </w:t>
-      </w:r>
-      <w:proofErr w:type="spellStart"/>
-      <w:r>
-        <w:rPr>
-          <w:lang w:val="en-US"/>
-        </w:rPr>
-        <w:t>len</w:t>
-      </w:r>
-      <w:proofErr w:type="spellEnd"/>
-      <w:r>
-        <w:rPr>
-          <w:lang w:val="en-US"/>
-        </w:rPr>
-        <w:t>.</w:t>
+        <w:t>Prevent contradictions between “severance for less than a year”, “severance in fund only” and working period len.</w:t>
       </w:r>
     </w:p>
     <w:p>
@@ -642,7 +1010,6 @@
         <w:rPr>
           <w:lang w:val="en-US"/>
         </w:rPr>
-        <w:lastRenderedPageBreak/>
         <w:t>Add 14 days for severance after each working year – 7/9/2019</w:t>
       </w:r>
     </w:p>
@@ -863,7 +1230,6 @@
         </w:rPr>
         <w:t>There is a parameter “</w:t>
       </w:r>
-      <w:proofErr w:type="spellStart"/>
       <w:r>
         <w:rPr>
           <w:rFonts w:ascii="Consolas" w:hAnsi="Consolas" w:cs="Consolas"/>
@@ -873,7 +1239,6 @@
         </w:rPr>
         <w:t>mbDemandFullMonthAnyway</w:t>
       </w:r>
-      <w:proofErr w:type="spellEnd"/>
       <w:r>
         <w:rPr>
           <w:lang w:val="en-US"/>
@@ -1041,6 +1406,7 @@
           <w:rtl/>
           <w:lang w:bidi="he-IL"/>
         </w:rPr>
+        <w:lastRenderedPageBreak/>
         <w:t>3.    </w:t>
       </w:r>
       <w:r>
@@ -1489,7 +1855,6 @@
         <w:rPr>
           <w:lang w:val="en-US"/>
         </w:rPr>
-        <w:lastRenderedPageBreak/>
         <w:t>Just before sending the SW to Kav Laoved Haifa – 10/8/2019</w:t>
       </w:r>
     </w:p>
@@ -2014,16 +2379,8 @@
         <w:rPr>
           <w:lang w:val="en-US"/>
         </w:rPr>
-        <w:t xml:space="preserve">Correct &amp; Check </w:t>
-      </w:r>
-      <w:proofErr w:type="gramStart"/>
-      <w:r>
-        <w:rPr>
-          <w:lang w:val="en-US"/>
-        </w:rPr>
-        <w:t>it !</w:t>
-      </w:r>
-      <w:proofErr w:type="gramEnd"/>
+        <w:t>Correct &amp; Check it !</w:t>
+      </w:r>
     </w:p>
     <w:p>
       <w:pPr>
@@ -2081,6 +2438,7 @@
         <w:rPr>
           <w:lang w:val="en-US"/>
         </w:rPr>
+        <w:lastRenderedPageBreak/>
         <w:t>Each work years should know:</w:t>
       </w:r>
     </w:p>
@@ -2596,19 +2954,7 @@
           <w:rtl/>
           <w:lang w:bidi="he-IL"/>
         </w:rPr>
-        <w:t xml:space="preserve"> או 240 יום בשנה קלנדרית חלקית (שנה שעבד בה מה-1 לינואר אך הפסיק לעבוד לפני ה-31 לדצמבר) הוא זכאי למלוא הצבירה השנתית.  במידה ועבד פחות מ-200 יום בשנה קלנדרית מלאה / 240 יום </w:t>
-      </w:r>
-      <w:r>
-        <w:rPr>
-          <w:rFonts w:ascii="Arial" w:hAnsi="Arial" w:cs="Arial"/>
-          <w:color w:val="8496B0" w:themeColor="text2" w:themeTint="99"/>
-          <w:sz w:val="22"/>
-          <w:szCs w:val="22"/>
-          <w:rtl/>
-          <w:lang w:bidi="he-IL"/>
-        </w:rPr>
-        <w:lastRenderedPageBreak/>
-        <w:t>בשנה קלנדרית חלקית, זכאי לצבירה בהתאם לחישוב החדשי (1.17 ימים לחודש לעובד המועסק 6 ימים בשבוע ב-5 שנות העבודה הראשונות וכו').</w:t>
+        <w:t> או 240 יום בשנה קלנדרית חלקית (שנה שעבד בה מה-1 לינואר אך הפסיק לעבוד לפני ה-31 לדצמבר) הוא זכאי למלוא הצבירה השנתית.  במידה ועבד פחות מ-200 יום בשנה קלנדרית מלאה / 240 יום בשנה קלנדרית חלקית, זכאי לצבירה בהתאם לחישוב החדשי (1.17 ימים לחודש לעובד המועסק 6 ימים בשבוע ב-5 שנות העבודה הראשונות וכו').</w:t>
       </w:r>
       <w:r>
         <w:rPr>
@@ -3338,21 +3684,8 @@
           <w:rtl/>
           <w:lang w:eastAsia="en-IL" w:bidi="he-IL"/>
         </w:rPr>
-        <w:t xml:space="preserve"> יש להוסיף (בעברית ובאנגלית) את </w:t>
-      </w:r>
-      <w:proofErr w:type="gramStart"/>
-      <w:r>
-        <w:rPr>
-          <w:rFonts w:ascii="Arial" w:eastAsia="Times New Roman" w:hAnsi="Arial" w:cs="Arial"/>
-          <w:color w:val="222222"/>
-          <w:sz w:val="24"/>
-          <w:szCs w:val="24"/>
-          <w:rtl/>
-          <w:lang w:eastAsia="en-IL" w:bidi="he-IL"/>
-        </w:rPr>
-        <w:t>המשפט:-</w:t>
-      </w:r>
-      <w:proofErr w:type="gramEnd"/>
+        <w:t> יש להוסיף (בעברית ובאנגלית) את המשפט:-</w:t>
+      </w:r>
     </w:p>
     <w:p>
       <w:pPr>
@@ -3376,6 +3709,7 @@
           <w:rtl/>
           <w:lang w:eastAsia="en-IL" w:bidi="he-IL"/>
         </w:rPr>
+        <w:lastRenderedPageBreak/>
         <w:br/>
         <w:t>חישוב זה אינו כולל שכר אחרון עד תאריך (ואז אמור להופיע תאריך יום עבודה אחרון).</w:t>
       </w:r>
@@ -3746,7 +4080,6 @@
         <w:rPr>
           <w:lang w:val="en-US"/>
         </w:rPr>
-        <w:lastRenderedPageBreak/>
         <w:t>Make sure all inputs are saved and restored</w:t>
       </w:r>
     </w:p>
@@ -4008,7 +4341,6 @@
         </w:rPr>
         <w:t>התכנה נכשלה לייצר ספריית </w:t>
       </w:r>
-      <w:proofErr w:type="spellStart"/>
       <w:r>
         <w:rPr>
           <w:rFonts w:ascii="Calibri" w:hAnsi="Calibri" w:cs="Calibri"/>
@@ -4019,7 +4351,6 @@
         </w:rPr>
         <w:t>workersrights</w:t>
       </w:r>
-      <w:proofErr w:type="spellEnd"/>
       <w:r>
         <w:rPr>
           <w:rFonts w:ascii="Calibri" w:hAnsi="Calibri" w:cs="Calibri"/>
@@ -4027,40 +4358,18 @@
           <w:sz w:val="22"/>
           <w:szCs w:val="22"/>
         </w:rPr>
-        <w:t>/</w:t>
-      </w:r>
-      <w:proofErr w:type="gramStart"/>
-      <w:r>
-        <w:rPr>
-          <w:rFonts w:ascii="Calibri" w:hAnsi="Calibri" w:cs="Calibri"/>
+        <w:t>/save</w:t>
+      </w:r>
+      <w:r>
+        <w:rPr>
+          <w:rFonts w:ascii="Arial" w:hAnsi="Arial" w:cs="Arial"/>
           <w:color w:val="222222"/>
           <w:sz w:val="22"/>
           <w:szCs w:val="22"/>
-        </w:rPr>
-        <w:t>save</w:t>
-      </w:r>
-      <w:r>
-        <w:rPr>
-          <w:rFonts w:ascii="Arial" w:hAnsi="Arial" w:cs="Arial"/>
-          <w:color w:val="222222"/>
-          <w:sz w:val="22"/>
-          <w:szCs w:val="22"/>
           <w:rtl/>
           <w:lang w:bidi="he-IL"/>
         </w:rPr>
-        <w:t>  בכונן</w:t>
-      </w:r>
-      <w:proofErr w:type="gramEnd"/>
-      <w:r>
-        <w:rPr>
-          <w:rFonts w:ascii="Arial" w:hAnsi="Arial" w:cs="Arial"/>
-          <w:color w:val="222222"/>
-          <w:sz w:val="22"/>
-          <w:szCs w:val="22"/>
-          <w:rtl/>
-          <w:lang w:bidi="he-IL"/>
-        </w:rPr>
-        <w:t> </w:t>
+        <w:t>  בכונן </w:t>
       </w:r>
       <w:r>
         <w:rPr>
@@ -4128,7 +4437,6 @@
         </w:rPr>
         <w:t>ואחרי שייצרתי ספריות </w:t>
       </w:r>
-      <w:proofErr w:type="gramStart"/>
       <w:r>
         <w:rPr>
           <w:rFonts w:ascii="Arial" w:hAnsi="Arial" w:cs="Arial"/>
@@ -4150,19 +4458,7 @@
           <w:rtl/>
           <w:lang w:bidi="he-IL"/>
         </w:rPr>
-        <w:t> אמר</w:t>
-      </w:r>
-      <w:proofErr w:type="gramEnd"/>
-      <w:r>
-        <w:rPr>
-          <w:rFonts w:ascii="Arial" w:hAnsi="Arial" w:cs="Arial"/>
-          <w:color w:val="222222"/>
-          <w:sz w:val="22"/>
-          <w:szCs w:val="22"/>
-          <w:rtl/>
-          <w:lang w:bidi="he-IL"/>
-        </w:rPr>
-        <w:t xml:space="preserve"> שחסר קובץ </w:t>
+        <w:t> אמר שחסר קובץ </w:t>
       </w:r>
       <w:r>
         <w:rPr>
@@ -4349,21 +4645,8 @@
           <w:rtl/>
           <w:lang w:bidi="he-IL"/>
         </w:rPr>
-        <w:t xml:space="preserve">לגבי חישוב ימי </w:t>
-      </w:r>
-      <w:proofErr w:type="gramStart"/>
-      <w:r>
-        <w:rPr>
-          <w:rFonts w:ascii="Arial" w:hAnsi="Arial" w:cs="Arial"/>
-          <w:color w:val="222222"/>
-          <w:sz w:val="22"/>
-          <w:szCs w:val="22"/>
-          <w:rtl/>
-          <w:lang w:bidi="he-IL"/>
-        </w:rPr>
-        <w:t>חופשה:-</w:t>
-      </w:r>
-      <w:proofErr w:type="gramEnd"/>
+        <w:t>לגבי חישוב ימי חופשה:-</w:t>
+      </w:r>
       <w:r>
         <w:rPr>
           <w:rFonts w:ascii="Arial" w:hAnsi="Arial" w:cs="Arial"/>
@@ -4397,7 +4680,19 @@
           <w:rtl/>
           <w:lang w:bidi="he-IL"/>
         </w:rPr>
-        <w:t> או 240 יום בשנה קלנדרית חלקית (שנה שעבד בה מה-1 לינואר אך הפסיק לעבוד לפני ה-31 לדצמבר) הוא זכאי למלוא הצבירה השנתית.  במידה ועבד פחות מ-200 יום בשנה קלנדרית מלאה / 240 יום בשנה קלנדרית חלקית, זכאי לצבירה בהתאם לחישוב החדשי (1.17 ימים לחודש לעובד המועסק 6 ימים בשבוע ב-5 שנות העבודה הראשונות וכו').</w:t>
+        <w:t xml:space="preserve"> או 240 יום </w:t>
+      </w:r>
+      <w:r>
+        <w:rPr>
+          <w:rFonts w:ascii="Arial" w:hAnsi="Arial" w:cs="Arial"/>
+          <w:color w:val="222222"/>
+          <w:sz w:val="22"/>
+          <w:szCs w:val="22"/>
+          <w:rtl/>
+          <w:lang w:bidi="he-IL"/>
+        </w:rPr>
+        <w:lastRenderedPageBreak/>
+        <w:t>בשנה קלנדרית חלקית (שנה שעבד בה מה-1 לינואר אך הפסיק לעבוד לפני ה-31 לדצמבר) הוא זכאי למלוא הצבירה השנתית.  במידה ועבד פחות מ-200 יום בשנה קלנדרית מלאה / 240 יום בשנה קלנדרית חלקית, זכאי לצבירה בהתאם לחישוב החדשי (1.17 ימים לחודש לעובד המועסק 6 ימים בשבוע ב-5 שנות העבודה הראשונות וכו').</w:t>
       </w:r>
     </w:p>
     <w:p>
@@ -4770,7 +5065,6 @@
         <w:rPr>
           <w:lang w:val="en-US"/>
         </w:rPr>
-        <w:lastRenderedPageBreak/>
         <w:t xml:space="preserve">Save to XML – </w:t>
       </w:r>
     </w:p>
@@ -4896,21 +5190,7 @@
         <w:rPr>
           <w:lang w:val="en-US"/>
         </w:rPr>
-        <w:t xml:space="preserve">Really work with </w:t>
-      </w:r>
-      <w:proofErr w:type="spellStart"/>
-      <w:r>
-        <w:rPr>
-          <w:lang w:val="en-US"/>
-        </w:rPr>
-        <w:t>Github</w:t>
-      </w:r>
-      <w:proofErr w:type="spellEnd"/>
-      <w:r>
-        <w:rPr>
-          <w:lang w:val="en-US"/>
-        </w:rPr>
-        <w:t xml:space="preserve"> &amp; Version Control – put this doc in Git!</w:t>
+        <w:t>Really work with Github &amp; Version Control – put this doc in Git!</w:t>
       </w:r>
     </w:p>
     <w:p>
@@ -5141,6 +5421,7 @@
         <w:rPr>
           <w:lang w:val="en-US" w:bidi="ar-JO"/>
         </w:rPr>
+        <w:lastRenderedPageBreak/>
         <w:t>Compute partiality of the family</w:t>
       </w:r>
     </w:p>
@@ -5456,6 +5737,92 @@
     </w:lvl>
   </w:abstractNum>
   <w:abstractNum w:abstractNumId="2" w15:restartNumberingAfterBreak="0">
+    <w:nsid w:val="1DA459BA"/>
+    <w:multiLevelType w:val="hybridMultilevel"/>
+    <w:tmpl w:val="F0E4F5A6"/>
+    <w:lvl w:ilvl="0" w:tplc="2000000F">
+      <w:start w:val="1"/>
+      <w:numFmt w:val="decimal"/>
+      <w:lvlText w:val="%1."/>
+      <w:lvlJc w:val="left"/>
+      <w:pPr>
+        <w:ind w:left="720" w:hanging="360"/>
+      </w:pPr>
+    </w:lvl>
+    <w:lvl w:ilvl="1" w:tplc="20000019" w:tentative="1">
+      <w:start w:val="1"/>
+      <w:numFmt w:val="lowerLetter"/>
+      <w:lvlText w:val="%2."/>
+      <w:lvlJc w:val="left"/>
+      <w:pPr>
+        <w:ind w:left="1440" w:hanging="360"/>
+      </w:pPr>
+    </w:lvl>
+    <w:lvl w:ilvl="2" w:tplc="2000001B" w:tentative="1">
+      <w:start w:val="1"/>
+      <w:numFmt w:val="lowerRoman"/>
+      <w:lvlText w:val="%3."/>
+      <w:lvlJc w:val="right"/>
+      <w:pPr>
+        <w:ind w:left="2160" w:hanging="180"/>
+      </w:pPr>
+    </w:lvl>
+    <w:lvl w:ilvl="3" w:tplc="2000000F" w:tentative="1">
+      <w:start w:val="1"/>
+      <w:numFmt w:val="decimal"/>
+      <w:lvlText w:val="%4."/>
+      <w:lvlJc w:val="left"/>
+      <w:pPr>
+        <w:ind w:left="2880" w:hanging="360"/>
+      </w:pPr>
+    </w:lvl>
+    <w:lvl w:ilvl="4" w:tplc="20000019" w:tentative="1">
+      <w:start w:val="1"/>
+      <w:numFmt w:val="lowerLetter"/>
+      <w:lvlText w:val="%5."/>
+      <w:lvlJc w:val="left"/>
+      <w:pPr>
+        <w:ind w:left="3600" w:hanging="360"/>
+      </w:pPr>
+    </w:lvl>
+    <w:lvl w:ilvl="5" w:tplc="2000001B" w:tentative="1">
+      <w:start w:val="1"/>
+      <w:numFmt w:val="lowerRoman"/>
+      <w:lvlText w:val="%6."/>
+      <w:lvlJc w:val="right"/>
+      <w:pPr>
+        <w:ind w:left="4320" w:hanging="180"/>
+      </w:pPr>
+    </w:lvl>
+    <w:lvl w:ilvl="6" w:tplc="2000000F" w:tentative="1">
+      <w:start w:val="1"/>
+      <w:numFmt w:val="decimal"/>
+      <w:lvlText w:val="%7."/>
+      <w:lvlJc w:val="left"/>
+      <w:pPr>
+        <w:ind w:left="5040" w:hanging="360"/>
+      </w:pPr>
+    </w:lvl>
+    <w:lvl w:ilvl="7" w:tplc="20000019" w:tentative="1">
+      <w:start w:val="1"/>
+      <w:numFmt w:val="lowerLetter"/>
+      <w:lvlText w:val="%8."/>
+      <w:lvlJc w:val="left"/>
+      <w:pPr>
+        <w:ind w:left="5760" w:hanging="360"/>
+      </w:pPr>
+    </w:lvl>
+    <w:lvl w:ilvl="8" w:tplc="2000001B" w:tentative="1">
+      <w:start w:val="1"/>
+      <w:numFmt w:val="lowerRoman"/>
+      <w:lvlText w:val="%9."/>
+      <w:lvlJc w:val="right"/>
+      <w:pPr>
+        <w:ind w:left="6480" w:hanging="180"/>
+      </w:pPr>
+    </w:lvl>
+  </w:abstractNum>
+  <w:abstractNum w:abstractNumId="3" w15:restartNumberingAfterBreak="0">
     <w:nsid w:val="260E30BE"/>
     <w:multiLevelType w:val="hybridMultilevel"/>
     <w:tmpl w:val="595802E4"/>
@@ -5541,7 +5908,7 @@
       </w:pPr>
     </w:lvl>
   </w:abstractNum>
-  <w:abstractNum w:abstractNumId="3" w15:restartNumberingAfterBreak="0">
+  <w:abstractNum w:abstractNumId="4" w15:restartNumberingAfterBreak="0">
     <w:nsid w:val="27662B8A"/>
     <w:multiLevelType w:val="hybridMultilevel"/>
     <w:tmpl w:val="6EB69FB6"/>
@@ -5630,7 +5997,7 @@
       </w:pPr>
     </w:lvl>
   </w:abstractNum>
-  <w:abstractNum w:abstractNumId="4" w15:restartNumberingAfterBreak="0">
+  <w:abstractNum w:abstractNumId="5" w15:restartNumberingAfterBreak="0">
     <w:nsid w:val="28FC173F"/>
     <w:multiLevelType w:val="hybridMultilevel"/>
     <w:tmpl w:val="2078E1BC"/>
@@ -5716,7 +6083,7 @@
       </w:pPr>
     </w:lvl>
   </w:abstractNum>
-  <w:abstractNum w:abstractNumId="5" w15:restartNumberingAfterBreak="0">
+  <w:abstractNum w:abstractNumId="6" w15:restartNumberingAfterBreak="0">
     <w:nsid w:val="3A7978C5"/>
     <w:multiLevelType w:val="hybridMultilevel"/>
     <w:tmpl w:val="10DE67BA"/>
@@ -5805,7 +6172,7 @@
       </w:pPr>
     </w:lvl>
   </w:abstractNum>
-  <w:abstractNum w:abstractNumId="6" w15:restartNumberingAfterBreak="0">
+  <w:abstractNum w:abstractNumId="7" w15:restartNumberingAfterBreak="0">
     <w:nsid w:val="3DF8079A"/>
     <w:multiLevelType w:val="hybridMultilevel"/>
     <w:tmpl w:val="F0545FDC"/>
@@ -5894,7 +6261,7 @@
       </w:pPr>
     </w:lvl>
   </w:abstractNum>
-  <w:abstractNum w:abstractNumId="7" w15:restartNumberingAfterBreak="0">
+  <w:abstractNum w:abstractNumId="8" w15:restartNumberingAfterBreak="0">
     <w:nsid w:val="41552CBA"/>
     <w:multiLevelType w:val="hybridMultilevel"/>
     <w:tmpl w:val="4ED804E2"/>
@@ -5983,7 +6350,7 @@
       </w:pPr>
     </w:lvl>
   </w:abstractNum>
-  <w:abstractNum w:abstractNumId="8" w15:restartNumberingAfterBreak="0">
+  <w:abstractNum w:abstractNumId="9" w15:restartNumberingAfterBreak="0">
     <w:nsid w:val="4F7F763A"/>
     <w:multiLevelType w:val="hybridMultilevel"/>
     <w:tmpl w:val="B60C7A86"/>
@@ -6069,7 +6436,7 @@
       </w:pPr>
     </w:lvl>
   </w:abstractNum>
-  <w:abstractNum w:abstractNumId="9" w15:restartNumberingAfterBreak="0">
+  <w:abstractNum w:abstractNumId="10" w15:restartNumberingAfterBreak="0">
     <w:nsid w:val="55D504B4"/>
     <w:multiLevelType w:val="hybridMultilevel"/>
     <w:tmpl w:val="2C9A969C"/>
@@ -6155,7 +6522,7 @@
       </w:pPr>
     </w:lvl>
   </w:abstractNum>
-  <w:abstractNum w:abstractNumId="10" w15:restartNumberingAfterBreak="0">
+  <w:abstractNum w:abstractNumId="11" w15:restartNumberingAfterBreak="0">
     <w:nsid w:val="736F41D9"/>
     <w:multiLevelType w:val="hybridMultilevel"/>
     <w:tmpl w:val="E9C27B16"/>
@@ -6241,7 +6608,7 @@
       </w:pPr>
     </w:lvl>
   </w:abstractNum>
-  <w:abstractNum w:abstractNumId="11" w15:restartNumberingAfterBreak="0">
+  <w:abstractNum w:abstractNumId="12" w15:restartNumberingAfterBreak="0">
     <w:nsid w:val="76CB1147"/>
     <w:multiLevelType w:val="hybridMultilevel"/>
     <w:tmpl w:val="112AC450"/>
@@ -6327,7 +6694,7 @@
       </w:pPr>
     </w:lvl>
   </w:abstractNum>
-  <w:abstractNum w:abstractNumId="12" w15:restartNumberingAfterBreak="0">
+  <w:abstractNum w:abstractNumId="13" w15:restartNumberingAfterBreak="0">
     <w:nsid w:val="7CCB5AEF"/>
     <w:multiLevelType w:val="hybridMultilevel"/>
     <w:tmpl w:val="B51A23B8"/>
@@ -6414,10 +6781,10 @@
     </w:lvl>
   </w:abstractNum>
   <w:num w:numId="1">
-    <w:abstractNumId w:val="9"/>
+    <w:abstractNumId w:val="10"/>
   </w:num>
   <w:num w:numId="2">
-    <w:abstractNumId w:val="11"/>
+    <w:abstractNumId w:val="12"/>
   </w:num>
   <w:num w:numId="3">
     <w:abstractNumId w:val="0"/>
@@ -6426,31 +6793,34 @@
     <w:abstractNumId w:val="1"/>
   </w:num>
   <w:num w:numId="5">
-    <w:abstractNumId w:val="10"/>
+    <w:abstractNumId w:val="11"/>
   </w:num>
   <w:num w:numId="6">
-    <w:abstractNumId w:val="2"/>
+    <w:abstractNumId w:val="3"/>
   </w:num>
   <w:num w:numId="7">
+    <w:abstractNumId w:val="7"/>
+  </w:num>
+  <w:num w:numId="8">
+    <w:abstractNumId w:val="5"/>
+  </w:num>
+  <w:num w:numId="9">
     <w:abstractNumId w:val="6"/>
   </w:num>
-  <w:num w:numId="8">
+  <w:num w:numId="10">
+    <w:abstractNumId w:val="8"/>
+  </w:num>
+  <w:num w:numId="11">
     <w:abstractNumId w:val="4"/>
   </w:num>
-  <w:num w:numId="9">
-    <w:abstractNumId w:val="5"/>
-  </w:num>
-  <w:num w:numId="10">
-    <w:abstractNumId w:val="7"/>
-  </w:num>
-  <w:num w:numId="11">
-    <w:abstractNumId w:val="3"/>
-  </w:num>
   <w:num w:numId="12">
-    <w:abstractNumId w:val="12"/>
+    <w:abstractNumId w:val="13"/>
   </w:num>
   <w:num w:numId="13">
-    <w:abstractNumId w:val="8"/>
+    <w:abstractNumId w:val="9"/>
+  </w:num>
+  <w:num w:numId="14">
+    <w:abstractNumId w:val="2"/>
   </w:num>
 </w:numbering>
 </file>
@@ -6901,6 +7271,50 @@
       <w:szCs w:val="26"/>
     </w:rPr>
   </w:style>
+  <w:style w:type="paragraph" w:styleId="Heading3">
+    <w:name w:val="heading 3"/>
+    <w:basedOn w:val="Normal"/>
+    <w:next w:val="Normal"/>
+    <w:link w:val="Heading3Char"/>
+    <w:uiPriority w:val="9"/>
+    <w:unhideWhenUsed/>
+    <w:qFormat/>
+    <w:rsid w:val="0048606D"/>
+    <w:pPr>
+      <w:keepNext/>
+      <w:keepLines/>
+      <w:spacing w:before="40" w:after="0"/>
+      <w:outlineLvl w:val="2"/>
+    </w:pPr>
+    <w:rPr>
+      <w:rFonts w:asciiTheme="majorHAnsi" w:eastAsiaTheme="majorEastAsia" w:hAnsiTheme="majorHAnsi" w:cstheme="majorBidi"/>
+      <w:color w:val="1F3763" w:themeColor="accent1" w:themeShade="7F"/>
+      <w:sz w:val="24"/>
+      <w:szCs w:val="24"/>
+    </w:rPr>
+  </w:style>
+  <w:style w:type="paragraph" w:styleId="Heading4">
+    <w:name w:val="heading 4"/>
+    <w:basedOn w:val="Normal"/>
+    <w:next w:val="Normal"/>
+    <w:link w:val="Heading4Char"/>
+    <w:uiPriority w:val="9"/>
+    <w:unhideWhenUsed/>
+    <w:qFormat/>
+    <w:rsid w:val="0048606D"/>
+    <w:pPr>
+      <w:keepNext/>
+      <w:keepLines/>
+      <w:spacing w:before="40" w:after="0"/>
+      <w:outlineLvl w:val="3"/>
+    </w:pPr>
+    <w:rPr>
+      <w:rFonts w:asciiTheme="majorHAnsi" w:eastAsiaTheme="majorEastAsia" w:hAnsiTheme="majorHAnsi" w:cstheme="majorBidi"/>
+      <w:i/>
+      <w:iCs/>
+      <w:color w:val="2F5496" w:themeColor="accent1" w:themeShade="BF"/>
+    </w:rPr>
+  </w:style>
   <w:style w:type="character" w:default="1" w:styleId="DefaultParagraphFont">
     <w:name w:val="Default Paragraph Font"/>
     <w:uiPriority w:val="1"/>
@@ -7063,6 +7477,32 @@
     <w:rPr>
       <w:color w:val="605E5C"/>
       <w:shd w:val="clear" w:color="auto" w:fill="E1DFDD"/>
+    </w:rPr>
+  </w:style>
+  <w:style w:type="character" w:customStyle="1" w:styleId="Heading3Char">
+    <w:name w:val="Heading 3 Char"/>
+    <w:basedOn w:val="DefaultParagraphFont"/>
+    <w:link w:val="Heading3"/>
+    <w:uiPriority w:val="9"/>
+    <w:rsid w:val="0048606D"/>
+    <w:rPr>
+      <w:rFonts w:asciiTheme="majorHAnsi" w:eastAsiaTheme="majorEastAsia" w:hAnsiTheme="majorHAnsi" w:cstheme="majorBidi"/>
+      <w:color w:val="1F3763" w:themeColor="accent1" w:themeShade="7F"/>
+      <w:sz w:val="24"/>
+      <w:szCs w:val="24"/>
+    </w:rPr>
+  </w:style>
+  <w:style w:type="character" w:customStyle="1" w:styleId="Heading4Char">
+    <w:name w:val="Heading 4 Char"/>
+    <w:basedOn w:val="DefaultParagraphFont"/>
+    <w:link w:val="Heading4"/>
+    <w:uiPriority w:val="9"/>
+    <w:rsid w:val="0048606D"/>
+    <w:rPr>
+      <w:rFonts w:asciiTheme="majorHAnsi" w:eastAsiaTheme="majorEastAsia" w:hAnsiTheme="majorHAnsi" w:cstheme="majorBidi"/>
+      <w:i/>
+      <w:iCs/>
+      <w:color w:val="2F5496" w:themeColor="accent1" w:themeShade="BF"/>
     </w:rPr>
   </w:style>
 </w:styles>

</xml_diff>

<commit_message>
Split appendix table between pension and severance + clean footer HTML
</commit_message>
<xml_diff>
--- a/Docs/Workers Rights SW 2019 - Work Notes.docx
+++ b/Docs/Workers Rights SW 2019 - Work Notes.docx
@@ -50,6 +50,533 @@
         <w:rPr>
           <w:lang w:val="en-US"/>
         </w:rPr>
+        <w:t>Separate tables for pension and severance – 29-30/7/21</w:t>
+      </w:r>
+    </w:p>
+    <w:p>
+      <w:pPr>
+        <w:rPr>
+          <w:lang w:val="en-US"/>
+        </w:rPr>
+      </w:pPr>
+      <w:r>
+        <w:rPr>
+          <w:lang w:val="en-US"/>
+        </w:rPr>
+        <w:t>It seems to be working</w:t>
+      </w:r>
+    </w:p>
+    <w:p>
+      <w:pPr>
+        <w:rPr>
+          <w:lang w:val="en-US"/>
+        </w:rPr>
+      </w:pPr>
+      <w:r>
+        <w:rPr>
+          <w:lang w:val="en-US"/>
+        </w:rPr>
+        <w:t>Commit</w:t>
+      </w:r>
+    </w:p>
+    <w:p>
+      <w:pPr>
+        <w:rPr>
+          <w:lang w:val="en-US"/>
+        </w:rPr>
+      </w:pPr>
+    </w:p>
+    <w:p>
+      <w:pPr>
+        <w:pStyle w:val="Heading2"/>
+        <w:rPr>
+          <w:lang w:val="en-US"/>
+        </w:rPr>
+      </w:pPr>
+      <w:r>
+        <w:rPr>
+          <w:lang w:val="en-US"/>
+        </w:rPr>
+        <w:t>Investigating case with difference – 28/1/21</w:t>
+      </w:r>
+    </w:p>
+    <w:p>
+      <w:pPr>
+        <w:rPr>
+          <w:lang w:val="en-US"/>
+        </w:rPr>
+      </w:pPr>
+      <w:r>
+        <w:rPr>
+          <w:lang w:val="en-US"/>
+        </w:rPr>
+        <w:t>The case is in “</w:t>
+      </w:r>
+      <w:r>
+        <w:rPr>
+          <w:lang w:val="en-US"/>
+        </w:rPr>
+        <w:t>F:\</w:t>
+      </w:r>
+      <w:proofErr w:type="spellStart"/>
+      <w:r>
+        <w:rPr>
+          <w:lang w:val="en-US"/>
+        </w:rPr>
+        <w:t>WorkersRights</w:t>
+      </w:r>
+      <w:proofErr w:type="spellEnd"/>
+      <w:r>
+        <w:rPr>
+          <w:lang w:val="en-US"/>
+        </w:rPr>
+        <w:t>\Verify\Diff</w:t>
+      </w:r>
+      <w:r>
+        <w:rPr>
+          <w:lang w:val="en-US"/>
+        </w:rPr>
+        <w:t>”</w:t>
+      </w:r>
+    </w:p>
+    <w:tbl>
+      <w:tblPr>
+        <w:tblW w:w="2880" w:type="dxa"/>
+        <w:tblLook w:val="04A0" w:firstRow="1" w:lastRow="0" w:firstColumn="1" w:lastColumn="0" w:noHBand="0" w:noVBand="1"/>
+      </w:tblPr>
+      <w:tblGrid>
+        <w:gridCol w:w="977"/>
+        <w:gridCol w:w="960"/>
+        <w:gridCol w:w="960"/>
+      </w:tblGrid>
+      <w:tr>
+        <w:trPr>
+          <w:trHeight w:val="300"/>
+        </w:trPr>
+        <w:tc>
+          <w:tcPr>
+            <w:tcW w:w="960" w:type="dxa"/>
+            <w:tcBorders>
+              <w:top w:val="nil"/>
+              <w:left w:val="nil"/>
+              <w:bottom w:val="nil"/>
+              <w:right w:val="nil"/>
+            </w:tcBorders>
+            <w:shd w:val="clear" w:color="auto" w:fill="auto"/>
+            <w:noWrap/>
+            <w:vAlign w:val="bottom"/>
+            <w:hideMark/>
+          </w:tcPr>
+          <w:p>
+            <w:pPr>
+              <w:spacing w:after="0"/>
+              <w:rPr>
+                <w:rFonts w:ascii="Calibri" w:eastAsia="Times New Roman" w:hAnsi="Calibri" w:cs="Calibri"/>
+                <w:color w:val="000000"/>
+                <w:lang w:eastAsia="en-IL"/>
+              </w:rPr>
+            </w:pPr>
+            <w:r>
+              <w:rPr>
+                <w:rFonts w:ascii="Calibri" w:eastAsia="Times New Roman" w:hAnsi="Calibri" w:cs="Calibri"/>
+                <w:color w:val="000000"/>
+                <w:lang w:eastAsia="en-IL"/>
+              </w:rPr>
+              <w:t>Holidays</w:t>
+            </w:r>
+          </w:p>
+        </w:tc>
+        <w:tc>
+          <w:tcPr>
+            <w:tcW w:w="960" w:type="dxa"/>
+            <w:tcBorders>
+              <w:top w:val="nil"/>
+              <w:left w:val="nil"/>
+              <w:bottom w:val="nil"/>
+              <w:right w:val="nil"/>
+            </w:tcBorders>
+            <w:shd w:val="clear" w:color="auto" w:fill="auto"/>
+            <w:noWrap/>
+            <w:vAlign w:val="bottom"/>
+            <w:hideMark/>
+          </w:tcPr>
+          <w:p>
+            <w:pPr>
+              <w:spacing w:after="0"/>
+              <w:jc w:val="right"/>
+              <w:rPr>
+                <w:rFonts w:ascii="Calibri" w:eastAsia="Times New Roman" w:hAnsi="Calibri" w:cs="Calibri"/>
+                <w:color w:val="000000"/>
+                <w:lang w:eastAsia="en-IL"/>
+              </w:rPr>
+            </w:pPr>
+            <w:r>
+              <w:rPr>
+                <w:rFonts w:ascii="Calibri" w:eastAsia="Times New Roman" w:hAnsi="Calibri" w:cs="Calibri"/>
+                <w:color w:val="000000"/>
+                <w:lang w:eastAsia="en-IL"/>
+              </w:rPr>
+              <w:t>723.36</w:t>
+            </w:r>
+          </w:p>
+        </w:tc>
+        <w:tc>
+          <w:tcPr>
+            <w:tcW w:w="960" w:type="dxa"/>
+            <w:tcBorders>
+              <w:top w:val="nil"/>
+              <w:left w:val="nil"/>
+              <w:bottom w:val="nil"/>
+              <w:right w:val="nil"/>
+            </w:tcBorders>
+            <w:shd w:val="clear" w:color="auto" w:fill="auto"/>
+            <w:noWrap/>
+            <w:vAlign w:val="bottom"/>
+            <w:hideMark/>
+          </w:tcPr>
+          <w:p>
+            <w:pPr>
+              <w:spacing w:after="0"/>
+              <w:jc w:val="right"/>
+              <w:rPr>
+                <w:rFonts w:ascii="Calibri" w:eastAsia="Times New Roman" w:hAnsi="Calibri" w:cs="Calibri"/>
+                <w:color w:val="000000"/>
+                <w:lang w:eastAsia="en-IL"/>
+              </w:rPr>
+            </w:pPr>
+            <w:r>
+              <w:rPr>
+                <w:rFonts w:ascii="Calibri" w:eastAsia="Times New Roman" w:hAnsi="Calibri" w:cs="Calibri"/>
+                <w:color w:val="000000"/>
+                <w:lang w:eastAsia="en-IL"/>
+              </w:rPr>
+              <w:t>361</w:t>
+            </w:r>
+          </w:p>
+        </w:tc>
+      </w:tr>
+    </w:tbl>
+    <w:p>
+      <w:pPr>
+        <w:rPr>
+          <w:lang w:val="en-US"/>
+        </w:rPr>
+      </w:pPr>
+      <w:r>
+        <w:rPr>
+          <w:lang w:val="en-US"/>
+        </w:rPr>
+        <w:t>Where is “Verify.log”?</w:t>
+      </w:r>
+    </w:p>
+    <w:p>
+      <w:pPr>
+        <w:rPr>
+          <w:lang w:val="en-US"/>
+        </w:rPr>
+      </w:pPr>
+      <w:r>
+        <w:rPr>
+          <w:lang w:val="en-US"/>
+        </w:rPr>
+        <w:t>New:</w:t>
+      </w:r>
+    </w:p>
+    <w:p>
+      <w:pPr>
+        <w:rPr>
+          <w:lang w:val="en-US"/>
+        </w:rPr>
+      </w:pPr>
+      <w:r>
+        <w:rPr>
+          <w:lang w:val="en-US"/>
+        </w:rPr>
+        <w:t>Holidays Pay:</w:t>
+      </w:r>
+    </w:p>
+    <w:p>
+      <w:pPr>
+        <w:ind w:left="720"/>
+        <w:rPr>
+          <w:lang w:val="en-US"/>
+        </w:rPr>
+      </w:pPr>
+      <w:r>
+        <w:rPr>
+          <w:lang w:val="en-US"/>
+        </w:rPr>
+        <w:t xml:space="preserve"> Republic Day National Day 26.1.2021 361.68</w:t>
+      </w:r>
+    </w:p>
+    <w:p>
+      <w:pPr>
+        <w:ind w:left="720"/>
+        <w:rPr>
+          <w:lang w:val="en-US"/>
+        </w:rPr>
+      </w:pPr>
+      <w:r>
+        <w:rPr>
+          <w:lang w:val="en-US"/>
+        </w:rPr>
+        <w:t xml:space="preserve"> New </w:t>
+      </w:r>
+      <w:proofErr w:type="spellStart"/>
+      <w:r>
+        <w:rPr>
+          <w:lang w:val="en-US"/>
+        </w:rPr>
+        <w:t>Years</w:t>
+      </w:r>
+      <w:proofErr w:type="spellEnd"/>
+      <w:r>
+        <w:rPr>
+          <w:lang w:val="en-US"/>
+        </w:rPr>
+        <w:t xml:space="preserve"> Day 1.1.2021 361.68</w:t>
+      </w:r>
+    </w:p>
+    <w:p>
+      <w:pPr>
+        <w:ind w:left="720"/>
+        <w:rPr>
+          <w:lang w:val="en-US"/>
+        </w:rPr>
+      </w:pPr>
+      <w:r>
+        <w:rPr>
+          <w:lang w:val="en-US"/>
+        </w:rPr>
+        <w:t xml:space="preserve"> SUM(2)=723.36</w:t>
+      </w:r>
+    </w:p>
+    <w:p>
+      <w:pPr>
+        <w:rPr>
+          <w:lang w:val="en-US"/>
+        </w:rPr>
+      </w:pPr>
+      <w:r>
+        <w:rPr>
+          <w:lang w:val="en-US"/>
+        </w:rPr>
+        <w:t>Old:</w:t>
+      </w:r>
+    </w:p>
+    <w:p>
+      <w:pPr>
+        <w:rPr>
+          <w:lang w:val="en-US"/>
+        </w:rPr>
+      </w:pPr>
+    </w:p>
+    <w:p>
+      <w:pPr>
+        <w:rPr>
+          <w:lang w:val="en-US"/>
+        </w:rPr>
+      </w:pPr>
+      <w:r>
+        <w:rPr>
+          <w:lang w:val="en-US"/>
+        </w:rPr>
+        <w:t>Conclusion:</w:t>
+      </w:r>
+    </w:p>
+    <w:p>
+      <w:pPr>
+        <w:rPr>
+          <w:lang w:val="en-US"/>
+        </w:rPr>
+      </w:pPr>
+      <w:r>
+        <w:rPr>
+          <w:lang w:val="en-US"/>
+        </w:rPr>
+        <w:t xml:space="preserve">Old computation was done when the relevant holidays were not yet defined – </w:t>
+      </w:r>
+    </w:p>
+    <w:p>
+      <w:pPr>
+        <w:rPr>
+          <w:lang w:val="en-US"/>
+        </w:rPr>
+      </w:pPr>
+      <w:r>
+        <w:rPr>
+          <w:lang w:val="en-US"/>
+        </w:rPr>
+        <w:t>Hence only one day was asked for.</w:t>
+      </w:r>
+    </w:p>
+    <w:p>
+      <w:pPr>
+        <w:rPr>
+          <w:lang w:val="en-US"/>
+        </w:rPr>
+      </w:pPr>
+      <w:r>
+        <w:rPr>
+          <w:highlight w:val="yellow"/>
+          <w:lang w:val="en-US"/>
+        </w:rPr>
+        <w:t>Should add warning if holidays for last work year are not defined!</w:t>
+      </w:r>
+    </w:p>
+    <w:p>
+      <w:pPr>
+        <w:rPr>
+          <w:lang w:val="en-US"/>
+        </w:rPr>
+      </w:pPr>
+    </w:p>
+    <w:p>
+      <w:pPr>
+        <w:pStyle w:val="Heading2"/>
+        <w:rPr>
+          <w:lang w:val="en-US"/>
+        </w:rPr>
+      </w:pPr>
+      <w:r>
+        <w:rPr>
+          <w:lang w:val="en-US"/>
+        </w:rPr>
+        <w:t>Run verification on .. cases – 27/7/21</w:t>
+      </w:r>
+    </w:p>
+    <w:p>
+      <w:pPr>
+        <w:rPr>
+          <w:lang w:val="en-US"/>
+        </w:rPr>
+      </w:pPr>
+      <w:r>
+        <w:rPr>
+          <w:lang w:val="en-US"/>
+        </w:rPr>
+        <w:t>15 cases from Iris are in: “</w:t>
+      </w:r>
+      <w:r>
+        <w:rPr>
+          <w:lang w:val="en-US"/>
+        </w:rPr>
+        <w:t>F:\</w:t>
+      </w:r>
+      <w:proofErr w:type="spellStart"/>
+      <w:r>
+        <w:rPr>
+          <w:lang w:val="en-US"/>
+        </w:rPr>
+        <w:t>WorkersRights</w:t>
+      </w:r>
+      <w:proofErr w:type="spellEnd"/>
+      <w:r>
+        <w:rPr>
+          <w:lang w:val="en-US"/>
+        </w:rPr>
+        <w:t>\Verify\Cases</w:t>
+      </w:r>
+      <w:r>
+        <w:rPr>
+          <w:lang w:val="en-US"/>
+        </w:rPr>
+        <w:t>”</w:t>
+      </w:r>
+    </w:p>
+    <w:p>
+      <w:pPr>
+        <w:rPr>
+          <w:lang w:val="en-US" w:bidi="ar-JO"/>
+        </w:rPr>
+      </w:pPr>
+      <w:r>
+        <w:rPr>
+          <w:lang w:val="en-US" w:bidi="ar-JO"/>
+        </w:rPr>
+        <w:t xml:space="preserve">Problem with Val* </w:t>
+      </w:r>
+      <w:r>
+        <w:rPr>
+          <w:lang w:val="en-US" w:bidi="ar-JO"/>
+        </w:rPr>
+        <w:t>“</w:t>
+      </w:r>
+      <w:r>
+        <w:rPr>
+          <w:lang w:val="en-US" w:bidi="ar-JO"/>
+        </w:rPr>
+        <w:t>-</w:t>
+      </w:r>
+      <w:r>
+        <w:rPr>
+          <w:lang w:val="en-US" w:bidi="ar-JO"/>
+        </w:rPr>
+        <w:t>“ for</w:t>
+      </w:r>
+      <w:r>
+        <w:rPr>
+          <w:lang w:val="en-US" w:bidi="ar-JO"/>
+        </w:rPr>
+        <w:t xml:space="preserve"> Holidays </w:t>
+      </w:r>
+      <w:r>
+        <w:rPr>
+          <w:lang w:val="en-US" w:bidi="ar-JO"/>
+        </w:rPr>
+        <w:t>results in “</w:t>
+      </w:r>
+      <w:r>
+        <w:rPr>
+          <w:lang w:val="en-US" w:bidi="ar-JO"/>
+        </w:rPr>
+        <w:t>not defined</w:t>
+      </w:r>
+      <w:r>
+        <w:rPr>
+          <w:lang w:val="en-US" w:bidi="ar-JO"/>
+        </w:rPr>
+        <w:t>” error report –</w:t>
+      </w:r>
+    </w:p>
+    <w:p>
+      <w:pPr>
+        <w:rPr>
+          <w:lang w:val="en-US" w:bidi="ar-JO"/>
+        </w:rPr>
+      </w:pPr>
+      <w:r>
+        <w:rPr>
+          <w:lang w:val="en-US" w:bidi="ar-JO"/>
+        </w:rPr>
+        <w:t>Error report removed.</w:t>
+      </w:r>
+    </w:p>
+    <w:p>
+      <w:pPr>
+        <w:rPr>
+          <w:lang w:val="en-US" w:bidi="ar-JO"/>
+        </w:rPr>
+      </w:pPr>
+    </w:p>
+    <w:p>
+      <w:pPr>
+        <w:rPr>
+          <w:lang w:val="en-US" w:bidi="ar-JO"/>
+        </w:rPr>
+      </w:pPr>
+    </w:p>
+    <w:p>
+      <w:pPr>
+        <w:pStyle w:val="Heading2"/>
+        <w:rPr>
+          <w:lang w:val="en-US"/>
+        </w:rPr>
+      </w:pPr>
+      <w:r>
+        <w:rPr>
+          <w:lang w:val="en-US"/>
+        </w:rPr>
         <w:t>Revive verification – 24/7/21</w:t>
       </w:r>
     </w:p>
@@ -69,7 +596,21 @@
         <w:rPr>
           <w:lang w:val="en-US"/>
         </w:rPr>
-        <w:t>F:\SW\WorkersRights\Data\Save1</w:t>
+        <w:t>F:\SW\</w:t>
+      </w:r>
+      <w:proofErr w:type="spellStart"/>
+      <w:r>
+        <w:rPr>
+          <w:lang w:val="en-US"/>
+        </w:rPr>
+        <w:t>WorkersRights</w:t>
+      </w:r>
+      <w:proofErr w:type="spellEnd"/>
+      <w:r>
+        <w:rPr>
+          <w:lang w:val="en-US"/>
+        </w:rPr>
+        <w:t>\Data\Save1</w:t>
       </w:r>
       <w:r>
         <w:rPr>
@@ -255,7 +796,21 @@
         <w:rPr>
           <w:lang w:val="en-US"/>
         </w:rPr>
-        <w:t>F:\WorkersRights\Save</w:t>
+        <w:t>F:\</w:t>
+      </w:r>
+      <w:proofErr w:type="spellStart"/>
+      <w:r>
+        <w:rPr>
+          <w:lang w:val="en-US"/>
+        </w:rPr>
+        <w:t>WorkersRights</w:t>
+      </w:r>
+      <w:proofErr w:type="spellEnd"/>
+      <w:r>
+        <w:rPr>
+          <w:lang w:val="en-US"/>
+        </w:rPr>
+        <w:t>\Save</w:t>
       </w:r>
       <w:r>
         <w:rPr>
@@ -274,6 +829,7 @@
         <w:rPr>
           <w:lang w:val="en-US"/>
         </w:rPr>
+        <w:lastRenderedPageBreak/>
         <w:t xml:space="preserve">Copied new holidays from Iris </w:t>
       </w:r>
     </w:p>
@@ -460,8 +1016,16 @@
         <w:rPr>
           <w:lang w:val="en-US"/>
         </w:rPr>
-        <w:t>F:\SW\WorkersRightsComputer</w:t>
-      </w:r>
+        <w:t>F:\SW\</w:t>
+      </w:r>
+      <w:proofErr w:type="spellStart"/>
+      <w:r>
+        <w:rPr>
+          <w:lang w:val="en-US"/>
+        </w:rPr>
+        <w:t>WorkersRightsComputer</w:t>
+      </w:r>
+      <w:proofErr w:type="spellEnd"/>
       <w:r>
         <w:rPr>
           <w:lang w:val="en-US"/>
@@ -556,7 +1120,21 @@
         <w:rPr>
           <w:lang w:val="en-US"/>
         </w:rPr>
-        <w:t>Separate computation of pension and keren…</w:t>
+        <w:t xml:space="preserve">Separate computation of pension and </w:t>
+      </w:r>
+      <w:proofErr w:type="spellStart"/>
+      <w:r>
+        <w:rPr>
+          <w:lang w:val="en-US"/>
+        </w:rPr>
+        <w:t>keren</w:t>
+      </w:r>
+      <w:proofErr w:type="spellEnd"/>
+      <w:r>
+        <w:rPr>
+          <w:lang w:val="en-US"/>
+        </w:rPr>
+        <w:t>…</w:t>
       </w:r>
     </w:p>
     <w:p>
@@ -642,7 +1220,21 @@
         <w:rPr>
           <w:lang w:val="en-US"/>
         </w:rPr>
-        <w:t>Version changed from 0.8.8 to 1.0.0 – as it is already working regularly in Kav La-Oved Haifa without complaints.</w:t>
+        <w:t xml:space="preserve">Version changed from 0.8.8 to 1.0.0 – as it is already working regularly in </w:t>
+      </w:r>
+      <w:proofErr w:type="spellStart"/>
+      <w:r>
+        <w:rPr>
+          <w:lang w:val="en-US"/>
+        </w:rPr>
+        <w:t>Kav</w:t>
+      </w:r>
+      <w:proofErr w:type="spellEnd"/>
+      <w:r>
+        <w:rPr>
+          <w:lang w:val="en-US"/>
+        </w:rPr>
+        <w:t xml:space="preserve"> La-Oved Haifa without complaints.</w:t>
       </w:r>
     </w:p>
     <w:p>
@@ -687,7 +1279,6 @@
         <w:rPr>
           <w:lang w:val="en-US"/>
         </w:rPr>
-        <w:lastRenderedPageBreak/>
         <w:t>Severance should be proportional to part of year worked</w:t>
       </w:r>
     </w:p>
@@ -752,7 +1343,21 @@
         <w:rPr>
           <w:lang w:val="en-US"/>
         </w:rPr>
-        <w:t>F:\SW\WorkersRights\Data\Save1</w:t>
+        <w:t>F:\SW\</w:t>
+      </w:r>
+      <w:proofErr w:type="spellStart"/>
+      <w:r>
+        <w:rPr>
+          <w:lang w:val="en-US"/>
+        </w:rPr>
+        <w:t>WorkersRights</w:t>
+      </w:r>
+      <w:proofErr w:type="spellEnd"/>
+      <w:r>
+        <w:rPr>
+          <w:lang w:val="en-US"/>
+        </w:rPr>
+        <w:t>\Data\Save1</w:t>
       </w:r>
       <w:r>
         <w:rPr>
@@ -792,7 +1397,35 @@
         <w:rPr>
           <w:lang w:val="en-US"/>
         </w:rPr>
-        <w:t>Let Kav Laoved set policy as wanted.</w:t>
+        <w:t xml:space="preserve">Let </w:t>
+      </w:r>
+      <w:proofErr w:type="spellStart"/>
+      <w:r>
+        <w:rPr>
+          <w:lang w:val="en-US"/>
+        </w:rPr>
+        <w:t>Kav</w:t>
+      </w:r>
+      <w:proofErr w:type="spellEnd"/>
+      <w:r>
+        <w:rPr>
+          <w:lang w:val="en-US"/>
+        </w:rPr>
+        <w:t xml:space="preserve"> </w:t>
+      </w:r>
+      <w:proofErr w:type="spellStart"/>
+      <w:r>
+        <w:rPr>
+          <w:lang w:val="en-US"/>
+        </w:rPr>
+        <w:t>Laoved</w:t>
+      </w:r>
+      <w:proofErr w:type="spellEnd"/>
+      <w:r>
+        <w:rPr>
+          <w:lang w:val="en-US"/>
+        </w:rPr>
+        <w:t xml:space="preserve"> set policy as wanted.</w:t>
       </w:r>
     </w:p>
     <w:p>
@@ -943,7 +1576,22 @@
         <w:rPr>
           <w:lang w:val="en-US"/>
         </w:rPr>
-        <w:t>Prevent contradictions between “severance for less than a year”, “severance in fund only” and working period len.</w:t>
+        <w:lastRenderedPageBreak/>
+        <w:t xml:space="preserve">Prevent contradictions between “severance for less than a year”, “severance in fund only” and working period </w:t>
+      </w:r>
+      <w:proofErr w:type="spellStart"/>
+      <w:r>
+        <w:rPr>
+          <w:lang w:val="en-US"/>
+        </w:rPr>
+        <w:t>len</w:t>
+      </w:r>
+      <w:proofErr w:type="spellEnd"/>
+      <w:r>
+        <w:rPr>
+          <w:lang w:val="en-US"/>
+        </w:rPr>
+        <w:t>.</w:t>
       </w:r>
     </w:p>
     <w:p>
@@ -1230,6 +1878,7 @@
         </w:rPr>
         <w:t>There is a parameter “</w:t>
       </w:r>
+      <w:proofErr w:type="spellStart"/>
       <w:r>
         <w:rPr>
           <w:rFonts w:ascii="Consolas" w:hAnsi="Consolas" w:cs="Consolas"/>
@@ -1239,6 +1888,7 @@
         </w:rPr>
         <w:t>mbDemandFullMonthAnyway</w:t>
       </w:r>
+      <w:proofErr w:type="spellEnd"/>
       <w:r>
         <w:rPr>
           <w:lang w:val="en-US"/>
@@ -1406,7 +2056,6 @@
           <w:rtl/>
           <w:lang w:bidi="he-IL"/>
         </w:rPr>
-        <w:lastRenderedPageBreak/>
         <w:t>3.    </w:t>
       </w:r>
       <w:r>
@@ -1855,7 +2504,35 @@
         <w:rPr>
           <w:lang w:val="en-US"/>
         </w:rPr>
-        <w:t>Just before sending the SW to Kav Laoved Haifa – 10/8/2019</w:t>
+        <w:t xml:space="preserve">Just before sending the SW to </w:t>
+      </w:r>
+      <w:proofErr w:type="spellStart"/>
+      <w:r>
+        <w:rPr>
+          <w:lang w:val="en-US"/>
+        </w:rPr>
+        <w:t>Kav</w:t>
+      </w:r>
+      <w:proofErr w:type="spellEnd"/>
+      <w:r>
+        <w:rPr>
+          <w:lang w:val="en-US"/>
+        </w:rPr>
+        <w:t xml:space="preserve"> </w:t>
+      </w:r>
+      <w:proofErr w:type="spellStart"/>
+      <w:r>
+        <w:rPr>
+          <w:lang w:val="en-US"/>
+        </w:rPr>
+        <w:t>Laoved</w:t>
+      </w:r>
+      <w:proofErr w:type="spellEnd"/>
+      <w:r>
+        <w:rPr>
+          <w:lang w:val="en-US"/>
+        </w:rPr>
+        <w:t xml:space="preserve"> Haifa – 10/8/2019</w:t>
       </w:r>
     </w:p>
     <w:p>
@@ -2438,7 +3115,6 @@
         <w:rPr>
           <w:lang w:val="en-US"/>
         </w:rPr>
-        <w:lastRenderedPageBreak/>
         <w:t>Each work years should know:</w:t>
       </w:r>
     </w:p>
@@ -2899,6 +3575,7 @@
           <w:szCs w:val="22"/>
           <w:rtl/>
         </w:rPr>
+        <w:lastRenderedPageBreak/>
         <w:t>.</w:t>
       </w:r>
       <w:r>
@@ -3709,7 +4386,6 @@
           <w:rtl/>
           <w:lang w:eastAsia="en-IL" w:bidi="he-IL"/>
         </w:rPr>
-        <w:lastRenderedPageBreak/>
         <w:br/>
         <w:t>חישוב זה אינו כולל שכר אחרון עד תאריך (ואז אמור להופיע תאריך יום עבודה אחרון).</w:t>
       </w:r>
@@ -4341,6 +5017,7 @@
         </w:rPr>
         <w:t>התכנה נכשלה לייצר ספריית </w:t>
       </w:r>
+      <w:proofErr w:type="spellStart"/>
       <w:r>
         <w:rPr>
           <w:rFonts w:ascii="Calibri" w:hAnsi="Calibri" w:cs="Calibri"/>
@@ -4351,6 +5028,7 @@
         </w:rPr>
         <w:t>workersrights</w:t>
       </w:r>
+      <w:proofErr w:type="spellEnd"/>
       <w:r>
         <w:rPr>
           <w:rFonts w:ascii="Calibri" w:hAnsi="Calibri" w:cs="Calibri"/>
@@ -4680,19 +5358,7 @@
           <w:rtl/>
           <w:lang w:bidi="he-IL"/>
         </w:rPr>
-        <w:t xml:space="preserve"> או 240 יום </w:t>
-      </w:r>
-      <w:r>
-        <w:rPr>
-          <w:rFonts w:ascii="Arial" w:hAnsi="Arial" w:cs="Arial"/>
-          <w:color w:val="222222"/>
-          <w:sz w:val="22"/>
-          <w:szCs w:val="22"/>
-          <w:rtl/>
-          <w:lang w:bidi="he-IL"/>
-        </w:rPr>
-        <w:lastRenderedPageBreak/>
-        <w:t>בשנה קלנדרית חלקית (שנה שעבד בה מה-1 לינואר אך הפסיק לעבוד לפני ה-31 לדצמבר) הוא זכאי למלוא הצבירה השנתית.  במידה ועבד פחות מ-200 יום בשנה קלנדרית מלאה / 240 יום בשנה קלנדרית חלקית, זכאי לצבירה בהתאם לחישוב החדשי (1.17 ימים לחודש לעובד המועסק 6 ימים בשבוע ב-5 שנות העבודה הראשונות וכו').</w:t>
+        <w:t> או 240 יום בשנה קלנדרית חלקית (שנה שעבד בה מה-1 לינואר אך הפסיק לעבוד לפני ה-31 לדצמבר) הוא זכאי למלוא הצבירה השנתית.  במידה ועבד פחות מ-200 יום בשנה קלנדרית מלאה / 240 יום בשנה קלנדרית חלקית, זכאי לצבירה בהתאם לחישוב החדשי (1.17 ימים לחודש לעובד המועסק 6 ימים בשבוע ב-5 שנות העבודה הראשונות וכו').</w:t>
       </w:r>
     </w:p>
     <w:p>
@@ -5021,6 +5687,7 @@
         <w:rPr>
           <w:lang w:val="en-US"/>
         </w:rPr>
+        <w:lastRenderedPageBreak/>
         <w:t>Recuperation</w:t>
       </w:r>
     </w:p>
@@ -5190,7 +5857,21 @@
         <w:rPr>
           <w:lang w:val="en-US"/>
         </w:rPr>
-        <w:t>Really work with Github &amp; Version Control – put this doc in Git!</w:t>
+        <w:t xml:space="preserve">Really work with </w:t>
+      </w:r>
+      <w:proofErr w:type="spellStart"/>
+      <w:r>
+        <w:rPr>
+          <w:lang w:val="en-US"/>
+        </w:rPr>
+        <w:t>Github</w:t>
+      </w:r>
+      <w:proofErr w:type="spellEnd"/>
+      <w:r>
+        <w:rPr>
+          <w:lang w:val="en-US"/>
+        </w:rPr>
+        <w:t xml:space="preserve"> &amp; Version Control – put this doc in Git!</w:t>
       </w:r>
     </w:p>
     <w:p>
@@ -5421,7 +6102,6 @@
         <w:rPr>
           <w:lang w:val="en-US" w:bidi="ar-JO"/>
         </w:rPr>
-        <w:lastRenderedPageBreak/>
         <w:t>Compute partiality of the family</w:t>
       </w:r>
     </w:p>

</xml_diff>

<commit_message>
Better ordering of rights details in table + left & right directions
</commit_message>
<xml_diff>
--- a/Docs/Workers Rights SW 2019 - Work Notes.docx
+++ b/Docs/Workers Rights SW 2019 - Work Notes.docx
@@ -38,6 +38,138 @@
           <w:lang w:val="en-US"/>
         </w:rPr>
       </w:pPr>
+    </w:p>
+    <w:p>
+      <w:pPr>
+        <w:pStyle w:val="Heading2"/>
+        <w:rPr>
+          <w:rtl/>
+          <w:lang w:val="en-US"/>
+        </w:rPr>
+      </w:pPr>
+    </w:p>
+    <w:p>
+      <w:pPr>
+        <w:pStyle w:val="Heading2"/>
+        <w:rPr>
+          <w:lang w:val="en-US"/>
+        </w:rPr>
+      </w:pPr>
+      <w:r>
+        <w:rPr>
+          <w:lang w:val="en-US"/>
+        </w:rPr>
+        <w:t>Add notice to family part where relevant – 30/7/21</w:t>
+      </w:r>
+    </w:p>
+    <w:p>
+      <w:pPr>
+        <w:rPr>
+          <w:lang w:val="en-US"/>
+        </w:rPr>
+      </w:pPr>
+      <w:r>
+        <w:rPr>
+          <w:lang w:val="en-US"/>
+        </w:rPr>
+        <w:t>Example: Brayan</w:t>
+      </w:r>
+    </w:p>
+    <w:p>
+      <w:pPr>
+        <w:pStyle w:val="NormalWeb"/>
+        <w:bidi/>
+        <w:rPr>
+          <w:rFonts w:hint="cs"/>
+          <w:rtl/>
+          <w:lang w:bidi="he-IL"/>
+        </w:rPr>
+      </w:pPr>
+      <w:r>
+        <w:rPr>
+          <w:rFonts w:hint="cs"/>
+          <w:rtl/>
+          <w:lang w:bidi="he-IL"/>
+        </w:rPr>
+        <w:t xml:space="preserve">חישוב זה מתייחס רק לחלק התשלום המגיע מהמשפחה המעסיקה. </w:t>
+      </w:r>
+      <w:r>
+        <w:rPr>
+          <w:rFonts w:hint="cs"/>
+          <w:b/>
+          <w:bCs/>
+          <w:rtl/>
+          <w:lang w:bidi="he-IL"/>
+        </w:rPr>
+        <w:t xml:space="preserve">חלקה של המשפחה הוא 43.97% </w:t>
+      </w:r>
+      <w:r>
+        <w:rPr>
+          <w:rFonts w:hint="cs"/>
+          <w:rtl/>
+          <w:lang w:bidi="he-IL"/>
+        </w:rPr>
+        <w:t xml:space="preserve">מהתשלום עבור פיצויי פיטורים, תגמולי מעסיק והודעה מוקדמת. </w:t>
+      </w:r>
+    </w:p>
+    <w:p>
+      <w:pPr>
+        <w:rPr>
+          <w:lang w:val="en-US" w:bidi="he-IL"/>
+        </w:rPr>
+      </w:pPr>
+    </w:p>
+    <w:p>
+      <w:pPr>
+        <w:pStyle w:val="Heading2"/>
+        <w:rPr>
+          <w:rtl/>
+          <w:lang w:val="en-US"/>
+        </w:rPr>
+      </w:pPr>
+      <w:r>
+        <w:rPr>
+          <w:lang w:val="en-US"/>
+        </w:rPr>
+        <w:t>Separate tables for pension and severance –30/7/21</w:t>
+      </w:r>
+    </w:p>
+    <w:p>
+      <w:pPr>
+        <w:rPr>
+          <w:rFonts w:hint="cs"/>
+          <w:rtl/>
+          <w:lang w:val="en-US" w:bidi="ar-JO"/>
+        </w:rPr>
+      </w:pPr>
+      <w:r>
+        <w:rPr>
+          <w:lang w:val="en-US" w:bidi="ar-JO"/>
+        </w:rPr>
+        <w:t xml:space="preserve">Instead of </w:t>
+      </w:r>
+      <w:r>
+        <w:rPr>
+          <w:rFonts w:hint="cs"/>
+          <w:rtl/>
+          <w:lang w:val="en-US" w:bidi="he-IL"/>
+        </w:rPr>
+        <w:t>פיצויים</w:t>
+      </w:r>
+      <w:r>
+        <w:rPr>
+          <w:lang w:val="en-US" w:bidi="ar-JO"/>
+        </w:rPr>
+        <w:t xml:space="preserve"> write </w:t>
+      </w:r>
+      <w:r>
+        <w:rPr>
+          <w:rFonts w:hint="cs"/>
+          <w:rtl/>
+          <w:lang w:val="en-US" w:bidi="he-IL"/>
+        </w:rPr>
+        <w:t>קרן פיצויים</w:t>
+      </w:r>
     </w:p>
     <w:p>
       <w:pPr>
@@ -348,7 +480,21 @@
         <w:rPr>
           <w:lang w:val="en-US"/>
         </w:rPr>
-        <w:t xml:space="preserve"> SUM(2)=723.36</w:t>
+        <w:t xml:space="preserve"> </w:t>
+      </w:r>
+      <w:proofErr w:type="gramStart"/>
+      <w:r>
+        <w:rPr>
+          <w:lang w:val="en-US"/>
+        </w:rPr>
+        <w:t>SUM(</w:t>
+      </w:r>
+      <w:proofErr w:type="gramEnd"/>
+      <w:r>
+        <w:rPr>
+          <w:lang w:val="en-US"/>
+        </w:rPr>
+        <w:t>2)=723.36</w:t>
       </w:r>
     </w:p>
     <w:p>
@@ -442,7 +588,21 @@
         <w:rPr>
           <w:lang w:val="en-US"/>
         </w:rPr>
-        <w:t>Run verification on .. cases – 27/7/21</w:t>
+        <w:t>Run verification on</w:t>
+      </w:r>
+      <w:proofErr w:type="gramStart"/>
+      <w:r>
+        <w:rPr>
+          <w:lang w:val="en-US"/>
+        </w:rPr>
+        <w:t xml:space="preserve"> ..</w:t>
+      </w:r>
+      <w:proofErr w:type="gramEnd"/>
+      <w:r>
+        <w:rPr>
+          <w:lang w:val="en-US"/>
+        </w:rPr>
+        <w:t xml:space="preserve"> cases – 27/7/21</w:t>
       </w:r>
     </w:p>
     <w:p>
@@ -502,6 +662,7 @@
         </w:rPr>
         <w:t>“</w:t>
       </w:r>
+      <w:proofErr w:type="gramStart"/>
       <w:r>
         <w:rPr>
           <w:lang w:val="en-US" w:bidi="ar-JO"/>
@@ -514,6 +675,7 @@
         </w:rPr>
         <w:t>“ for</w:t>
       </w:r>
+      <w:proofErr w:type="gramEnd"/>
       <w:r>
         <w:rPr>
           <w:lang w:val="en-US" w:bidi="ar-JO"/>
@@ -642,6 +804,7 @@
         <w:rPr>
           <w:lang w:val="en-US"/>
         </w:rPr>
+        <w:lastRenderedPageBreak/>
         <w:t>To run test on all files in a directory:</w:t>
       </w:r>
     </w:p>
@@ -829,7 +992,6 @@
         <w:rPr>
           <w:lang w:val="en-US"/>
         </w:rPr>
-        <w:lastRenderedPageBreak/>
         <w:t xml:space="preserve">Copied new holidays from Iris </w:t>
       </w:r>
     </w:p>
@@ -1384,6 +1546,7 @@
         <w:rPr>
           <w:lang w:val="en-US"/>
         </w:rPr>
+        <w:lastRenderedPageBreak/>
         <w:t>Set default for 14 days for severance in config – 7/9/2019</w:t>
       </w:r>
     </w:p>
@@ -1576,7 +1739,6 @@
         <w:rPr>
           <w:lang w:val="en-US"/>
         </w:rPr>
-        <w:lastRenderedPageBreak/>
         <w:t xml:space="preserve">Prevent contradictions between “severance for less than a year”, “severance in fund only” and working period </w:t>
       </w:r>
       <w:proofErr w:type="spellStart"/>
@@ -2199,6 +2361,7 @@
           <w:rtl/>
           <w:lang w:val="en-US" w:bidi="he-IL"/>
         </w:rPr>
+        <w:lastRenderedPageBreak/>
         <w:t xml:space="preserve">הודעה מוקדמת </w:t>
       </w:r>
       <w:r>
@@ -3056,8 +3219,16 @@
         <w:rPr>
           <w:lang w:val="en-US"/>
         </w:rPr>
-        <w:t>Correct &amp; Check it !</w:t>
-      </w:r>
+        <w:t xml:space="preserve">Correct &amp; Check </w:t>
+      </w:r>
+      <w:proofErr w:type="gramStart"/>
+      <w:r>
+        <w:rPr>
+          <w:lang w:val="en-US"/>
+        </w:rPr>
+        <w:t>it !</w:t>
+      </w:r>
+      <w:proofErr w:type="gramEnd"/>
     </w:p>
     <w:p>
       <w:pPr>
@@ -3219,6 +3390,7 @@
         <w:rPr>
           <w:lang w:val="en-US"/>
         </w:rPr>
+        <w:lastRenderedPageBreak/>
         <w:t>Sitting with Iris – 9/8/2019</w:t>
       </w:r>
     </w:p>
@@ -3575,7 +3747,6 @@
           <w:szCs w:val="22"/>
           <w:rtl/>
         </w:rPr>
-        <w:lastRenderedPageBreak/>
         <w:t>.</w:t>
       </w:r>
       <w:r>
@@ -4361,8 +4532,21 @@
           <w:rtl/>
           <w:lang w:eastAsia="en-IL" w:bidi="he-IL"/>
         </w:rPr>
-        <w:t> יש להוסיף (בעברית ובאנגלית) את המשפט:-</w:t>
-      </w:r>
+        <w:t xml:space="preserve"> יש להוסיף (בעברית ובאנגלית) את </w:t>
+      </w:r>
+      <w:proofErr w:type="gramStart"/>
+      <w:r>
+        <w:rPr>
+          <w:rFonts w:ascii="Arial" w:eastAsia="Times New Roman" w:hAnsi="Arial" w:cs="Arial"/>
+          <w:color w:val="222222"/>
+          <w:sz w:val="24"/>
+          <w:szCs w:val="24"/>
+          <w:rtl/>
+          <w:lang w:eastAsia="en-IL" w:bidi="he-IL"/>
+        </w:rPr>
+        <w:t>המשפט:-</w:t>
+      </w:r>
+      <w:proofErr w:type="gramEnd"/>
     </w:p>
     <w:p>
       <w:pPr>
@@ -4462,6 +4646,7 @@
           <w:rtl/>
           <w:lang w:val="es-ES_tradnl" w:eastAsia="en-IL"/>
         </w:rPr>
+        <w:lastRenderedPageBreak/>
         <w:t>2.</w:t>
       </w:r>
       <w:r>
@@ -5036,18 +5221,40 @@
           <w:sz w:val="22"/>
           <w:szCs w:val="22"/>
         </w:rPr>
-        <w:t>/save</w:t>
-      </w:r>
-      <w:r>
-        <w:rPr>
-          <w:rFonts w:ascii="Arial" w:hAnsi="Arial" w:cs="Arial"/>
+        <w:t>/</w:t>
+      </w:r>
+      <w:proofErr w:type="gramStart"/>
+      <w:r>
+        <w:rPr>
+          <w:rFonts w:ascii="Calibri" w:hAnsi="Calibri" w:cs="Calibri"/>
           <w:color w:val="222222"/>
           <w:sz w:val="22"/>
           <w:szCs w:val="22"/>
+        </w:rPr>
+        <w:t>save</w:t>
+      </w:r>
+      <w:r>
+        <w:rPr>
+          <w:rFonts w:ascii="Arial" w:hAnsi="Arial" w:cs="Arial"/>
+          <w:color w:val="222222"/>
+          <w:sz w:val="22"/>
+          <w:szCs w:val="22"/>
           <w:rtl/>
           <w:lang w:bidi="he-IL"/>
         </w:rPr>
-        <w:t>  בכונן </w:t>
+        <w:t>  בכונן</w:t>
+      </w:r>
+      <w:proofErr w:type="gramEnd"/>
+      <w:r>
+        <w:rPr>
+          <w:rFonts w:ascii="Arial" w:hAnsi="Arial" w:cs="Arial"/>
+          <w:color w:val="222222"/>
+          <w:sz w:val="22"/>
+          <w:szCs w:val="22"/>
+          <w:rtl/>
+          <w:lang w:bidi="he-IL"/>
+        </w:rPr>
+        <w:t> </w:t>
       </w:r>
       <w:r>
         <w:rPr>
@@ -5115,6 +5322,7 @@
         </w:rPr>
         <w:t>ואחרי שייצרתי ספריות </w:t>
       </w:r>
+      <w:proofErr w:type="gramStart"/>
       <w:r>
         <w:rPr>
           <w:rFonts w:ascii="Arial" w:hAnsi="Arial" w:cs="Arial"/>
@@ -5136,7 +5344,19 @@
           <w:rtl/>
           <w:lang w:bidi="he-IL"/>
         </w:rPr>
-        <w:t> אמר שחסר קובץ </w:t>
+        <w:t> אמר</w:t>
+      </w:r>
+      <w:proofErr w:type="gramEnd"/>
+      <w:r>
+        <w:rPr>
+          <w:rFonts w:ascii="Arial" w:hAnsi="Arial" w:cs="Arial"/>
+          <w:color w:val="222222"/>
+          <w:sz w:val="22"/>
+          <w:szCs w:val="22"/>
+          <w:rtl/>
+          <w:lang w:bidi="he-IL"/>
+        </w:rPr>
+        <w:t xml:space="preserve"> שחסר קובץ </w:t>
       </w:r>
       <w:r>
         <w:rPr>
@@ -5323,8 +5543,21 @@
           <w:rtl/>
           <w:lang w:bidi="he-IL"/>
         </w:rPr>
-        <w:t>לגבי חישוב ימי חופשה:-</w:t>
-      </w:r>
+        <w:t xml:space="preserve">לגבי חישוב ימי </w:t>
+      </w:r>
+      <w:proofErr w:type="gramStart"/>
+      <w:r>
+        <w:rPr>
+          <w:rFonts w:ascii="Arial" w:hAnsi="Arial" w:cs="Arial"/>
+          <w:color w:val="222222"/>
+          <w:sz w:val="22"/>
+          <w:szCs w:val="22"/>
+          <w:rtl/>
+          <w:lang w:bidi="he-IL"/>
+        </w:rPr>
+        <w:t>חופשה:-</w:t>
+      </w:r>
+      <w:proofErr w:type="gramEnd"/>
       <w:r>
         <w:rPr>
           <w:rFonts w:ascii="Arial" w:hAnsi="Arial" w:cs="Arial"/>
@@ -5430,6 +5663,7 @@
           <w:szCs w:val="22"/>
           <w:rtl/>
         </w:rPr>
+        <w:lastRenderedPageBreak/>
         <w:t>7.</w:t>
       </w:r>
       <w:r>
@@ -5687,7 +5921,6 @@
         <w:rPr>
           <w:lang w:val="en-US"/>
         </w:rPr>
-        <w:lastRenderedPageBreak/>
         <w:t>Recuperation</w:t>
       </w:r>
     </w:p>
@@ -6182,6 +6415,7 @@
         <w:rPr>
           <w:lang w:val="en-US" w:bidi="ar-JO"/>
         </w:rPr>
+        <w:lastRenderedPageBreak/>
         <w:t>Allow defining number of hours by the company for different periods</w:t>
       </w:r>
     </w:p>
@@ -8185,6 +8419,22 @@
       <w:color w:val="2F5496" w:themeColor="accent1" w:themeShade="BF"/>
     </w:rPr>
   </w:style>
+  <w:style w:type="paragraph" w:styleId="NormalWeb">
+    <w:name w:val="Normal (Web)"/>
+    <w:basedOn w:val="Normal"/>
+    <w:uiPriority w:val="99"/>
+    <w:unhideWhenUsed/>
+    <w:rsid w:val="0018410F"/>
+    <w:pPr>
+      <w:spacing w:before="100" w:beforeAutospacing="1" w:after="100" w:afterAutospacing="1"/>
+    </w:pPr>
+    <w:rPr>
+      <w:rFonts w:ascii="Times New Roman" w:eastAsiaTheme="minorEastAsia" w:hAnsi="Times New Roman" w:cs="Times New Roman"/>
+      <w:sz w:val="24"/>
+      <w:szCs w:val="24"/>
+      <w:lang w:eastAsia="en-IL"/>
+    </w:rPr>
+  </w:style>
 </w:styles>
 </file>
 

</xml_diff>

<commit_message>
Add GUI and functionality for "already paid" description and Sum
</commit_message>
<xml_diff>
--- a/Docs/Workers Rights SW 2019 - Work Notes.docx
+++ b/Docs/Workers Rights SW 2019 - Work Notes.docx
@@ -44,6 +44,27 @@
         <w:pStyle w:val="Heading2"/>
         <w:rPr>
           <w:rtl/>
+          <w:lang w:val="en-US"/>
+        </w:rPr>
+      </w:pPr>
+    </w:p>
+    <w:p>
+      <w:pPr>
+        <w:pStyle w:val="Heading2"/>
+        <w:rPr>
+          <w:lang w:val="en-US"/>
+        </w:rPr>
+      </w:pPr>
+      <w:r>
+        <w:rPr>
+          <w:lang w:val="en-US"/>
+        </w:rPr>
+        <w:t>Add “paid in advance” in GUI, computations and letter – 30/7/21</w:t>
+      </w:r>
+    </w:p>
+    <w:p>
+      <w:pPr>
+        <w:rPr>
           <w:lang w:val="en-US"/>
         </w:rPr>
       </w:pPr>
@@ -480,21 +501,7 @@
         <w:rPr>
           <w:lang w:val="en-US"/>
         </w:rPr>
-        <w:t xml:space="preserve"> </w:t>
-      </w:r>
-      <w:proofErr w:type="gramStart"/>
-      <w:r>
-        <w:rPr>
-          <w:lang w:val="en-US"/>
-        </w:rPr>
-        <w:t>SUM(</w:t>
-      </w:r>
-      <w:proofErr w:type="gramEnd"/>
-      <w:r>
-        <w:rPr>
-          <w:lang w:val="en-US"/>
-        </w:rPr>
-        <w:t>2)=723.36</w:t>
+        <w:t xml:space="preserve"> SUM(2)=723.36</w:t>
       </w:r>
     </w:p>
     <w:p>
@@ -588,21 +595,7 @@
         <w:rPr>
           <w:lang w:val="en-US"/>
         </w:rPr>
-        <w:t>Run verification on</w:t>
-      </w:r>
-      <w:proofErr w:type="gramStart"/>
-      <w:r>
-        <w:rPr>
-          <w:lang w:val="en-US"/>
-        </w:rPr>
-        <w:t xml:space="preserve"> ..</w:t>
-      </w:r>
-      <w:proofErr w:type="gramEnd"/>
-      <w:r>
-        <w:rPr>
-          <w:lang w:val="en-US"/>
-        </w:rPr>
-        <w:t xml:space="preserve"> cases – 27/7/21</w:t>
+        <w:t>Run verification on .. cases – 27/7/21</w:t>
       </w:r>
     </w:p>
     <w:p>
@@ -662,7 +655,6 @@
         </w:rPr>
         <w:t>“</w:t>
       </w:r>
-      <w:proofErr w:type="gramStart"/>
       <w:r>
         <w:rPr>
           <w:lang w:val="en-US" w:bidi="ar-JO"/>
@@ -675,7 +667,6 @@
         </w:rPr>
         <w:t>“ for</w:t>
       </w:r>
-      <w:proofErr w:type="gramEnd"/>
       <w:r>
         <w:rPr>
           <w:lang w:val="en-US" w:bidi="ar-JO"/>
@@ -739,6 +730,7 @@
         <w:rPr>
           <w:lang w:val="en-US"/>
         </w:rPr>
+        <w:lastRenderedPageBreak/>
         <w:t>Revive verification – 24/7/21</w:t>
       </w:r>
     </w:p>
@@ -804,7 +796,6 @@
         <w:rPr>
           <w:lang w:val="en-US"/>
         </w:rPr>
-        <w:lastRenderedPageBreak/>
         <w:t>To run test on all files in a directory:</w:t>
       </w:r>
     </w:p>
@@ -1486,6 +1477,7 @@
         <w:rPr>
           <w:lang w:val="en-US"/>
         </w:rPr>
+        <w:lastRenderedPageBreak/>
         <w:t>Run verification on “Save1” – 7/9/2019</w:t>
       </w:r>
     </w:p>
@@ -1546,7 +1538,6 @@
         <w:rPr>
           <w:lang w:val="en-US"/>
         </w:rPr>
-        <w:lastRenderedPageBreak/>
         <w:t>Set default for 14 days for severance in config – 7/9/2019</w:t>
       </w:r>
     </w:p>
@@ -2292,6 +2283,7 @@
           <w:rtl/>
           <w:lang w:bidi="he-IL"/>
         </w:rPr>
+        <w:lastRenderedPageBreak/>
         <w:t>(2)  במהלך התקופה החל בחודש השביעי לעבודתו עד תום שנת עבודתו הראשונה - של 6 ימים, בתוספת של יומיים וחצי בשל כל חודש עבודה בתקופה האמורה;</w:t>
       </w:r>
     </w:p>
@@ -2361,7 +2353,6 @@
           <w:rtl/>
           <w:lang w:val="en-US" w:bidi="he-IL"/>
         </w:rPr>
-        <w:lastRenderedPageBreak/>
         <w:t xml:space="preserve">הודעה מוקדמת </w:t>
       </w:r>
       <w:r>
@@ -3219,16 +3210,8 @@
         <w:rPr>
           <w:lang w:val="en-US"/>
         </w:rPr>
-        <w:t xml:space="preserve">Correct &amp; Check </w:t>
-      </w:r>
-      <w:proofErr w:type="gramStart"/>
-      <w:r>
-        <w:rPr>
-          <w:lang w:val="en-US"/>
-        </w:rPr>
-        <w:t>it !</w:t>
-      </w:r>
-      <w:proofErr w:type="gramEnd"/>
+        <w:t>Correct &amp; Check it !</w:t>
+      </w:r>
     </w:p>
     <w:p>
       <w:pPr>
@@ -3340,6 +3323,7 @@
         <w:rPr>
           <w:lang w:val="en-US"/>
         </w:rPr>
+        <w:lastRenderedPageBreak/>
         <w:t>Day After</w:t>
       </w:r>
     </w:p>
@@ -3390,7 +3374,6 @@
         <w:rPr>
           <w:lang w:val="en-US"/>
         </w:rPr>
-        <w:lastRenderedPageBreak/>
         <w:t>Sitting with Iris – 9/8/2019</w:t>
       </w:r>
     </w:p>
@@ -4532,21 +4515,8 @@
           <w:rtl/>
           <w:lang w:eastAsia="en-IL" w:bidi="he-IL"/>
         </w:rPr>
-        <w:t xml:space="preserve"> יש להוסיף (בעברית ובאנגלית) את </w:t>
-      </w:r>
-      <w:proofErr w:type="gramStart"/>
-      <w:r>
-        <w:rPr>
-          <w:rFonts w:ascii="Arial" w:eastAsia="Times New Roman" w:hAnsi="Arial" w:cs="Arial"/>
-          <w:color w:val="222222"/>
-          <w:sz w:val="24"/>
-          <w:szCs w:val="24"/>
-          <w:rtl/>
-          <w:lang w:eastAsia="en-IL" w:bidi="he-IL"/>
-        </w:rPr>
-        <w:t>המשפט:-</w:t>
-      </w:r>
-      <w:proofErr w:type="gramEnd"/>
+        <w:t> יש להוסיף (בעברית ובאנגלית) את המשפט:-</w:t>
+      </w:r>
     </w:p>
     <w:p>
       <w:pPr>
@@ -4621,6 +4591,7 @@
           <w:rtl/>
           <w:lang w:eastAsia="en-IL" w:bidi="he-IL"/>
         </w:rPr>
+        <w:lastRenderedPageBreak/>
         <w:t> </w:t>
       </w:r>
     </w:p>
@@ -4646,7 +4617,6 @@
           <w:rtl/>
           <w:lang w:val="es-ES_tradnl" w:eastAsia="en-IL"/>
         </w:rPr>
-        <w:lastRenderedPageBreak/>
         <w:t>2.</w:t>
       </w:r>
       <w:r>
@@ -5221,40 +5191,18 @@
           <w:sz w:val="22"/>
           <w:szCs w:val="22"/>
         </w:rPr>
-        <w:t>/</w:t>
-      </w:r>
-      <w:proofErr w:type="gramStart"/>
-      <w:r>
-        <w:rPr>
-          <w:rFonts w:ascii="Calibri" w:hAnsi="Calibri" w:cs="Calibri"/>
+        <w:t>/save</w:t>
+      </w:r>
+      <w:r>
+        <w:rPr>
+          <w:rFonts w:ascii="Arial" w:hAnsi="Arial" w:cs="Arial"/>
           <w:color w:val="222222"/>
           <w:sz w:val="22"/>
           <w:szCs w:val="22"/>
-        </w:rPr>
-        <w:t>save</w:t>
-      </w:r>
-      <w:r>
-        <w:rPr>
-          <w:rFonts w:ascii="Arial" w:hAnsi="Arial" w:cs="Arial"/>
-          <w:color w:val="222222"/>
-          <w:sz w:val="22"/>
-          <w:szCs w:val="22"/>
           <w:rtl/>
           <w:lang w:bidi="he-IL"/>
         </w:rPr>
-        <w:t>  בכונן</w:t>
-      </w:r>
-      <w:proofErr w:type="gramEnd"/>
-      <w:r>
-        <w:rPr>
-          <w:rFonts w:ascii="Arial" w:hAnsi="Arial" w:cs="Arial"/>
-          <w:color w:val="222222"/>
-          <w:sz w:val="22"/>
-          <w:szCs w:val="22"/>
-          <w:rtl/>
-          <w:lang w:bidi="he-IL"/>
-        </w:rPr>
-        <w:t> </w:t>
+        <w:t>  בכונן </w:t>
       </w:r>
       <w:r>
         <w:rPr>
@@ -5322,7 +5270,6 @@
         </w:rPr>
         <w:t>ואחרי שייצרתי ספריות </w:t>
       </w:r>
-      <w:proofErr w:type="gramStart"/>
       <w:r>
         <w:rPr>
           <w:rFonts w:ascii="Arial" w:hAnsi="Arial" w:cs="Arial"/>
@@ -5344,19 +5291,7 @@
           <w:rtl/>
           <w:lang w:bidi="he-IL"/>
         </w:rPr>
-        <w:t> אמר</w:t>
-      </w:r>
-      <w:proofErr w:type="gramEnd"/>
-      <w:r>
-        <w:rPr>
-          <w:rFonts w:ascii="Arial" w:hAnsi="Arial" w:cs="Arial"/>
-          <w:color w:val="222222"/>
-          <w:sz w:val="22"/>
-          <w:szCs w:val="22"/>
-          <w:rtl/>
-          <w:lang w:bidi="he-IL"/>
-        </w:rPr>
-        <w:t xml:space="preserve"> שחסר קובץ </w:t>
+        <w:t> אמר שחסר קובץ </w:t>
       </w:r>
       <w:r>
         <w:rPr>
@@ -5543,21 +5478,8 @@
           <w:rtl/>
           <w:lang w:bidi="he-IL"/>
         </w:rPr>
-        <w:t xml:space="preserve">לגבי חישוב ימי </w:t>
-      </w:r>
-      <w:proofErr w:type="gramStart"/>
-      <w:r>
-        <w:rPr>
-          <w:rFonts w:ascii="Arial" w:hAnsi="Arial" w:cs="Arial"/>
-          <w:color w:val="222222"/>
-          <w:sz w:val="22"/>
-          <w:szCs w:val="22"/>
-          <w:rtl/>
-          <w:lang w:bidi="he-IL"/>
-        </w:rPr>
-        <w:t>חופשה:-</w:t>
-      </w:r>
-      <w:proofErr w:type="gramEnd"/>
+        <w:t>לגבי חישוב ימי חופשה:-</w:t>
+      </w:r>
       <w:r>
         <w:rPr>
           <w:rFonts w:ascii="Arial" w:hAnsi="Arial" w:cs="Arial"/>
@@ -5617,6 +5539,7 @@
           <w:szCs w:val="22"/>
           <w:rtl/>
         </w:rPr>
+        <w:lastRenderedPageBreak/>
         <w:t>6.</w:t>
       </w:r>
       <w:r>
@@ -5663,7 +5586,6 @@
           <w:szCs w:val="22"/>
           <w:rtl/>
         </w:rPr>
-        <w:lastRenderedPageBreak/>
         <w:t>7.</w:t>
       </w:r>
       <w:r>
@@ -6402,6 +6324,7 @@
         <w:rPr>
           <w:lang w:val="en-US" w:bidi="ar-JO"/>
         </w:rPr>
+        <w:lastRenderedPageBreak/>
         <w:t>Prior notice</w:t>
       </w:r>
     </w:p>
@@ -6415,7 +6338,6 @@
         <w:rPr>
           <w:lang w:val="en-US" w:bidi="ar-JO"/>
         </w:rPr>
-        <w:lastRenderedPageBreak/>
         <w:t>Allow defining number of hours by the company for different periods</w:t>
       </w:r>
     </w:p>

</xml_diff>

<commit_message>
Update for omitting lines with "0" payment - (v1.1.2 was badly packed)
</commit_message>
<xml_diff>
--- a/Docs/Workers Rights SW 2019 - Work Notes.docx
+++ b/Docs/Workers Rights SW 2019 - Work Notes.docx
@@ -55,6 +55,41 @@
           <w:lang w:val="en-US"/>
         </w:rPr>
       </w:pPr>
+    </w:p>
+    <w:p>
+      <w:pPr>
+        <w:pStyle w:val="Heading2"/>
+        <w:rPr>
+          <w:lang w:val="en-US"/>
+        </w:rPr>
+      </w:pPr>
+      <w:r>
+        <w:rPr>
+          <w:lang w:val="en-US"/>
+        </w:rPr>
+        <w:t>Do not print lines with “0” payments – 24/8/21</w:t>
+      </w:r>
+    </w:p>
+    <w:p>
+      <w:pPr>
+        <w:rPr>
+          <w:lang w:val="en-US"/>
+        </w:rPr>
+      </w:pPr>
+      <w:r>
+        <w:rPr>
+          <w:lang w:val="en-US"/>
+        </w:rPr>
+        <w:t>V1.1.3</w:t>
+      </w:r>
+    </w:p>
+    <w:p>
+      <w:pPr>
+        <w:pStyle w:val="Heading2"/>
+        <w:rPr>
+          <w:lang w:val="en-US"/>
+        </w:rPr>
+      </w:pPr>
       <w:r>
         <w:rPr>
           <w:lang w:val="en-US"/>
@@ -68,6 +103,12 @@
           <w:lang w:val="en-US"/>
         </w:rPr>
       </w:pPr>
+      <w:r>
+        <w:rPr>
+          <w:lang w:val="en-US"/>
+        </w:rPr>
+        <w:t>V1.1.1</w:t>
+      </w:r>
     </w:p>
     <w:p>
       <w:pPr>
@@ -101,7 +142,6 @@
         <w:pStyle w:val="NormalWeb"/>
         <w:bidi/>
         <w:rPr>
-          <w:rFonts w:hint="cs"/>
           <w:rtl/>
           <w:lang w:bidi="he-IL"/>
         </w:rPr>
@@ -158,16 +198,29 @@
     <w:p>
       <w:pPr>
         <w:rPr>
+          <w:rtl/>
+          <w:lang w:val="en-US" w:bidi="ar-JO"/>
+        </w:rPr>
+      </w:pPr>
+      <w:r>
+        <w:rPr>
+          <w:lang w:val="en-US" w:bidi="ar-JO"/>
+        </w:rPr>
+        <w:t xml:space="preserve">Instead of </w:t>
+      </w:r>
+      <w:r>
+        <w:rPr>
           <w:rFonts w:hint="cs"/>
           <w:rtl/>
+          <w:lang w:val="en-US" w:bidi="he-IL"/>
+        </w:rPr>
+        <w:t>פיצויים</w:t>
+      </w:r>
+      <w:r>
+        <w:rPr>
           <w:lang w:val="en-US" w:bidi="ar-JO"/>
         </w:rPr>
-      </w:pPr>
-      <w:r>
-        <w:rPr>
-          <w:lang w:val="en-US" w:bidi="ar-JO"/>
-        </w:rPr>
-        <w:t xml:space="preserve">Instead of </w:t>
+        <w:t xml:space="preserve"> write </w:t>
       </w:r>
       <w:r>
         <w:rPr>
@@ -175,20 +228,6 @@
           <w:rtl/>
           <w:lang w:val="en-US" w:bidi="he-IL"/>
         </w:rPr>
-        <w:t>פיצויים</w:t>
-      </w:r>
-      <w:r>
-        <w:rPr>
-          <w:lang w:val="en-US" w:bidi="ar-JO"/>
-        </w:rPr>
-        <w:t xml:space="preserve"> write </w:t>
-      </w:r>
-      <w:r>
-        <w:rPr>
-          <w:rFonts w:hint="cs"/>
-          <w:rtl/>
-          <w:lang w:val="en-US" w:bidi="he-IL"/>
-        </w:rPr>
         <w:t>קרן פיצויים</w:t>
       </w:r>
     </w:p>
@@ -269,21 +308,7 @@
         <w:rPr>
           <w:lang w:val="en-US"/>
         </w:rPr>
-        <w:t>F:\</w:t>
-      </w:r>
-      <w:proofErr w:type="spellStart"/>
-      <w:r>
-        <w:rPr>
-          <w:lang w:val="en-US"/>
-        </w:rPr>
-        <w:t>WorkersRights</w:t>
-      </w:r>
-      <w:proofErr w:type="spellEnd"/>
-      <w:r>
-        <w:rPr>
-          <w:lang w:val="en-US"/>
-        </w:rPr>
-        <w:t>\Verify\Diff</w:t>
+        <w:t>F:\WorkersRights\Verify\Diff</w:t>
       </w:r>
       <w:r>
         <w:rPr>
@@ -473,21 +498,7 @@
         <w:rPr>
           <w:lang w:val="en-US"/>
         </w:rPr>
-        <w:t xml:space="preserve"> New </w:t>
-      </w:r>
-      <w:proofErr w:type="spellStart"/>
-      <w:r>
-        <w:rPr>
-          <w:lang w:val="en-US"/>
-        </w:rPr>
-        <w:t>Years</w:t>
-      </w:r>
-      <w:proofErr w:type="spellEnd"/>
-      <w:r>
-        <w:rPr>
-          <w:lang w:val="en-US"/>
-        </w:rPr>
-        <w:t xml:space="preserve"> Day 1.1.2021 361.68</w:t>
+        <w:t xml:space="preserve"> New Years Day 1.1.2021 361.68</w:t>
       </w:r>
     </w:p>
     <w:p>
@@ -501,7 +512,21 @@
         <w:rPr>
           <w:lang w:val="en-US"/>
         </w:rPr>
-        <w:t xml:space="preserve"> SUM(2)=723.36</w:t>
+        <w:t xml:space="preserve"> </w:t>
+      </w:r>
+      <w:proofErr w:type="gramStart"/>
+      <w:r>
+        <w:rPr>
+          <w:lang w:val="en-US"/>
+        </w:rPr>
+        <w:t>SUM(</w:t>
+      </w:r>
+      <w:proofErr w:type="gramEnd"/>
+      <w:r>
+        <w:rPr>
+          <w:lang w:val="en-US"/>
+        </w:rPr>
+        <w:t>2)=723.36</w:t>
       </w:r>
     </w:p>
     <w:p>
@@ -595,7 +620,21 @@
         <w:rPr>
           <w:lang w:val="en-US"/>
         </w:rPr>
-        <w:t>Run verification on .. cases – 27/7/21</w:t>
+        <w:t>Run verification on</w:t>
+      </w:r>
+      <w:proofErr w:type="gramStart"/>
+      <w:r>
+        <w:rPr>
+          <w:lang w:val="en-US"/>
+        </w:rPr>
+        <w:t xml:space="preserve"> ..</w:t>
+      </w:r>
+      <w:proofErr w:type="gramEnd"/>
+      <w:r>
+        <w:rPr>
+          <w:lang w:val="en-US"/>
+        </w:rPr>
+        <w:t xml:space="preserve"> cases – 27/7/21</w:t>
       </w:r>
     </w:p>
     <w:p>
@@ -614,21 +653,7 @@
         <w:rPr>
           <w:lang w:val="en-US"/>
         </w:rPr>
-        <w:t>F:\</w:t>
-      </w:r>
-      <w:proofErr w:type="spellStart"/>
-      <w:r>
-        <w:rPr>
-          <w:lang w:val="en-US"/>
-        </w:rPr>
-        <w:t>WorkersRights</w:t>
-      </w:r>
-      <w:proofErr w:type="spellEnd"/>
-      <w:r>
-        <w:rPr>
-          <w:lang w:val="en-US"/>
-        </w:rPr>
-        <w:t>\Verify\Cases</w:t>
+        <w:t>F:\WorkersRights\Verify\Cases</w:t>
       </w:r>
       <w:r>
         <w:rPr>
@@ -655,6 +680,7 @@
         </w:rPr>
         <w:t>“</w:t>
       </w:r>
+      <w:proofErr w:type="gramStart"/>
       <w:r>
         <w:rPr>
           <w:lang w:val="en-US" w:bidi="ar-JO"/>
@@ -667,6 +693,7 @@
         </w:rPr>
         <w:t>“ for</w:t>
       </w:r>
+      <w:proofErr w:type="gramEnd"/>
       <w:r>
         <w:rPr>
           <w:lang w:val="en-US" w:bidi="ar-JO"/>
@@ -730,7 +757,6 @@
         <w:rPr>
           <w:lang w:val="en-US"/>
         </w:rPr>
-        <w:lastRenderedPageBreak/>
         <w:t>Revive verification – 24/7/21</w:t>
       </w:r>
     </w:p>
@@ -750,21 +776,7 @@
         <w:rPr>
           <w:lang w:val="en-US"/>
         </w:rPr>
-        <w:t>F:\SW\</w:t>
-      </w:r>
-      <w:proofErr w:type="spellStart"/>
-      <w:r>
-        <w:rPr>
-          <w:lang w:val="en-US"/>
-        </w:rPr>
-        <w:t>WorkersRights</w:t>
-      </w:r>
-      <w:proofErr w:type="spellEnd"/>
-      <w:r>
-        <w:rPr>
-          <w:lang w:val="en-US"/>
-        </w:rPr>
-        <w:t>\Data\Save1</w:t>
+        <w:t>F:\SW\WorkersRights\Data\Save1</w:t>
       </w:r>
       <w:r>
         <w:rPr>
@@ -950,21 +962,7 @@
         <w:rPr>
           <w:lang w:val="en-US"/>
         </w:rPr>
-        <w:t>F:\</w:t>
-      </w:r>
-      <w:proofErr w:type="spellStart"/>
-      <w:r>
-        <w:rPr>
-          <w:lang w:val="en-US"/>
-        </w:rPr>
-        <w:t>WorkersRights</w:t>
-      </w:r>
-      <w:proofErr w:type="spellEnd"/>
-      <w:r>
-        <w:rPr>
-          <w:lang w:val="en-US"/>
-        </w:rPr>
-        <w:t>\Save</w:t>
+        <w:t>F:\WorkersRights\Save</w:t>
       </w:r>
       <w:r>
         <w:rPr>
@@ -1169,16 +1167,8 @@
         <w:rPr>
           <w:lang w:val="en-US"/>
         </w:rPr>
-        <w:t>F:\SW\</w:t>
-      </w:r>
-      <w:proofErr w:type="spellStart"/>
-      <w:r>
-        <w:rPr>
-          <w:lang w:val="en-US"/>
-        </w:rPr>
-        <w:t>WorkersRightsComputer</w:t>
-      </w:r>
-      <w:proofErr w:type="spellEnd"/>
+        <w:t>F:\SW\WorkersRightsComputer</w:t>
+      </w:r>
       <w:r>
         <w:rPr>
           <w:lang w:val="en-US"/>
@@ -1273,21 +1263,7 @@
         <w:rPr>
           <w:lang w:val="en-US"/>
         </w:rPr>
-        <w:t xml:space="preserve">Separate computation of pension and </w:t>
-      </w:r>
-      <w:proofErr w:type="spellStart"/>
-      <w:r>
-        <w:rPr>
-          <w:lang w:val="en-US"/>
-        </w:rPr>
-        <w:t>keren</w:t>
-      </w:r>
-      <w:proofErr w:type="spellEnd"/>
-      <w:r>
-        <w:rPr>
-          <w:lang w:val="en-US"/>
-        </w:rPr>
-        <w:t>…</w:t>
+        <w:t>Separate computation of pension and keren…</w:t>
       </w:r>
     </w:p>
     <w:p>
@@ -1373,21 +1349,7 @@
         <w:rPr>
           <w:lang w:val="en-US"/>
         </w:rPr>
-        <w:t xml:space="preserve">Version changed from 0.8.8 to 1.0.0 – as it is already working regularly in </w:t>
-      </w:r>
-      <w:proofErr w:type="spellStart"/>
-      <w:r>
-        <w:rPr>
-          <w:lang w:val="en-US"/>
-        </w:rPr>
-        <w:t>Kav</w:t>
-      </w:r>
-      <w:proofErr w:type="spellEnd"/>
-      <w:r>
-        <w:rPr>
-          <w:lang w:val="en-US"/>
-        </w:rPr>
-        <w:t xml:space="preserve"> La-Oved Haifa without complaints.</w:t>
+        <w:t>Version changed from 0.8.8 to 1.0.0 – as it is already working regularly in Kav La-Oved Haifa without complaints.</w:t>
       </w:r>
     </w:p>
     <w:p>
@@ -1463,6 +1425,7 @@
         <w:rPr>
           <w:lang w:val="en-US"/>
         </w:rPr>
+        <w:lastRenderedPageBreak/>
         <w:t>Repair in new version v0.8.8</w:t>
       </w:r>
     </w:p>
@@ -1477,7 +1440,6 @@
         <w:rPr>
           <w:lang w:val="en-US"/>
         </w:rPr>
-        <w:lastRenderedPageBreak/>
         <w:t>Run verification on “Save1” – 7/9/2019</w:t>
       </w:r>
     </w:p>
@@ -1497,21 +1459,7 @@
         <w:rPr>
           <w:lang w:val="en-US"/>
         </w:rPr>
-        <w:t>F:\SW\</w:t>
-      </w:r>
-      <w:proofErr w:type="spellStart"/>
-      <w:r>
-        <w:rPr>
-          <w:lang w:val="en-US"/>
-        </w:rPr>
-        <w:t>WorkersRights</w:t>
-      </w:r>
-      <w:proofErr w:type="spellEnd"/>
-      <w:r>
-        <w:rPr>
-          <w:lang w:val="en-US"/>
-        </w:rPr>
-        <w:t>\Data\Save1</w:t>
+        <w:t>F:\SW\WorkersRights\Data\Save1</w:t>
       </w:r>
       <w:r>
         <w:rPr>
@@ -1551,35 +1499,7 @@
         <w:rPr>
           <w:lang w:val="en-US"/>
         </w:rPr>
-        <w:t xml:space="preserve">Let </w:t>
-      </w:r>
-      <w:proofErr w:type="spellStart"/>
-      <w:r>
-        <w:rPr>
-          <w:lang w:val="en-US"/>
-        </w:rPr>
-        <w:t>Kav</w:t>
-      </w:r>
-      <w:proofErr w:type="spellEnd"/>
-      <w:r>
-        <w:rPr>
-          <w:lang w:val="en-US"/>
-        </w:rPr>
-        <w:t xml:space="preserve"> </w:t>
-      </w:r>
-      <w:proofErr w:type="spellStart"/>
-      <w:r>
-        <w:rPr>
-          <w:lang w:val="en-US"/>
-        </w:rPr>
-        <w:t>Laoved</w:t>
-      </w:r>
-      <w:proofErr w:type="spellEnd"/>
-      <w:r>
-        <w:rPr>
-          <w:lang w:val="en-US"/>
-        </w:rPr>
-        <w:t xml:space="preserve"> set policy as wanted.</w:t>
+        <w:t>Let Kav Laoved set policy as wanted.</w:t>
       </w:r>
     </w:p>
     <w:p>
@@ -1730,21 +1650,7 @@
         <w:rPr>
           <w:lang w:val="en-US"/>
         </w:rPr>
-        <w:t xml:space="preserve">Prevent contradictions between “severance for less than a year”, “severance in fund only” and working period </w:t>
-      </w:r>
-      <w:proofErr w:type="spellStart"/>
-      <w:r>
-        <w:rPr>
-          <w:lang w:val="en-US"/>
-        </w:rPr>
-        <w:t>len</w:t>
-      </w:r>
-      <w:proofErr w:type="spellEnd"/>
-      <w:r>
-        <w:rPr>
-          <w:lang w:val="en-US"/>
-        </w:rPr>
-        <w:t>.</w:t>
+        <w:t>Prevent contradictions between “severance for less than a year”, “severance in fund only” and working period len.</w:t>
       </w:r>
     </w:p>
     <w:p>
@@ -2031,7 +1937,6 @@
         </w:rPr>
         <w:t>There is a parameter “</w:t>
       </w:r>
-      <w:proofErr w:type="spellStart"/>
       <w:r>
         <w:rPr>
           <w:rFonts w:ascii="Consolas" w:hAnsi="Consolas" w:cs="Consolas"/>
@@ -2041,7 +1946,6 @@
         </w:rPr>
         <w:t>mbDemandFullMonthAnyway</w:t>
       </w:r>
-      <w:proofErr w:type="spellEnd"/>
       <w:r>
         <w:rPr>
           <w:lang w:val="en-US"/>
@@ -2658,35 +2562,7 @@
         <w:rPr>
           <w:lang w:val="en-US"/>
         </w:rPr>
-        <w:t xml:space="preserve">Just before sending the SW to </w:t>
-      </w:r>
-      <w:proofErr w:type="spellStart"/>
-      <w:r>
-        <w:rPr>
-          <w:lang w:val="en-US"/>
-        </w:rPr>
-        <w:t>Kav</w:t>
-      </w:r>
-      <w:proofErr w:type="spellEnd"/>
-      <w:r>
-        <w:rPr>
-          <w:lang w:val="en-US"/>
-        </w:rPr>
-        <w:t xml:space="preserve"> </w:t>
-      </w:r>
-      <w:proofErr w:type="spellStart"/>
-      <w:r>
-        <w:rPr>
-          <w:lang w:val="en-US"/>
-        </w:rPr>
-        <w:t>Laoved</w:t>
-      </w:r>
-      <w:proofErr w:type="spellEnd"/>
-      <w:r>
-        <w:rPr>
-          <w:lang w:val="en-US"/>
-        </w:rPr>
-        <w:t xml:space="preserve"> Haifa – 10/8/2019</w:t>
+        <w:t>Just before sending the SW to Kav Laoved Haifa – 10/8/2019</w:t>
       </w:r>
     </w:p>
     <w:p>
@@ -3210,8 +3086,16 @@
         <w:rPr>
           <w:lang w:val="en-US"/>
         </w:rPr>
-        <w:t>Correct &amp; Check it !</w:t>
-      </w:r>
+        <w:t xml:space="preserve">Correct &amp; Check </w:t>
+      </w:r>
+      <w:proofErr w:type="gramStart"/>
+      <w:r>
+        <w:rPr>
+          <w:lang w:val="en-US"/>
+        </w:rPr>
+        <w:t>it !</w:t>
+      </w:r>
+      <w:proofErr w:type="gramEnd"/>
     </w:p>
     <w:p>
       <w:pPr>
@@ -4515,8 +4399,21 @@
           <w:rtl/>
           <w:lang w:eastAsia="en-IL" w:bidi="he-IL"/>
         </w:rPr>
-        <w:t> יש להוסיף (בעברית ובאנגלית) את המשפט:-</w:t>
-      </w:r>
+        <w:t xml:space="preserve"> יש להוסיף (בעברית ובאנגלית) את </w:t>
+      </w:r>
+      <w:proofErr w:type="gramStart"/>
+      <w:r>
+        <w:rPr>
+          <w:rFonts w:ascii="Arial" w:eastAsia="Times New Roman" w:hAnsi="Arial" w:cs="Arial"/>
+          <w:color w:val="222222"/>
+          <w:sz w:val="24"/>
+          <w:szCs w:val="24"/>
+          <w:rtl/>
+          <w:lang w:eastAsia="en-IL" w:bidi="he-IL"/>
+        </w:rPr>
+        <w:t>המשפט:-</w:t>
+      </w:r>
+      <w:proofErr w:type="gramEnd"/>
     </w:p>
     <w:p>
       <w:pPr>
@@ -5172,7 +5069,6 @@
         </w:rPr>
         <w:t>התכנה נכשלה לייצר ספריית </w:t>
       </w:r>
-      <w:proofErr w:type="spellStart"/>
       <w:r>
         <w:rPr>
           <w:rFonts w:ascii="Calibri" w:hAnsi="Calibri" w:cs="Calibri"/>
@@ -5183,7 +5079,6 @@
         </w:rPr>
         <w:t>workersrights</w:t>
       </w:r>
-      <w:proofErr w:type="spellEnd"/>
       <w:r>
         <w:rPr>
           <w:rFonts w:ascii="Calibri" w:hAnsi="Calibri" w:cs="Calibri"/>
@@ -5191,18 +5086,40 @@
           <w:sz w:val="22"/>
           <w:szCs w:val="22"/>
         </w:rPr>
-        <w:t>/save</w:t>
-      </w:r>
-      <w:r>
-        <w:rPr>
-          <w:rFonts w:ascii="Arial" w:hAnsi="Arial" w:cs="Arial"/>
+        <w:t>/</w:t>
+      </w:r>
+      <w:proofErr w:type="gramStart"/>
+      <w:r>
+        <w:rPr>
+          <w:rFonts w:ascii="Calibri" w:hAnsi="Calibri" w:cs="Calibri"/>
           <w:color w:val="222222"/>
           <w:sz w:val="22"/>
           <w:szCs w:val="22"/>
+        </w:rPr>
+        <w:t>save</w:t>
+      </w:r>
+      <w:r>
+        <w:rPr>
+          <w:rFonts w:ascii="Arial" w:hAnsi="Arial" w:cs="Arial"/>
+          <w:color w:val="222222"/>
+          <w:sz w:val="22"/>
+          <w:szCs w:val="22"/>
           <w:rtl/>
           <w:lang w:bidi="he-IL"/>
         </w:rPr>
-        <w:t>  בכונן </w:t>
+        <w:t>  בכונן</w:t>
+      </w:r>
+      <w:proofErr w:type="gramEnd"/>
+      <w:r>
+        <w:rPr>
+          <w:rFonts w:ascii="Arial" w:hAnsi="Arial" w:cs="Arial"/>
+          <w:color w:val="222222"/>
+          <w:sz w:val="22"/>
+          <w:szCs w:val="22"/>
+          <w:rtl/>
+          <w:lang w:bidi="he-IL"/>
+        </w:rPr>
+        <w:t> </w:t>
       </w:r>
       <w:r>
         <w:rPr>
@@ -5270,6 +5187,7 @@
         </w:rPr>
         <w:t>ואחרי שייצרתי ספריות </w:t>
       </w:r>
+      <w:proofErr w:type="gramStart"/>
       <w:r>
         <w:rPr>
           <w:rFonts w:ascii="Arial" w:hAnsi="Arial" w:cs="Arial"/>
@@ -5291,7 +5209,19 @@
           <w:rtl/>
           <w:lang w:bidi="he-IL"/>
         </w:rPr>
-        <w:t> אמר שחסר קובץ </w:t>
+        <w:t> אמר</w:t>
+      </w:r>
+      <w:proofErr w:type="gramEnd"/>
+      <w:r>
+        <w:rPr>
+          <w:rFonts w:ascii="Arial" w:hAnsi="Arial" w:cs="Arial"/>
+          <w:color w:val="222222"/>
+          <w:sz w:val="22"/>
+          <w:szCs w:val="22"/>
+          <w:rtl/>
+          <w:lang w:bidi="he-IL"/>
+        </w:rPr>
+        <w:t xml:space="preserve"> שחסר קובץ </w:t>
       </w:r>
       <w:r>
         <w:rPr>
@@ -5478,8 +5408,21 @@
           <w:rtl/>
           <w:lang w:bidi="he-IL"/>
         </w:rPr>
-        <w:t>לגבי חישוב ימי חופשה:-</w:t>
-      </w:r>
+        <w:t xml:space="preserve">לגבי חישוב ימי </w:t>
+      </w:r>
+      <w:proofErr w:type="gramStart"/>
+      <w:r>
+        <w:rPr>
+          <w:rFonts w:ascii="Arial" w:hAnsi="Arial" w:cs="Arial"/>
+          <w:color w:val="222222"/>
+          <w:sz w:val="22"/>
+          <w:szCs w:val="22"/>
+          <w:rtl/>
+          <w:lang w:bidi="he-IL"/>
+        </w:rPr>
+        <w:t>חופשה:-</w:t>
+      </w:r>
+      <w:proofErr w:type="gramEnd"/>
       <w:r>
         <w:rPr>
           <w:rFonts w:ascii="Arial" w:hAnsi="Arial" w:cs="Arial"/>
@@ -6012,21 +5955,7 @@
         <w:rPr>
           <w:lang w:val="en-US"/>
         </w:rPr>
-        <w:t xml:space="preserve">Really work with </w:t>
-      </w:r>
-      <w:proofErr w:type="spellStart"/>
-      <w:r>
-        <w:rPr>
-          <w:lang w:val="en-US"/>
-        </w:rPr>
-        <w:t>Github</w:t>
-      </w:r>
-      <w:proofErr w:type="spellEnd"/>
-      <w:r>
-        <w:rPr>
-          <w:lang w:val="en-US"/>
-        </w:rPr>
-        <w:t xml:space="preserve"> &amp; Version Control – put this doc in Git!</w:t>
+        <w:t>Really work with Github &amp; Version Control – put this doc in Git!</w:t>
       </w:r>
     </w:p>
     <w:p>

</xml_diff>